<commit_message>
Added Cuckoo Config files
</commit_message>
<xml_diff>
--- a/Report.docx
+++ b/Report.docx
@@ -106,29 +106,15 @@
     </w:p>
     <w:p>
       <w:pPr>
-        <w:jc w:val="center"/>
-        <w:rPr>
-          <w:sz w:val="32"/>
-          <w:szCs w:val="36"/>
-        </w:rPr>
-      </w:pPr>
-      <w:r>
-        <w:rPr>
-          <w:sz w:val="32"/>
-          <w:szCs w:val="36"/>
-        </w:rPr>
-        <w:t>[Date]</w:t>
-      </w:r>
-    </w:p>
-    <w:p>
-      <w:pPr>
         <w:pStyle w:val="Heading1"/>
       </w:pPr>
+      <w:bookmarkStart w:id="0" w:name="_GoBack"/>
+      <w:bookmarkEnd w:id="0"/>
       <w:r>
         <w:br w:type="page"/>
       </w:r>
-      <w:bookmarkStart w:id="0" w:name="_Toc529180024"/>
       <w:bookmarkStart w:id="1" w:name="_Toc529181536"/>
+      <w:bookmarkStart w:id="2" w:name="_Toc529180024"/>
       <w:r>
         <w:lastRenderedPageBreak/>
         <w:t>Declaration</w:t>
@@ -147,13 +133,13 @@
       <w:pPr>
         <w:pStyle w:val="Heading1"/>
       </w:pPr>
-      <w:bookmarkStart w:id="2" w:name="_Toc529181537"/>
+      <w:bookmarkStart w:id="3" w:name="_Toc529181537"/>
       <w:r>
         <w:lastRenderedPageBreak/>
         <w:t>Acknowledgements</w:t>
       </w:r>
-      <w:bookmarkEnd w:id="0"/>
       <w:bookmarkEnd w:id="2"/>
+      <w:bookmarkEnd w:id="3"/>
     </w:p>
     <w:p>
       <w:r>
@@ -170,24 +156,21 @@
       <w:pPr>
         <w:pStyle w:val="Heading1"/>
       </w:pPr>
-      <w:bookmarkStart w:id="3" w:name="_Toc529180025"/>
-      <w:bookmarkStart w:id="4" w:name="_Toc529181538"/>
+      <w:bookmarkStart w:id="4" w:name="_Toc529180025"/>
+      <w:bookmarkStart w:id="5" w:name="_Toc529181538"/>
       <w:r>
         <w:lastRenderedPageBreak/>
         <w:t>Abstract</w:t>
       </w:r>
-      <w:bookmarkEnd w:id="3"/>
       <w:bookmarkEnd w:id="4"/>
+      <w:bookmarkEnd w:id="5"/>
     </w:p>
     <w:p>
       <w:r>
         <w:t xml:space="preserve">An important factor in risk assessment is categorisation of malware </w:t>
       </w:r>
       <w:r>
-        <w:t xml:space="preserve">and its behaviour. It should be </w:t>
-      </w:r>
-      <w:r>
-        <w:t>noted, a high number of new malware types does not necessarily imply high risk, as malware such as adware does not constitute a high risk. However, a low number of new signature variants does not indicate a low risk, as the new malware signature may relate to a rootkit. Malware programs are often categorised based on Propagation, infection mechanism, Self-</w:t>
+        <w:t>and its behaviour. It should be noted, a high number of new malware types does not necessarily imply high risk, as malware such as adware does not constitute a high risk. However, a low number of new signature variants does not indicate a low risk, as the new malware signature may relate to a rootkit. Malware programs are often categorised based on Propagation, infection mechanism, Self-</w:t>
       </w:r>
       <w:proofErr w:type="spellStart"/>
       <w:r>
@@ -314,19 +297,17 @@
       <w:pPr>
         <w:pStyle w:val="Heading1"/>
       </w:pPr>
-      <w:bookmarkStart w:id="5" w:name="_Toc529179922"/>
-      <w:bookmarkStart w:id="6" w:name="_Toc529180026"/>
-      <w:bookmarkStart w:id="7" w:name="_Toc529181539"/>
+      <w:bookmarkStart w:id="6" w:name="_Toc529179922"/>
+      <w:bookmarkStart w:id="7" w:name="_Toc529180026"/>
+      <w:bookmarkStart w:id="8" w:name="_Toc529181539"/>
       <w:r>
         <w:lastRenderedPageBreak/>
         <w:t>Contents</w:t>
       </w:r>
-      <w:bookmarkEnd w:id="5"/>
       <w:bookmarkEnd w:id="6"/>
       <w:bookmarkEnd w:id="7"/>
-    </w:p>
-    <w:bookmarkStart w:id="8" w:name="_GoBack"/>
-    <w:bookmarkEnd w:id="8"/>
+      <w:bookmarkEnd w:id="8"/>
+    </w:p>
     <w:p>
       <w:pPr>
         <w:pStyle w:val="TOC1"/>
@@ -787,7 +768,7 @@
             <w:noProof/>
             <w:webHidden/>
           </w:rPr>
-          <w:t>6</w:t>
+          <w:t>7</w:t>
         </w:r>
         <w:r>
           <w:rPr>
@@ -853,7 +834,7 @@
             <w:noProof/>
             <w:webHidden/>
           </w:rPr>
-          <w:t>6</w:t>
+          <w:t>7</w:t>
         </w:r>
         <w:r>
           <w:rPr>
@@ -919,7 +900,7 @@
             <w:noProof/>
             <w:webHidden/>
           </w:rPr>
-          <w:t>6</w:t>
+          <w:t>8</w:t>
         </w:r>
         <w:r>
           <w:rPr>
@@ -985,7 +966,7 @@
             <w:noProof/>
             <w:webHidden/>
           </w:rPr>
-          <w:t>6</w:t>
+          <w:t>8</w:t>
         </w:r>
         <w:r>
           <w:rPr>
@@ -1038,20 +1019,17 @@
             <w:noProof/>
             <w:webHidden/>
           </w:rPr>
-        </w:r>
-        <w:r>
-          <w:rPr>
-            <w:noProof/>
-            <w:webHidden/>
-          </w:rPr>
           <w:fldChar w:fldCharType="separate"/>
         </w:r>
         <w:r>
           <w:rPr>
-            <w:noProof/>
-            <w:webHidden/>
-          </w:rPr>
-          <w:t>6</w:t>
+            <w:b/>
+            <w:bCs/>
+            <w:noProof/>
+            <w:webHidden/>
+            <w:lang w:val="en-US"/>
+          </w:rPr>
+          <w:t>Error! Bookmark not defined.</w:t>
         </w:r>
         <w:r>
           <w:rPr>
@@ -1117,7 +1095,7 @@
             <w:noProof/>
             <w:webHidden/>
           </w:rPr>
-          <w:t>7</w:t>
+          <w:t>9</w:t>
         </w:r>
         <w:r>
           <w:rPr>
@@ -1183,7 +1161,7 @@
             <w:noProof/>
             <w:webHidden/>
           </w:rPr>
-          <w:t>8</w:t>
+          <w:t>10</w:t>
         </w:r>
         <w:r>
           <w:rPr>
@@ -1213,6 +1191,76 @@
       </w:r>
       <w:bookmarkEnd w:id="9"/>
     </w:p>
+    <w:p>
+      <w:pPr>
+        <w:pStyle w:val="Quote"/>
+      </w:pPr>
+      <w:r>
+        <w:t>Malware: any malicious program or code that is harmful to computers.</w:t>
+      </w:r>
+    </w:p>
+    <w:p>
+      <w:r>
+        <w:t>With an expected 20 Billion Internet connected devices to come online by 2020 (Forbes 2018)</w:t>
+      </w:r>
+      <w:r>
+        <w:t xml:space="preserve">, </w:t>
+      </w:r>
+      <w:r>
+        <w:t xml:space="preserve">protection against and identification of Malware is becoming more important by the day. The average cost of a malware attack on a company is $2.4million and the cost in time of a malware attack is 50 days (Varonis 2018). </w:t>
+      </w:r>
+    </w:p>
+    <w:p>
+      <w:r>
+        <w:t xml:space="preserve">It’s clear that Malware is becoming even more varied, with the NHS Ransomware attack </w:t>
+      </w:r>
+      <w:r>
+        <w:t xml:space="preserve">spanning off multiple clones of the WannaCry virus, G Data Software estimates that in 2017 alone there was 7.41 million new malware specimens (G Data Software 2017). </w:t>
+      </w:r>
+    </w:p>
+    <w:p>
+      <w:r>
+        <w:t xml:space="preserve">The cost and rate at which malware is growing, makes this field one of the most important in the Computer Science industry. Current methods of analysing malware are not proving useful for this </w:t>
+      </w:r>
+      <w:proofErr w:type="gramStart"/>
+      <w:r>
+        <w:t>ever changing</w:t>
+      </w:r>
+      <w:proofErr w:type="gramEnd"/>
+      <w:r>
+        <w:t xml:space="preserve"> field. Static Analysis is prevalent, but the major downside is that it doesn’t protect against </w:t>
+      </w:r>
+      <w:proofErr w:type="gramStart"/>
+      <w:r>
+        <w:t>zero day</w:t>
+      </w:r>
+      <w:proofErr w:type="gramEnd"/>
+      <w:r>
+        <w:t xml:space="preserve"> attacks or new strains. Even polymorphic code can fool malware detectors that rely upon Static Analysis.</w:t>
+      </w:r>
+    </w:p>
+    <w:p>
+      <w:r>
+        <w:t xml:space="preserve">Machine Learning algorithms </w:t>
+      </w:r>
+      <w:r>
+        <w:t xml:space="preserve">using dynamic analysis </w:t>
+      </w:r>
+      <w:r>
+        <w:t>provide a viable alternative to this limitation,</w:t>
+      </w:r>
+      <w:r>
+        <w:t xml:space="preserve"> by basing their result on the behaviour of the specimen, the model theoretically can predict not only whether it is benign or malicious but could also be used to classify what family of malware the specimen belongs to. </w:t>
+      </w:r>
+    </w:p>
+    <w:p>
+      <w:r>
+        <w:t xml:space="preserve">The goal of this report it to provide an in depth look into </w:t>
+      </w:r>
+      <w:r>
+        <w:t>how we could use machine learning in the future to classify malware. The report will look into different methods of malware analysis techniques, it will then document the process of setting up a Cuckoo Sandbox environment that will allow us to analyse the behaviour of the specimen. This dataset will be used with a machine learning algorithm to predict what type of malware (or benign) a specimen is. This process will be repeated to determine the optimal category definition.</w:t>
+      </w:r>
+    </w:p>
     <w:p/>
     <w:p>
       <w:pPr>
@@ -1224,6 +1272,287 @@
       </w:r>
       <w:bookmarkEnd w:id="10"/>
     </w:p>
+    <w:p>
+      <w:pPr>
+        <w:pStyle w:val="Heading2"/>
+      </w:pPr>
+      <w:r>
+        <w:t xml:space="preserve">Solution </w:t>
+      </w:r>
+      <w:r>
+        <w:t>Description</w:t>
+      </w:r>
+    </w:p>
+    <w:p>
+      <w:r>
+        <w:t>The system that I wil</w:t>
+      </w:r>
+      <w:r>
+        <w:t xml:space="preserve">l develop will consist of two parts. The first part is the Cuckoo environment that will perform dynamic analysis on the specimens, this will output a JSON report. </w:t>
+      </w:r>
+    </w:p>
+    <w:p>
+      <w:pPr>
+        <w:spacing w:before="0" w:after="0"/>
+        <w:jc w:val="center"/>
+        <w:rPr>
+          <w:rFonts w:eastAsia="Times New Roman" w:cs="Times New Roman"/>
+        </w:rPr>
+      </w:pPr>
+      <w:r>
+        <w:rPr>
+          <w:rFonts w:eastAsia="Times New Roman" w:cs="Times New Roman"/>
+        </w:rPr>
+        <w:fldChar w:fldCharType="begin"/>
+      </w:r>
+      <w:r>
+        <w:rPr>
+          <w:rFonts w:eastAsia="Times New Roman" w:cs="Times New Roman"/>
+        </w:rPr>
+        <w:instrText xml:space="preserve"> INCLUDEPICTURE "/var/folders/zj/d73250qd16j97fywj43bmxfh0000gn/T/com.microsoft.Word/WebArchiveCopyPasteTempFiles/1*6juJNnBPTfqvgyrnqZm1LQ.jpeg" \* MERGEFORMATINET </w:instrText>
+      </w:r>
+      <w:r>
+        <w:rPr>
+          <w:rFonts w:eastAsia="Times New Roman" w:cs="Times New Roman"/>
+        </w:rPr>
+        <w:fldChar w:fldCharType="separate"/>
+      </w:r>
+      <w:r>
+        <w:rPr>
+          <w:rFonts w:eastAsia="Times New Roman" w:cs="Times New Roman"/>
+          <w:noProof/>
+        </w:rPr>
+        <w:drawing>
+          <wp:inline distT="0" distB="0" distL="0" distR="0" wp14:anchorId="0355E2F8" wp14:editId="405EC242">
+            <wp:extent cx="3400001" cy="2071067"/>
+            <wp:effectExtent l="0" t="0" r="3810" b="0"/>
+            <wp:docPr id="1" name="Picture 1"/>
+            <wp:cNvGraphicFramePr>
+              <a:graphicFrameLocks xmlns:a="http://schemas.openxmlformats.org/drawingml/2006/main" noChangeAspect="1"/>
+            </wp:cNvGraphicFramePr>
+            <a:graphic xmlns:a="http://schemas.openxmlformats.org/drawingml/2006/main">
+              <a:graphicData uri="http://schemas.openxmlformats.org/drawingml/2006/picture">
+                <pic:pic xmlns:pic="http://schemas.openxmlformats.org/drawingml/2006/picture">
+                  <pic:nvPicPr>
+                    <pic:cNvPr id="0" name="Picture 1" descr="Image result for cuckoo sandbox diagram"/>
+                    <pic:cNvPicPr>
+                      <a:picLocks noChangeAspect="1" noChangeArrowheads="1"/>
+                    </pic:cNvPicPr>
+                  </pic:nvPicPr>
+                  <pic:blipFill>
+                    <a:blip r:embed="rId7">
+                      <a:extLst>
+                        <a:ext uri="{28A0092B-C50C-407E-A947-70E740481C1C}">
+                          <a14:useLocalDpi xmlns:a14="http://schemas.microsoft.com/office/drawing/2010/main" val="0"/>
+                        </a:ext>
+                      </a:extLst>
+                    </a:blip>
+                    <a:stretch>
+                      <a:fillRect/>
+                    </a:stretch>
+                  </pic:blipFill>
+                  <pic:spPr bwMode="auto">
+                    <a:xfrm>
+                      <a:off x="0" y="0"/>
+                      <a:ext cx="3400001" cy="2071067"/>
+                    </a:xfrm>
+                    <a:prstGeom prst="rect">
+                      <a:avLst/>
+                    </a:prstGeom>
+                    <a:noFill/>
+                    <a:ln>
+                      <a:noFill/>
+                    </a:ln>
+                  </pic:spPr>
+                </pic:pic>
+              </a:graphicData>
+            </a:graphic>
+          </wp:inline>
+        </w:drawing>
+      </w:r>
+      <w:r>
+        <w:rPr>
+          <w:rFonts w:eastAsia="Times New Roman" w:cs="Times New Roman"/>
+        </w:rPr>
+        <w:fldChar w:fldCharType="end"/>
+      </w:r>
+    </w:p>
+    <w:p>
+      <w:pPr>
+        <w:jc w:val="center"/>
+      </w:pPr>
+      <w:r>
+        <w:t>Figure 1. Example of Cuckoo Environment</w:t>
+      </w:r>
+    </w:p>
+    <w:p>
+      <w:r>
+        <w:t xml:space="preserve">The environment consists of an Ubuntu machine that has the Cuckoo software installed as well as virtual box by oracle. On this machine there will be </w:t>
+      </w:r>
+      <w:r>
+        <w:t xml:space="preserve">a Windows 7 virtual machine. </w:t>
+      </w:r>
+    </w:p>
+    <w:p>
+      <w:r>
+        <w:lastRenderedPageBreak/>
+        <w:t xml:space="preserve">The Windows 7 virtual machine will be used to run the specimen file. This will allow the Cuckoo Host to perform dynamic analysis, looking at what that file is doing when activated. After it has finished executing, the Cuckoo host will generate the JSON report. </w:t>
+      </w:r>
+    </w:p>
+    <w:p>
+      <w:pPr>
+        <w:jc w:val="center"/>
+      </w:pPr>
+      <w:r>
+        <w:drawing>
+          <wp:inline distT="0" distB="0" distL="0" distR="0" wp14:anchorId="0F22BB5A" wp14:editId="7E6B3FAC">
+            <wp:extent cx="3793067" cy="3312238"/>
+            <wp:effectExtent l="0" t="0" r="4445" b="2540"/>
+            <wp:docPr id="2" name="Picture 2"/>
+            <wp:cNvGraphicFramePr>
+              <a:graphicFrameLocks xmlns:a="http://schemas.openxmlformats.org/drawingml/2006/main" noChangeAspect="1"/>
+            </wp:cNvGraphicFramePr>
+            <a:graphic xmlns:a="http://schemas.openxmlformats.org/drawingml/2006/main">
+              <a:graphicData uri="http://schemas.openxmlformats.org/drawingml/2006/picture">
+                <pic:pic xmlns:pic="http://schemas.openxmlformats.org/drawingml/2006/picture">
+                  <pic:nvPicPr>
+                    <pic:cNvPr id="1" name=""/>
+                    <pic:cNvPicPr/>
+                  </pic:nvPicPr>
+                  <pic:blipFill>
+                    <a:blip r:embed="rId8"/>
+                    <a:stretch>
+                      <a:fillRect/>
+                    </a:stretch>
+                  </pic:blipFill>
+                  <pic:spPr>
+                    <a:xfrm>
+                      <a:off x="0" y="0"/>
+                      <a:ext cx="3803853" cy="3321656"/>
+                    </a:xfrm>
+                    <a:prstGeom prst="rect">
+                      <a:avLst/>
+                    </a:prstGeom>
+                  </pic:spPr>
+                </pic:pic>
+              </a:graphicData>
+            </a:graphic>
+          </wp:inline>
+        </w:drawing>
+      </w:r>
+    </w:p>
+    <w:p>
+      <w:pPr>
+        <w:jc w:val="center"/>
+      </w:pPr>
+      <w:r>
+        <w:t>Figure 2. An example of the JSON reports info collection.</w:t>
+      </w:r>
+    </w:p>
+    <w:p>
+      <w:r>
+        <w:t xml:space="preserve">Out of this report we are interested in the API Calls. API stands for Application Programming Interface, these are functions in </w:t>
+      </w:r>
+      <w:proofErr w:type="spellStart"/>
+      <w:r>
+        <w:t>dll</w:t>
+      </w:r>
+      <w:proofErr w:type="spellEnd"/>
+      <w:r>
+        <w:t xml:space="preserve"> files that an executable would run to perform various system tasks. </w:t>
+      </w:r>
+    </w:p>
+    <w:p>
+      <w:pPr>
+        <w:jc w:val="center"/>
+      </w:pPr>
+      <w:r>
+        <w:rPr>
+          <w:noProof/>
+        </w:rPr>
+        <w:drawing>
+          <wp:inline distT="0" distB="0" distL="0" distR="0" wp14:anchorId="29198E6D" wp14:editId="078E7D31">
+            <wp:extent cx="3714045" cy="1184610"/>
+            <wp:effectExtent l="0" t="0" r="0" b="0"/>
+            <wp:docPr id="4" name="Picture 4"/>
+            <wp:cNvGraphicFramePr>
+              <a:graphicFrameLocks xmlns:a="http://schemas.openxmlformats.org/drawingml/2006/main" noChangeAspect="1"/>
+            </wp:cNvGraphicFramePr>
+            <a:graphic xmlns:a="http://schemas.openxmlformats.org/drawingml/2006/main">
+              <a:graphicData uri="http://schemas.openxmlformats.org/drawingml/2006/picture">
+                <pic:pic xmlns:pic="http://schemas.openxmlformats.org/drawingml/2006/picture">
+                  <pic:nvPicPr>
+                    <pic:cNvPr id="4" name="Screenshot 2018-12-14 at 15.17.02.png"/>
+                    <pic:cNvPicPr/>
+                  </pic:nvPicPr>
+                  <pic:blipFill>
+                    <a:blip r:embed="rId9" cstate="print">
+                      <a:extLst>
+                        <a:ext uri="{28A0092B-C50C-407E-A947-70E740481C1C}">
+                          <a14:useLocalDpi xmlns:a14="http://schemas.microsoft.com/office/drawing/2010/main" val="0"/>
+                        </a:ext>
+                      </a:extLst>
+                    </a:blip>
+                    <a:stretch>
+                      <a:fillRect/>
+                    </a:stretch>
+                  </pic:blipFill>
+                  <pic:spPr>
+                    <a:xfrm>
+                      <a:off x="0" y="0"/>
+                      <a:ext cx="3750415" cy="1196210"/>
+                    </a:xfrm>
+                    <a:prstGeom prst="rect">
+                      <a:avLst/>
+                    </a:prstGeom>
+                  </pic:spPr>
+                </pic:pic>
+              </a:graphicData>
+            </a:graphic>
+          </wp:inline>
+        </w:drawing>
+      </w:r>
+    </w:p>
+    <w:p>
+      <w:pPr>
+        <w:jc w:val="center"/>
+      </w:pPr>
+      <w:r>
+        <w:t>Figure 3. Example of API Call in JSON File</w:t>
+      </w:r>
+    </w:p>
+    <w:p>
+      <w:pPr>
+        <w:jc w:val="left"/>
+      </w:pPr>
+      <w:r>
+        <w:t xml:space="preserve">In the JSON report we can see a whole host of details about what the process, in this case a malicious file called “stats.exe” is trying to do on the computer. In this case it is running an API called </w:t>
+      </w:r>
+      <w:proofErr w:type="spellStart"/>
+      <w:r>
+        <w:t>NTAllocateVirtualMemory</w:t>
+      </w:r>
+      <w:proofErr w:type="spellEnd"/>
+      <w:r>
+        <w:t xml:space="preserve">. </w:t>
+      </w:r>
+    </w:p>
+    <w:p>
+      <w:pPr>
+        <w:jc w:val="left"/>
+      </w:pPr>
+      <w:r>
+        <w:t xml:space="preserve">From there will we will parse the collection of JSON files into one. From there we will be able to apply a machine learning algorithm.  </w:t>
+      </w:r>
+    </w:p>
+    <w:p>
+      <w:pPr>
+        <w:pStyle w:val="Heading2"/>
+      </w:pPr>
+      <w:r>
+        <w:t>System Requirements</w:t>
+      </w:r>
+    </w:p>
     <w:p/>
     <w:p>
       <w:pPr>
@@ -1268,39 +1597,50 @@
       </w:r>
       <w:bookmarkEnd w:id="14"/>
     </w:p>
-    <w:p/>
+    <w:p>
+      <w:r>
+        <w:br w:type="page"/>
+      </w:r>
+    </w:p>
     <w:p>
       <w:pPr>
         <w:pStyle w:val="Heading1"/>
       </w:pPr>
-      <w:bookmarkStart w:id="15" w:name="_Toc529181546"/>
-      <w:r>
-        <w:t>Appendices</w:t>
-      </w:r>
-      <w:bookmarkEnd w:id="15"/>
-    </w:p>
-    <w:p>
-      <w:r>
-        <w:br w:type="page"/>
-      </w:r>
-    </w:p>
-    <w:p>
-      <w:pPr>
-        <w:pStyle w:val="Heading1"/>
-      </w:pPr>
-      <w:bookmarkStart w:id="16" w:name="_Toc529179923"/>
-      <w:bookmarkStart w:id="17" w:name="_Toc529180027"/>
-      <w:bookmarkStart w:id="18" w:name="_Toc529181547"/>
+      <w:bookmarkStart w:id="15" w:name="_Toc529179923"/>
+      <w:bookmarkStart w:id="16" w:name="_Toc529180027"/>
+      <w:bookmarkStart w:id="17" w:name="_Toc529181547"/>
       <w:r>
         <w:lastRenderedPageBreak/>
         <w:t>References</w:t>
       </w:r>
+      <w:bookmarkEnd w:id="15"/>
       <w:bookmarkEnd w:id="16"/>
       <w:bookmarkEnd w:id="17"/>
-      <w:bookmarkEnd w:id="18"/>
-    </w:p>
-    <w:p/>
-    <w:p>
+    </w:p>
+    <w:p>
+      <w:hyperlink r:id="rId10" w:history="1">
+        <w:r>
+          <w:rPr>
+            <w:rStyle w:val="Hyperlink"/>
+          </w:rPr>
+          <w:t>https://www.forbes.com/sites/forbestechcouncil/2018/03/16/developing-the-connected-world-of-2018-and-beyond/#156cda811e51</w:t>
+        </w:r>
+      </w:hyperlink>
+    </w:p>
+    <w:p>
+      <w:hyperlink r:id="rId11" w:history="1">
+        <w:r>
+          <w:rPr>
+            <w:rStyle w:val="Hyperlink"/>
+          </w:rPr>
+          <w:t>https://www.varonis.com/blog/cybersecurity-statistics/</w:t>
+        </w:r>
+      </w:hyperlink>
+    </w:p>
+    <w:p>
+      <w:r>
+        <w:t>https://www.gdatasoftware.com/blog/2017/04/29666-malware-trends-2017</w:t>
+      </w:r>
       <w:r>
         <w:br w:type="page"/>
       </w:r>
@@ -1309,21 +1649,29 @@
       <w:pPr>
         <w:pStyle w:val="Heading1"/>
       </w:pPr>
-      <w:bookmarkStart w:id="19" w:name="_Toc529179924"/>
-      <w:bookmarkStart w:id="20" w:name="_Toc529180028"/>
-      <w:bookmarkStart w:id="21" w:name="_Toc529181548"/>
+      <w:bookmarkStart w:id="18" w:name="_Toc529179924"/>
+      <w:bookmarkStart w:id="19" w:name="_Toc529180028"/>
+      <w:bookmarkStart w:id="20" w:name="_Toc529181548"/>
       <w:r>
         <w:lastRenderedPageBreak/>
         <w:t>Appendices</w:t>
       </w:r>
+      <w:bookmarkEnd w:id="18"/>
       <w:bookmarkEnd w:id="19"/>
       <w:bookmarkEnd w:id="20"/>
-      <w:bookmarkEnd w:id="21"/>
+    </w:p>
+    <w:p>
+      <w:pPr>
+        <w:pStyle w:val="Heading2"/>
+      </w:pPr>
+      <w:r>
+        <w:t>Work Plan</w:t>
+      </w:r>
     </w:p>
     <w:p/>
     <w:sectPr>
-      <w:footerReference w:type="even" r:id="rId7"/>
-      <w:footerReference w:type="default" r:id="rId8"/>
+      <w:footerReference w:type="even" r:id="rId12"/>
+      <w:footerReference w:type="default" r:id="rId13"/>
       <w:pgSz w:w="11900" w:h="16840"/>
       <w:pgMar w:top="1418" w:right="1418" w:bottom="1418" w:left="1418" w:header="709" w:footer="709" w:gutter="0"/>
       <w:cols w:space="708"/>
@@ -1366,6 +1714,11 @@
         <w:docPartUnique/>
       </w:docPartObj>
     </w:sdtPr>
+    <w:sdtEndPr>
+      <w:rPr>
+        <w:rStyle w:val="PageNumber"/>
+      </w:rPr>
+    </w:sdtEndPr>
     <w:sdtContent>
       <w:p>
         <w:pPr>
@@ -1416,6 +1769,11 @@
         <w:docPartUnique/>
       </w:docPartObj>
     </w:sdtPr>
+    <w:sdtEndPr>
+      <w:rPr>
+        <w:rStyle w:val="PageNumber"/>
+      </w:rPr>
+    </w:sdtEndPr>
     <w:sdtContent>
       <w:p>
         <w:pPr>
@@ -2000,8 +2358,9 @@
   <w:style w:type="paragraph" w:default="1" w:styleId="Normal">
     <w:name w:val="Normal"/>
     <w:qFormat/>
-    <w:rsid w:val="009518AF"/>
+    <w:rsid w:val="000D2227"/>
     <w:pPr>
+      <w:spacing w:before="120" w:after="120"/>
       <w:jc w:val="both"/>
     </w:pPr>
     <w:rPr>
@@ -2023,6 +2382,29 @@
       <w:rFonts w:cs="Times New Roman"/>
       <w:b/>
       <w:sz w:val="36"/>
+    </w:rPr>
+  </w:style>
+  <w:style w:type="paragraph" w:styleId="Heading2">
+    <w:name w:val="heading 2"/>
+    <w:basedOn w:val="Normal"/>
+    <w:next w:val="Normal"/>
+    <w:link w:val="Heading2Char"/>
+    <w:uiPriority w:val="9"/>
+    <w:unhideWhenUsed/>
+    <w:qFormat/>
+    <w:rsid w:val="000D2227"/>
+    <w:pPr>
+      <w:keepNext/>
+      <w:keepLines/>
+      <w:spacing w:before="40" w:after="0"/>
+      <w:ind w:left="720"/>
+      <w:outlineLvl w:val="1"/>
+    </w:pPr>
+    <w:rPr>
+      <w:rFonts w:eastAsiaTheme="majorEastAsia" w:cstheme="majorBidi"/>
+      <w:color w:val="000000" w:themeColor="text1"/>
+      <w:sz w:val="32"/>
+      <w:szCs w:val="26"/>
     </w:rPr>
   </w:style>
   <w:style w:type="character" w:default="1" w:styleId="DefaultParagraphFont">
@@ -2164,6 +2546,108 @@
       <w:ind w:left="720"/>
       <w:contextualSpacing/>
     </w:pPr>
+  </w:style>
+  <w:style w:type="character" w:styleId="UnresolvedMention">
+    <w:name w:val="Unresolved Mention"/>
+    <w:basedOn w:val="DefaultParagraphFont"/>
+    <w:uiPriority w:val="99"/>
+    <w:semiHidden/>
+    <w:unhideWhenUsed/>
+    <w:rsid w:val="00D2697E"/>
+    <w:rPr>
+      <w:color w:val="605E5C"/>
+      <w:shd w:val="clear" w:color="auto" w:fill="E1DFDD"/>
+    </w:rPr>
+  </w:style>
+  <w:style w:type="paragraph" w:styleId="Quote">
+    <w:name w:val="Quote"/>
+    <w:basedOn w:val="Normal"/>
+    <w:next w:val="Normal"/>
+    <w:link w:val="QuoteChar"/>
+    <w:uiPriority w:val="29"/>
+    <w:qFormat/>
+    <w:rsid w:val="00D2697E"/>
+    <w:pPr>
+      <w:spacing w:before="200" w:after="160"/>
+      <w:ind w:left="864" w:right="864"/>
+      <w:jc w:val="center"/>
+    </w:pPr>
+    <w:rPr>
+      <w:i/>
+      <w:iCs/>
+      <w:color w:val="404040" w:themeColor="text1" w:themeTint="BF"/>
+    </w:rPr>
+  </w:style>
+  <w:style w:type="character" w:customStyle="1" w:styleId="QuoteChar">
+    <w:name w:val="Quote Char"/>
+    <w:basedOn w:val="DefaultParagraphFont"/>
+    <w:link w:val="Quote"/>
+    <w:uiPriority w:val="29"/>
+    <w:rsid w:val="00D2697E"/>
+    <w:rPr>
+      <w:rFonts w:ascii="Times New Roman" w:hAnsi="Times New Roman"/>
+      <w:i/>
+      <w:iCs/>
+      <w:color w:val="404040" w:themeColor="text1" w:themeTint="BF"/>
+    </w:rPr>
+  </w:style>
+  <w:style w:type="paragraph" w:styleId="NormalWeb">
+    <w:name w:val="Normal (Web)"/>
+    <w:basedOn w:val="Normal"/>
+    <w:uiPriority w:val="99"/>
+    <w:semiHidden/>
+    <w:unhideWhenUsed/>
+    <w:rsid w:val="00E25EAC"/>
+    <w:pPr>
+      <w:spacing w:before="100" w:beforeAutospacing="1" w:after="100" w:afterAutospacing="1"/>
+      <w:jc w:val="left"/>
+    </w:pPr>
+    <w:rPr>
+      <w:rFonts w:eastAsia="Times New Roman" w:cs="Times New Roman"/>
+    </w:rPr>
+  </w:style>
+  <w:style w:type="character" w:customStyle="1" w:styleId="Heading2Char">
+    <w:name w:val="Heading 2 Char"/>
+    <w:basedOn w:val="DefaultParagraphFont"/>
+    <w:link w:val="Heading2"/>
+    <w:uiPriority w:val="9"/>
+    <w:rsid w:val="000D2227"/>
+    <w:rPr>
+      <w:rFonts w:ascii="Times New Roman" w:eastAsiaTheme="majorEastAsia" w:hAnsi="Times New Roman" w:cstheme="majorBidi"/>
+      <w:color w:val="000000" w:themeColor="text1"/>
+      <w:sz w:val="32"/>
+      <w:szCs w:val="26"/>
+    </w:rPr>
+  </w:style>
+  <w:style w:type="paragraph" w:styleId="BalloonText">
+    <w:name w:val="Balloon Text"/>
+    <w:basedOn w:val="Normal"/>
+    <w:link w:val="BalloonTextChar"/>
+    <w:uiPriority w:val="99"/>
+    <w:semiHidden/>
+    <w:unhideWhenUsed/>
+    <w:rsid w:val="009A3575"/>
+    <w:pPr>
+      <w:spacing w:before="0" w:after="0"/>
+    </w:pPr>
+    <w:rPr>
+      <w:rFonts w:cs="Times New Roman"/>
+      <w:sz w:val="18"/>
+      <w:szCs w:val="18"/>
+    </w:rPr>
+  </w:style>
+  <w:style w:type="character" w:customStyle="1" w:styleId="BalloonTextChar">
+    <w:name w:val="Balloon Text Char"/>
+    <w:basedOn w:val="DefaultParagraphFont"/>
+    <w:link w:val="BalloonText"/>
+    <w:uiPriority w:val="99"/>
+    <w:semiHidden/>
+    <w:rsid w:val="009A3575"/>
+    <w:rPr>
+      <w:rFonts w:ascii="Times New Roman" w:hAnsi="Times New Roman" w:cs="Times New Roman"/>
+      <w:sz w:val="18"/>
+      <w:szCs w:val="18"/>
+    </w:rPr>
   </w:style>
 </w:styles>
 </file>

</xml_diff>

<commit_message>
Added extra headers to report.docx to expand on problem area and split off system description into seperate sections
</commit_message>
<xml_diff>
--- a/Report.docx
+++ b/Report.docx
@@ -108,18 +108,16 @@
       <w:pPr>
         <w:pStyle w:val="Heading1"/>
       </w:pPr>
-      <w:bookmarkStart w:id="0" w:name="_GoBack"/>
-      <w:bookmarkEnd w:id="0"/>
       <w:r>
         <w:br w:type="page"/>
       </w:r>
-      <w:bookmarkStart w:id="1" w:name="_Toc529181536"/>
-      <w:bookmarkStart w:id="2" w:name="_Toc529180024"/>
+      <w:bookmarkStart w:id="0" w:name="_Toc533152786"/>
+      <w:bookmarkStart w:id="1" w:name="_Toc529180024"/>
       <w:r>
         <w:lastRenderedPageBreak/>
         <w:t>Declaration</w:t>
       </w:r>
-      <w:bookmarkEnd w:id="1"/>
+      <w:bookmarkEnd w:id="0"/>
     </w:p>
     <w:p>
       <w:r>
@@ -133,13 +131,13 @@
       <w:pPr>
         <w:pStyle w:val="Heading1"/>
       </w:pPr>
-      <w:bookmarkStart w:id="3" w:name="_Toc529181537"/>
+      <w:bookmarkStart w:id="2" w:name="_Toc533152787"/>
       <w:r>
         <w:lastRenderedPageBreak/>
         <w:t>Acknowledgements</w:t>
       </w:r>
+      <w:bookmarkEnd w:id="1"/>
       <w:bookmarkEnd w:id="2"/>
-      <w:bookmarkEnd w:id="3"/>
     </w:p>
     <w:p>
       <w:r>
@@ -156,14 +154,14 @@
       <w:pPr>
         <w:pStyle w:val="Heading1"/>
       </w:pPr>
-      <w:bookmarkStart w:id="4" w:name="_Toc529180025"/>
-      <w:bookmarkStart w:id="5" w:name="_Toc529181538"/>
+      <w:bookmarkStart w:id="3" w:name="_Toc529180025"/>
+      <w:bookmarkStart w:id="4" w:name="_Toc533152788"/>
       <w:r>
         <w:lastRenderedPageBreak/>
         <w:t>Abstract</w:t>
       </w:r>
+      <w:bookmarkEnd w:id="3"/>
       <w:bookmarkEnd w:id="4"/>
-      <w:bookmarkEnd w:id="5"/>
     </w:p>
     <w:p>
       <w:r>
@@ -191,15 +189,7 @@
       </w:r>
       <w:proofErr w:type="spellEnd"/>
       <w:r>
-        <w:t xml:space="preserve"> (SOC) to focus on the highest current threat. Many SOCs have adapted malware categorisation according to type, family and strain is a difficult task and may be impossible to achieve fully. The result is that 66 different AV scanners (</w:t>
-      </w:r>
-      <w:proofErr w:type="spellStart"/>
-      <w:r>
-        <w:t>VirusTotal</w:t>
-      </w:r>
-      <w:proofErr w:type="spellEnd"/>
-      <w:r>
-        <w:t xml:space="preserve">) often produce different results, adding to the confusion and impact the ability to assess malware attacks. </w:t>
+        <w:t xml:space="preserve"> (SOC) to focus on the highest current threat. Many SOCs have adapted malware categorisation according to type, family and strain is a difficult task and may be impossible to achieve fully. The result is that 66 different AV scanners (VirusTotal) often produce different results, adding to the confusion and impact the ability to assess malware attacks. </w:t>
       </w:r>
       <w:proofErr w:type="gramStart"/>
       <w:r>
@@ -297,16 +287,16 @@
       <w:pPr>
         <w:pStyle w:val="Heading1"/>
       </w:pPr>
-      <w:bookmarkStart w:id="6" w:name="_Toc529179922"/>
-      <w:bookmarkStart w:id="7" w:name="_Toc529180026"/>
-      <w:bookmarkStart w:id="8" w:name="_Toc529181539"/>
+      <w:bookmarkStart w:id="5" w:name="_Toc529179922"/>
+      <w:bookmarkStart w:id="6" w:name="_Toc529180026"/>
+      <w:bookmarkStart w:id="7" w:name="_Toc533152789"/>
       <w:r>
         <w:lastRenderedPageBreak/>
         <w:t>Contents</w:t>
       </w:r>
+      <w:bookmarkEnd w:id="5"/>
       <w:bookmarkEnd w:id="6"/>
       <w:bookmarkEnd w:id="7"/>
-      <w:bookmarkEnd w:id="8"/>
     </w:p>
     <w:p>
       <w:pPr>
@@ -314,6 +304,9 @@
         <w:rPr>
           <w:rFonts w:asciiTheme="minorHAnsi" w:eastAsiaTheme="minorEastAsia" w:hAnsiTheme="minorHAnsi"/>
           <w:noProof/>
+          <w:sz w:val="22"/>
+          <w:szCs w:val="22"/>
+          <w:lang w:eastAsia="en-GB"/>
         </w:rPr>
       </w:pPr>
       <w:r>
@@ -325,7 +318,7 @@
       <w:r>
         <w:fldChar w:fldCharType="separate"/>
       </w:r>
-      <w:hyperlink w:anchor="_Toc529181536" w:history="1">
+      <w:hyperlink w:anchor="_Toc533152786" w:history="1">
         <w:r>
           <w:rPr>
             <w:rStyle w:val="Hyperlink"/>
@@ -352,7 +345,7 @@
             <w:noProof/>
             <w:webHidden/>
           </w:rPr>
-          <w:instrText xml:space="preserve"> PAGEREF _Toc529181536 \h </w:instrText>
+          <w:instrText xml:space="preserve"> PAGEREF _Toc533152786 \h </w:instrText>
         </w:r>
         <w:r>
           <w:rPr>
@@ -389,9 +382,12 @@
         <w:rPr>
           <w:rFonts w:asciiTheme="minorHAnsi" w:eastAsiaTheme="minorEastAsia" w:hAnsiTheme="minorHAnsi"/>
           <w:noProof/>
-        </w:rPr>
-      </w:pPr>
-      <w:hyperlink w:anchor="_Toc529181537" w:history="1">
+          <w:sz w:val="22"/>
+          <w:szCs w:val="22"/>
+          <w:lang w:eastAsia="en-GB"/>
+        </w:rPr>
+      </w:pPr>
+      <w:hyperlink w:anchor="_Toc533152787" w:history="1">
         <w:r>
           <w:rPr>
             <w:rStyle w:val="Hyperlink"/>
@@ -418,7 +414,7 @@
             <w:noProof/>
             <w:webHidden/>
           </w:rPr>
-          <w:instrText xml:space="preserve"> PAGEREF _Toc529181537 \h </w:instrText>
+          <w:instrText xml:space="preserve"> PAGEREF _Toc533152787 \h </w:instrText>
         </w:r>
         <w:r>
           <w:rPr>
@@ -455,9 +451,12 @@
         <w:rPr>
           <w:rFonts w:asciiTheme="minorHAnsi" w:eastAsiaTheme="minorEastAsia" w:hAnsiTheme="minorHAnsi"/>
           <w:noProof/>
-        </w:rPr>
-      </w:pPr>
-      <w:hyperlink w:anchor="_Toc529181538" w:history="1">
+          <w:sz w:val="22"/>
+          <w:szCs w:val="22"/>
+          <w:lang w:eastAsia="en-GB"/>
+        </w:rPr>
+      </w:pPr>
+      <w:hyperlink w:anchor="_Toc533152788" w:history="1">
         <w:r>
           <w:rPr>
             <w:rStyle w:val="Hyperlink"/>
@@ -484,7 +483,7 @@
             <w:noProof/>
             <w:webHidden/>
           </w:rPr>
-          <w:instrText xml:space="preserve"> PAGEREF _Toc529181538 \h </w:instrText>
+          <w:instrText xml:space="preserve"> PAGEREF _Toc533152788 \h </w:instrText>
         </w:r>
         <w:r>
           <w:rPr>
@@ -521,9 +520,12 @@
         <w:rPr>
           <w:rFonts w:asciiTheme="minorHAnsi" w:eastAsiaTheme="minorEastAsia" w:hAnsiTheme="minorHAnsi"/>
           <w:noProof/>
-        </w:rPr>
-      </w:pPr>
-      <w:hyperlink w:anchor="_Toc529181539" w:history="1">
+          <w:sz w:val="22"/>
+          <w:szCs w:val="22"/>
+          <w:lang w:eastAsia="en-GB"/>
+        </w:rPr>
+      </w:pPr>
+      <w:hyperlink w:anchor="_Toc533152789" w:history="1">
         <w:r>
           <w:rPr>
             <w:rStyle w:val="Hyperlink"/>
@@ -550,7 +552,7 @@
             <w:noProof/>
             <w:webHidden/>
           </w:rPr>
-          <w:instrText xml:space="preserve"> PAGEREF _Toc529181539 \h </w:instrText>
+          <w:instrText xml:space="preserve"> PAGEREF _Toc533152789 \h </w:instrText>
         </w:r>
         <w:r>
           <w:rPr>
@@ -587,9 +589,12 @@
         <w:rPr>
           <w:rFonts w:asciiTheme="minorHAnsi" w:eastAsiaTheme="minorEastAsia" w:hAnsiTheme="minorHAnsi"/>
           <w:noProof/>
-        </w:rPr>
-      </w:pPr>
-      <w:hyperlink w:anchor="_Toc529181540" w:history="1">
+          <w:sz w:val="22"/>
+          <w:szCs w:val="22"/>
+          <w:lang w:eastAsia="en-GB"/>
+        </w:rPr>
+      </w:pPr>
+      <w:hyperlink w:anchor="_Toc533152790" w:history="1">
         <w:r>
           <w:rPr>
             <w:rStyle w:val="Hyperlink"/>
@@ -616,7 +621,7 @@
             <w:noProof/>
             <w:webHidden/>
           </w:rPr>
-          <w:instrText xml:space="preserve"> PAGEREF _Toc529181540 \h </w:instrText>
+          <w:instrText xml:space="preserve"> PAGEREF _Toc533152790 \h </w:instrText>
         </w:r>
         <w:r>
           <w:rPr>
@@ -649,19 +654,25 @@
     </w:p>
     <w:p>
       <w:pPr>
-        <w:pStyle w:val="TOC1"/>
+        <w:pStyle w:val="TOC2"/>
+        <w:tabs>
+          <w:tab w:val="right" w:leader="dot" w:pos="9054"/>
+        </w:tabs>
         <w:rPr>
           <w:rFonts w:asciiTheme="minorHAnsi" w:eastAsiaTheme="minorEastAsia" w:hAnsiTheme="minorHAnsi"/>
           <w:noProof/>
-        </w:rPr>
-      </w:pPr>
-      <w:hyperlink w:anchor="_Toc529181541" w:history="1">
+          <w:sz w:val="22"/>
+          <w:szCs w:val="22"/>
+          <w:lang w:eastAsia="en-GB"/>
+        </w:rPr>
+      </w:pPr>
+      <w:hyperlink w:anchor="_Toc533152791" w:history="1">
         <w:r>
           <w:rPr>
             <w:rStyle w:val="Hyperlink"/>
             <w:noProof/>
           </w:rPr>
-          <w:t>Solution Description and System Requirements</w:t>
+          <w:t>Introduction</w:t>
         </w:r>
         <w:r>
           <w:rPr>
@@ -682,7 +693,7 @@
             <w:noProof/>
             <w:webHidden/>
           </w:rPr>
-          <w:instrText xml:space="preserve"> PAGEREF _Toc529181541 \h </w:instrText>
+          <w:instrText xml:space="preserve"> PAGEREF _Toc533152791 \h </w:instrText>
         </w:r>
         <w:r>
           <w:rPr>
@@ -715,19 +726,25 @@
     </w:p>
     <w:p>
       <w:pPr>
-        <w:pStyle w:val="TOC1"/>
+        <w:pStyle w:val="TOC2"/>
+        <w:tabs>
+          <w:tab w:val="right" w:leader="dot" w:pos="9054"/>
+        </w:tabs>
         <w:rPr>
           <w:rFonts w:asciiTheme="minorHAnsi" w:eastAsiaTheme="minorEastAsia" w:hAnsiTheme="minorHAnsi"/>
           <w:noProof/>
-        </w:rPr>
-      </w:pPr>
-      <w:hyperlink w:anchor="_Toc529181542" w:history="1">
+          <w:sz w:val="22"/>
+          <w:szCs w:val="22"/>
+          <w:lang w:eastAsia="en-GB"/>
+        </w:rPr>
+      </w:pPr>
+      <w:hyperlink w:anchor="_Toc533152792" w:history="1">
         <w:r>
           <w:rPr>
             <w:rStyle w:val="Hyperlink"/>
             <w:noProof/>
           </w:rPr>
-          <w:t>Design</w:t>
+          <w:t>Malware Types</w:t>
         </w:r>
         <w:r>
           <w:rPr>
@@ -748,7 +765,7 @@
             <w:noProof/>
             <w:webHidden/>
           </w:rPr>
-          <w:instrText xml:space="preserve"> PAGEREF _Toc529181542 \h </w:instrText>
+          <w:instrText xml:space="preserve"> PAGEREF _Toc533152792 \h </w:instrText>
         </w:r>
         <w:r>
           <w:rPr>
@@ -768,7 +785,7 @@
             <w:noProof/>
             <w:webHidden/>
           </w:rPr>
-          <w:t>7</w:t>
+          <w:t>6</w:t>
         </w:r>
         <w:r>
           <w:rPr>
@@ -781,19 +798,25 @@
     </w:p>
     <w:p>
       <w:pPr>
-        <w:pStyle w:val="TOC1"/>
+        <w:pStyle w:val="TOC3"/>
+        <w:tabs>
+          <w:tab w:val="right" w:leader="dot" w:pos="9054"/>
+        </w:tabs>
         <w:rPr>
           <w:rFonts w:asciiTheme="minorHAnsi" w:eastAsiaTheme="minorEastAsia" w:hAnsiTheme="minorHAnsi"/>
           <w:noProof/>
-        </w:rPr>
-      </w:pPr>
-      <w:hyperlink w:anchor="_Toc529181543" w:history="1">
+          <w:sz w:val="22"/>
+          <w:szCs w:val="22"/>
+          <w:lang w:eastAsia="en-GB"/>
+        </w:rPr>
+      </w:pPr>
+      <w:hyperlink w:anchor="_Toc533152793" w:history="1">
         <w:r>
           <w:rPr>
             <w:rStyle w:val="Hyperlink"/>
             <w:noProof/>
           </w:rPr>
-          <w:t>Implementation</w:t>
+          <w:t>Trojan</w:t>
         </w:r>
         <w:r>
           <w:rPr>
@@ -814,7 +837,7 @@
             <w:noProof/>
             <w:webHidden/>
           </w:rPr>
-          <w:instrText xml:space="preserve"> PAGEREF _Toc529181543 \h </w:instrText>
+          <w:instrText xml:space="preserve"> PAGEREF _Toc533152793 \h </w:instrText>
         </w:r>
         <w:r>
           <w:rPr>
@@ -834,7 +857,7 @@
             <w:noProof/>
             <w:webHidden/>
           </w:rPr>
-          <w:t>7</w:t>
+          <w:t>6</w:t>
         </w:r>
         <w:r>
           <w:rPr>
@@ -847,19 +870,25 @@
     </w:p>
     <w:p>
       <w:pPr>
-        <w:pStyle w:val="TOC1"/>
+        <w:pStyle w:val="TOC3"/>
+        <w:tabs>
+          <w:tab w:val="right" w:leader="dot" w:pos="9054"/>
+        </w:tabs>
         <w:rPr>
           <w:rFonts w:asciiTheme="minorHAnsi" w:eastAsiaTheme="minorEastAsia" w:hAnsiTheme="minorHAnsi"/>
           <w:noProof/>
-        </w:rPr>
-      </w:pPr>
-      <w:hyperlink w:anchor="_Toc529181544" w:history="1">
+          <w:sz w:val="22"/>
+          <w:szCs w:val="22"/>
+          <w:lang w:eastAsia="en-GB"/>
+        </w:rPr>
+      </w:pPr>
+      <w:hyperlink w:anchor="_Toc533152794" w:history="1">
         <w:r>
           <w:rPr>
             <w:rStyle w:val="Hyperlink"/>
             <w:noProof/>
           </w:rPr>
-          <w:t>Testing</w:t>
+          <w:t>Worm</w:t>
         </w:r>
         <w:r>
           <w:rPr>
@@ -880,7 +909,7 @@
             <w:noProof/>
             <w:webHidden/>
           </w:rPr>
-          <w:instrText xml:space="preserve"> PAGEREF _Toc529181544 \h </w:instrText>
+          <w:instrText xml:space="preserve"> PAGEREF _Toc533152794 \h </w:instrText>
         </w:r>
         <w:r>
           <w:rPr>
@@ -900,7 +929,7 @@
             <w:noProof/>
             <w:webHidden/>
           </w:rPr>
-          <w:t>8</w:t>
+          <w:t>6</w:t>
         </w:r>
         <w:r>
           <w:rPr>
@@ -913,19 +942,25 @@
     </w:p>
     <w:p>
       <w:pPr>
-        <w:pStyle w:val="TOC1"/>
+        <w:pStyle w:val="TOC3"/>
+        <w:tabs>
+          <w:tab w:val="right" w:leader="dot" w:pos="9054"/>
+        </w:tabs>
         <w:rPr>
           <w:rFonts w:asciiTheme="minorHAnsi" w:eastAsiaTheme="minorEastAsia" w:hAnsiTheme="minorHAnsi"/>
           <w:noProof/>
-        </w:rPr>
-      </w:pPr>
-      <w:hyperlink w:anchor="_Toc529181545" w:history="1">
+          <w:sz w:val="22"/>
+          <w:szCs w:val="22"/>
+          <w:lang w:eastAsia="en-GB"/>
+        </w:rPr>
+      </w:pPr>
+      <w:hyperlink w:anchor="_Toc533152795" w:history="1">
         <w:r>
           <w:rPr>
             <w:rStyle w:val="Hyperlink"/>
             <w:noProof/>
           </w:rPr>
-          <w:t>System Evaluation and Experimental Results</w:t>
+          <w:t>Ransomware</w:t>
         </w:r>
         <w:r>
           <w:rPr>
@@ -946,7 +981,7 @@
             <w:noProof/>
             <w:webHidden/>
           </w:rPr>
-          <w:instrText xml:space="preserve"> PAGEREF _Toc529181545 \h </w:instrText>
+          <w:instrText xml:space="preserve"> PAGEREF _Toc533152795 \h </w:instrText>
         </w:r>
         <w:r>
           <w:rPr>
@@ -966,7 +1001,7 @@
             <w:noProof/>
             <w:webHidden/>
           </w:rPr>
-          <w:t>8</w:t>
+          <w:t>6</w:t>
         </w:r>
         <w:r>
           <w:rPr>
@@ -979,19 +1014,25 @@
     </w:p>
     <w:p>
       <w:pPr>
-        <w:pStyle w:val="TOC1"/>
+        <w:pStyle w:val="TOC3"/>
+        <w:tabs>
+          <w:tab w:val="right" w:leader="dot" w:pos="9054"/>
+        </w:tabs>
         <w:rPr>
           <w:rFonts w:asciiTheme="minorHAnsi" w:eastAsiaTheme="minorEastAsia" w:hAnsiTheme="minorHAnsi"/>
           <w:noProof/>
-        </w:rPr>
-      </w:pPr>
-      <w:hyperlink w:anchor="_Toc529181546" w:history="1">
+          <w:sz w:val="22"/>
+          <w:szCs w:val="22"/>
+          <w:lang w:eastAsia="en-GB"/>
+        </w:rPr>
+      </w:pPr>
+      <w:hyperlink w:anchor="_Toc533152796" w:history="1">
         <w:r>
           <w:rPr>
             <w:rStyle w:val="Hyperlink"/>
             <w:noProof/>
           </w:rPr>
-          <w:t>Appendices</w:t>
+          <w:t>Rootkit</w:t>
         </w:r>
         <w:r>
           <w:rPr>
@@ -1012,7 +1053,13 @@
             <w:noProof/>
             <w:webHidden/>
           </w:rPr>
-          <w:instrText xml:space="preserve"> PAGEREF _Toc529181546 \h </w:instrText>
+          <w:instrText xml:space="preserve"> PAGEREF _Toc533152796 \h </w:instrText>
+        </w:r>
+        <w:r>
+          <w:rPr>
+            <w:noProof/>
+            <w:webHidden/>
+          </w:rPr>
         </w:r>
         <w:r>
           <w:rPr>
@@ -1023,13 +1070,10 @@
         </w:r>
         <w:r>
           <w:rPr>
-            <w:b/>
-            <w:bCs/>
-            <w:noProof/>
-            <w:webHidden/>
-            <w:lang w:val="en-US"/>
-          </w:rPr>
-          <w:t>Error! Bookmark not defined.</w:t>
+            <w:noProof/>
+            <w:webHidden/>
+          </w:rPr>
+          <w:t>6</w:t>
         </w:r>
         <w:r>
           <w:rPr>
@@ -1042,19 +1086,25 @@
     </w:p>
     <w:p>
       <w:pPr>
-        <w:pStyle w:val="TOC1"/>
+        <w:pStyle w:val="TOC3"/>
+        <w:tabs>
+          <w:tab w:val="right" w:leader="dot" w:pos="9054"/>
+        </w:tabs>
         <w:rPr>
           <w:rFonts w:asciiTheme="minorHAnsi" w:eastAsiaTheme="minorEastAsia" w:hAnsiTheme="minorHAnsi"/>
           <w:noProof/>
-        </w:rPr>
-      </w:pPr>
-      <w:hyperlink w:anchor="_Toc529181547" w:history="1">
+          <w:sz w:val="22"/>
+          <w:szCs w:val="22"/>
+          <w:lang w:eastAsia="en-GB"/>
+        </w:rPr>
+      </w:pPr>
+      <w:hyperlink w:anchor="_Toc533152797" w:history="1">
         <w:r>
           <w:rPr>
             <w:rStyle w:val="Hyperlink"/>
             <w:noProof/>
           </w:rPr>
-          <w:t>References</w:t>
+          <w:t>Keylogger</w:t>
         </w:r>
         <w:r>
           <w:rPr>
@@ -1075,7 +1125,7 @@
             <w:noProof/>
             <w:webHidden/>
           </w:rPr>
-          <w:instrText xml:space="preserve"> PAGEREF _Toc529181547 \h </w:instrText>
+          <w:instrText xml:space="preserve"> PAGEREF _Toc533152797 \h </w:instrText>
         </w:r>
         <w:r>
           <w:rPr>
@@ -1095,7 +1145,7 @@
             <w:noProof/>
             <w:webHidden/>
           </w:rPr>
-          <w:t>9</w:t>
+          <w:t>6</w:t>
         </w:r>
         <w:r>
           <w:rPr>
@@ -1108,18 +1158,1155 @@
     </w:p>
     <w:p>
       <w:pPr>
-        <w:pStyle w:val="TOC1"/>
+        <w:pStyle w:val="TOC2"/>
+        <w:tabs>
+          <w:tab w:val="right" w:leader="dot" w:pos="9054"/>
+        </w:tabs>
         <w:rPr>
           <w:rFonts w:asciiTheme="minorHAnsi" w:eastAsiaTheme="minorEastAsia" w:hAnsiTheme="minorHAnsi"/>
           <w:noProof/>
-        </w:rPr>
-      </w:pPr>
-      <w:hyperlink w:anchor="_Toc529181548" w:history="1">
+          <w:sz w:val="22"/>
+          <w:szCs w:val="22"/>
+          <w:lang w:eastAsia="en-GB"/>
+        </w:rPr>
+      </w:pPr>
+      <w:hyperlink w:anchor="_Toc533152798" w:history="1">
         <w:r>
           <w:rPr>
             <w:rStyle w:val="Hyperlink"/>
             <w:noProof/>
           </w:rPr>
+          <w:t>Machine Learning</w:t>
+        </w:r>
+        <w:r>
+          <w:rPr>
+            <w:noProof/>
+            <w:webHidden/>
+          </w:rPr>
+          <w:tab/>
+        </w:r>
+        <w:r>
+          <w:rPr>
+            <w:noProof/>
+            <w:webHidden/>
+          </w:rPr>
+          <w:fldChar w:fldCharType="begin"/>
+        </w:r>
+        <w:r>
+          <w:rPr>
+            <w:noProof/>
+            <w:webHidden/>
+          </w:rPr>
+          <w:instrText xml:space="preserve"> PAGEREF _Toc533152798 \h </w:instrText>
+        </w:r>
+        <w:r>
+          <w:rPr>
+            <w:noProof/>
+            <w:webHidden/>
+          </w:rPr>
+        </w:r>
+        <w:r>
+          <w:rPr>
+            <w:noProof/>
+            <w:webHidden/>
+          </w:rPr>
+          <w:fldChar w:fldCharType="separate"/>
+        </w:r>
+        <w:r>
+          <w:rPr>
+            <w:noProof/>
+            <w:webHidden/>
+          </w:rPr>
+          <w:t>7</w:t>
+        </w:r>
+        <w:r>
+          <w:rPr>
+            <w:noProof/>
+            <w:webHidden/>
+          </w:rPr>
+          <w:fldChar w:fldCharType="end"/>
+        </w:r>
+      </w:hyperlink>
+    </w:p>
+    <w:p>
+      <w:pPr>
+        <w:pStyle w:val="TOC2"/>
+        <w:tabs>
+          <w:tab w:val="right" w:leader="dot" w:pos="9054"/>
+        </w:tabs>
+        <w:rPr>
+          <w:rFonts w:asciiTheme="minorHAnsi" w:eastAsiaTheme="minorEastAsia" w:hAnsiTheme="minorHAnsi"/>
+          <w:noProof/>
+          <w:sz w:val="22"/>
+          <w:szCs w:val="22"/>
+          <w:lang w:eastAsia="en-GB"/>
+        </w:rPr>
+      </w:pPr>
+      <w:hyperlink w:anchor="_Toc533152799" w:history="1">
+        <w:r>
+          <w:rPr>
+            <w:rStyle w:val="Hyperlink"/>
+            <w:noProof/>
+          </w:rPr>
+          <w:t>Analysis</w:t>
+        </w:r>
+        <w:r>
+          <w:rPr>
+            <w:noProof/>
+            <w:webHidden/>
+          </w:rPr>
+          <w:tab/>
+        </w:r>
+        <w:r>
+          <w:rPr>
+            <w:noProof/>
+            <w:webHidden/>
+          </w:rPr>
+          <w:fldChar w:fldCharType="begin"/>
+        </w:r>
+        <w:r>
+          <w:rPr>
+            <w:noProof/>
+            <w:webHidden/>
+          </w:rPr>
+          <w:instrText xml:space="preserve"> PAGEREF _Toc533152799 \h </w:instrText>
+        </w:r>
+        <w:r>
+          <w:rPr>
+            <w:noProof/>
+            <w:webHidden/>
+          </w:rPr>
+        </w:r>
+        <w:r>
+          <w:rPr>
+            <w:noProof/>
+            <w:webHidden/>
+          </w:rPr>
+          <w:fldChar w:fldCharType="separate"/>
+        </w:r>
+        <w:r>
+          <w:rPr>
+            <w:noProof/>
+            <w:webHidden/>
+          </w:rPr>
+          <w:t>7</w:t>
+        </w:r>
+        <w:r>
+          <w:rPr>
+            <w:noProof/>
+            <w:webHidden/>
+          </w:rPr>
+          <w:fldChar w:fldCharType="end"/>
+        </w:r>
+      </w:hyperlink>
+    </w:p>
+    <w:p>
+      <w:pPr>
+        <w:pStyle w:val="TOC3"/>
+        <w:tabs>
+          <w:tab w:val="right" w:leader="dot" w:pos="9054"/>
+        </w:tabs>
+        <w:rPr>
+          <w:rFonts w:asciiTheme="minorHAnsi" w:eastAsiaTheme="minorEastAsia" w:hAnsiTheme="minorHAnsi"/>
+          <w:noProof/>
+          <w:sz w:val="22"/>
+          <w:szCs w:val="22"/>
+          <w:lang w:eastAsia="en-GB"/>
+        </w:rPr>
+      </w:pPr>
+      <w:hyperlink w:anchor="_Toc533152800" w:history="1">
+        <w:r>
+          <w:rPr>
+            <w:rStyle w:val="Hyperlink"/>
+            <w:noProof/>
+          </w:rPr>
+          <w:t>Dynamic Analysis</w:t>
+        </w:r>
+        <w:r>
+          <w:rPr>
+            <w:noProof/>
+            <w:webHidden/>
+          </w:rPr>
+          <w:tab/>
+        </w:r>
+        <w:r>
+          <w:rPr>
+            <w:noProof/>
+            <w:webHidden/>
+          </w:rPr>
+          <w:fldChar w:fldCharType="begin"/>
+        </w:r>
+        <w:r>
+          <w:rPr>
+            <w:noProof/>
+            <w:webHidden/>
+          </w:rPr>
+          <w:instrText xml:space="preserve"> PAGEREF _Toc533152800 \h </w:instrText>
+        </w:r>
+        <w:r>
+          <w:rPr>
+            <w:noProof/>
+            <w:webHidden/>
+          </w:rPr>
+        </w:r>
+        <w:r>
+          <w:rPr>
+            <w:noProof/>
+            <w:webHidden/>
+          </w:rPr>
+          <w:fldChar w:fldCharType="separate"/>
+        </w:r>
+        <w:r>
+          <w:rPr>
+            <w:noProof/>
+            <w:webHidden/>
+          </w:rPr>
+          <w:t>7</w:t>
+        </w:r>
+        <w:r>
+          <w:rPr>
+            <w:noProof/>
+            <w:webHidden/>
+          </w:rPr>
+          <w:fldChar w:fldCharType="end"/>
+        </w:r>
+      </w:hyperlink>
+    </w:p>
+    <w:p>
+      <w:pPr>
+        <w:pStyle w:val="TOC3"/>
+        <w:tabs>
+          <w:tab w:val="right" w:leader="dot" w:pos="9054"/>
+        </w:tabs>
+        <w:rPr>
+          <w:rFonts w:asciiTheme="minorHAnsi" w:eastAsiaTheme="minorEastAsia" w:hAnsiTheme="minorHAnsi"/>
+          <w:noProof/>
+          <w:sz w:val="22"/>
+          <w:szCs w:val="22"/>
+          <w:lang w:eastAsia="en-GB"/>
+        </w:rPr>
+      </w:pPr>
+      <w:hyperlink w:anchor="_Toc533152801" w:history="1">
+        <w:r>
+          <w:rPr>
+            <w:rStyle w:val="Hyperlink"/>
+            <w:noProof/>
+          </w:rPr>
+          <w:t>Static Analysis</w:t>
+        </w:r>
+        <w:r>
+          <w:rPr>
+            <w:noProof/>
+            <w:webHidden/>
+          </w:rPr>
+          <w:tab/>
+        </w:r>
+        <w:r>
+          <w:rPr>
+            <w:noProof/>
+            <w:webHidden/>
+          </w:rPr>
+          <w:fldChar w:fldCharType="begin"/>
+        </w:r>
+        <w:r>
+          <w:rPr>
+            <w:noProof/>
+            <w:webHidden/>
+          </w:rPr>
+          <w:instrText xml:space="preserve"> PAGEREF _Toc533152801 \h </w:instrText>
+        </w:r>
+        <w:r>
+          <w:rPr>
+            <w:noProof/>
+            <w:webHidden/>
+          </w:rPr>
+        </w:r>
+        <w:r>
+          <w:rPr>
+            <w:noProof/>
+            <w:webHidden/>
+          </w:rPr>
+          <w:fldChar w:fldCharType="separate"/>
+        </w:r>
+        <w:r>
+          <w:rPr>
+            <w:noProof/>
+            <w:webHidden/>
+          </w:rPr>
+          <w:t>7</w:t>
+        </w:r>
+        <w:r>
+          <w:rPr>
+            <w:noProof/>
+            <w:webHidden/>
+          </w:rPr>
+          <w:fldChar w:fldCharType="end"/>
+        </w:r>
+      </w:hyperlink>
+    </w:p>
+    <w:p>
+      <w:pPr>
+        <w:pStyle w:val="TOC3"/>
+        <w:tabs>
+          <w:tab w:val="right" w:leader="dot" w:pos="9054"/>
+        </w:tabs>
+        <w:rPr>
+          <w:rFonts w:asciiTheme="minorHAnsi" w:eastAsiaTheme="minorEastAsia" w:hAnsiTheme="minorHAnsi"/>
+          <w:noProof/>
+          <w:sz w:val="22"/>
+          <w:szCs w:val="22"/>
+          <w:lang w:eastAsia="en-GB"/>
+        </w:rPr>
+      </w:pPr>
+      <w:hyperlink w:anchor="_Toc533152802" w:history="1">
+        <w:r>
+          <w:rPr>
+            <w:rStyle w:val="Hyperlink"/>
+            <w:noProof/>
+          </w:rPr>
+          <w:t>Cuckoo Environment</w:t>
+        </w:r>
+        <w:r>
+          <w:rPr>
+            <w:noProof/>
+            <w:webHidden/>
+          </w:rPr>
+          <w:tab/>
+        </w:r>
+        <w:r>
+          <w:rPr>
+            <w:noProof/>
+            <w:webHidden/>
+          </w:rPr>
+          <w:fldChar w:fldCharType="begin"/>
+        </w:r>
+        <w:r>
+          <w:rPr>
+            <w:noProof/>
+            <w:webHidden/>
+          </w:rPr>
+          <w:instrText xml:space="preserve"> PAGEREF _Toc533152802 \h </w:instrText>
+        </w:r>
+        <w:r>
+          <w:rPr>
+            <w:noProof/>
+            <w:webHidden/>
+          </w:rPr>
+        </w:r>
+        <w:r>
+          <w:rPr>
+            <w:noProof/>
+            <w:webHidden/>
+          </w:rPr>
+          <w:fldChar w:fldCharType="separate"/>
+        </w:r>
+        <w:r>
+          <w:rPr>
+            <w:noProof/>
+            <w:webHidden/>
+          </w:rPr>
+          <w:t>7</w:t>
+        </w:r>
+        <w:r>
+          <w:rPr>
+            <w:noProof/>
+            <w:webHidden/>
+          </w:rPr>
+          <w:fldChar w:fldCharType="end"/>
+        </w:r>
+      </w:hyperlink>
+    </w:p>
+    <w:p>
+      <w:pPr>
+        <w:pStyle w:val="TOC1"/>
+        <w:rPr>
+          <w:rFonts w:asciiTheme="minorHAnsi" w:eastAsiaTheme="minorEastAsia" w:hAnsiTheme="minorHAnsi"/>
+          <w:noProof/>
+          <w:sz w:val="22"/>
+          <w:szCs w:val="22"/>
+          <w:lang w:eastAsia="en-GB"/>
+        </w:rPr>
+      </w:pPr>
+      <w:hyperlink w:anchor="_Toc533152803" w:history="1">
+        <w:r>
+          <w:rPr>
+            <w:rStyle w:val="Hyperlink"/>
+            <w:noProof/>
+          </w:rPr>
+          <w:t>Solution Description and System Requirements</w:t>
+        </w:r>
+        <w:r>
+          <w:rPr>
+            <w:noProof/>
+            <w:webHidden/>
+          </w:rPr>
+          <w:tab/>
+        </w:r>
+        <w:r>
+          <w:rPr>
+            <w:noProof/>
+            <w:webHidden/>
+          </w:rPr>
+          <w:fldChar w:fldCharType="begin"/>
+        </w:r>
+        <w:r>
+          <w:rPr>
+            <w:noProof/>
+            <w:webHidden/>
+          </w:rPr>
+          <w:instrText xml:space="preserve"> PAGEREF _Toc533152803 \h </w:instrText>
+        </w:r>
+        <w:r>
+          <w:rPr>
+            <w:noProof/>
+            <w:webHidden/>
+          </w:rPr>
+        </w:r>
+        <w:r>
+          <w:rPr>
+            <w:noProof/>
+            <w:webHidden/>
+          </w:rPr>
+          <w:fldChar w:fldCharType="separate"/>
+        </w:r>
+        <w:r>
+          <w:rPr>
+            <w:noProof/>
+            <w:webHidden/>
+          </w:rPr>
+          <w:t>7</w:t>
+        </w:r>
+        <w:r>
+          <w:rPr>
+            <w:noProof/>
+            <w:webHidden/>
+          </w:rPr>
+          <w:fldChar w:fldCharType="end"/>
+        </w:r>
+      </w:hyperlink>
+    </w:p>
+    <w:p>
+      <w:pPr>
+        <w:pStyle w:val="TOC2"/>
+        <w:tabs>
+          <w:tab w:val="right" w:leader="dot" w:pos="9054"/>
+        </w:tabs>
+        <w:rPr>
+          <w:rFonts w:asciiTheme="minorHAnsi" w:eastAsiaTheme="minorEastAsia" w:hAnsiTheme="minorHAnsi"/>
+          <w:noProof/>
+          <w:sz w:val="22"/>
+          <w:szCs w:val="22"/>
+          <w:lang w:eastAsia="en-GB"/>
+        </w:rPr>
+      </w:pPr>
+      <w:hyperlink w:anchor="_Toc533152804" w:history="1">
+        <w:r>
+          <w:rPr>
+            <w:rStyle w:val="Hyperlink"/>
+            <w:noProof/>
+          </w:rPr>
+          <w:t>Solution Description</w:t>
+        </w:r>
+        <w:r>
+          <w:rPr>
+            <w:noProof/>
+            <w:webHidden/>
+          </w:rPr>
+          <w:tab/>
+        </w:r>
+        <w:r>
+          <w:rPr>
+            <w:noProof/>
+            <w:webHidden/>
+          </w:rPr>
+          <w:fldChar w:fldCharType="begin"/>
+        </w:r>
+        <w:r>
+          <w:rPr>
+            <w:noProof/>
+            <w:webHidden/>
+          </w:rPr>
+          <w:instrText xml:space="preserve"> PAGEREF _Toc533152804 \h </w:instrText>
+        </w:r>
+        <w:r>
+          <w:rPr>
+            <w:noProof/>
+            <w:webHidden/>
+          </w:rPr>
+        </w:r>
+        <w:r>
+          <w:rPr>
+            <w:noProof/>
+            <w:webHidden/>
+          </w:rPr>
+          <w:fldChar w:fldCharType="separate"/>
+        </w:r>
+        <w:r>
+          <w:rPr>
+            <w:noProof/>
+            <w:webHidden/>
+          </w:rPr>
+          <w:t>7</w:t>
+        </w:r>
+        <w:r>
+          <w:rPr>
+            <w:noProof/>
+            <w:webHidden/>
+          </w:rPr>
+          <w:fldChar w:fldCharType="end"/>
+        </w:r>
+      </w:hyperlink>
+    </w:p>
+    <w:p>
+      <w:pPr>
+        <w:pStyle w:val="TOC3"/>
+        <w:tabs>
+          <w:tab w:val="right" w:leader="dot" w:pos="9054"/>
+        </w:tabs>
+        <w:rPr>
+          <w:rFonts w:asciiTheme="minorHAnsi" w:eastAsiaTheme="minorEastAsia" w:hAnsiTheme="minorHAnsi"/>
+          <w:noProof/>
+          <w:sz w:val="22"/>
+          <w:szCs w:val="22"/>
+          <w:lang w:eastAsia="en-GB"/>
+        </w:rPr>
+      </w:pPr>
+      <w:hyperlink w:anchor="_Toc533152805" w:history="1">
+        <w:r>
+          <w:rPr>
+            <w:rStyle w:val="Hyperlink"/>
+            <w:noProof/>
+          </w:rPr>
+          <w:t>Cuckoo Environment</w:t>
+        </w:r>
+        <w:r>
+          <w:rPr>
+            <w:noProof/>
+            <w:webHidden/>
+          </w:rPr>
+          <w:tab/>
+        </w:r>
+        <w:r>
+          <w:rPr>
+            <w:noProof/>
+            <w:webHidden/>
+          </w:rPr>
+          <w:fldChar w:fldCharType="begin"/>
+        </w:r>
+        <w:r>
+          <w:rPr>
+            <w:noProof/>
+            <w:webHidden/>
+          </w:rPr>
+          <w:instrText xml:space="preserve"> PAGEREF _Toc533152805 \h </w:instrText>
+        </w:r>
+        <w:r>
+          <w:rPr>
+            <w:noProof/>
+            <w:webHidden/>
+          </w:rPr>
+        </w:r>
+        <w:r>
+          <w:rPr>
+            <w:noProof/>
+            <w:webHidden/>
+          </w:rPr>
+          <w:fldChar w:fldCharType="separate"/>
+        </w:r>
+        <w:r>
+          <w:rPr>
+            <w:noProof/>
+            <w:webHidden/>
+          </w:rPr>
+          <w:t>7</w:t>
+        </w:r>
+        <w:r>
+          <w:rPr>
+            <w:noProof/>
+            <w:webHidden/>
+          </w:rPr>
+          <w:fldChar w:fldCharType="end"/>
+        </w:r>
+      </w:hyperlink>
+    </w:p>
+    <w:p>
+      <w:pPr>
+        <w:pStyle w:val="TOC3"/>
+        <w:tabs>
+          <w:tab w:val="right" w:leader="dot" w:pos="9054"/>
+        </w:tabs>
+        <w:rPr>
+          <w:rFonts w:asciiTheme="minorHAnsi" w:eastAsiaTheme="minorEastAsia" w:hAnsiTheme="minorHAnsi"/>
+          <w:noProof/>
+          <w:sz w:val="22"/>
+          <w:szCs w:val="22"/>
+          <w:lang w:eastAsia="en-GB"/>
+        </w:rPr>
+      </w:pPr>
+      <w:hyperlink w:anchor="_Toc533152806" w:history="1">
+        <w:r>
+          <w:rPr>
+            <w:rStyle w:val="Hyperlink"/>
+            <w:noProof/>
+          </w:rPr>
+          <w:t>Parser</w:t>
+        </w:r>
+        <w:r>
+          <w:rPr>
+            <w:noProof/>
+            <w:webHidden/>
+          </w:rPr>
+          <w:tab/>
+        </w:r>
+        <w:r>
+          <w:rPr>
+            <w:noProof/>
+            <w:webHidden/>
+          </w:rPr>
+          <w:fldChar w:fldCharType="begin"/>
+        </w:r>
+        <w:r>
+          <w:rPr>
+            <w:noProof/>
+            <w:webHidden/>
+          </w:rPr>
+          <w:instrText xml:space="preserve"> PAGEREF _Toc533152806 \h </w:instrText>
+        </w:r>
+        <w:r>
+          <w:rPr>
+            <w:noProof/>
+            <w:webHidden/>
+          </w:rPr>
+        </w:r>
+        <w:r>
+          <w:rPr>
+            <w:noProof/>
+            <w:webHidden/>
+          </w:rPr>
+          <w:fldChar w:fldCharType="separate"/>
+        </w:r>
+        <w:r>
+          <w:rPr>
+            <w:noProof/>
+            <w:webHidden/>
+          </w:rPr>
+          <w:t>8</w:t>
+        </w:r>
+        <w:r>
+          <w:rPr>
+            <w:noProof/>
+            <w:webHidden/>
+          </w:rPr>
+          <w:fldChar w:fldCharType="end"/>
+        </w:r>
+      </w:hyperlink>
+    </w:p>
+    <w:p>
+      <w:pPr>
+        <w:pStyle w:val="TOC3"/>
+        <w:tabs>
+          <w:tab w:val="right" w:leader="dot" w:pos="9054"/>
+        </w:tabs>
+        <w:rPr>
+          <w:rFonts w:asciiTheme="minorHAnsi" w:eastAsiaTheme="minorEastAsia" w:hAnsiTheme="minorHAnsi"/>
+          <w:noProof/>
+          <w:sz w:val="22"/>
+          <w:szCs w:val="22"/>
+          <w:lang w:eastAsia="en-GB"/>
+        </w:rPr>
+      </w:pPr>
+      <w:hyperlink w:anchor="_Toc533152807" w:history="1">
+        <w:r>
+          <w:rPr>
+            <w:rStyle w:val="Hyperlink"/>
+            <w:noProof/>
+          </w:rPr>
+          <w:t>Machine Learning</w:t>
+        </w:r>
+        <w:r>
+          <w:rPr>
+            <w:noProof/>
+            <w:webHidden/>
+          </w:rPr>
+          <w:tab/>
+        </w:r>
+        <w:r>
+          <w:rPr>
+            <w:noProof/>
+            <w:webHidden/>
+          </w:rPr>
+          <w:fldChar w:fldCharType="begin"/>
+        </w:r>
+        <w:r>
+          <w:rPr>
+            <w:noProof/>
+            <w:webHidden/>
+          </w:rPr>
+          <w:instrText xml:space="preserve"> PAGEREF _Toc533152807 \h </w:instrText>
+        </w:r>
+        <w:r>
+          <w:rPr>
+            <w:noProof/>
+            <w:webHidden/>
+          </w:rPr>
+        </w:r>
+        <w:r>
+          <w:rPr>
+            <w:noProof/>
+            <w:webHidden/>
+          </w:rPr>
+          <w:fldChar w:fldCharType="separate"/>
+        </w:r>
+        <w:r>
+          <w:rPr>
+            <w:noProof/>
+            <w:webHidden/>
+          </w:rPr>
+          <w:t>8</w:t>
+        </w:r>
+        <w:r>
+          <w:rPr>
+            <w:noProof/>
+            <w:webHidden/>
+          </w:rPr>
+          <w:fldChar w:fldCharType="end"/>
+        </w:r>
+      </w:hyperlink>
+    </w:p>
+    <w:p>
+      <w:pPr>
+        <w:pStyle w:val="TOC2"/>
+        <w:tabs>
+          <w:tab w:val="right" w:leader="dot" w:pos="9054"/>
+        </w:tabs>
+        <w:rPr>
+          <w:rFonts w:asciiTheme="minorHAnsi" w:eastAsiaTheme="minorEastAsia" w:hAnsiTheme="minorHAnsi"/>
+          <w:noProof/>
+          <w:sz w:val="22"/>
+          <w:szCs w:val="22"/>
+          <w:lang w:eastAsia="en-GB"/>
+        </w:rPr>
+      </w:pPr>
+      <w:hyperlink w:anchor="_Toc533152808" w:history="1">
+        <w:r>
+          <w:rPr>
+            <w:rStyle w:val="Hyperlink"/>
+            <w:noProof/>
+          </w:rPr>
+          <w:t>System Requirements</w:t>
+        </w:r>
+        <w:r>
+          <w:rPr>
+            <w:noProof/>
+            <w:webHidden/>
+          </w:rPr>
+          <w:tab/>
+        </w:r>
+        <w:r>
+          <w:rPr>
+            <w:noProof/>
+            <w:webHidden/>
+          </w:rPr>
+          <w:fldChar w:fldCharType="begin"/>
+        </w:r>
+        <w:r>
+          <w:rPr>
+            <w:noProof/>
+            <w:webHidden/>
+          </w:rPr>
+          <w:instrText xml:space="preserve"> PAGEREF _Toc533152808 \h </w:instrText>
+        </w:r>
+        <w:r>
+          <w:rPr>
+            <w:noProof/>
+            <w:webHidden/>
+          </w:rPr>
+        </w:r>
+        <w:r>
+          <w:rPr>
+            <w:noProof/>
+            <w:webHidden/>
+          </w:rPr>
+          <w:fldChar w:fldCharType="separate"/>
+        </w:r>
+        <w:r>
+          <w:rPr>
+            <w:noProof/>
+            <w:webHidden/>
+          </w:rPr>
+          <w:t>8</w:t>
+        </w:r>
+        <w:r>
+          <w:rPr>
+            <w:noProof/>
+            <w:webHidden/>
+          </w:rPr>
+          <w:fldChar w:fldCharType="end"/>
+        </w:r>
+      </w:hyperlink>
+    </w:p>
+    <w:p>
+      <w:pPr>
+        <w:pStyle w:val="TOC1"/>
+        <w:rPr>
+          <w:rFonts w:asciiTheme="minorHAnsi" w:eastAsiaTheme="minorEastAsia" w:hAnsiTheme="minorHAnsi"/>
+          <w:noProof/>
+          <w:sz w:val="22"/>
+          <w:szCs w:val="22"/>
+          <w:lang w:eastAsia="en-GB"/>
+        </w:rPr>
+      </w:pPr>
+      <w:hyperlink w:anchor="_Toc533152809" w:history="1">
+        <w:r>
+          <w:rPr>
+            <w:rStyle w:val="Hyperlink"/>
+            <w:noProof/>
+          </w:rPr>
+          <w:t>Design</w:t>
+        </w:r>
+        <w:r>
+          <w:rPr>
+            <w:noProof/>
+            <w:webHidden/>
+          </w:rPr>
+          <w:tab/>
+        </w:r>
+        <w:r>
+          <w:rPr>
+            <w:noProof/>
+            <w:webHidden/>
+          </w:rPr>
+          <w:fldChar w:fldCharType="begin"/>
+        </w:r>
+        <w:r>
+          <w:rPr>
+            <w:noProof/>
+            <w:webHidden/>
+          </w:rPr>
+          <w:instrText xml:space="preserve"> PAGEREF _Toc533152809 \h </w:instrText>
+        </w:r>
+        <w:r>
+          <w:rPr>
+            <w:noProof/>
+            <w:webHidden/>
+          </w:rPr>
+        </w:r>
+        <w:r>
+          <w:rPr>
+            <w:noProof/>
+            <w:webHidden/>
+          </w:rPr>
+          <w:fldChar w:fldCharType="separate"/>
+        </w:r>
+        <w:r>
+          <w:rPr>
+            <w:noProof/>
+            <w:webHidden/>
+          </w:rPr>
+          <w:t>8</w:t>
+        </w:r>
+        <w:r>
+          <w:rPr>
+            <w:noProof/>
+            <w:webHidden/>
+          </w:rPr>
+          <w:fldChar w:fldCharType="end"/>
+        </w:r>
+      </w:hyperlink>
+    </w:p>
+    <w:p>
+      <w:pPr>
+        <w:pStyle w:val="TOC1"/>
+        <w:rPr>
+          <w:rFonts w:asciiTheme="minorHAnsi" w:eastAsiaTheme="minorEastAsia" w:hAnsiTheme="minorHAnsi"/>
+          <w:noProof/>
+          <w:sz w:val="22"/>
+          <w:szCs w:val="22"/>
+          <w:lang w:eastAsia="en-GB"/>
+        </w:rPr>
+      </w:pPr>
+      <w:hyperlink w:anchor="_Toc533152810" w:history="1">
+        <w:r>
+          <w:rPr>
+            <w:rStyle w:val="Hyperlink"/>
+            <w:noProof/>
+          </w:rPr>
+          <w:t>Implementation</w:t>
+        </w:r>
+        <w:r>
+          <w:rPr>
+            <w:noProof/>
+            <w:webHidden/>
+          </w:rPr>
+          <w:tab/>
+        </w:r>
+        <w:r>
+          <w:rPr>
+            <w:noProof/>
+            <w:webHidden/>
+          </w:rPr>
+          <w:fldChar w:fldCharType="begin"/>
+        </w:r>
+        <w:r>
+          <w:rPr>
+            <w:noProof/>
+            <w:webHidden/>
+          </w:rPr>
+          <w:instrText xml:space="preserve"> PAGEREF _Toc533152810 \h </w:instrText>
+        </w:r>
+        <w:r>
+          <w:rPr>
+            <w:noProof/>
+            <w:webHidden/>
+          </w:rPr>
+        </w:r>
+        <w:r>
+          <w:rPr>
+            <w:noProof/>
+            <w:webHidden/>
+          </w:rPr>
+          <w:fldChar w:fldCharType="separate"/>
+        </w:r>
+        <w:r>
+          <w:rPr>
+            <w:noProof/>
+            <w:webHidden/>
+          </w:rPr>
+          <w:t>9</w:t>
+        </w:r>
+        <w:r>
+          <w:rPr>
+            <w:noProof/>
+            <w:webHidden/>
+          </w:rPr>
+          <w:fldChar w:fldCharType="end"/>
+        </w:r>
+      </w:hyperlink>
+    </w:p>
+    <w:p>
+      <w:pPr>
+        <w:pStyle w:val="TOC1"/>
+        <w:rPr>
+          <w:rFonts w:asciiTheme="minorHAnsi" w:eastAsiaTheme="minorEastAsia" w:hAnsiTheme="minorHAnsi"/>
+          <w:noProof/>
+          <w:sz w:val="22"/>
+          <w:szCs w:val="22"/>
+          <w:lang w:eastAsia="en-GB"/>
+        </w:rPr>
+      </w:pPr>
+      <w:hyperlink w:anchor="_Toc533152811" w:history="1">
+        <w:r>
+          <w:rPr>
+            <w:rStyle w:val="Hyperlink"/>
+            <w:noProof/>
+          </w:rPr>
+          <w:t>Testing</w:t>
+        </w:r>
+        <w:r>
+          <w:rPr>
+            <w:noProof/>
+            <w:webHidden/>
+          </w:rPr>
+          <w:tab/>
+        </w:r>
+        <w:r>
+          <w:rPr>
+            <w:noProof/>
+            <w:webHidden/>
+          </w:rPr>
+          <w:fldChar w:fldCharType="begin"/>
+        </w:r>
+        <w:r>
+          <w:rPr>
+            <w:noProof/>
+            <w:webHidden/>
+          </w:rPr>
+          <w:instrText xml:space="preserve"> PAGEREF _Toc533152811 \h </w:instrText>
+        </w:r>
+        <w:r>
+          <w:rPr>
+            <w:noProof/>
+            <w:webHidden/>
+          </w:rPr>
+        </w:r>
+        <w:r>
+          <w:rPr>
+            <w:noProof/>
+            <w:webHidden/>
+          </w:rPr>
+          <w:fldChar w:fldCharType="separate"/>
+        </w:r>
+        <w:r>
+          <w:rPr>
+            <w:noProof/>
+            <w:webHidden/>
+          </w:rPr>
+          <w:t>9</w:t>
+        </w:r>
+        <w:r>
+          <w:rPr>
+            <w:noProof/>
+            <w:webHidden/>
+          </w:rPr>
+          <w:fldChar w:fldCharType="end"/>
+        </w:r>
+      </w:hyperlink>
+    </w:p>
+    <w:p>
+      <w:pPr>
+        <w:pStyle w:val="TOC1"/>
+        <w:rPr>
+          <w:rFonts w:asciiTheme="minorHAnsi" w:eastAsiaTheme="minorEastAsia" w:hAnsiTheme="minorHAnsi"/>
+          <w:noProof/>
+          <w:sz w:val="22"/>
+          <w:szCs w:val="22"/>
+          <w:lang w:eastAsia="en-GB"/>
+        </w:rPr>
+      </w:pPr>
+      <w:hyperlink w:anchor="_Toc533152812" w:history="1">
+        <w:r>
+          <w:rPr>
+            <w:rStyle w:val="Hyperlink"/>
+            <w:noProof/>
+          </w:rPr>
+          <w:t>System Evaluation and Experimental Results</w:t>
+        </w:r>
+        <w:r>
+          <w:rPr>
+            <w:noProof/>
+            <w:webHidden/>
+          </w:rPr>
+          <w:tab/>
+        </w:r>
+        <w:r>
+          <w:rPr>
+            <w:noProof/>
+            <w:webHidden/>
+          </w:rPr>
+          <w:fldChar w:fldCharType="begin"/>
+        </w:r>
+        <w:r>
+          <w:rPr>
+            <w:noProof/>
+            <w:webHidden/>
+          </w:rPr>
+          <w:instrText xml:space="preserve"> PAGEREF _Toc533152812 \h </w:instrText>
+        </w:r>
+        <w:r>
+          <w:rPr>
+            <w:noProof/>
+            <w:webHidden/>
+          </w:rPr>
+        </w:r>
+        <w:r>
+          <w:rPr>
+            <w:noProof/>
+            <w:webHidden/>
+          </w:rPr>
+          <w:fldChar w:fldCharType="separate"/>
+        </w:r>
+        <w:r>
+          <w:rPr>
+            <w:noProof/>
+            <w:webHidden/>
+          </w:rPr>
+          <w:t>9</w:t>
+        </w:r>
+        <w:r>
+          <w:rPr>
+            <w:noProof/>
+            <w:webHidden/>
+          </w:rPr>
+          <w:fldChar w:fldCharType="end"/>
+        </w:r>
+      </w:hyperlink>
+    </w:p>
+    <w:p>
+      <w:pPr>
+        <w:pStyle w:val="TOC1"/>
+        <w:rPr>
+          <w:rFonts w:asciiTheme="minorHAnsi" w:eastAsiaTheme="minorEastAsia" w:hAnsiTheme="minorHAnsi"/>
+          <w:noProof/>
+          <w:sz w:val="22"/>
+          <w:szCs w:val="22"/>
+          <w:lang w:eastAsia="en-GB"/>
+        </w:rPr>
+      </w:pPr>
+      <w:hyperlink w:anchor="_Toc533152813" w:history="1">
+        <w:r>
+          <w:rPr>
+            <w:rStyle w:val="Hyperlink"/>
+            <w:noProof/>
+          </w:rPr>
+          <w:t>References</w:t>
+        </w:r>
+        <w:r>
+          <w:rPr>
+            <w:noProof/>
+            <w:webHidden/>
+          </w:rPr>
+          <w:tab/>
+        </w:r>
+        <w:r>
+          <w:rPr>
+            <w:noProof/>
+            <w:webHidden/>
+          </w:rPr>
+          <w:fldChar w:fldCharType="begin"/>
+        </w:r>
+        <w:r>
+          <w:rPr>
+            <w:noProof/>
+            <w:webHidden/>
+          </w:rPr>
+          <w:instrText xml:space="preserve"> PAGEREF _Toc533152813 \h </w:instrText>
+        </w:r>
+        <w:r>
+          <w:rPr>
+            <w:noProof/>
+            <w:webHidden/>
+          </w:rPr>
+        </w:r>
+        <w:r>
+          <w:rPr>
+            <w:noProof/>
+            <w:webHidden/>
+          </w:rPr>
+          <w:fldChar w:fldCharType="separate"/>
+        </w:r>
+        <w:r>
+          <w:rPr>
+            <w:noProof/>
+            <w:webHidden/>
+          </w:rPr>
+          <w:t>10</w:t>
+        </w:r>
+        <w:r>
+          <w:rPr>
+            <w:noProof/>
+            <w:webHidden/>
+          </w:rPr>
+          <w:fldChar w:fldCharType="end"/>
+        </w:r>
+      </w:hyperlink>
+    </w:p>
+    <w:p>
+      <w:pPr>
+        <w:pStyle w:val="TOC1"/>
+        <w:rPr>
+          <w:rFonts w:asciiTheme="minorHAnsi" w:eastAsiaTheme="minorEastAsia" w:hAnsiTheme="minorHAnsi"/>
+          <w:noProof/>
+          <w:sz w:val="22"/>
+          <w:szCs w:val="22"/>
+          <w:lang w:eastAsia="en-GB"/>
+        </w:rPr>
+      </w:pPr>
+      <w:hyperlink w:anchor="_Toc533152814" w:history="1">
+        <w:r>
+          <w:rPr>
+            <w:rStyle w:val="Hyperlink"/>
+            <w:noProof/>
+          </w:rPr>
           <w:t>Appendices</w:t>
         </w:r>
         <w:r>
@@ -1141,7 +2328,7 @@
             <w:noProof/>
             <w:webHidden/>
           </w:rPr>
-          <w:instrText xml:space="preserve"> PAGEREF _Toc529181548 \h </w:instrText>
+          <w:instrText xml:space="preserve"> PAGEREF _Toc533152814 \h </w:instrText>
         </w:r>
         <w:r>
           <w:rPr>
@@ -1161,7 +2348,7 @@
             <w:noProof/>
             <w:webHidden/>
           </w:rPr>
-          <w:t>10</w:t>
+          <w:t>11</w:t>
         </w:r>
         <w:r>
           <w:rPr>
@@ -1173,6 +2360,78 @@
       </w:hyperlink>
     </w:p>
     <w:p>
+      <w:pPr>
+        <w:pStyle w:val="TOC2"/>
+        <w:tabs>
+          <w:tab w:val="right" w:leader="dot" w:pos="9054"/>
+        </w:tabs>
+        <w:rPr>
+          <w:rFonts w:asciiTheme="minorHAnsi" w:eastAsiaTheme="minorEastAsia" w:hAnsiTheme="minorHAnsi"/>
+          <w:noProof/>
+          <w:sz w:val="22"/>
+          <w:szCs w:val="22"/>
+          <w:lang w:eastAsia="en-GB"/>
+        </w:rPr>
+      </w:pPr>
+      <w:hyperlink w:anchor="_Toc533152815" w:history="1">
+        <w:r>
+          <w:rPr>
+            <w:rStyle w:val="Hyperlink"/>
+            <w:noProof/>
+          </w:rPr>
+          <w:t>Work Plan</w:t>
+        </w:r>
+        <w:r>
+          <w:rPr>
+            <w:noProof/>
+            <w:webHidden/>
+          </w:rPr>
+          <w:tab/>
+        </w:r>
+        <w:r>
+          <w:rPr>
+            <w:noProof/>
+            <w:webHidden/>
+          </w:rPr>
+          <w:fldChar w:fldCharType="begin"/>
+        </w:r>
+        <w:r>
+          <w:rPr>
+            <w:noProof/>
+            <w:webHidden/>
+          </w:rPr>
+          <w:instrText xml:space="preserve"> PAGEREF _Toc533152815 \h </w:instrText>
+        </w:r>
+        <w:r>
+          <w:rPr>
+            <w:noProof/>
+            <w:webHidden/>
+          </w:rPr>
+        </w:r>
+        <w:r>
+          <w:rPr>
+            <w:noProof/>
+            <w:webHidden/>
+          </w:rPr>
+          <w:fldChar w:fldCharType="separate"/>
+        </w:r>
+        <w:r>
+          <w:rPr>
+            <w:noProof/>
+            <w:webHidden/>
+          </w:rPr>
+          <w:t>11</w:t>
+        </w:r>
+        <w:r>
+          <w:rPr>
+            <w:noProof/>
+            <w:webHidden/>
+          </w:rPr>
+          <w:fldChar w:fldCharType="end"/>
+        </w:r>
+      </w:hyperlink>
+    </w:p>
+    <w:p>
       <w:r>
         <w:fldChar w:fldCharType="end"/>
       </w:r>
@@ -1184,10 +2443,23 @@
       <w:pPr>
         <w:pStyle w:val="Heading1"/>
       </w:pPr>
-      <w:bookmarkStart w:id="9" w:name="_Toc529181540"/>
+      <w:bookmarkStart w:id="8" w:name="_Toc533152790"/>
       <w:r>
         <w:lastRenderedPageBreak/>
-        <w:t>Introduction and Problem Area</w:t>
+        <w:t>Introduction and Problem Are</w:t>
+      </w:r>
+      <w:r>
+        <w:t>a</w:t>
+      </w:r>
+      <w:bookmarkEnd w:id="8"/>
+    </w:p>
+    <w:p>
+      <w:pPr>
+        <w:pStyle w:val="Heading2"/>
+      </w:pPr>
+      <w:bookmarkStart w:id="9" w:name="_Toc533152791"/>
+      <w:r>
+        <w:t>Introduction</w:t>
       </w:r>
       <w:bookmarkEnd w:id="9"/>
     </w:p>
@@ -1264,31 +2536,177 @@
     <w:p/>
     <w:p>
       <w:pPr>
+        <w:pStyle w:val="Heading2"/>
+      </w:pPr>
+      <w:bookmarkStart w:id="10" w:name="_Toc533152792"/>
+      <w:r>
+        <w:t>Malware Types</w:t>
+      </w:r>
+      <w:bookmarkEnd w:id="10"/>
+    </w:p>
+    <w:p>
+      <w:pPr>
+        <w:pStyle w:val="Heading3"/>
+      </w:pPr>
+      <w:bookmarkStart w:id="11" w:name="_Toc533152793"/>
+      <w:r>
+        <w:t>Trojan</w:t>
+      </w:r>
+      <w:bookmarkEnd w:id="11"/>
+    </w:p>
+    <w:p>
+      <w:bookmarkStart w:id="12" w:name="_GoBack"/>
+      <w:bookmarkEnd w:id="12"/>
+    </w:p>
+    <w:p>
+      <w:pPr>
+        <w:pStyle w:val="Heading3"/>
+      </w:pPr>
+      <w:bookmarkStart w:id="13" w:name="_Toc533152794"/>
+      <w:r>
+        <w:t>Worm</w:t>
+      </w:r>
+      <w:bookmarkEnd w:id="13"/>
+    </w:p>
+    <w:p/>
+    <w:p>
+      <w:pPr>
+        <w:pStyle w:val="Heading3"/>
+      </w:pPr>
+      <w:bookmarkStart w:id="14" w:name="_Toc533152795"/>
+      <w:r>
+        <w:t>Ransomware</w:t>
+      </w:r>
+      <w:bookmarkEnd w:id="14"/>
+    </w:p>
+    <w:p/>
+    <w:p>
+      <w:pPr>
+        <w:pStyle w:val="Heading3"/>
+      </w:pPr>
+      <w:bookmarkStart w:id="15" w:name="_Toc533152796"/>
+      <w:r>
+        <w:t>Rootkit</w:t>
+      </w:r>
+      <w:bookmarkEnd w:id="15"/>
+    </w:p>
+    <w:p/>
+    <w:p>
+      <w:pPr>
+        <w:pStyle w:val="Heading3"/>
+      </w:pPr>
+      <w:bookmarkStart w:id="16" w:name="_Toc533152797"/>
+      <w:r>
+        <w:t>Keylogger</w:t>
+      </w:r>
+      <w:bookmarkEnd w:id="16"/>
+    </w:p>
+    <w:p/>
+    <w:p>
+      <w:pPr>
+        <w:pStyle w:val="Heading2"/>
+      </w:pPr>
+      <w:bookmarkStart w:id="17" w:name="_Toc533152798"/>
+      <w:r>
+        <w:t>Machine Learning</w:t>
+      </w:r>
+      <w:bookmarkEnd w:id="17"/>
+    </w:p>
+    <w:p/>
+    <w:p>
+      <w:pPr>
+        <w:pStyle w:val="Heading2"/>
+      </w:pPr>
+      <w:bookmarkStart w:id="18" w:name="_Toc533152799"/>
+      <w:r>
+        <w:lastRenderedPageBreak/>
+        <w:t>Analysis</w:t>
+      </w:r>
+      <w:bookmarkEnd w:id="18"/>
+    </w:p>
+    <w:p>
+      <w:pPr>
+        <w:pStyle w:val="Heading3"/>
+      </w:pPr>
+      <w:bookmarkStart w:id="19" w:name="_Toc533152800"/>
+      <w:r>
+        <w:t>Dynamic Analysis</w:t>
+      </w:r>
+      <w:bookmarkEnd w:id="19"/>
+      <w:r>
+        <w:t xml:space="preserve"> </w:t>
+      </w:r>
+    </w:p>
+    <w:p/>
+    <w:p>
+      <w:pPr>
+        <w:pStyle w:val="Heading3"/>
+      </w:pPr>
+      <w:bookmarkStart w:id="20" w:name="_Toc533152801"/>
+      <w:r>
+        <w:t>Static Analysis</w:t>
+      </w:r>
+      <w:bookmarkEnd w:id="20"/>
+    </w:p>
+    <w:p/>
+    <w:p>
+      <w:pPr>
+        <w:pStyle w:val="Heading3"/>
+      </w:pPr>
+      <w:bookmarkStart w:id="21" w:name="_Toc533152802"/>
+      <w:r>
+        <w:t>Cuckoo Environment</w:t>
+      </w:r>
+      <w:bookmarkEnd w:id="21"/>
+      <w:r>
+        <w:t xml:space="preserve"> </w:t>
+      </w:r>
+    </w:p>
+    <w:p/>
+    <w:p>
+      <w:pPr>
         <w:pStyle w:val="Heading1"/>
       </w:pPr>
-      <w:bookmarkStart w:id="10" w:name="_Toc529181541"/>
+      <w:bookmarkStart w:id="22" w:name="_Toc533152803"/>
       <w:r>
         <w:t>Solution Description and System Requirements</w:t>
       </w:r>
-      <w:bookmarkEnd w:id="10"/>
+      <w:bookmarkEnd w:id="22"/>
     </w:p>
     <w:p>
       <w:pPr>
         <w:pStyle w:val="Heading2"/>
       </w:pPr>
+      <w:bookmarkStart w:id="23" w:name="_Toc533152804"/>
       <w:r>
         <w:t xml:space="preserve">Solution </w:t>
       </w:r>
       <w:r>
         <w:t>Description</w:t>
       </w:r>
-    </w:p>
-    <w:p>
-      <w:r>
-        <w:t>The system that I wil</w:t>
-      </w:r>
-      <w:r>
-        <w:t xml:space="preserve">l develop will consist of two parts. The first part is the Cuckoo environment that will perform dynamic analysis on the specimens, this will output a JSON report. </w:t>
+      <w:bookmarkEnd w:id="23"/>
+    </w:p>
+    <w:p>
+      <w:r>
+        <w:t xml:space="preserve">There is three main parts to the system that has been developed. The first part is a cuckoo environment, this will take in an executable file and run it, making a report of the API Calls amongst other pieces of information. </w:t>
+      </w:r>
+      <w:r>
+        <w:t>The next part of the system is a parser, this will take in the JSON file that has been created by the cuckoo environment and will extract features from this creating the training dataset. The final part of the system is the actual Machine Learning mind. It will be trained using the dataset created previously and will be able to take in a set of API Calls and predict the family of malware the executable belongs to.</w:t>
+      </w:r>
+    </w:p>
+    <w:p>
+      <w:pPr>
+        <w:pStyle w:val="Heading3"/>
+      </w:pPr>
+      <w:bookmarkStart w:id="24" w:name="_Toc533152805"/>
+      <w:r>
+        <w:t>Cuckoo Environment</w:t>
+      </w:r>
+      <w:bookmarkEnd w:id="24"/>
+    </w:p>
+    <w:p>
+      <w:r>
+        <w:t xml:space="preserve">The first part is the Cuckoo environment that will perform dynamic analysis on the specimens, this will output a JSON report. </w:t>
       </w:r>
     </w:p>
     <w:p>
@@ -1395,15 +2813,18 @@
     </w:p>
     <w:p>
       <w:r>
+        <w:t xml:space="preserve">The Windows 7 virtual machine will be used to run the specimen file. This will allow the Cuckoo Host to perform dynamic analysis, looking at what that file is doing when activated. After it has finished executing, the Cuckoo host will generate the JSON report. </w:t>
+      </w:r>
+    </w:p>
+    <w:p>
+      <w:pPr>
+        <w:jc w:val="center"/>
+      </w:pPr>
+      <w:r>
+        <w:rPr>
+          <w:noProof/>
+        </w:rPr>
         <w:lastRenderedPageBreak/>
-        <w:t xml:space="preserve">The Windows 7 virtual machine will be used to run the specimen file. This will allow the Cuckoo Host to perform dynamic analysis, looking at what that file is doing when activated. After it has finished executing, the Cuckoo host will generate the JSON report. </w:t>
-      </w:r>
-    </w:p>
-    <w:p>
-      <w:pPr>
-        <w:jc w:val="center"/>
-      </w:pPr>
-      <w:r>
         <w:drawing>
           <wp:inline distT="0" distB="0" distL="0" distR="0" wp14:anchorId="0F22BB5A" wp14:editId="7E6B3FAC">
             <wp:extent cx="3793067" cy="3312238"/>
@@ -1451,15 +2872,7 @@
     </w:p>
     <w:p>
       <w:r>
-        <w:t xml:space="preserve">Out of this report we are interested in the API Calls. API stands for Application Programming Interface, these are functions in </w:t>
-      </w:r>
-      <w:proofErr w:type="spellStart"/>
-      <w:r>
-        <w:t>dll</w:t>
-      </w:r>
-      <w:proofErr w:type="spellEnd"/>
-      <w:r>
-        <w:t xml:space="preserve"> files that an executable would run to perform various system tasks. </w:t>
+        <w:t xml:space="preserve">Out of this report we are interested in the API Calls. API stands for Application Programming Interface, these are functions in dll files that an executable would run to perform various system tasks. </w:t>
       </w:r>
     </w:p>
     <w:p>
@@ -1526,15 +2939,7 @@
         <w:jc w:val="left"/>
       </w:pPr>
       <w:r>
-        <w:t xml:space="preserve">In the JSON report we can see a whole host of details about what the process, in this case a malicious file called “stats.exe” is trying to do on the computer. In this case it is running an API called </w:t>
-      </w:r>
-      <w:proofErr w:type="spellStart"/>
-      <w:r>
-        <w:t>NTAllocateVirtualMemory</w:t>
-      </w:r>
-      <w:proofErr w:type="spellEnd"/>
-      <w:r>
-        <w:t xml:space="preserve">. </w:t>
+        <w:t xml:space="preserve">In the JSON report we can see a whole host of details about what the process, in this case a malicious file called “stats.exe” is trying to do on the computer. In this case it is running an API called NTAllocateVirtualMemory. </w:t>
       </w:r>
     </w:p>
     <w:p>
@@ -1547,55 +2952,79 @@
     </w:p>
     <w:p>
       <w:pPr>
+        <w:pStyle w:val="Heading3"/>
+      </w:pPr>
+      <w:bookmarkStart w:id="25" w:name="_Toc533152806"/>
+      <w:r>
+        <w:t>Parser</w:t>
+      </w:r>
+      <w:bookmarkEnd w:id="25"/>
+    </w:p>
+    <w:p/>
+    <w:p>
+      <w:pPr>
+        <w:pStyle w:val="Heading3"/>
+      </w:pPr>
+      <w:bookmarkStart w:id="26" w:name="_Toc533152807"/>
+      <w:r>
+        <w:t>Machine Learning</w:t>
+      </w:r>
+      <w:bookmarkEnd w:id="26"/>
+    </w:p>
+    <w:p/>
+    <w:p>
+      <w:pPr>
         <w:pStyle w:val="Heading2"/>
       </w:pPr>
+      <w:bookmarkStart w:id="27" w:name="_Toc533152808"/>
       <w:r>
         <w:t>System Requirements</w:t>
       </w:r>
+      <w:bookmarkEnd w:id="27"/>
     </w:p>
     <w:p/>
     <w:p>
       <w:pPr>
         <w:pStyle w:val="Heading1"/>
       </w:pPr>
-      <w:bookmarkStart w:id="11" w:name="_Toc529181542"/>
+      <w:bookmarkStart w:id="28" w:name="_Toc533152809"/>
       <w:r>
         <w:t>Design</w:t>
       </w:r>
-      <w:bookmarkEnd w:id="11"/>
+      <w:bookmarkEnd w:id="28"/>
     </w:p>
     <w:p/>
     <w:p>
       <w:pPr>
         <w:pStyle w:val="Heading1"/>
       </w:pPr>
-      <w:bookmarkStart w:id="12" w:name="_Toc529181543"/>
+      <w:bookmarkStart w:id="29" w:name="_Toc533152810"/>
       <w:r>
         <w:t>Implementation</w:t>
       </w:r>
-      <w:bookmarkEnd w:id="12"/>
+      <w:bookmarkEnd w:id="29"/>
     </w:p>
     <w:p/>
     <w:p>
       <w:pPr>
         <w:pStyle w:val="Heading1"/>
       </w:pPr>
-      <w:bookmarkStart w:id="13" w:name="_Toc529181544"/>
+      <w:bookmarkStart w:id="30" w:name="_Toc533152811"/>
       <w:r>
         <w:t>Testing</w:t>
       </w:r>
-      <w:bookmarkEnd w:id="13"/>
+      <w:bookmarkEnd w:id="30"/>
     </w:p>
     <w:p/>
     <w:p>
       <w:pPr>
         <w:pStyle w:val="Heading1"/>
       </w:pPr>
-      <w:bookmarkStart w:id="14" w:name="_Toc529181545"/>
+      <w:bookmarkStart w:id="31" w:name="_Toc533152812"/>
       <w:r>
         <w:t>System Evaluation and Experimental Results</w:t>
       </w:r>
-      <w:bookmarkEnd w:id="14"/>
+      <w:bookmarkEnd w:id="31"/>
     </w:p>
     <w:p>
       <w:r>
@@ -1606,19 +3035,19 @@
       <w:pPr>
         <w:pStyle w:val="Heading1"/>
       </w:pPr>
-      <w:bookmarkStart w:id="15" w:name="_Toc529179923"/>
-      <w:bookmarkStart w:id="16" w:name="_Toc529180027"/>
-      <w:bookmarkStart w:id="17" w:name="_Toc529181547"/>
+      <w:bookmarkStart w:id="32" w:name="_Toc529179923"/>
+      <w:bookmarkStart w:id="33" w:name="_Toc529180027"/>
+      <w:bookmarkStart w:id="34" w:name="_Toc533152813"/>
       <w:r>
         <w:lastRenderedPageBreak/>
         <w:t>References</w:t>
       </w:r>
-      <w:bookmarkEnd w:id="15"/>
-      <w:bookmarkEnd w:id="16"/>
-      <w:bookmarkEnd w:id="17"/>
-    </w:p>
-    <w:p>
-      <w:hyperlink r:id="rId10" w:history="1">
+      <w:bookmarkEnd w:id="32"/>
+      <w:bookmarkEnd w:id="33"/>
+      <w:bookmarkEnd w:id="34"/>
+    </w:p>
+    <w:p>
+      <w:hyperlink r:id="rId10" w:anchor="156cda811e51" w:history="1">
         <w:r>
           <w:rPr>
             <w:rStyle w:val="Hyperlink"/>
@@ -1649,24 +3078,26 @@
       <w:pPr>
         <w:pStyle w:val="Heading1"/>
       </w:pPr>
-      <w:bookmarkStart w:id="18" w:name="_Toc529179924"/>
-      <w:bookmarkStart w:id="19" w:name="_Toc529180028"/>
-      <w:bookmarkStart w:id="20" w:name="_Toc529181548"/>
+      <w:bookmarkStart w:id="35" w:name="_Toc529179924"/>
+      <w:bookmarkStart w:id="36" w:name="_Toc529180028"/>
+      <w:bookmarkStart w:id="37" w:name="_Toc533152814"/>
       <w:r>
         <w:lastRenderedPageBreak/>
         <w:t>Appendices</w:t>
       </w:r>
-      <w:bookmarkEnd w:id="18"/>
-      <w:bookmarkEnd w:id="19"/>
-      <w:bookmarkEnd w:id="20"/>
+      <w:bookmarkEnd w:id="35"/>
+      <w:bookmarkEnd w:id="36"/>
+      <w:bookmarkEnd w:id="37"/>
     </w:p>
     <w:p>
       <w:pPr>
         <w:pStyle w:val="Heading2"/>
       </w:pPr>
+      <w:bookmarkStart w:id="38" w:name="_Toc533152815"/>
       <w:r>
         <w:t>Work Plan</w:t>
       </w:r>
+      <w:bookmarkEnd w:id="38"/>
     </w:p>
     <w:p/>
     <w:sectPr>
@@ -2407,6 +3838,27 @@
       <w:szCs w:val="26"/>
     </w:rPr>
   </w:style>
+  <w:style w:type="paragraph" w:styleId="Heading3">
+    <w:name w:val="heading 3"/>
+    <w:basedOn w:val="Normal"/>
+    <w:next w:val="Normal"/>
+    <w:link w:val="Heading3Char"/>
+    <w:uiPriority w:val="9"/>
+    <w:unhideWhenUsed/>
+    <w:qFormat/>
+    <w:rsid w:val="005D3B49"/>
+    <w:pPr>
+      <w:keepNext/>
+      <w:keepLines/>
+      <w:spacing w:before="40" w:after="0"/>
+      <w:outlineLvl w:val="2"/>
+    </w:pPr>
+    <w:rPr>
+      <w:rFonts w:eastAsiaTheme="majorEastAsia" w:cstheme="majorBidi"/>
+      <w:color w:val="000000" w:themeColor="text1"/>
+      <w:sz w:val="28"/>
+    </w:rPr>
+  </w:style>
   <w:style w:type="character" w:default="1" w:styleId="DefaultParagraphFont">
     <w:name w:val="Default Paragraph Font"/>
     <w:uiPriority w:val="1"/>
@@ -2520,7 +3972,6 @@
     <w:next w:val="Normal"/>
     <w:autoRedefine/>
     <w:uiPriority w:val="39"/>
-    <w:semiHidden/>
     <w:unhideWhenUsed/>
     <w:rsid w:val="00E232CB"/>
     <w:pPr>
@@ -2648,6 +4099,31 @@
       <w:sz w:val="18"/>
       <w:szCs w:val="18"/>
     </w:rPr>
+  </w:style>
+  <w:style w:type="character" w:customStyle="1" w:styleId="Heading3Char">
+    <w:name w:val="Heading 3 Char"/>
+    <w:basedOn w:val="DefaultParagraphFont"/>
+    <w:link w:val="Heading3"/>
+    <w:uiPriority w:val="9"/>
+    <w:rsid w:val="005D3B49"/>
+    <w:rPr>
+      <w:rFonts w:ascii="Times New Roman" w:eastAsiaTheme="majorEastAsia" w:hAnsi="Times New Roman" w:cstheme="majorBidi"/>
+      <w:color w:val="000000" w:themeColor="text1"/>
+      <w:sz w:val="28"/>
+    </w:rPr>
+  </w:style>
+  <w:style w:type="paragraph" w:styleId="TOC3">
+    <w:name w:val="toc 3"/>
+    <w:basedOn w:val="Normal"/>
+    <w:next w:val="Normal"/>
+    <w:autoRedefine/>
+    <w:uiPriority w:val="39"/>
+    <w:unhideWhenUsed/>
+    <w:rsid w:val="009355A4"/>
+    <w:pPr>
+      <w:spacing w:after="100"/>
+      <w:ind w:left="480"/>
+    </w:pPr>
   </w:style>
 </w:styles>
 </file>

</xml_diff>

<commit_message>
Started adding Malware Samples
</commit_message>
<xml_diff>
--- a/Report.docx
+++ b/Report.docx
@@ -168,11 +168,11 @@
         <w:t xml:space="preserve">An important factor in risk assessment is categorisation of malware </w:t>
       </w:r>
       <w:r>
-        <w:t>and its behaviour. It should be noted, a high number of new malware types does not necessarily imply high risk, as malware such as adware does not constitute a high risk. However, a low number of new signature variants does not indicate a low risk, as the new malware signature may relate to a rootkit. Malware programs are often categorised based on Propagation, infection mechanism, Self-</w:t>
+        <w:t xml:space="preserve">and its behaviour. It should be noted, a high number of new malware types does not necessarily imply high risk, as malware such as adware does not constitute a high risk. However, a low number of new signature variants does not indicate a low risk, as the new malware signature may relate to a rootkit. Malware programs are often categorised based on Propagation, infection mechanism, </w:t>
       </w:r>
       <w:proofErr w:type="spellStart"/>
       <w:r>
-        <w:t>Defense</w:t>
+        <w:t>Self-Defense</w:t>
       </w:r>
       <w:proofErr w:type="spellEnd"/>
       <w:r>
@@ -189,15 +189,7 @@
       </w:r>
       <w:proofErr w:type="spellEnd"/>
       <w:r>
-        <w:t xml:space="preserve"> (SOC) to focus on the highest current threat. Many SOCs have adapted malware categorisation according to type, family and strain is a difficult task and may be impossible to achieve fully. The result is that 66 different AV scanners (VirusTotal) often produce different results, adding to the confusion and impact the ability to assess malware attacks. </w:t>
-      </w:r>
-      <w:proofErr w:type="gramStart"/>
-      <w:r>
-        <w:t>Therefore</w:t>
-      </w:r>
-      <w:proofErr w:type="gramEnd"/>
-      <w:r>
-        <w:t xml:space="preserve"> this investigates new methods of malware classification that will improve the ability to determine risk assessment of malware. A dynamic runtime dataset (PE file execution) will be mined using unsupervised/clustering algorithms to identify new methods of malware categorisation based on API call structure, which hopefully provides insight to malware risk assessment. </w:t>
+        <w:t xml:space="preserve"> (SOC) to focus on the highest current threat. Many SOCs have adapted malware categorisation according to type, family and strain is a difficult task and may be impossible to achieve fully. The result is that 66 different AV scanners (VirusTotal) often produce different results, adding to the confusion and impact the ability to assess malware attacks. Therefore this investigates new methods of malware classification that will improve the ability to determine risk assessment of malware. A dynamic runtime dataset (PE file execution) will be mined using unsupervised/clustering algorithms to identify new methods of malware categorisation based on API call structure, which hopefully provides insight to malware risk assessment. </w:t>
       </w:r>
     </w:p>
     <w:p>
@@ -2492,23 +2484,7 @@
     </w:p>
     <w:p>
       <w:r>
-        <w:t xml:space="preserve">The cost and rate at which malware is growing, makes this field one of the most important in the Computer Science industry. Current methods of analysing malware are not proving useful for this </w:t>
-      </w:r>
-      <w:proofErr w:type="gramStart"/>
-      <w:r>
-        <w:t>ever changing</w:t>
-      </w:r>
-      <w:proofErr w:type="gramEnd"/>
-      <w:r>
-        <w:t xml:space="preserve"> field. Static Analysis is prevalent, but the major downside is that it doesn’t protect against </w:t>
-      </w:r>
-      <w:proofErr w:type="gramStart"/>
-      <w:r>
-        <w:t>zero day</w:t>
-      </w:r>
-      <w:proofErr w:type="gramEnd"/>
-      <w:r>
-        <w:t xml:space="preserve"> attacks or new strains. Even polymorphic code can fool malware detectors that rely upon Static Analysis.</w:t>
+        <w:t>The cost and rate at which malware is growing, makes this field one of the most important in the Computer Science industry. Current methods of analysing malware are not proving useful for this ever changing field. Static Analysis is prevalent, but the major downside is that it doesn’t protect against zero day attacks or new strains. Even polymorphic code can fool malware detectors that rely upon Static Analysis.</w:t>
       </w:r>
     </w:p>
     <w:p>
@@ -2553,6 +2529,189 @@
         <w:t>Trojan</w:t>
       </w:r>
       <w:bookmarkEnd w:id="11"/>
+    </w:p>
+    <w:p>
+      <w:r>
+        <w:t>A Trojan Horse, commonly referred to as a Trojan</w:t>
+      </w:r>
+      <w:r>
+        <w:t>, is a virus that is often disguised as legitimate software. It’s called a Trojan due</w:t>
+      </w:r>
+      <w:r>
+        <w:t xml:space="preserve"> to the method of attack used by the Greeks in the </w:t>
+      </w:r>
+      <w:r>
+        <w:t>Trojan war, the Greeks gifted a huge wooden horse that concealed</w:t>
+      </w:r>
+      <w:r>
+        <w:t xml:space="preserve"> </w:t>
+      </w:r>
+      <w:r>
+        <w:t xml:space="preserve">an army. </w:t>
+      </w:r>
+      <w:r>
+        <w:t xml:space="preserve">This parallels the attack method used by the </w:t>
+      </w:r>
+      <w:r>
+        <w:t>a Trojan Virus, the payload that would do the damage is hidden in a legitimate program</w:t>
+      </w:r>
+      <w:r>
+        <w:t xml:space="preserve"> (</w:t>
+      </w:r>
+      <w:proofErr w:type="spellStart"/>
+      <w:r>
+        <w:t>Britanica</w:t>
+      </w:r>
+      <w:proofErr w:type="spellEnd"/>
+      <w:r>
+        <w:t>, 2018).</w:t>
+      </w:r>
+    </w:p>
+    <w:p>
+      <w:r>
+        <w:t>A cyber criminal would often use social engineering to spread a Trojan Virus. Usually a victim would have to click on a fake link or email that would redirect the user to a webpage often designed in the style of the legitimate counterpart. Once the user downloads and launches the file, the Trojan may execute</w:t>
+      </w:r>
+      <w:r>
+        <w:t xml:space="preserve"> (Comodo</w:t>
+      </w:r>
+      <w:r>
+        <w:t xml:space="preserve"> 2018).</w:t>
+      </w:r>
+    </w:p>
+    <w:p>
+      <w:pPr>
+        <w:ind w:left="1440"/>
+        <w:jc w:val="center"/>
+      </w:pPr>
+      <w:r>
+        <w:rPr>
+          <w:noProof/>
+        </w:rPr>
+        <w:lastRenderedPageBreak/>
+        <w:drawing>
+          <wp:anchor distT="0" distB="0" distL="114300" distR="114300" simplePos="0" relativeHeight="251659264" behindDoc="0" locked="0" layoutInCell="1" allowOverlap="1" wp14:anchorId="143B7D0F" wp14:editId="6B5C48F4">
+            <wp:simplePos x="0" y="0"/>
+            <wp:positionH relativeFrom="column">
+              <wp:posOffset>1177410</wp:posOffset>
+            </wp:positionH>
+            <wp:positionV relativeFrom="paragraph">
+              <wp:posOffset>233045</wp:posOffset>
+            </wp:positionV>
+            <wp:extent cx="3324225" cy="2759710"/>
+            <wp:effectExtent l="0" t="0" r="3175" b="0"/>
+            <wp:wrapTopAndBottom/>
+            <wp:docPr id="3" name="Picture 3"/>
+            <wp:cNvGraphicFramePr>
+              <a:graphicFrameLocks xmlns:a="http://schemas.openxmlformats.org/drawingml/2006/main" noChangeAspect="1"/>
+            </wp:cNvGraphicFramePr>
+            <a:graphic xmlns:a="http://schemas.openxmlformats.org/drawingml/2006/main">
+              <a:graphicData uri="http://schemas.openxmlformats.org/drawingml/2006/picture">
+                <pic:pic xmlns:pic="http://schemas.openxmlformats.org/drawingml/2006/picture">
+                  <pic:nvPicPr>
+                    <pic:cNvPr id="3" name=""/>
+                    <pic:cNvPicPr/>
+                  </pic:nvPicPr>
+                  <pic:blipFill>
+                    <a:blip r:embed="rId7" cstate="print">
+                      <a:extLst>
+                        <a:ext uri="{28A0092B-C50C-407E-A947-70E740481C1C}">
+                          <a14:useLocalDpi xmlns:a14="http://schemas.microsoft.com/office/drawing/2010/main" val="0"/>
+                        </a:ext>
+                      </a:extLst>
+                    </a:blip>
+                    <a:stretch>
+                      <a:fillRect/>
+                    </a:stretch>
+                  </pic:blipFill>
+                  <pic:spPr>
+                    <a:xfrm>
+                      <a:off x="0" y="0"/>
+                      <a:ext cx="3324225" cy="2759710"/>
+                    </a:xfrm>
+                    <a:prstGeom prst="rect">
+                      <a:avLst/>
+                    </a:prstGeom>
+                  </pic:spPr>
+                </pic:pic>
+              </a:graphicData>
+            </a:graphic>
+            <wp14:sizeRelH relativeFrom="margin">
+              <wp14:pctWidth>0</wp14:pctWidth>
+            </wp14:sizeRelH>
+            <wp14:sizeRelV relativeFrom="margin">
+              <wp14:pctHeight>0</wp14:pctHeight>
+            </wp14:sizeRelV>
+          </wp:anchor>
+        </w:drawing>
+      </w:r>
+    </w:p>
+    <w:p>
+      <w:pPr>
+        <w:pStyle w:val="Quote"/>
+      </w:pPr>
+      <w:r>
+        <w:t>Figure 1. Example of Flash</w:t>
+      </w:r>
+      <w:r>
+        <w:t xml:space="preserve"> Player </w:t>
+      </w:r>
+      <w:r>
+        <w:t>Trojan webpage</w:t>
+      </w:r>
+    </w:p>
+    <w:p>
+      <w:r>
+        <w:t>In</w:t>
+      </w:r>
+      <w:r>
+        <w:t xml:space="preserve"> </w:t>
+      </w:r>
+      <w:r>
+        <w:rPr>
+          <w:b/>
+        </w:rPr>
+        <w:t xml:space="preserve">Figure 1 </w:t>
+      </w:r>
+      <w:r>
+        <w:t xml:space="preserve">above you can see a webpage that looks identical to the Adobe </w:t>
+      </w:r>
+      <w:proofErr w:type="spellStart"/>
+      <w:r>
+        <w:t>Flashplayer</w:t>
+      </w:r>
+      <w:proofErr w:type="spellEnd"/>
+      <w:r>
+        <w:t xml:space="preserve"> download page</w:t>
+      </w:r>
+      <w:r>
+        <w:t>, however in this example the webpage is from a website called flesh-updates-max.com</w:t>
+      </w:r>
+      <w:r>
+        <w:t>, this would be set up by the cyber criminal. This attack method would catch out most</w:t>
+      </w:r>
+      <w:r>
+        <w:t xml:space="preserve"> unsuspecting users</w:t>
+      </w:r>
+      <w:r>
+        <w:t>.</w:t>
+      </w:r>
+      <w:r>
+        <w:t xml:space="preserve"> </w:t>
+      </w:r>
+    </w:p>
+    <w:p>
+      <w:r>
+        <w:t xml:space="preserve">The </w:t>
+      </w:r>
+      <w:r>
+        <w:t xml:space="preserve">Trojan horse, when on your system can do many things, </w:t>
+      </w:r>
+      <w:r>
+        <w:t xml:space="preserve">most would be designed not to alert the user </w:t>
+      </w:r>
+      <w:r>
+        <w:t>to the Trojan Horses presence. For example Trojans can work as spyware, when they’re working like this, they would capture the users credit card details, passwords and other information that could be valuable to sell on or exploit. Another way a Trojan Horse can cause damage is by using your computer as part of a bot net, this can cause damage to other users, particularly when performing a Distributed Denial of Service attack. The DDoS attack would work with other computers and devices on the bot net to overload a targets network. The target of this attack could be anyone from a single person up to a multinational company, recent examples of this attack are the Boxing Day attacks on online game services such as Xbox Live and PlayStation Network. Being part of a bot net can put the user in great trouble as cyber attacks are often detected through the originators IP address (Comodo 2018).</w:t>
+      </w:r>
     </w:p>
     <w:p>
       <w:bookmarkStart w:id="12" w:name="_GoBack"/>
@@ -2608,6 +2767,7 @@
       </w:pPr>
       <w:bookmarkStart w:id="17" w:name="_Toc533152798"/>
       <w:r>
+        <w:lastRenderedPageBreak/>
         <w:t>Machine Learning</w:t>
       </w:r>
       <w:bookmarkEnd w:id="17"/>
@@ -2619,7 +2779,6 @@
       </w:pPr>
       <w:bookmarkStart w:id="18" w:name="_Toc533152799"/>
       <w:r>
-        <w:lastRenderedPageBreak/>
         <w:t>Analysis</w:t>
       </w:r>
       <w:bookmarkEnd w:id="18"/>
@@ -2758,7 +2917,7 @@
                     </pic:cNvPicPr>
                   </pic:nvPicPr>
                   <pic:blipFill>
-                    <a:blip r:embed="rId7">
+                    <a:blip r:embed="rId8">
                       <a:extLst>
                         <a:ext uri="{28A0092B-C50C-407E-A947-70E740481C1C}">
                           <a14:useLocalDpi xmlns:a14="http://schemas.microsoft.com/office/drawing/2010/main" val="0"/>
@@ -2841,7 +3000,7 @@
                     <pic:cNvPicPr/>
                   </pic:nvPicPr>
                   <pic:blipFill>
-                    <a:blip r:embed="rId8"/>
+                    <a:blip r:embed="rId9"/>
                     <a:stretch>
                       <a:fillRect/>
                     </a:stretch>
@@ -2899,7 +3058,7 @@
                     <pic:cNvPicPr/>
                   </pic:nvPicPr>
                   <pic:blipFill>
-                    <a:blip r:embed="rId9" cstate="print">
+                    <a:blip r:embed="rId10" cstate="print">
                       <a:extLst>
                         <a:ext uri="{28A0092B-C50C-407E-A947-70E740481C1C}">
                           <a14:useLocalDpi xmlns:a14="http://schemas.microsoft.com/office/drawing/2010/main" val="0"/>
@@ -3047,7 +3206,7 @@
       <w:bookmarkEnd w:id="34"/>
     </w:p>
     <w:p>
-      <w:hyperlink r:id="rId10" w:anchor="156cda811e51" w:history="1">
+      <w:hyperlink r:id="rId11" w:anchor="156cda811e51" w:history="1">
         <w:r>
           <w:rPr>
             <w:rStyle w:val="Hyperlink"/>
@@ -3057,7 +3216,7 @@
       </w:hyperlink>
     </w:p>
     <w:p>
-      <w:hyperlink r:id="rId11" w:history="1">
+      <w:hyperlink r:id="rId12" w:history="1">
         <w:r>
           <w:rPr>
             <w:rStyle w:val="Hyperlink"/>
@@ -3067,11 +3226,33 @@
       </w:hyperlink>
     </w:p>
     <w:p>
-      <w:r>
-        <w:t>https://www.gdatasoftware.com/blog/2017/04/29666-malware-trends-2017</w:t>
-      </w:r>
-      <w:r>
-        <w:br w:type="page"/>
+      <w:hyperlink r:id="rId13" w:history="1">
+        <w:r>
+          <w:rPr>
+            <w:rStyle w:val="Hyperlink"/>
+          </w:rPr>
+          <w:t>https://www.gdatasoftware.com/blog/2017/04/29666-malware-trends-2017</w:t>
+        </w:r>
+      </w:hyperlink>
+    </w:p>
+    <w:p>
+      <w:hyperlink r:id="rId14" w:history="1">
+        <w:r>
+          <w:rPr>
+            <w:rStyle w:val="Hyperlink"/>
+          </w:rPr>
+          <w:t>https://www.britannica.com/topic/Trojan-horse</w:t>
+        </w:r>
+      </w:hyperlink>
+    </w:p>
+    <w:p>
+      <w:r>
+        <w:t>https://enterprise.comodo.com/trojan-horse-definition.php</w:t>
+      </w:r>
+    </w:p>
+    <w:p>
+      <w:r>
+        <w:t>https://enterprise.comodo.com/what-is-a-trojan-horse.php</w:t>
       </w:r>
     </w:p>
     <w:p>
@@ -3082,7 +3263,6 @@
       <w:bookmarkStart w:id="36" w:name="_Toc529180028"/>
       <w:bookmarkStart w:id="37" w:name="_Toc533152814"/>
       <w:r>
-        <w:lastRenderedPageBreak/>
         <w:t>Appendices</w:t>
       </w:r>
       <w:bookmarkEnd w:id="35"/>
@@ -3101,8 +3281,8 @@
     </w:p>
     <w:p/>
     <w:sectPr>
-      <w:footerReference w:type="even" r:id="rId12"/>
-      <w:footerReference w:type="default" r:id="rId13"/>
+      <w:footerReference w:type="even" r:id="rId15"/>
+      <w:footerReference w:type="default" r:id="rId16"/>
       <w:pgSz w:w="11900" w:h="16840"/>
       <w:pgMar w:top="1418" w:right="1418" w:bottom="1418" w:left="1418" w:header="709" w:footer="709" w:gutter="0"/>
       <w:cols w:space="708"/>

</xml_diff>

<commit_message>
Headers changed and rearranged sections
</commit_message>
<xml_diff>
--- a/Report.docx
+++ b/Report.docx
@@ -1,6 +1,6 @@
 
 <file path=word/document.xml><?xml version="1.0" encoding="utf-8"?>
-<w:document xmlns:wpc="http://schemas.microsoft.com/office/word/2010/wordprocessingCanvas" xmlns:cx="http://schemas.microsoft.com/office/drawing/2014/chartex" xmlns:cx1="http://schemas.microsoft.com/office/drawing/2015/9/8/chartex" xmlns:cx2="http://schemas.microsoft.com/office/drawing/2015/10/21/chartex" xmlns:cx3="http://schemas.microsoft.com/office/drawing/2016/5/9/chartex" xmlns:cx4="http://schemas.microsoft.com/office/drawing/2016/5/10/chartex" xmlns:cx5="http://schemas.microsoft.com/office/drawing/2016/5/11/chartex" xmlns:cx6="http://schemas.microsoft.com/office/drawing/2016/5/12/chartex" xmlns:cx7="http://schemas.microsoft.com/office/drawing/2016/5/13/chartex" xmlns:cx8="http://schemas.microsoft.com/office/drawing/2016/5/14/chartex" xmlns:mc="http://schemas.openxmlformats.org/markup-compatibility/2006" xmlns:aink="http://schemas.microsoft.com/office/drawing/2016/ink" xmlns:am3d="http://schemas.microsoft.com/office/drawing/2017/model3d" xmlns:o="urn:schemas-microsoft-com:office:office" xmlns:r="http://schemas.openxmlformats.org/officeDocument/2006/relationships" xmlns:m="http://schemas.openxmlformats.org/officeDocument/2006/math" xmlns:v="urn:schemas-microsoft-com:vml" xmlns:wp14="http://schemas.microsoft.com/office/word/2010/wordprocessingDrawing" xmlns:wp="http://schemas.openxmlformats.org/drawingml/2006/wordprocessingDrawing" xmlns:w10="urn:schemas-microsoft-com:office:word" xmlns:w="http://schemas.openxmlformats.org/wordprocessingml/2006/main" xmlns:w14="http://schemas.microsoft.com/office/word/2010/wordml" xmlns:w15="http://schemas.microsoft.com/office/word/2012/wordml" xmlns:w16cid="http://schemas.microsoft.com/office/word/2016/wordml/cid" xmlns:w16se="http://schemas.microsoft.com/office/word/2015/wordml/symex" xmlns:wpg="http://schemas.microsoft.com/office/word/2010/wordprocessingGroup" xmlns:wpi="http://schemas.microsoft.com/office/word/2010/wordprocessingInk" xmlns:wne="http://schemas.microsoft.com/office/word/2006/wordml" xmlns:wps="http://schemas.microsoft.com/office/word/2010/wordprocessingShape" mc:Ignorable="w14 w15 w16se w16cid wp14">
+<w:document xmlns:wpc="http://schemas.microsoft.com/office/word/2010/wordprocessingCanvas" xmlns:cx="http://schemas.microsoft.com/office/drawing/2014/chartex" xmlns:cx1="http://schemas.microsoft.com/office/drawing/2015/9/8/chartex" xmlns:mc="http://schemas.openxmlformats.org/markup-compatibility/2006" xmlns:o="urn:schemas-microsoft-com:office:office" xmlns:r="http://schemas.openxmlformats.org/officeDocument/2006/relationships" xmlns:m="http://schemas.openxmlformats.org/officeDocument/2006/math" xmlns:v="urn:schemas-microsoft-com:vml" xmlns:wp14="http://schemas.microsoft.com/office/word/2010/wordprocessingDrawing" xmlns:wp="http://schemas.openxmlformats.org/drawingml/2006/wordprocessingDrawing" xmlns:w10="urn:schemas-microsoft-com:office:word" xmlns:w="http://schemas.openxmlformats.org/wordprocessingml/2006/main" xmlns:w14="http://schemas.microsoft.com/office/word/2010/wordml" xmlns:w15="http://schemas.microsoft.com/office/word/2012/wordml" xmlns:w16se="http://schemas.microsoft.com/office/word/2015/wordml/symex" xmlns:wpg="http://schemas.microsoft.com/office/word/2010/wordprocessingGroup" xmlns:wpi="http://schemas.microsoft.com/office/word/2010/wordprocessingInk" xmlns:wne="http://schemas.microsoft.com/office/word/2006/wordml" xmlns:wps="http://schemas.microsoft.com/office/word/2010/wordprocessingShape" mc:Ignorable="w14 w15 w16se wp14">
   <w:body>
     <w:p>
       <w:pPr>
@@ -111,13 +111,13 @@
       <w:r>
         <w:br w:type="page"/>
       </w:r>
-      <w:bookmarkStart w:id="0" w:name="_Toc533152786"/>
-      <w:bookmarkStart w:id="1" w:name="_Toc529180024"/>
+      <w:bookmarkStart w:id="0" w:name="_Toc529180024"/>
+      <w:bookmarkStart w:id="1" w:name="_Toc5126837"/>
       <w:r>
         <w:lastRenderedPageBreak/>
         <w:t>Declaration</w:t>
       </w:r>
-      <w:bookmarkEnd w:id="0"/>
+      <w:bookmarkEnd w:id="1"/>
     </w:p>
     <w:p>
       <w:r>
@@ -131,12 +131,12 @@
       <w:pPr>
         <w:pStyle w:val="Heading1"/>
       </w:pPr>
-      <w:bookmarkStart w:id="2" w:name="_Toc533152787"/>
+      <w:bookmarkStart w:id="2" w:name="_Toc5126838"/>
       <w:r>
         <w:lastRenderedPageBreak/>
         <w:t>Acknowledgements</w:t>
       </w:r>
-      <w:bookmarkEnd w:id="1"/>
+      <w:bookmarkEnd w:id="0"/>
       <w:bookmarkEnd w:id="2"/>
     </w:p>
     <w:p>
@@ -155,7 +155,7 @@
         <w:pStyle w:val="Heading1"/>
       </w:pPr>
       <w:bookmarkStart w:id="3" w:name="_Toc529180025"/>
-      <w:bookmarkStart w:id="4" w:name="_Toc533152788"/>
+      <w:bookmarkStart w:id="4" w:name="_Toc5126839"/>
       <w:r>
         <w:lastRenderedPageBreak/>
         <w:t>Abstract</w:t>
@@ -168,13 +168,11 @@
         <w:t xml:space="preserve">An important factor in risk assessment is categorisation of malware </w:t>
       </w:r>
       <w:r>
-        <w:t xml:space="preserve">and its behaviour. It should be noted, a high number of new malware types does not necessarily imply high risk, as malware such as adware does not constitute a high risk. However, a low number of new signature variants does not indicate a low risk, as the new malware signature may relate to a rootkit. Malware programs are often categorised based on Propagation, infection mechanism, </w:t>
-      </w:r>
-      <w:proofErr w:type="spellStart"/>
-      <w:r>
-        <w:t>Self-Defense</w:t>
-      </w:r>
-      <w:proofErr w:type="spellEnd"/>
+        <w:t>and its behaviour. It should be noted, a high number of new malware types does not necessarily imply high risk, as malware such as adware does not constitute a high risk. However, a low number of new signature variants does not indicate a low risk, as the new malware signature may relate to a rootkit. Malware programs are often categorised based on Propagation, infection mechanism, Self-</w:t>
+      </w:r>
+      <w:r>
+        <w:t>Defence</w:t>
+      </w:r>
       <w:r>
         <w:t xml:space="preserve"> (concealment/evasion) or Payload (Criminal Software functionality). </w:t>
       </w:r>
@@ -183,11 +181,9 @@
       <w:r>
         <w:t xml:space="preserve">When malware is correctly categorised, it enables an assessment of the risk associated with particular types of malware attacks, thereby enabling Security Operation </w:t>
       </w:r>
-      <w:proofErr w:type="spellStart"/>
-      <w:r>
-        <w:t>Centers</w:t>
-      </w:r>
-      <w:proofErr w:type="spellEnd"/>
+      <w:r>
+        <w:t>Centres</w:t>
+      </w:r>
       <w:r>
         <w:t xml:space="preserve"> (SOC) to focus on the highest current threat. Many SOCs have adapted malware categorisation according to type, family and strain is a difficult task and may be impossible to achieve fully. The result is that 66 different AV scanners (VirusTotal) often produce different results, adding to the confusion and impact the ability to assess malware attacks. Therefore this investigates new methods of malware classification that will improve the ability to determine risk assessment of malware. A dynamic runtime dataset (PE file execution) will be mined using unsupervised/clustering algorithms to identify new methods of malware categorisation based on API call structure, which hopefully provides insight to malware risk assessment. </w:t>
       </w:r>
@@ -281,7 +277,7 @@
       </w:pPr>
       <w:bookmarkStart w:id="5" w:name="_Toc529179922"/>
       <w:bookmarkStart w:id="6" w:name="_Toc529180026"/>
-      <w:bookmarkStart w:id="7" w:name="_Toc533152789"/>
+      <w:bookmarkStart w:id="7" w:name="_Toc5126840"/>
       <w:r>
         <w:lastRenderedPageBreak/>
         <w:t>Contents</w:t>
@@ -310,7 +306,7 @@
       <w:r>
         <w:fldChar w:fldCharType="separate"/>
       </w:r>
-      <w:hyperlink w:anchor="_Toc533152786" w:history="1">
+      <w:hyperlink w:anchor="_Toc5126837" w:history="1">
         <w:r>
           <w:rPr>
             <w:rStyle w:val="Hyperlink"/>
@@ -337,7 +333,7 @@
             <w:noProof/>
             <w:webHidden/>
           </w:rPr>
-          <w:instrText xml:space="preserve"> PAGEREF _Toc533152786 \h </w:instrText>
+          <w:instrText xml:space="preserve"> PAGEREF _Toc5126837 \h </w:instrText>
         </w:r>
         <w:r>
           <w:rPr>
@@ -379,7 +375,7 @@
           <w:lang w:eastAsia="en-GB"/>
         </w:rPr>
       </w:pPr>
-      <w:hyperlink w:anchor="_Toc533152787" w:history="1">
+      <w:hyperlink w:anchor="_Toc5126838" w:history="1">
         <w:r>
           <w:rPr>
             <w:rStyle w:val="Hyperlink"/>
@@ -406,7 +402,7 @@
             <w:noProof/>
             <w:webHidden/>
           </w:rPr>
-          <w:instrText xml:space="preserve"> PAGEREF _Toc533152787 \h </w:instrText>
+          <w:instrText xml:space="preserve"> PAGEREF _Toc5126838 \h </w:instrText>
         </w:r>
         <w:r>
           <w:rPr>
@@ -448,7 +444,7 @@
           <w:lang w:eastAsia="en-GB"/>
         </w:rPr>
       </w:pPr>
-      <w:hyperlink w:anchor="_Toc533152788" w:history="1">
+      <w:hyperlink w:anchor="_Toc5126839" w:history="1">
         <w:r>
           <w:rPr>
             <w:rStyle w:val="Hyperlink"/>
@@ -475,7 +471,7 @@
             <w:noProof/>
             <w:webHidden/>
           </w:rPr>
-          <w:instrText xml:space="preserve"> PAGEREF _Toc533152788 \h </w:instrText>
+          <w:instrText xml:space="preserve"> PAGEREF _Toc5126839 \h </w:instrText>
         </w:r>
         <w:r>
           <w:rPr>
@@ -517,7 +513,7 @@
           <w:lang w:eastAsia="en-GB"/>
         </w:rPr>
       </w:pPr>
-      <w:hyperlink w:anchor="_Toc533152789" w:history="1">
+      <w:hyperlink w:anchor="_Toc5126840" w:history="1">
         <w:r>
           <w:rPr>
             <w:rStyle w:val="Hyperlink"/>
@@ -544,7 +540,7 @@
             <w:noProof/>
             <w:webHidden/>
           </w:rPr>
-          <w:instrText xml:space="preserve"> PAGEREF _Toc533152789 \h </w:instrText>
+          <w:instrText xml:space="preserve"> PAGEREF _Toc5126840 \h </w:instrText>
         </w:r>
         <w:r>
           <w:rPr>
@@ -586,13 +582,13 @@
           <w:lang w:eastAsia="en-GB"/>
         </w:rPr>
       </w:pPr>
-      <w:hyperlink w:anchor="_Toc533152790" w:history="1">
+      <w:hyperlink w:anchor="_Toc5126841" w:history="1">
         <w:r>
           <w:rPr>
             <w:rStyle w:val="Hyperlink"/>
             <w:noProof/>
           </w:rPr>
-          <w:t>Introduction and Problem Area</w:t>
+          <w:t>1.0 Introduction and Problem Area</w:t>
         </w:r>
         <w:r>
           <w:rPr>
@@ -613,7 +609,7 @@
             <w:noProof/>
             <w:webHidden/>
           </w:rPr>
-          <w:instrText xml:space="preserve"> PAGEREF _Toc533152790 \h </w:instrText>
+          <w:instrText xml:space="preserve"> PAGEREF _Toc5126841 \h </w:instrText>
         </w:r>
         <w:r>
           <w:rPr>
@@ -633,7 +629,7 @@
             <w:noProof/>
             <w:webHidden/>
           </w:rPr>
-          <w:t>6</w:t>
+          <w:t>7</w:t>
         </w:r>
         <w:r>
           <w:rPr>
@@ -658,13 +654,13 @@
           <w:lang w:eastAsia="en-GB"/>
         </w:rPr>
       </w:pPr>
-      <w:hyperlink w:anchor="_Toc533152791" w:history="1">
+      <w:hyperlink w:anchor="_Toc5126842" w:history="1">
         <w:r>
           <w:rPr>
             <w:rStyle w:val="Hyperlink"/>
             <w:noProof/>
           </w:rPr>
-          <w:t>Introduction</w:t>
+          <w:t>1.1 Introduction</w:t>
         </w:r>
         <w:r>
           <w:rPr>
@@ -685,7 +681,7 @@
             <w:noProof/>
             <w:webHidden/>
           </w:rPr>
-          <w:instrText xml:space="preserve"> PAGEREF _Toc533152791 \h </w:instrText>
+          <w:instrText xml:space="preserve"> PAGEREF _Toc5126842 \h </w:instrText>
         </w:r>
         <w:r>
           <w:rPr>
@@ -705,7 +701,7 @@
             <w:noProof/>
             <w:webHidden/>
           </w:rPr>
-          <w:t>6</w:t>
+          <w:t>7</w:t>
         </w:r>
         <w:r>
           <w:rPr>
@@ -730,13 +726,13 @@
           <w:lang w:eastAsia="en-GB"/>
         </w:rPr>
       </w:pPr>
-      <w:hyperlink w:anchor="_Toc533152792" w:history="1">
+      <w:hyperlink w:anchor="_Toc5126843" w:history="1">
         <w:r>
           <w:rPr>
             <w:rStyle w:val="Hyperlink"/>
             <w:noProof/>
           </w:rPr>
-          <w:t>Malware Types</w:t>
+          <w:t>1.2 Malware Types</w:t>
         </w:r>
         <w:r>
           <w:rPr>
@@ -757,7 +753,7 @@
             <w:noProof/>
             <w:webHidden/>
           </w:rPr>
-          <w:instrText xml:space="preserve"> PAGEREF _Toc533152792 \h </w:instrText>
+          <w:instrText xml:space="preserve"> PAGEREF _Toc5126843 \h </w:instrText>
         </w:r>
         <w:r>
           <w:rPr>
@@ -777,7 +773,7 @@
             <w:noProof/>
             <w:webHidden/>
           </w:rPr>
-          <w:t>6</w:t>
+          <w:t>7</w:t>
         </w:r>
         <w:r>
           <w:rPr>
@@ -802,13 +798,13 @@
           <w:lang w:eastAsia="en-GB"/>
         </w:rPr>
       </w:pPr>
-      <w:hyperlink w:anchor="_Toc533152793" w:history="1">
+      <w:hyperlink w:anchor="_Toc5126844" w:history="1">
         <w:r>
           <w:rPr>
             <w:rStyle w:val="Hyperlink"/>
             <w:noProof/>
           </w:rPr>
-          <w:t>Trojan</w:t>
+          <w:t>1.2.1 Trojan</w:t>
         </w:r>
         <w:r>
           <w:rPr>
@@ -829,7 +825,7 @@
             <w:noProof/>
             <w:webHidden/>
           </w:rPr>
-          <w:instrText xml:space="preserve"> PAGEREF _Toc533152793 \h </w:instrText>
+          <w:instrText xml:space="preserve"> PAGEREF _Toc5126844 \h </w:instrText>
         </w:r>
         <w:r>
           <w:rPr>
@@ -849,7 +845,7 @@
             <w:noProof/>
             <w:webHidden/>
           </w:rPr>
-          <w:t>6</w:t>
+          <w:t>7</w:t>
         </w:r>
         <w:r>
           <w:rPr>
@@ -874,13 +870,13 @@
           <w:lang w:eastAsia="en-GB"/>
         </w:rPr>
       </w:pPr>
-      <w:hyperlink w:anchor="_Toc533152794" w:history="1">
+      <w:hyperlink w:anchor="_Toc5126845" w:history="1">
         <w:r>
           <w:rPr>
             <w:rStyle w:val="Hyperlink"/>
             <w:noProof/>
           </w:rPr>
-          <w:t>Worm</w:t>
+          <w:t>1.2.2 Worm</w:t>
         </w:r>
         <w:r>
           <w:rPr>
@@ -901,7 +897,7 @@
             <w:noProof/>
             <w:webHidden/>
           </w:rPr>
-          <w:instrText xml:space="preserve"> PAGEREF _Toc533152794 \h </w:instrText>
+          <w:instrText xml:space="preserve"> PAGEREF _Toc5126845 \h </w:instrText>
         </w:r>
         <w:r>
           <w:rPr>
@@ -921,7 +917,7 @@
             <w:noProof/>
             <w:webHidden/>
           </w:rPr>
-          <w:t>6</w:t>
+          <w:t>8</w:t>
         </w:r>
         <w:r>
           <w:rPr>
@@ -946,13 +942,13 @@
           <w:lang w:eastAsia="en-GB"/>
         </w:rPr>
       </w:pPr>
-      <w:hyperlink w:anchor="_Toc533152795" w:history="1">
+      <w:hyperlink w:anchor="_Toc5126846" w:history="1">
         <w:r>
           <w:rPr>
             <w:rStyle w:val="Hyperlink"/>
             <w:noProof/>
           </w:rPr>
-          <w:t>Ransomware</w:t>
+          <w:t>1.2.3 Ransomware</w:t>
         </w:r>
         <w:r>
           <w:rPr>
@@ -973,7 +969,7 @@
             <w:noProof/>
             <w:webHidden/>
           </w:rPr>
-          <w:instrText xml:space="preserve"> PAGEREF _Toc533152795 \h </w:instrText>
+          <w:instrText xml:space="preserve"> PAGEREF _Toc5126846 \h </w:instrText>
         </w:r>
         <w:r>
           <w:rPr>
@@ -993,7 +989,7 @@
             <w:noProof/>
             <w:webHidden/>
           </w:rPr>
-          <w:t>6</w:t>
+          <w:t>8</w:t>
         </w:r>
         <w:r>
           <w:rPr>
@@ -1018,13 +1014,13 @@
           <w:lang w:eastAsia="en-GB"/>
         </w:rPr>
       </w:pPr>
-      <w:hyperlink w:anchor="_Toc533152796" w:history="1">
+      <w:hyperlink w:anchor="_Toc5126847" w:history="1">
         <w:r>
           <w:rPr>
             <w:rStyle w:val="Hyperlink"/>
             <w:noProof/>
           </w:rPr>
-          <w:t>Rootkit</w:t>
+          <w:t>1.2.4 Rootkit</w:t>
         </w:r>
         <w:r>
           <w:rPr>
@@ -1045,7 +1041,7 @@
             <w:noProof/>
             <w:webHidden/>
           </w:rPr>
-          <w:instrText xml:space="preserve"> PAGEREF _Toc533152796 \h </w:instrText>
+          <w:instrText xml:space="preserve"> PAGEREF _Toc5126847 \h </w:instrText>
         </w:r>
         <w:r>
           <w:rPr>
@@ -1065,7 +1061,7 @@
             <w:noProof/>
             <w:webHidden/>
           </w:rPr>
-          <w:t>6</w:t>
+          <w:t>8</w:t>
         </w:r>
         <w:r>
           <w:rPr>
@@ -1090,13 +1086,13 @@
           <w:lang w:eastAsia="en-GB"/>
         </w:rPr>
       </w:pPr>
-      <w:hyperlink w:anchor="_Toc533152797" w:history="1">
+      <w:hyperlink w:anchor="_Toc5126848" w:history="1">
         <w:r>
           <w:rPr>
             <w:rStyle w:val="Hyperlink"/>
             <w:noProof/>
           </w:rPr>
-          <w:t>Keylogger</w:t>
+          <w:t>1.2.5 Keylogger</w:t>
         </w:r>
         <w:r>
           <w:rPr>
@@ -1117,7 +1113,7 @@
             <w:noProof/>
             <w:webHidden/>
           </w:rPr>
-          <w:instrText xml:space="preserve"> PAGEREF _Toc533152797 \h </w:instrText>
+          <w:instrText xml:space="preserve"> PAGEREF _Toc5126848 \h </w:instrText>
         </w:r>
         <w:r>
           <w:rPr>
@@ -1137,7 +1133,7 @@
             <w:noProof/>
             <w:webHidden/>
           </w:rPr>
-          <w:t>6</w:t>
+          <w:t>8</w:t>
         </w:r>
         <w:r>
           <w:rPr>
@@ -1162,13 +1158,13 @@
           <w:lang w:eastAsia="en-GB"/>
         </w:rPr>
       </w:pPr>
-      <w:hyperlink w:anchor="_Toc533152798" w:history="1">
+      <w:hyperlink w:anchor="_Toc5126849" w:history="1">
         <w:r>
           <w:rPr>
             <w:rStyle w:val="Hyperlink"/>
             <w:noProof/>
           </w:rPr>
-          <w:t>Machine Learning</w:t>
+          <w:t>1.3 Machine Learning</w:t>
         </w:r>
         <w:r>
           <w:rPr>
@@ -1189,7 +1185,7 @@
             <w:noProof/>
             <w:webHidden/>
           </w:rPr>
-          <w:instrText xml:space="preserve"> PAGEREF _Toc533152798 \h </w:instrText>
+          <w:instrText xml:space="preserve"> PAGEREF _Toc5126849 \h </w:instrText>
         </w:r>
         <w:r>
           <w:rPr>
@@ -1209,7 +1205,7 @@
             <w:noProof/>
             <w:webHidden/>
           </w:rPr>
-          <w:t>7</w:t>
+          <w:t>8</w:t>
         </w:r>
         <w:r>
           <w:rPr>
@@ -1234,13 +1230,13 @@
           <w:lang w:eastAsia="en-GB"/>
         </w:rPr>
       </w:pPr>
-      <w:hyperlink w:anchor="_Toc533152799" w:history="1">
+      <w:hyperlink w:anchor="_Toc5126850" w:history="1">
         <w:r>
           <w:rPr>
             <w:rStyle w:val="Hyperlink"/>
             <w:noProof/>
           </w:rPr>
-          <w:t>Analysis</w:t>
+          <w:t>1.4 Analysis</w:t>
         </w:r>
         <w:r>
           <w:rPr>
@@ -1261,7 +1257,7 @@
             <w:noProof/>
             <w:webHidden/>
           </w:rPr>
-          <w:instrText xml:space="preserve"> PAGEREF _Toc533152799 \h </w:instrText>
+          <w:instrText xml:space="preserve"> PAGEREF _Toc5126850 \h </w:instrText>
         </w:r>
         <w:r>
           <w:rPr>
@@ -1281,7 +1277,7 @@
             <w:noProof/>
             <w:webHidden/>
           </w:rPr>
-          <w:t>7</w:t>
+          <w:t>9</w:t>
         </w:r>
         <w:r>
           <w:rPr>
@@ -1306,13 +1302,13 @@
           <w:lang w:eastAsia="en-GB"/>
         </w:rPr>
       </w:pPr>
-      <w:hyperlink w:anchor="_Toc533152800" w:history="1">
+      <w:hyperlink w:anchor="_Toc5126851" w:history="1">
         <w:r>
           <w:rPr>
             <w:rStyle w:val="Hyperlink"/>
             <w:noProof/>
           </w:rPr>
-          <w:t>Dynamic Analysis</w:t>
+          <w:t>1.4.1 Dynamic Analysis</w:t>
         </w:r>
         <w:r>
           <w:rPr>
@@ -1333,7 +1329,7 @@
             <w:noProof/>
             <w:webHidden/>
           </w:rPr>
-          <w:instrText xml:space="preserve"> PAGEREF _Toc533152800 \h </w:instrText>
+          <w:instrText xml:space="preserve"> PAGEREF _Toc5126851 \h </w:instrText>
         </w:r>
         <w:r>
           <w:rPr>
@@ -1353,7 +1349,7 @@
             <w:noProof/>
             <w:webHidden/>
           </w:rPr>
-          <w:t>7</w:t>
+          <w:t>9</w:t>
         </w:r>
         <w:r>
           <w:rPr>
@@ -1378,13 +1374,13 @@
           <w:lang w:eastAsia="en-GB"/>
         </w:rPr>
       </w:pPr>
-      <w:hyperlink w:anchor="_Toc533152801" w:history="1">
+      <w:hyperlink w:anchor="_Toc5126852" w:history="1">
         <w:r>
           <w:rPr>
             <w:rStyle w:val="Hyperlink"/>
             <w:noProof/>
           </w:rPr>
-          <w:t>Static Analysis</w:t>
+          <w:t>1.4.2 Static Analysis</w:t>
         </w:r>
         <w:r>
           <w:rPr>
@@ -1405,7 +1401,7 @@
             <w:noProof/>
             <w:webHidden/>
           </w:rPr>
-          <w:instrText xml:space="preserve"> PAGEREF _Toc533152801 \h </w:instrText>
+          <w:instrText xml:space="preserve"> PAGEREF _Toc5126852 \h </w:instrText>
         </w:r>
         <w:r>
           <w:rPr>
@@ -1425,7 +1421,7 @@
             <w:noProof/>
             <w:webHidden/>
           </w:rPr>
-          <w:t>7</w:t>
+          <w:t>9</w:t>
         </w:r>
         <w:r>
           <w:rPr>
@@ -1450,13 +1446,13 @@
           <w:lang w:eastAsia="en-GB"/>
         </w:rPr>
       </w:pPr>
-      <w:hyperlink w:anchor="_Toc533152802" w:history="1">
+      <w:hyperlink w:anchor="_Toc5126853" w:history="1">
         <w:r>
           <w:rPr>
             <w:rStyle w:val="Hyperlink"/>
             <w:noProof/>
           </w:rPr>
-          <w:t>Cuckoo Environment</w:t>
+          <w:t>1.4.3 Cuckoo Environment</w:t>
         </w:r>
         <w:r>
           <w:rPr>
@@ -1477,7 +1473,7 @@
             <w:noProof/>
             <w:webHidden/>
           </w:rPr>
-          <w:instrText xml:space="preserve"> PAGEREF _Toc533152802 \h </w:instrText>
+          <w:instrText xml:space="preserve"> PAGEREF _Toc5126853 \h </w:instrText>
         </w:r>
         <w:r>
           <w:rPr>
@@ -1497,7 +1493,7 @@
             <w:noProof/>
             <w:webHidden/>
           </w:rPr>
-          <w:t>7</w:t>
+          <w:t>9</w:t>
         </w:r>
         <w:r>
           <w:rPr>
@@ -1519,13 +1515,13 @@
           <w:lang w:eastAsia="en-GB"/>
         </w:rPr>
       </w:pPr>
-      <w:hyperlink w:anchor="_Toc533152803" w:history="1">
+      <w:hyperlink w:anchor="_Toc5126854" w:history="1">
         <w:r>
           <w:rPr>
             <w:rStyle w:val="Hyperlink"/>
             <w:noProof/>
           </w:rPr>
-          <w:t>Solution Description and System Requirements</w:t>
+          <w:t>2.0 Solution Description and System Requirements</w:t>
         </w:r>
         <w:r>
           <w:rPr>
@@ -1546,7 +1542,7 @@
             <w:noProof/>
             <w:webHidden/>
           </w:rPr>
-          <w:instrText xml:space="preserve"> PAGEREF _Toc533152803 \h </w:instrText>
+          <w:instrText xml:space="preserve"> PAGEREF _Toc5126854 \h </w:instrText>
         </w:r>
         <w:r>
           <w:rPr>
@@ -1566,7 +1562,7 @@
             <w:noProof/>
             <w:webHidden/>
           </w:rPr>
-          <w:t>7</w:t>
+          <w:t>9</w:t>
         </w:r>
         <w:r>
           <w:rPr>
@@ -1591,13 +1587,13 @@
           <w:lang w:eastAsia="en-GB"/>
         </w:rPr>
       </w:pPr>
-      <w:hyperlink w:anchor="_Toc533152804" w:history="1">
+      <w:hyperlink w:anchor="_Toc5126855" w:history="1">
         <w:r>
           <w:rPr>
             <w:rStyle w:val="Hyperlink"/>
             <w:noProof/>
           </w:rPr>
-          <w:t>Solution Description</w:t>
+          <w:t>2.1 Solution Description</w:t>
         </w:r>
         <w:r>
           <w:rPr>
@@ -1618,7 +1614,7 @@
             <w:noProof/>
             <w:webHidden/>
           </w:rPr>
-          <w:instrText xml:space="preserve"> PAGEREF _Toc533152804 \h </w:instrText>
+          <w:instrText xml:space="preserve"> PAGEREF _Toc5126855 \h </w:instrText>
         </w:r>
         <w:r>
           <w:rPr>
@@ -1638,7 +1634,7 @@
             <w:noProof/>
             <w:webHidden/>
           </w:rPr>
-          <w:t>7</w:t>
+          <w:t>9</w:t>
         </w:r>
         <w:r>
           <w:rPr>
@@ -1651,7 +1647,7 @@
     </w:p>
     <w:p>
       <w:pPr>
-        <w:pStyle w:val="TOC3"/>
+        <w:pStyle w:val="TOC2"/>
         <w:tabs>
           <w:tab w:val="right" w:leader="dot" w:pos="9054"/>
         </w:tabs>
@@ -1663,13 +1659,13 @@
           <w:lang w:eastAsia="en-GB"/>
         </w:rPr>
       </w:pPr>
-      <w:hyperlink w:anchor="_Toc533152805" w:history="1">
+      <w:hyperlink w:anchor="_Toc5126856" w:history="1">
         <w:r>
           <w:rPr>
             <w:rStyle w:val="Hyperlink"/>
             <w:noProof/>
           </w:rPr>
-          <w:t>Cuckoo Environment</w:t>
+          <w:t>2.2 System Requirements</w:t>
         </w:r>
         <w:r>
           <w:rPr>
@@ -1690,7 +1686,7 @@
             <w:noProof/>
             <w:webHidden/>
           </w:rPr>
-          <w:instrText xml:space="preserve"> PAGEREF _Toc533152805 \h </w:instrText>
+          <w:instrText xml:space="preserve"> PAGEREF _Toc5126856 \h </w:instrText>
         </w:r>
         <w:r>
           <w:rPr>
@@ -1710,7 +1706,7 @@
             <w:noProof/>
             <w:webHidden/>
           </w:rPr>
-          <w:t>7</w:t>
+          <w:t>9</w:t>
         </w:r>
         <w:r>
           <w:rPr>
@@ -1723,10 +1719,7 @@
     </w:p>
     <w:p>
       <w:pPr>
-        <w:pStyle w:val="TOC3"/>
-        <w:tabs>
-          <w:tab w:val="right" w:leader="dot" w:pos="9054"/>
-        </w:tabs>
+        <w:pStyle w:val="TOC1"/>
         <w:rPr>
           <w:rFonts w:asciiTheme="minorHAnsi" w:eastAsiaTheme="minorEastAsia" w:hAnsiTheme="minorHAnsi"/>
           <w:noProof/>
@@ -1735,13 +1728,13 @@
           <w:lang w:eastAsia="en-GB"/>
         </w:rPr>
       </w:pPr>
-      <w:hyperlink w:anchor="_Toc533152806" w:history="1">
+      <w:hyperlink w:anchor="_Toc5126857" w:history="1">
         <w:r>
           <w:rPr>
             <w:rStyle w:val="Hyperlink"/>
             <w:noProof/>
           </w:rPr>
-          <w:t>Parser</w:t>
+          <w:t>3.0 Design</w:t>
         </w:r>
         <w:r>
           <w:rPr>
@@ -1762,7 +1755,7 @@
             <w:noProof/>
             <w:webHidden/>
           </w:rPr>
-          <w:instrText xml:space="preserve"> PAGEREF _Toc533152806 \h </w:instrText>
+          <w:instrText xml:space="preserve"> PAGEREF _Toc5126857 \h </w:instrText>
         </w:r>
         <w:r>
           <w:rPr>
@@ -1782,7 +1775,7 @@
             <w:noProof/>
             <w:webHidden/>
           </w:rPr>
-          <w:t>8</w:t>
+          <w:t>9</w:t>
         </w:r>
         <w:r>
           <w:rPr>
@@ -1795,7 +1788,7 @@
     </w:p>
     <w:p>
       <w:pPr>
-        <w:pStyle w:val="TOC3"/>
+        <w:pStyle w:val="TOC2"/>
         <w:tabs>
           <w:tab w:val="right" w:leader="dot" w:pos="9054"/>
         </w:tabs>
@@ -1807,13 +1800,13 @@
           <w:lang w:eastAsia="en-GB"/>
         </w:rPr>
       </w:pPr>
-      <w:hyperlink w:anchor="_Toc533152807" w:history="1">
+      <w:hyperlink w:anchor="_Toc5126858" w:history="1">
         <w:r>
           <w:rPr>
             <w:rStyle w:val="Hyperlink"/>
             <w:noProof/>
           </w:rPr>
-          <w:t>Machine Learning</w:t>
+          <w:t>3.1 Cuckoo Environment</w:t>
         </w:r>
         <w:r>
           <w:rPr>
@@ -1834,7 +1827,7 @@
             <w:noProof/>
             <w:webHidden/>
           </w:rPr>
-          <w:instrText xml:space="preserve"> PAGEREF _Toc533152807 \h </w:instrText>
+          <w:instrText xml:space="preserve"> PAGEREF _Toc5126858 \h </w:instrText>
         </w:r>
         <w:r>
           <w:rPr>
@@ -1854,7 +1847,7 @@
             <w:noProof/>
             <w:webHidden/>
           </w:rPr>
-          <w:t>8</w:t>
+          <w:t>9</w:t>
         </w:r>
         <w:r>
           <w:rPr>
@@ -1879,13 +1872,13 @@
           <w:lang w:eastAsia="en-GB"/>
         </w:rPr>
       </w:pPr>
-      <w:hyperlink w:anchor="_Toc533152808" w:history="1">
+      <w:hyperlink w:anchor="_Toc5126859" w:history="1">
         <w:r>
           <w:rPr>
             <w:rStyle w:val="Hyperlink"/>
             <w:noProof/>
           </w:rPr>
-          <w:t>System Requirements</w:t>
+          <w:t>3.2 Parser</w:t>
         </w:r>
         <w:r>
           <w:rPr>
@@ -1906,7 +1899,7 @@
             <w:noProof/>
             <w:webHidden/>
           </w:rPr>
-          <w:instrText xml:space="preserve"> PAGEREF _Toc533152808 \h </w:instrText>
+          <w:instrText xml:space="preserve"> PAGEREF _Toc5126859 \h </w:instrText>
         </w:r>
         <w:r>
           <w:rPr>
@@ -1926,7 +1919,7 @@
             <w:noProof/>
             <w:webHidden/>
           </w:rPr>
-          <w:t>8</w:t>
+          <w:t>10</w:t>
         </w:r>
         <w:r>
           <w:rPr>
@@ -1939,7 +1932,10 @@
     </w:p>
     <w:p>
       <w:pPr>
-        <w:pStyle w:val="TOC1"/>
+        <w:pStyle w:val="TOC2"/>
+        <w:tabs>
+          <w:tab w:val="right" w:leader="dot" w:pos="9054"/>
+        </w:tabs>
         <w:rPr>
           <w:rFonts w:asciiTheme="minorHAnsi" w:eastAsiaTheme="minorEastAsia" w:hAnsiTheme="minorHAnsi"/>
           <w:noProof/>
@@ -1948,13 +1944,13 @@
           <w:lang w:eastAsia="en-GB"/>
         </w:rPr>
       </w:pPr>
-      <w:hyperlink w:anchor="_Toc533152809" w:history="1">
+      <w:hyperlink w:anchor="_Toc5126860" w:history="1">
         <w:r>
           <w:rPr>
             <w:rStyle w:val="Hyperlink"/>
             <w:noProof/>
           </w:rPr>
-          <w:t>Design</w:t>
+          <w:t>3.3 Machine Learning</w:t>
         </w:r>
         <w:r>
           <w:rPr>
@@ -1975,7 +1971,7 @@
             <w:noProof/>
             <w:webHidden/>
           </w:rPr>
-          <w:instrText xml:space="preserve"> PAGEREF _Toc533152809 \h </w:instrText>
+          <w:instrText xml:space="preserve"> PAGEREF _Toc5126860 \h </w:instrText>
         </w:r>
         <w:r>
           <w:rPr>
@@ -1995,7 +1991,7 @@
             <w:noProof/>
             <w:webHidden/>
           </w:rPr>
-          <w:t>8</w:t>
+          <w:t>10</w:t>
         </w:r>
         <w:r>
           <w:rPr>
@@ -2017,13 +2013,13 @@
           <w:lang w:eastAsia="en-GB"/>
         </w:rPr>
       </w:pPr>
-      <w:hyperlink w:anchor="_Toc533152810" w:history="1">
+      <w:hyperlink w:anchor="_Toc5126861" w:history="1">
         <w:r>
           <w:rPr>
             <w:rStyle w:val="Hyperlink"/>
             <w:noProof/>
           </w:rPr>
-          <w:t>Implementation</w:t>
+          <w:t>4.0 Implementation</w:t>
         </w:r>
         <w:r>
           <w:rPr>
@@ -2044,7 +2040,7 @@
             <w:noProof/>
             <w:webHidden/>
           </w:rPr>
-          <w:instrText xml:space="preserve"> PAGEREF _Toc533152810 \h </w:instrText>
+          <w:instrText xml:space="preserve"> PAGEREF _Toc5126861 \h </w:instrText>
         </w:r>
         <w:r>
           <w:rPr>
@@ -2064,7 +2060,7 @@
             <w:noProof/>
             <w:webHidden/>
           </w:rPr>
-          <w:t>9</w:t>
+          <w:t>10</w:t>
         </w:r>
         <w:r>
           <w:rPr>
@@ -2077,7 +2073,10 @@
     </w:p>
     <w:p>
       <w:pPr>
-        <w:pStyle w:val="TOC1"/>
+        <w:pStyle w:val="TOC2"/>
+        <w:tabs>
+          <w:tab w:val="right" w:leader="dot" w:pos="9054"/>
+        </w:tabs>
         <w:rPr>
           <w:rFonts w:asciiTheme="minorHAnsi" w:eastAsiaTheme="minorEastAsia" w:hAnsiTheme="minorHAnsi"/>
           <w:noProof/>
@@ -2086,13 +2085,13 @@
           <w:lang w:eastAsia="en-GB"/>
         </w:rPr>
       </w:pPr>
-      <w:hyperlink w:anchor="_Toc533152811" w:history="1">
+      <w:hyperlink w:anchor="_Toc5126862" w:history="1">
         <w:r>
           <w:rPr>
             <w:rStyle w:val="Hyperlink"/>
             <w:noProof/>
           </w:rPr>
-          <w:t>Testing</w:t>
+          <w:t>4.1 Use of Supporting Tools</w:t>
         </w:r>
         <w:r>
           <w:rPr>
@@ -2113,7 +2112,7 @@
             <w:noProof/>
             <w:webHidden/>
           </w:rPr>
-          <w:instrText xml:space="preserve"> PAGEREF _Toc533152811 \h </w:instrText>
+          <w:instrText xml:space="preserve"> PAGEREF _Toc5126862 \h </w:instrText>
         </w:r>
         <w:r>
           <w:rPr>
@@ -2133,7 +2132,7 @@
             <w:noProof/>
             <w:webHidden/>
           </w:rPr>
-          <w:t>9</w:t>
+          <w:t>11</w:t>
         </w:r>
         <w:r>
           <w:rPr>
@@ -2146,7 +2145,10 @@
     </w:p>
     <w:p>
       <w:pPr>
-        <w:pStyle w:val="TOC1"/>
+        <w:pStyle w:val="TOC3"/>
+        <w:tabs>
+          <w:tab w:val="right" w:leader="dot" w:pos="9054"/>
+        </w:tabs>
         <w:rPr>
           <w:rFonts w:asciiTheme="minorHAnsi" w:eastAsiaTheme="minorEastAsia" w:hAnsiTheme="minorHAnsi"/>
           <w:noProof/>
@@ -2155,13 +2157,13 @@
           <w:lang w:eastAsia="en-GB"/>
         </w:rPr>
       </w:pPr>
-      <w:hyperlink w:anchor="_Toc533152812" w:history="1">
+      <w:hyperlink w:anchor="_Toc5126863" w:history="1">
         <w:r>
           <w:rPr>
             <w:rStyle w:val="Hyperlink"/>
             <w:noProof/>
           </w:rPr>
-          <w:t>System Evaluation and Experimental Results</w:t>
+          <w:t>4.1.1 Languages Used</w:t>
         </w:r>
         <w:r>
           <w:rPr>
@@ -2182,7 +2184,7 @@
             <w:noProof/>
             <w:webHidden/>
           </w:rPr>
-          <w:instrText xml:space="preserve"> PAGEREF _Toc533152812 \h </w:instrText>
+          <w:instrText xml:space="preserve"> PAGEREF _Toc5126863 \h </w:instrText>
         </w:r>
         <w:r>
           <w:rPr>
@@ -2202,7 +2204,7 @@
             <w:noProof/>
             <w:webHidden/>
           </w:rPr>
-          <w:t>9</w:t>
+          <w:t>11</w:t>
         </w:r>
         <w:r>
           <w:rPr>
@@ -2215,7 +2217,10 @@
     </w:p>
     <w:p>
       <w:pPr>
-        <w:pStyle w:val="TOC1"/>
+        <w:pStyle w:val="TOC3"/>
+        <w:tabs>
+          <w:tab w:val="right" w:leader="dot" w:pos="9054"/>
+        </w:tabs>
         <w:rPr>
           <w:rFonts w:asciiTheme="minorHAnsi" w:eastAsiaTheme="minorEastAsia" w:hAnsiTheme="minorHAnsi"/>
           <w:noProof/>
@@ -2224,13 +2229,13 @@
           <w:lang w:eastAsia="en-GB"/>
         </w:rPr>
       </w:pPr>
-      <w:hyperlink w:anchor="_Toc533152813" w:history="1">
+      <w:hyperlink w:anchor="_Toc5126864" w:history="1">
         <w:r>
           <w:rPr>
             <w:rStyle w:val="Hyperlink"/>
             <w:noProof/>
           </w:rPr>
-          <w:t>References</w:t>
+          <w:t>4.1.2 Development Environment</w:t>
         </w:r>
         <w:r>
           <w:rPr>
@@ -2251,7 +2256,7 @@
             <w:noProof/>
             <w:webHidden/>
           </w:rPr>
-          <w:instrText xml:space="preserve"> PAGEREF _Toc533152813 \h </w:instrText>
+          <w:instrText xml:space="preserve"> PAGEREF _Toc5126864 \h </w:instrText>
         </w:r>
         <w:r>
           <w:rPr>
@@ -2271,7 +2276,7 @@
             <w:noProof/>
             <w:webHidden/>
           </w:rPr>
-          <w:t>10</w:t>
+          <w:t>11</w:t>
         </w:r>
         <w:r>
           <w:rPr>
@@ -2284,7 +2289,10 @@
     </w:p>
     <w:p>
       <w:pPr>
-        <w:pStyle w:val="TOC1"/>
+        <w:pStyle w:val="TOC3"/>
+        <w:tabs>
+          <w:tab w:val="right" w:leader="dot" w:pos="9054"/>
+        </w:tabs>
         <w:rPr>
           <w:rFonts w:asciiTheme="minorHAnsi" w:eastAsiaTheme="minorEastAsia" w:hAnsiTheme="minorHAnsi"/>
           <w:noProof/>
@@ -2293,13 +2301,13 @@
           <w:lang w:eastAsia="en-GB"/>
         </w:rPr>
       </w:pPr>
-      <w:hyperlink w:anchor="_Toc533152814" w:history="1">
+      <w:hyperlink w:anchor="_Toc5126865" w:history="1">
         <w:r>
           <w:rPr>
             <w:rStyle w:val="Hyperlink"/>
             <w:noProof/>
           </w:rPr>
-          <w:t>Appendices</w:t>
+          <w:t>4.1.3 Version Control</w:t>
         </w:r>
         <w:r>
           <w:rPr>
@@ -2320,7 +2328,7 @@
             <w:noProof/>
             <w:webHidden/>
           </w:rPr>
-          <w:instrText xml:space="preserve"> PAGEREF _Toc533152814 \h </w:instrText>
+          <w:instrText xml:space="preserve"> PAGEREF _Toc5126865 \h </w:instrText>
         </w:r>
         <w:r>
           <w:rPr>
@@ -2365,13 +2373,13 @@
           <w:lang w:eastAsia="en-GB"/>
         </w:rPr>
       </w:pPr>
-      <w:hyperlink w:anchor="_Toc533152815" w:history="1">
+      <w:hyperlink w:anchor="_Toc5126866" w:history="1">
         <w:r>
           <w:rPr>
             <w:rStyle w:val="Hyperlink"/>
             <w:noProof/>
           </w:rPr>
-          <w:t>Work Plan</w:t>
+          <w:t>4.4 Use of Software Libraries</w:t>
         </w:r>
         <w:r>
           <w:rPr>
@@ -2392,7 +2400,7 @@
             <w:noProof/>
             <w:webHidden/>
           </w:rPr>
-          <w:instrText xml:space="preserve"> PAGEREF _Toc533152815 \h </w:instrText>
+          <w:instrText xml:space="preserve"> PAGEREF _Toc5126866 \h </w:instrText>
         </w:r>
         <w:r>
           <w:rPr>
@@ -2424,20 +2432,887 @@
       </w:hyperlink>
     </w:p>
     <w:p>
+      <w:pPr>
+        <w:pStyle w:val="TOC2"/>
+        <w:tabs>
+          <w:tab w:val="right" w:leader="dot" w:pos="9054"/>
+        </w:tabs>
+        <w:rPr>
+          <w:rFonts w:asciiTheme="minorHAnsi" w:eastAsiaTheme="minorEastAsia" w:hAnsiTheme="minorHAnsi"/>
+          <w:noProof/>
+          <w:sz w:val="22"/>
+          <w:szCs w:val="22"/>
+          <w:lang w:eastAsia="en-GB"/>
+        </w:rPr>
+      </w:pPr>
+      <w:hyperlink w:anchor="_Toc5126867" w:history="1">
+        <w:r>
+          <w:rPr>
+            <w:rStyle w:val="Hyperlink"/>
+            <w:noProof/>
+          </w:rPr>
+          <w:t>4.5 Key Implementation Decisions</w:t>
+        </w:r>
+        <w:r>
+          <w:rPr>
+            <w:noProof/>
+            <w:webHidden/>
+          </w:rPr>
+          <w:tab/>
+        </w:r>
+        <w:r>
+          <w:rPr>
+            <w:noProof/>
+            <w:webHidden/>
+          </w:rPr>
+          <w:fldChar w:fldCharType="begin"/>
+        </w:r>
+        <w:r>
+          <w:rPr>
+            <w:noProof/>
+            <w:webHidden/>
+          </w:rPr>
+          <w:instrText xml:space="preserve"> PAGEREF _Toc5126867 \h </w:instrText>
+        </w:r>
+        <w:r>
+          <w:rPr>
+            <w:noProof/>
+            <w:webHidden/>
+          </w:rPr>
+        </w:r>
+        <w:r>
+          <w:rPr>
+            <w:noProof/>
+            <w:webHidden/>
+          </w:rPr>
+          <w:fldChar w:fldCharType="separate"/>
+        </w:r>
+        <w:r>
+          <w:rPr>
+            <w:noProof/>
+            <w:webHidden/>
+          </w:rPr>
+          <w:t>11</w:t>
+        </w:r>
+        <w:r>
+          <w:rPr>
+            <w:noProof/>
+            <w:webHidden/>
+          </w:rPr>
+          <w:fldChar w:fldCharType="end"/>
+        </w:r>
+      </w:hyperlink>
+    </w:p>
+    <w:p>
+      <w:pPr>
+        <w:pStyle w:val="TOC2"/>
+        <w:tabs>
+          <w:tab w:val="right" w:leader="dot" w:pos="9054"/>
+        </w:tabs>
+        <w:rPr>
+          <w:rFonts w:asciiTheme="minorHAnsi" w:eastAsiaTheme="minorEastAsia" w:hAnsiTheme="minorHAnsi"/>
+          <w:noProof/>
+          <w:sz w:val="22"/>
+          <w:szCs w:val="22"/>
+          <w:lang w:eastAsia="en-GB"/>
+        </w:rPr>
+      </w:pPr>
+      <w:hyperlink w:anchor="_Toc5126868" w:history="1">
+        <w:r>
+          <w:rPr>
+            <w:rStyle w:val="Hyperlink"/>
+            <w:noProof/>
+          </w:rPr>
+          <w:t>4.6 Important Functions and Algorithms</w:t>
+        </w:r>
+        <w:r>
+          <w:rPr>
+            <w:noProof/>
+            <w:webHidden/>
+          </w:rPr>
+          <w:tab/>
+        </w:r>
+        <w:r>
+          <w:rPr>
+            <w:noProof/>
+            <w:webHidden/>
+          </w:rPr>
+          <w:fldChar w:fldCharType="begin"/>
+        </w:r>
+        <w:r>
+          <w:rPr>
+            <w:noProof/>
+            <w:webHidden/>
+          </w:rPr>
+          <w:instrText xml:space="preserve"> PAGEREF _Toc5126868 \h </w:instrText>
+        </w:r>
+        <w:r>
+          <w:rPr>
+            <w:noProof/>
+            <w:webHidden/>
+          </w:rPr>
+        </w:r>
+        <w:r>
+          <w:rPr>
+            <w:noProof/>
+            <w:webHidden/>
+          </w:rPr>
+          <w:fldChar w:fldCharType="separate"/>
+        </w:r>
+        <w:r>
+          <w:rPr>
+            <w:noProof/>
+            <w:webHidden/>
+          </w:rPr>
+          <w:t>11</w:t>
+        </w:r>
+        <w:r>
+          <w:rPr>
+            <w:noProof/>
+            <w:webHidden/>
+          </w:rPr>
+          <w:fldChar w:fldCharType="end"/>
+        </w:r>
+      </w:hyperlink>
+    </w:p>
+    <w:p>
+      <w:pPr>
+        <w:pStyle w:val="TOC2"/>
+        <w:tabs>
+          <w:tab w:val="right" w:leader="dot" w:pos="9054"/>
+        </w:tabs>
+        <w:rPr>
+          <w:rFonts w:asciiTheme="minorHAnsi" w:eastAsiaTheme="minorEastAsia" w:hAnsiTheme="minorHAnsi"/>
+          <w:noProof/>
+          <w:sz w:val="22"/>
+          <w:szCs w:val="22"/>
+          <w:lang w:eastAsia="en-GB"/>
+        </w:rPr>
+      </w:pPr>
+      <w:hyperlink w:anchor="_Toc5126869" w:history="1">
+        <w:r>
+          <w:rPr>
+            <w:rStyle w:val="Hyperlink"/>
+            <w:noProof/>
+          </w:rPr>
+          <w:t>4.7 Description of How Each Component Was Implemented</w:t>
+        </w:r>
+        <w:r>
+          <w:rPr>
+            <w:noProof/>
+            <w:webHidden/>
+          </w:rPr>
+          <w:tab/>
+        </w:r>
+        <w:r>
+          <w:rPr>
+            <w:noProof/>
+            <w:webHidden/>
+          </w:rPr>
+          <w:fldChar w:fldCharType="begin"/>
+        </w:r>
+        <w:r>
+          <w:rPr>
+            <w:noProof/>
+            <w:webHidden/>
+          </w:rPr>
+          <w:instrText xml:space="preserve"> PAGEREF _Toc5126869 \h </w:instrText>
+        </w:r>
+        <w:r>
+          <w:rPr>
+            <w:noProof/>
+            <w:webHidden/>
+          </w:rPr>
+        </w:r>
+        <w:r>
+          <w:rPr>
+            <w:noProof/>
+            <w:webHidden/>
+          </w:rPr>
+          <w:fldChar w:fldCharType="separate"/>
+        </w:r>
+        <w:r>
+          <w:rPr>
+            <w:noProof/>
+            <w:webHidden/>
+          </w:rPr>
+          <w:t>11</w:t>
+        </w:r>
+        <w:r>
+          <w:rPr>
+            <w:noProof/>
+            <w:webHidden/>
+          </w:rPr>
+          <w:fldChar w:fldCharType="end"/>
+        </w:r>
+      </w:hyperlink>
+    </w:p>
+    <w:p>
+      <w:pPr>
+        <w:pStyle w:val="TOC1"/>
+        <w:rPr>
+          <w:rFonts w:asciiTheme="minorHAnsi" w:eastAsiaTheme="minorEastAsia" w:hAnsiTheme="minorHAnsi"/>
+          <w:noProof/>
+          <w:sz w:val="22"/>
+          <w:szCs w:val="22"/>
+          <w:lang w:eastAsia="en-GB"/>
+        </w:rPr>
+      </w:pPr>
+      <w:hyperlink w:anchor="_Toc5126870" w:history="1">
+        <w:r>
+          <w:rPr>
+            <w:rStyle w:val="Hyperlink"/>
+            <w:noProof/>
+          </w:rPr>
+          <w:t>5.0 Testing</w:t>
+        </w:r>
+        <w:r>
+          <w:rPr>
+            <w:noProof/>
+            <w:webHidden/>
+          </w:rPr>
+          <w:tab/>
+        </w:r>
+        <w:r>
+          <w:rPr>
+            <w:noProof/>
+            <w:webHidden/>
+          </w:rPr>
+          <w:fldChar w:fldCharType="begin"/>
+        </w:r>
+        <w:r>
+          <w:rPr>
+            <w:noProof/>
+            <w:webHidden/>
+          </w:rPr>
+          <w:instrText xml:space="preserve"> PAGEREF _Toc5126870 \h </w:instrText>
+        </w:r>
+        <w:r>
+          <w:rPr>
+            <w:noProof/>
+            <w:webHidden/>
+          </w:rPr>
+        </w:r>
+        <w:r>
+          <w:rPr>
+            <w:noProof/>
+            <w:webHidden/>
+          </w:rPr>
+          <w:fldChar w:fldCharType="separate"/>
+        </w:r>
+        <w:r>
+          <w:rPr>
+            <w:noProof/>
+            <w:webHidden/>
+          </w:rPr>
+          <w:t>11</w:t>
+        </w:r>
+        <w:r>
+          <w:rPr>
+            <w:noProof/>
+            <w:webHidden/>
+          </w:rPr>
+          <w:fldChar w:fldCharType="end"/>
+        </w:r>
+      </w:hyperlink>
+    </w:p>
+    <w:p>
+      <w:pPr>
+        <w:pStyle w:val="TOC2"/>
+        <w:tabs>
+          <w:tab w:val="right" w:leader="dot" w:pos="9054"/>
+        </w:tabs>
+        <w:rPr>
+          <w:rFonts w:asciiTheme="minorHAnsi" w:eastAsiaTheme="minorEastAsia" w:hAnsiTheme="minorHAnsi"/>
+          <w:noProof/>
+          <w:sz w:val="22"/>
+          <w:szCs w:val="22"/>
+          <w:lang w:eastAsia="en-GB"/>
+        </w:rPr>
+      </w:pPr>
+      <w:hyperlink w:anchor="_Toc5126871" w:history="1">
+        <w:r>
+          <w:rPr>
+            <w:rStyle w:val="Hyperlink"/>
+            <w:noProof/>
+          </w:rPr>
+          <w:t>5.1 Testing Approach</w:t>
+        </w:r>
+        <w:r>
+          <w:rPr>
+            <w:noProof/>
+            <w:webHidden/>
+          </w:rPr>
+          <w:tab/>
+        </w:r>
+        <w:r>
+          <w:rPr>
+            <w:noProof/>
+            <w:webHidden/>
+          </w:rPr>
+          <w:fldChar w:fldCharType="begin"/>
+        </w:r>
+        <w:r>
+          <w:rPr>
+            <w:noProof/>
+            <w:webHidden/>
+          </w:rPr>
+          <w:instrText xml:space="preserve"> PAGEREF _Toc5126871 \h </w:instrText>
+        </w:r>
+        <w:r>
+          <w:rPr>
+            <w:noProof/>
+            <w:webHidden/>
+          </w:rPr>
+        </w:r>
+        <w:r>
+          <w:rPr>
+            <w:noProof/>
+            <w:webHidden/>
+          </w:rPr>
+          <w:fldChar w:fldCharType="separate"/>
+        </w:r>
+        <w:r>
+          <w:rPr>
+            <w:noProof/>
+            <w:webHidden/>
+          </w:rPr>
+          <w:t>11</w:t>
+        </w:r>
+        <w:r>
+          <w:rPr>
+            <w:noProof/>
+            <w:webHidden/>
+          </w:rPr>
+          <w:fldChar w:fldCharType="end"/>
+        </w:r>
+      </w:hyperlink>
+    </w:p>
+    <w:p>
+      <w:pPr>
+        <w:pStyle w:val="TOC2"/>
+        <w:tabs>
+          <w:tab w:val="right" w:leader="dot" w:pos="9054"/>
+        </w:tabs>
+        <w:rPr>
+          <w:rFonts w:asciiTheme="minorHAnsi" w:eastAsiaTheme="minorEastAsia" w:hAnsiTheme="minorHAnsi"/>
+          <w:noProof/>
+          <w:sz w:val="22"/>
+          <w:szCs w:val="22"/>
+          <w:lang w:eastAsia="en-GB"/>
+        </w:rPr>
+      </w:pPr>
+      <w:hyperlink w:anchor="_Toc5126872" w:history="1">
+        <w:r>
+          <w:rPr>
+            <w:rStyle w:val="Hyperlink"/>
+            <w:noProof/>
+          </w:rPr>
+          <w:t>5.2 Testing Results</w:t>
+        </w:r>
+        <w:r>
+          <w:rPr>
+            <w:noProof/>
+            <w:webHidden/>
+          </w:rPr>
+          <w:tab/>
+        </w:r>
+        <w:r>
+          <w:rPr>
+            <w:noProof/>
+            <w:webHidden/>
+          </w:rPr>
+          <w:fldChar w:fldCharType="begin"/>
+        </w:r>
+        <w:r>
+          <w:rPr>
+            <w:noProof/>
+            <w:webHidden/>
+          </w:rPr>
+          <w:instrText xml:space="preserve"> PAGEREF _Toc5126872 \h </w:instrText>
+        </w:r>
+        <w:r>
+          <w:rPr>
+            <w:noProof/>
+            <w:webHidden/>
+          </w:rPr>
+        </w:r>
+        <w:r>
+          <w:rPr>
+            <w:noProof/>
+            <w:webHidden/>
+          </w:rPr>
+          <w:fldChar w:fldCharType="separate"/>
+        </w:r>
+        <w:r>
+          <w:rPr>
+            <w:noProof/>
+            <w:webHidden/>
+          </w:rPr>
+          <w:t>11</w:t>
+        </w:r>
+        <w:r>
+          <w:rPr>
+            <w:noProof/>
+            <w:webHidden/>
+          </w:rPr>
+          <w:fldChar w:fldCharType="end"/>
+        </w:r>
+      </w:hyperlink>
+    </w:p>
+    <w:p>
+      <w:pPr>
+        <w:pStyle w:val="TOC1"/>
+        <w:rPr>
+          <w:rFonts w:asciiTheme="minorHAnsi" w:eastAsiaTheme="minorEastAsia" w:hAnsiTheme="minorHAnsi"/>
+          <w:noProof/>
+          <w:sz w:val="22"/>
+          <w:szCs w:val="22"/>
+          <w:lang w:eastAsia="en-GB"/>
+        </w:rPr>
+      </w:pPr>
+      <w:hyperlink w:anchor="_Toc5126873" w:history="1">
+        <w:r>
+          <w:rPr>
+            <w:rStyle w:val="Hyperlink"/>
+            <w:noProof/>
+          </w:rPr>
+          <w:t>6.0 System Evaluation and Experimental Results</w:t>
+        </w:r>
+        <w:r>
+          <w:rPr>
+            <w:noProof/>
+            <w:webHidden/>
+          </w:rPr>
+          <w:tab/>
+        </w:r>
+        <w:r>
+          <w:rPr>
+            <w:noProof/>
+            <w:webHidden/>
+          </w:rPr>
+          <w:fldChar w:fldCharType="begin"/>
+        </w:r>
+        <w:r>
+          <w:rPr>
+            <w:noProof/>
+            <w:webHidden/>
+          </w:rPr>
+          <w:instrText xml:space="preserve"> PAGEREF _Toc5126873 \h </w:instrText>
+        </w:r>
+        <w:r>
+          <w:rPr>
+            <w:noProof/>
+            <w:webHidden/>
+          </w:rPr>
+        </w:r>
+        <w:r>
+          <w:rPr>
+            <w:noProof/>
+            <w:webHidden/>
+          </w:rPr>
+          <w:fldChar w:fldCharType="separate"/>
+        </w:r>
+        <w:r>
+          <w:rPr>
+            <w:noProof/>
+            <w:webHidden/>
+          </w:rPr>
+          <w:t>11</w:t>
+        </w:r>
+        <w:r>
+          <w:rPr>
+            <w:noProof/>
+            <w:webHidden/>
+          </w:rPr>
+          <w:fldChar w:fldCharType="end"/>
+        </w:r>
+      </w:hyperlink>
+    </w:p>
+    <w:p>
+      <w:pPr>
+        <w:pStyle w:val="TOC2"/>
+        <w:tabs>
+          <w:tab w:val="right" w:leader="dot" w:pos="9054"/>
+        </w:tabs>
+        <w:rPr>
+          <w:rFonts w:asciiTheme="minorHAnsi" w:eastAsiaTheme="minorEastAsia" w:hAnsiTheme="minorHAnsi"/>
+          <w:noProof/>
+          <w:sz w:val="22"/>
+          <w:szCs w:val="22"/>
+          <w:lang w:eastAsia="en-GB"/>
+        </w:rPr>
+      </w:pPr>
+      <w:hyperlink w:anchor="_Toc5126874" w:history="1">
+        <w:r>
+          <w:rPr>
+            <w:rStyle w:val="Hyperlink"/>
+            <w:noProof/>
+          </w:rPr>
+          <w:t>6.1 System Evaluation</w:t>
+        </w:r>
+        <w:r>
+          <w:rPr>
+            <w:noProof/>
+            <w:webHidden/>
+          </w:rPr>
+          <w:tab/>
+        </w:r>
+        <w:r>
+          <w:rPr>
+            <w:noProof/>
+            <w:webHidden/>
+          </w:rPr>
+          <w:fldChar w:fldCharType="begin"/>
+        </w:r>
+        <w:r>
+          <w:rPr>
+            <w:noProof/>
+            <w:webHidden/>
+          </w:rPr>
+          <w:instrText xml:space="preserve"> PAGEREF _Toc5126874 \h </w:instrText>
+        </w:r>
+        <w:r>
+          <w:rPr>
+            <w:noProof/>
+            <w:webHidden/>
+          </w:rPr>
+        </w:r>
+        <w:r>
+          <w:rPr>
+            <w:noProof/>
+            <w:webHidden/>
+          </w:rPr>
+          <w:fldChar w:fldCharType="separate"/>
+        </w:r>
+        <w:r>
+          <w:rPr>
+            <w:noProof/>
+            <w:webHidden/>
+          </w:rPr>
+          <w:t>11</w:t>
+        </w:r>
+        <w:r>
+          <w:rPr>
+            <w:noProof/>
+            <w:webHidden/>
+          </w:rPr>
+          <w:fldChar w:fldCharType="end"/>
+        </w:r>
+      </w:hyperlink>
+    </w:p>
+    <w:p>
+      <w:pPr>
+        <w:pStyle w:val="TOC2"/>
+        <w:tabs>
+          <w:tab w:val="right" w:leader="dot" w:pos="9054"/>
+        </w:tabs>
+        <w:rPr>
+          <w:rFonts w:asciiTheme="minorHAnsi" w:eastAsiaTheme="minorEastAsia" w:hAnsiTheme="minorHAnsi"/>
+          <w:noProof/>
+          <w:sz w:val="22"/>
+          <w:szCs w:val="22"/>
+          <w:lang w:eastAsia="en-GB"/>
+        </w:rPr>
+      </w:pPr>
+      <w:hyperlink w:anchor="_Toc5126875" w:history="1">
+        <w:r>
+          <w:rPr>
+            <w:rStyle w:val="Hyperlink"/>
+            <w:noProof/>
+          </w:rPr>
+          <w:t>6.2 Conclusion</w:t>
+        </w:r>
+        <w:r>
+          <w:rPr>
+            <w:noProof/>
+            <w:webHidden/>
+          </w:rPr>
+          <w:tab/>
+        </w:r>
+        <w:r>
+          <w:rPr>
+            <w:noProof/>
+            <w:webHidden/>
+          </w:rPr>
+          <w:fldChar w:fldCharType="begin"/>
+        </w:r>
+        <w:r>
+          <w:rPr>
+            <w:noProof/>
+            <w:webHidden/>
+          </w:rPr>
+          <w:instrText xml:space="preserve"> PAGEREF _Toc5126875 \h </w:instrText>
+        </w:r>
+        <w:r>
+          <w:rPr>
+            <w:noProof/>
+            <w:webHidden/>
+          </w:rPr>
+        </w:r>
+        <w:r>
+          <w:rPr>
+            <w:noProof/>
+            <w:webHidden/>
+          </w:rPr>
+          <w:fldChar w:fldCharType="separate"/>
+        </w:r>
+        <w:r>
+          <w:rPr>
+            <w:noProof/>
+            <w:webHidden/>
+          </w:rPr>
+          <w:t>11</w:t>
+        </w:r>
+        <w:r>
+          <w:rPr>
+            <w:noProof/>
+            <w:webHidden/>
+          </w:rPr>
+          <w:fldChar w:fldCharType="end"/>
+        </w:r>
+      </w:hyperlink>
+    </w:p>
+    <w:p>
+      <w:pPr>
+        <w:pStyle w:val="TOC1"/>
+        <w:rPr>
+          <w:rFonts w:asciiTheme="minorHAnsi" w:eastAsiaTheme="minorEastAsia" w:hAnsiTheme="minorHAnsi"/>
+          <w:noProof/>
+          <w:sz w:val="22"/>
+          <w:szCs w:val="22"/>
+          <w:lang w:eastAsia="en-GB"/>
+        </w:rPr>
+      </w:pPr>
+      <w:hyperlink w:anchor="_Toc5126876" w:history="1">
+        <w:r>
+          <w:rPr>
+            <w:rStyle w:val="Hyperlink"/>
+            <w:noProof/>
+          </w:rPr>
+          <w:t>7.0 Appendices</w:t>
+        </w:r>
+        <w:r>
+          <w:rPr>
+            <w:noProof/>
+            <w:webHidden/>
+          </w:rPr>
+          <w:tab/>
+        </w:r>
+        <w:r>
+          <w:rPr>
+            <w:noProof/>
+            <w:webHidden/>
+          </w:rPr>
+          <w:fldChar w:fldCharType="begin"/>
+        </w:r>
+        <w:r>
+          <w:rPr>
+            <w:noProof/>
+            <w:webHidden/>
+          </w:rPr>
+          <w:instrText xml:space="preserve"> PAGEREF _Toc5126876 \h </w:instrText>
+        </w:r>
+        <w:r>
+          <w:rPr>
+            <w:noProof/>
+            <w:webHidden/>
+          </w:rPr>
+        </w:r>
+        <w:r>
+          <w:rPr>
+            <w:noProof/>
+            <w:webHidden/>
+          </w:rPr>
+          <w:fldChar w:fldCharType="separate"/>
+        </w:r>
+        <w:r>
+          <w:rPr>
+            <w:noProof/>
+            <w:webHidden/>
+          </w:rPr>
+          <w:t>12</w:t>
+        </w:r>
+        <w:r>
+          <w:rPr>
+            <w:noProof/>
+            <w:webHidden/>
+          </w:rPr>
+          <w:fldChar w:fldCharType="end"/>
+        </w:r>
+      </w:hyperlink>
+    </w:p>
+    <w:p>
+      <w:pPr>
+        <w:pStyle w:val="TOC1"/>
+        <w:rPr>
+          <w:rFonts w:asciiTheme="minorHAnsi" w:eastAsiaTheme="minorEastAsia" w:hAnsiTheme="minorHAnsi"/>
+          <w:noProof/>
+          <w:sz w:val="22"/>
+          <w:szCs w:val="22"/>
+          <w:lang w:eastAsia="en-GB"/>
+        </w:rPr>
+      </w:pPr>
+      <w:hyperlink w:anchor="_Toc5126877" w:history="1">
+        <w:r>
+          <w:rPr>
+            <w:rStyle w:val="Hyperlink"/>
+            <w:noProof/>
+          </w:rPr>
+          <w:t>8.0 Table of Figures</w:t>
+        </w:r>
+        <w:r>
+          <w:rPr>
+            <w:noProof/>
+            <w:webHidden/>
+          </w:rPr>
+          <w:tab/>
+        </w:r>
+        <w:r>
+          <w:rPr>
+            <w:noProof/>
+            <w:webHidden/>
+          </w:rPr>
+          <w:fldChar w:fldCharType="begin"/>
+        </w:r>
+        <w:r>
+          <w:rPr>
+            <w:noProof/>
+            <w:webHidden/>
+          </w:rPr>
+          <w:instrText xml:space="preserve"> PAGEREF _Toc5126877 \h </w:instrText>
+        </w:r>
+        <w:r>
+          <w:rPr>
+            <w:noProof/>
+            <w:webHidden/>
+          </w:rPr>
+        </w:r>
+        <w:r>
+          <w:rPr>
+            <w:noProof/>
+            <w:webHidden/>
+          </w:rPr>
+          <w:fldChar w:fldCharType="separate"/>
+        </w:r>
+        <w:r>
+          <w:rPr>
+            <w:noProof/>
+            <w:webHidden/>
+          </w:rPr>
+          <w:t>13</w:t>
+        </w:r>
+        <w:r>
+          <w:rPr>
+            <w:noProof/>
+            <w:webHidden/>
+          </w:rPr>
+          <w:fldChar w:fldCharType="end"/>
+        </w:r>
+      </w:hyperlink>
+    </w:p>
+    <w:p>
+      <w:pPr>
+        <w:pStyle w:val="TOC1"/>
+        <w:rPr>
+          <w:rFonts w:asciiTheme="minorHAnsi" w:eastAsiaTheme="minorEastAsia" w:hAnsiTheme="minorHAnsi"/>
+          <w:noProof/>
+          <w:sz w:val="22"/>
+          <w:szCs w:val="22"/>
+          <w:lang w:eastAsia="en-GB"/>
+        </w:rPr>
+      </w:pPr>
+      <w:hyperlink w:anchor="_Toc5126878" w:history="1">
+        <w:r>
+          <w:rPr>
+            <w:rStyle w:val="Hyperlink"/>
+            <w:noProof/>
+          </w:rPr>
+          <w:t>9.0 References</w:t>
+        </w:r>
+        <w:r>
+          <w:rPr>
+            <w:noProof/>
+            <w:webHidden/>
+          </w:rPr>
+          <w:tab/>
+        </w:r>
+        <w:r>
+          <w:rPr>
+            <w:noProof/>
+            <w:webHidden/>
+          </w:rPr>
+          <w:fldChar w:fldCharType="begin"/>
+        </w:r>
+        <w:r>
+          <w:rPr>
+            <w:noProof/>
+            <w:webHidden/>
+          </w:rPr>
+          <w:instrText xml:space="preserve"> PAGEREF _Toc5126878 \h </w:instrText>
+        </w:r>
+        <w:r>
+          <w:rPr>
+            <w:noProof/>
+            <w:webHidden/>
+          </w:rPr>
+        </w:r>
+        <w:r>
+          <w:rPr>
+            <w:noProof/>
+            <w:webHidden/>
+          </w:rPr>
+          <w:fldChar w:fldCharType="separate"/>
+        </w:r>
+        <w:r>
+          <w:rPr>
+            <w:noProof/>
+            <w:webHidden/>
+          </w:rPr>
+          <w:t>14</w:t>
+        </w:r>
+        <w:r>
+          <w:rPr>
+            <w:noProof/>
+            <w:webHidden/>
+          </w:rPr>
+          <w:fldChar w:fldCharType="end"/>
+        </w:r>
+      </w:hyperlink>
+    </w:p>
+    <w:p>
+      <w:pPr>
+        <w:jc w:val="left"/>
+      </w:pPr>
       <w:r>
         <w:fldChar w:fldCharType="end"/>
       </w:r>
-      <w:r>
-        <w:br w:type="page"/>
-      </w:r>
     </w:p>
     <w:p>
       <w:pPr>
         <w:pStyle w:val="Heading1"/>
-      </w:pPr>
-      <w:bookmarkStart w:id="8" w:name="_Toc533152790"/>
+        <w:sectPr>
+          <w:footerReference w:type="even" r:id="rId8"/>
+          <w:footerReference w:type="default" r:id="rId9"/>
+          <w:footerReference w:type="first" r:id="rId10"/>
+          <w:pgSz w:w="11900" w:h="16840"/>
+          <w:pgMar w:top="1418" w:right="1418" w:bottom="1418" w:left="1418" w:header="709" w:footer="709" w:gutter="0"/>
+          <w:cols w:space="708"/>
+          <w:titlePg/>
+          <w:docGrid w:linePitch="360"/>
+        </w:sectPr>
+      </w:pPr>
+    </w:p>
+    <w:p>
+      <w:pPr>
+        <w:pStyle w:val="Heading1"/>
+      </w:pPr>
+      <w:bookmarkStart w:id="8" w:name="_Toc5126841"/>
       <w:r>
         <w:lastRenderedPageBreak/>
+        <w:t xml:space="preserve">1.0 </w:t>
+      </w:r>
+      <w:r>
         <w:t>Introduction and Problem Are</w:t>
       </w:r>
       <w:r>
@@ -2449,7 +3324,10 @@
       <w:pPr>
         <w:pStyle w:val="Heading2"/>
       </w:pPr>
-      <w:bookmarkStart w:id="9" w:name="_Toc533152791"/>
+      <w:bookmarkStart w:id="9" w:name="_Toc5126842"/>
+      <w:r>
+        <w:t xml:space="preserve">1.1 </w:t>
+      </w:r>
       <w:r>
         <w:t>Introduction</w:t>
       </w:r>
@@ -2465,13 +3343,77 @@
     </w:p>
     <w:p>
       <w:r>
-        <w:t>With an expected 20 Billion Internet connected devices to come online by 2020 (Forbes 2018)</w:t>
-      </w:r>
+        <w:t xml:space="preserve">With an expected 20 Billion Internet connected </w:t>
+      </w:r>
+      <w:r>
+        <w:t xml:space="preserve">devices to come online by 2020 </w:t>
+      </w:r>
+      <w:sdt>
+        <w:sdtPr>
+          <w:id w:val="155885794"/>
+          <w:citation/>
+        </w:sdtPr>
+        <w:sdtContent>
+          <w:r>
+            <w:fldChar w:fldCharType="begin"/>
+          </w:r>
+          <w:r>
+            <w:instrText xml:space="preserve">CITATION For18 \l 2057 </w:instrText>
+          </w:r>
+          <w:r>
+            <w:fldChar w:fldCharType="separate"/>
+          </w:r>
+          <w:r>
+            <w:rPr>
+              <w:noProof/>
+            </w:rPr>
+            <w:t>[1]</w:t>
+          </w:r>
+          <w:r>
+            <w:fldChar w:fldCharType="end"/>
+          </w:r>
+        </w:sdtContent>
+      </w:sdt>
       <w:r>
         <w:t xml:space="preserve">, </w:t>
       </w:r>
       <w:r>
-        <w:t xml:space="preserve">protection against and identification of Malware is becoming more important by the day. The average cost of a malware attack on a company is $2.4million and the cost in time of a malware attack is 50 days (Varonis 2018). </w:t>
+        <w:t xml:space="preserve">protection against and identification of Malware is becoming more important by the day. The average cost of a malware attack on a company is $2.4million and the cost in time </w:t>
+      </w:r>
+      <w:r>
+        <w:t xml:space="preserve">of a malware attack is 50 days </w:t>
+      </w:r>
+      <w:sdt>
+        <w:sdtPr>
+          <w:id w:val="1533763501"/>
+          <w:citation/>
+        </w:sdtPr>
+        <w:sdtContent>
+          <w:r>
+            <w:fldChar w:fldCharType="begin"/>
+          </w:r>
+          <w:r>
+            <w:instrText xml:space="preserve"> CITATION Var19 \l 2057 </w:instrText>
+          </w:r>
+          <w:r>
+            <w:fldChar w:fldCharType="separate"/>
+          </w:r>
+          <w:r>
+            <w:rPr>
+              <w:noProof/>
+            </w:rPr>
+            <w:t>[2]</w:t>
+          </w:r>
+          <w:r>
+            <w:fldChar w:fldCharType="end"/>
+          </w:r>
+        </w:sdtContent>
+      </w:sdt>
+      <w:r>
+        <w:t>.</w:t>
+      </w:r>
+      <w:r>
+        <w:t xml:space="preserve"> </w:t>
       </w:r>
     </w:p>
     <w:p>
@@ -2479,7 +3421,36 @@
         <w:t xml:space="preserve">It’s clear that Malware is becoming even more varied, with the NHS Ransomware attack </w:t>
       </w:r>
       <w:r>
-        <w:t xml:space="preserve">spanning off multiple clones of the WannaCry virus, G Data Software estimates that in 2017 alone there was 7.41 million new malware specimens (G Data Software 2017). </w:t>
+        <w:t xml:space="preserve">spanning off multiple clones of the WannaCry virus, G Data Software estimates that in 2017 alone there was 7.41 million new malware specimens </w:t>
+      </w:r>
+      <w:sdt>
+        <w:sdtPr>
+          <w:id w:val="175621544"/>
+          <w:citation/>
+        </w:sdtPr>
+        <w:sdtContent>
+          <w:r>
+            <w:fldChar w:fldCharType="begin"/>
+          </w:r>
+          <w:r>
+            <w:instrText xml:space="preserve"> CITATION GDa17 \l 2057 </w:instrText>
+          </w:r>
+          <w:r>
+            <w:fldChar w:fldCharType="separate"/>
+          </w:r>
+          <w:r>
+            <w:rPr>
+              <w:noProof/>
+            </w:rPr>
+            <w:t>[3]</w:t>
+          </w:r>
+          <w:r>
+            <w:fldChar w:fldCharType="end"/>
+          </w:r>
+        </w:sdtContent>
+      </w:sdt>
+      <w:r>
+        <w:t>.</w:t>
       </w:r>
     </w:p>
     <w:p>
@@ -2509,22 +3480,32 @@
         <w:t>how we could use machine learning in the future to classify malware. The report will look into different methods of malware analysis techniques, it will then document the process of setting up a Cuckoo Sandbox environment that will allow us to analyse the behaviour of the specimen. This dataset will be used with a machine learning algorithm to predict what type of malware (or benign) a specimen is. This process will be repeated to determine the optimal category definition.</w:t>
       </w:r>
     </w:p>
-    <w:p/>
     <w:p>
       <w:pPr>
         <w:pStyle w:val="Heading2"/>
       </w:pPr>
-      <w:bookmarkStart w:id="10" w:name="_Toc533152792"/>
+      <w:bookmarkStart w:id="10" w:name="_Toc5126843"/>
+      <w:r>
+        <w:t xml:space="preserve">1.2 </w:t>
+      </w:r>
       <w:r>
         <w:t>Malware Types</w:t>
       </w:r>
       <w:bookmarkEnd w:id="10"/>
     </w:p>
     <w:p>
+      <w:r>
+        <w:t>As this dissertation will focus on identifying malicious files, an enhanced overview of different types of Malware is required, in this section is a descriptive overview of the main types of Malware that are active today. Later on in this dissertation will be an overview of the specific malicious families that will be tested.</w:t>
+      </w:r>
+    </w:p>
+    <w:p>
       <w:pPr>
         <w:pStyle w:val="Heading3"/>
       </w:pPr>
-      <w:bookmarkStart w:id="11" w:name="_Toc533152793"/>
+      <w:bookmarkStart w:id="11" w:name="_Toc5126844"/>
+      <w:r>
+        <w:t xml:space="preserve">1.2.1 </w:t>
+      </w:r>
       <w:r>
         <w:t>Trojan</w:t>
       </w:r>
@@ -2532,7 +3513,15 @@
     </w:p>
     <w:p>
       <w:r>
-        <w:t>A Trojan Horse, commonly referred to as a Trojan</w:t>
+        <w:t xml:space="preserve">A Trojan </w:t>
+      </w:r>
+      <w:proofErr w:type="gramStart"/>
+      <w:r>
+        <w:t>Horse</w:t>
+      </w:r>
+      <w:proofErr w:type="gramEnd"/>
+      <w:r>
+        <w:t>, commonly referred to as a Trojan</w:t>
       </w:r>
       <w:r>
         <w:t>, is a virus that is often disguised as legitimate software. It’s called a Trojan due</w:t>
@@ -2541,7 +3530,15 @@
         <w:t xml:space="preserve"> to the method of attack used by the Greeks in the </w:t>
       </w:r>
       <w:r>
-        <w:t>Trojan war, the Greeks gifted a huge wooden horse that concealed</w:t>
+        <w:t xml:space="preserve">Trojan </w:t>
+      </w:r>
+      <w:proofErr w:type="gramStart"/>
+      <w:r>
+        <w:t>war</w:t>
+      </w:r>
+      <w:proofErr w:type="gramEnd"/>
+      <w:r>
+        <w:t>, the Greeks gifted a huge wooden horse that concealed</w:t>
       </w:r>
       <w:r>
         <w:t xml:space="preserve"> </w:t>
@@ -2550,21 +3547,45 @@
         <w:t xml:space="preserve">an army. </w:t>
       </w:r>
       <w:r>
-        <w:t xml:space="preserve">This parallels the attack method used by the </w:t>
-      </w:r>
-      <w:r>
-        <w:t>a Trojan Virus, the payload that would do the damage is hidden in a legitimate program</w:t>
-      </w:r>
-      <w:r>
-        <w:t xml:space="preserve"> (</w:t>
-      </w:r>
-      <w:proofErr w:type="spellStart"/>
-      <w:r>
-        <w:t>Britanica</w:t>
-      </w:r>
-      <w:proofErr w:type="spellEnd"/>
-      <w:r>
-        <w:t>, 2018).</w:t>
+        <w:t>This parallel</w:t>
+      </w:r>
+      <w:r>
+        <w:t>s the attack method used by the</w:t>
+      </w:r>
+      <w:r>
+        <w:t xml:space="preserve"> Trojan Virus, the payload that would do the damage is hidden in a legitimate program</w:t>
+      </w:r>
+      <w:r>
+        <w:t xml:space="preserve"> </w:t>
+      </w:r>
+      <w:sdt>
+        <w:sdtPr>
+          <w:id w:val="-235165949"/>
+          <w:citation/>
+        </w:sdtPr>
+        <w:sdtContent>
+          <w:r>
+            <w:fldChar w:fldCharType="begin"/>
+          </w:r>
+          <w:r>
+            <w:instrText xml:space="preserve">CITATION Tro98 \l 2057 </w:instrText>
+          </w:r>
+          <w:r>
+            <w:fldChar w:fldCharType="separate"/>
+          </w:r>
+          <w:r>
+            <w:rPr>
+              <w:noProof/>
+            </w:rPr>
+            <w:t>[4]</w:t>
+          </w:r>
+          <w:r>
+            <w:fldChar w:fldCharType="end"/>
+          </w:r>
+        </w:sdtContent>
+      </w:sdt>
+      <w:r>
+        <w:t>.</w:t>
       </w:r>
     </w:p>
     <w:p>
@@ -2572,10 +3593,36 @@
         <w:t>A cyber criminal would often use social engineering to spread a Trojan Virus. Usually a victim would have to click on a fake link or email that would redirect the user to a webpage often designed in the style of the legitimate counterpart. Once the user downloads and launches the file, the Trojan may execute</w:t>
       </w:r>
       <w:r>
-        <w:t xml:space="preserve"> (Comodo</w:t>
-      </w:r>
-      <w:r>
-        <w:t xml:space="preserve"> 2018).</w:t>
+        <w:t xml:space="preserve"> </w:t>
+      </w:r>
+      <w:sdt>
+        <w:sdtPr>
+          <w:id w:val="1319686348"/>
+          <w:citation/>
+        </w:sdtPr>
+        <w:sdtContent>
+          <w:r>
+            <w:fldChar w:fldCharType="begin"/>
+          </w:r>
+          <w:r>
+            <w:instrText xml:space="preserve"> CITATION Com19 \l 2057 </w:instrText>
+          </w:r>
+          <w:r>
+            <w:fldChar w:fldCharType="separate"/>
+          </w:r>
+          <w:r>
+            <w:rPr>
+              <w:noProof/>
+            </w:rPr>
+            <w:t>[5]</w:t>
+          </w:r>
+          <w:r>
+            <w:fldChar w:fldCharType="end"/>
+          </w:r>
+        </w:sdtContent>
+      </w:sdt>
+      <w:r>
+        <w:t>.</w:t>
       </w:r>
     </w:p>
     <w:p>
@@ -2586,6 +3633,7 @@
       <w:r>
         <w:rPr>
           <w:noProof/>
+          <w:lang w:eastAsia="en-GB"/>
         </w:rPr>
         <w:lastRenderedPageBreak/>
         <w:drawing>
@@ -2612,7 +3660,7 @@
                     <pic:cNvPicPr/>
                   </pic:nvPicPr>
                   <pic:blipFill>
-                    <a:blip r:embed="rId7" cstate="print">
+                    <a:blip r:embed="rId11" cstate="print">
                       <a:extLst>
                         <a:ext uri="{28A0092B-C50C-407E-A947-70E740481C1C}">
                           <a14:useLocalDpi xmlns:a14="http://schemas.microsoft.com/office/drawing/2010/main" val="0"/>
@@ -2647,17 +3695,27 @@
     </w:p>
     <w:p>
       <w:pPr>
-        <w:pStyle w:val="Quote"/>
-      </w:pPr>
-      <w:r>
-        <w:t>Figure 1. Example of Flash</w:t>
-      </w:r>
-      <w:r>
-        <w:t xml:space="preserve"> Player </w:t>
-      </w:r>
-      <w:r>
-        <w:t>Trojan webpage</w:t>
-      </w:r>
+        <w:pStyle w:val="Caption"/>
+        <w:jc w:val="center"/>
+      </w:pPr>
+      <w:bookmarkStart w:id="12" w:name="_Toc5123681"/>
+      <w:bookmarkStart w:id="13" w:name="_Ref5123744"/>
+      <w:r>
+        <w:t xml:space="preserve">Figure </w:t>
+      </w:r>
+      <w:fldSimple w:instr=" SEQ Figure \* ARABIC ">
+        <w:r>
+          <w:rPr>
+            <w:noProof/>
+          </w:rPr>
+          <w:t>1</w:t>
+        </w:r>
+      </w:fldSimple>
+      <w:bookmarkEnd w:id="13"/>
+      <w:r>
+        <w:t>. Example of Flash Player Trojan Webpage</w:t>
+      </w:r>
+      <w:bookmarkEnd w:id="12"/>
     </w:p>
     <w:p>
       <w:r>
@@ -2670,7 +3728,42 @@
         <w:rPr>
           <w:b/>
         </w:rPr>
-        <w:t xml:space="preserve">Figure 1 </w:t>
+        <w:fldChar w:fldCharType="begin"/>
+      </w:r>
+      <w:r>
+        <w:instrText xml:space="preserve"> REF _Ref5123744 \h </w:instrText>
+      </w:r>
+      <w:r>
+        <w:rPr>
+          <w:b/>
+        </w:rPr>
+      </w:r>
+      <w:r>
+        <w:rPr>
+          <w:b/>
+        </w:rPr>
+        <w:fldChar w:fldCharType="separate"/>
+      </w:r>
+      <w:r>
+        <w:t xml:space="preserve">Figure </w:t>
+      </w:r>
+      <w:r>
+        <w:rPr>
+          <w:noProof/>
+        </w:rPr>
+        <w:t>1</w:t>
+      </w:r>
+      <w:r>
+        <w:rPr>
+          <w:b/>
+        </w:rPr>
+        <w:fldChar w:fldCharType="end"/>
+      </w:r>
+      <w:r>
+        <w:rPr>
+          <w:b/>
+        </w:rPr>
+        <w:t xml:space="preserve"> </w:t>
       </w:r>
       <w:r>
         <w:t xml:space="preserve">above you can see a webpage that looks identical to the Adobe </w:t>
@@ -2710,158 +3803,292 @@
         <w:t xml:space="preserve">most would be designed not to alert the user </w:t>
       </w:r>
       <w:r>
-        <w:t>to the Trojan Horses presence. For example Trojans can work as spyware, when they’re working like this, they would capture the users credit card details, passwords and other information that could be valuable to sell on or exploit. Another way a Trojan Horse can cause damage is by using your computer as part of a bot net, this can cause damage to other users, particularly when performing a Distributed Denial of Service attack. The DDoS attack would work with other computers and devices on the bot net to overload a targets network. The target of this attack could be anyone from a single person up to a multinational company, recent examples of this attack are the Boxing Day attacks on online game services such as Xbox Live and PlayStation Network. Being part of a bot net can put the user in great trouble as cyber attacks are often detected through the originators IP address (Comodo 2018).</w:t>
-      </w:r>
-    </w:p>
-    <w:p>
-      <w:bookmarkStart w:id="12" w:name="_GoBack"/>
-      <w:bookmarkEnd w:id="12"/>
+        <w:t xml:space="preserve">to the Trojan Horses presence. For example Trojans can work as spyware, when they’re working like this, they would capture the users credit card details, passwords and other information that could be valuable to sell on or exploit. Another way a Trojan </w:t>
+      </w:r>
+      <w:proofErr w:type="gramStart"/>
+      <w:r>
+        <w:t>Horse</w:t>
+      </w:r>
+      <w:proofErr w:type="gramEnd"/>
+      <w:r>
+        <w:t xml:space="preserve"> can cause damage is by using your computer as part of a bot net, this can cause damage to other users, particularly when performing a Distributed Denial of Service attack. The DDoS attack would work with other computers and devices on the bot net to overload a targets network. The target of this attack could be anyone from a single person up to a multinational company, recent examples of this attack are the Boxing Day attacks on online game services such as Xbox Live and PlayStation Network. Being part of a bot net can put the user in great trouble as </w:t>
+      </w:r>
+      <w:r>
+        <w:t>cyber-attacks</w:t>
+      </w:r>
+      <w:r>
+        <w:t xml:space="preserve"> are often detected through the originators IP address </w:t>
+      </w:r>
+      <w:sdt>
+        <w:sdtPr>
+          <w:id w:val="1941262830"/>
+          <w:citation/>
+        </w:sdtPr>
+        <w:sdtContent>
+          <w:r>
+            <w:fldChar w:fldCharType="begin"/>
+          </w:r>
+          <w:r>
+            <w:instrText xml:space="preserve"> CITATION Com19 \l 2057 </w:instrText>
+          </w:r>
+          <w:r>
+            <w:fldChar w:fldCharType="separate"/>
+          </w:r>
+          <w:r>
+            <w:rPr>
+              <w:noProof/>
+            </w:rPr>
+            <w:t>[5]</w:t>
+          </w:r>
+          <w:r>
+            <w:fldChar w:fldCharType="end"/>
+          </w:r>
+        </w:sdtContent>
+      </w:sdt>
+      <w:sdt>
+        <w:sdtPr>
+          <w:id w:val="797654262"/>
+          <w:citation/>
+        </w:sdtPr>
+        <w:sdtContent>
+          <w:r>
+            <w:fldChar w:fldCharType="begin"/>
+          </w:r>
+          <w:r>
+            <w:instrText xml:space="preserve"> CITATION Com191 \l 2057 </w:instrText>
+          </w:r>
+          <w:r>
+            <w:fldChar w:fldCharType="separate"/>
+          </w:r>
+          <w:r>
+            <w:rPr>
+              <w:noProof/>
+            </w:rPr>
+            <w:t xml:space="preserve"> </w:t>
+          </w:r>
+          <w:r>
+            <w:rPr>
+              <w:noProof/>
+            </w:rPr>
+            <w:t>[6]</w:t>
+          </w:r>
+          <w:r>
+            <w:fldChar w:fldCharType="end"/>
+          </w:r>
+        </w:sdtContent>
+      </w:sdt>
+      <w:r>
+        <w:t>.</w:t>
+      </w:r>
     </w:p>
     <w:p>
       <w:pPr>
         <w:pStyle w:val="Heading3"/>
       </w:pPr>
-      <w:bookmarkStart w:id="13" w:name="_Toc533152794"/>
+      <w:bookmarkStart w:id="14" w:name="_Toc5126845"/>
+      <w:r>
+        <w:t xml:space="preserve">1.2.2 </w:t>
+      </w:r>
       <w:r>
         <w:t>Worm</w:t>
       </w:r>
-      <w:bookmarkEnd w:id="13"/>
+      <w:bookmarkEnd w:id="14"/>
     </w:p>
     <w:p/>
     <w:p>
       <w:pPr>
         <w:pStyle w:val="Heading3"/>
       </w:pPr>
-      <w:bookmarkStart w:id="14" w:name="_Toc533152795"/>
+      <w:bookmarkStart w:id="15" w:name="_Toc5126846"/>
+      <w:r>
+        <w:t xml:space="preserve">1.2.3 </w:t>
+      </w:r>
       <w:r>
         <w:t>Ransomware</w:t>
       </w:r>
-      <w:bookmarkEnd w:id="14"/>
+      <w:bookmarkEnd w:id="15"/>
     </w:p>
     <w:p/>
     <w:p>
       <w:pPr>
         <w:pStyle w:val="Heading3"/>
       </w:pPr>
-      <w:bookmarkStart w:id="15" w:name="_Toc533152796"/>
+      <w:bookmarkStart w:id="16" w:name="_Toc5126847"/>
+      <w:r>
+        <w:t xml:space="preserve">1.2.4 </w:t>
+      </w:r>
       <w:r>
         <w:t>Rootkit</w:t>
       </w:r>
-      <w:bookmarkEnd w:id="15"/>
+      <w:bookmarkEnd w:id="16"/>
     </w:p>
     <w:p/>
     <w:p>
       <w:pPr>
         <w:pStyle w:val="Heading3"/>
       </w:pPr>
-      <w:bookmarkStart w:id="16" w:name="_Toc533152797"/>
+      <w:bookmarkStart w:id="17" w:name="_Toc5126848"/>
+      <w:r>
+        <w:t xml:space="preserve">1.2.5 </w:t>
+      </w:r>
+      <w:proofErr w:type="spellStart"/>
       <w:r>
         <w:t>Keylogger</w:t>
       </w:r>
-      <w:bookmarkEnd w:id="16"/>
+      <w:bookmarkEnd w:id="17"/>
+      <w:proofErr w:type="spellEnd"/>
     </w:p>
     <w:p/>
     <w:p>
       <w:pPr>
         <w:pStyle w:val="Heading2"/>
       </w:pPr>
-      <w:bookmarkStart w:id="17" w:name="_Toc533152798"/>
+      <w:bookmarkStart w:id="18" w:name="_Toc5126849"/>
+      <w:r>
+        <w:t xml:space="preserve">1.3 </w:t>
+      </w:r>
+      <w:r>
+        <w:t>Machine Learning</w:t>
+      </w:r>
+      <w:bookmarkEnd w:id="18"/>
+    </w:p>
+    <w:p/>
+    <w:p>
+      <w:pPr>
+        <w:pStyle w:val="Heading2"/>
+      </w:pPr>
+      <w:bookmarkStart w:id="19" w:name="_Toc5126850"/>
       <w:r>
         <w:lastRenderedPageBreak/>
-        <w:t>Machine Learning</w:t>
-      </w:r>
-      <w:bookmarkEnd w:id="17"/>
+        <w:t xml:space="preserve">1.4 </w:t>
+      </w:r>
+      <w:r>
+        <w:t>Analysis</w:t>
+      </w:r>
+      <w:bookmarkEnd w:id="19"/>
+    </w:p>
+    <w:p>
+      <w:pPr>
+        <w:pStyle w:val="Heading3"/>
+      </w:pPr>
+      <w:bookmarkStart w:id="20" w:name="_Toc5126851"/>
+      <w:r>
+        <w:t xml:space="preserve">1.4.1 </w:t>
+      </w:r>
+      <w:r>
+        <w:t>Dynamic Analysis</w:t>
+      </w:r>
+      <w:bookmarkEnd w:id="20"/>
+      <w:r>
+        <w:t xml:space="preserve"> </w:t>
+      </w:r>
     </w:p>
     <w:p/>
     <w:p>
       <w:pPr>
+        <w:pStyle w:val="Heading3"/>
+      </w:pPr>
+      <w:bookmarkStart w:id="21" w:name="_Toc5126852"/>
+      <w:r>
+        <w:t xml:space="preserve">1.4.2 </w:t>
+      </w:r>
+      <w:r>
+        <w:t>Static Analysis</w:t>
+      </w:r>
+      <w:bookmarkEnd w:id="21"/>
+    </w:p>
+    <w:p/>
+    <w:p>
+      <w:pPr>
+        <w:pStyle w:val="Heading3"/>
+      </w:pPr>
+      <w:bookmarkStart w:id="22" w:name="_Toc5126853"/>
+      <w:r>
+        <w:t xml:space="preserve">1.4.3 </w:t>
+      </w:r>
+      <w:r>
+        <w:t>Cuckoo Environment</w:t>
+      </w:r>
+      <w:bookmarkEnd w:id="22"/>
+      <w:r>
+        <w:t xml:space="preserve"> </w:t>
+      </w:r>
+    </w:p>
+    <w:p/>
+    <w:p>
+      <w:pPr>
+        <w:pStyle w:val="Heading1"/>
+      </w:pPr>
+      <w:bookmarkStart w:id="23" w:name="_Toc5126854"/>
+      <w:r>
+        <w:t xml:space="preserve">2.0 </w:t>
+      </w:r>
+      <w:r>
+        <w:t>Solution Description and System Requirements</w:t>
+      </w:r>
+      <w:bookmarkEnd w:id="23"/>
+    </w:p>
+    <w:p>
+      <w:pPr>
         <w:pStyle w:val="Heading2"/>
       </w:pPr>
-      <w:bookmarkStart w:id="18" w:name="_Toc533152799"/>
-      <w:r>
-        <w:t>Analysis</w:t>
-      </w:r>
-      <w:bookmarkEnd w:id="18"/>
-    </w:p>
-    <w:p>
-      <w:pPr>
-        <w:pStyle w:val="Heading3"/>
-      </w:pPr>
-      <w:bookmarkStart w:id="19" w:name="_Toc533152800"/>
-      <w:r>
-        <w:t>Dynamic Analysis</w:t>
-      </w:r>
-      <w:bookmarkEnd w:id="19"/>
-      <w:r>
-        <w:t xml:space="preserve"> </w:t>
-      </w:r>
+      <w:bookmarkStart w:id="24" w:name="_Toc5126855"/>
+      <w:r>
+        <w:t xml:space="preserve">2.1 </w:t>
+      </w:r>
+      <w:r>
+        <w:t xml:space="preserve">Solution </w:t>
+      </w:r>
+      <w:r>
+        <w:t>Description</w:t>
+      </w:r>
+      <w:bookmarkEnd w:id="24"/>
     </w:p>
     <w:p/>
     <w:p>
       <w:pPr>
-        <w:pStyle w:val="Heading3"/>
-      </w:pPr>
-      <w:bookmarkStart w:id="20" w:name="_Toc533152801"/>
-      <w:r>
-        <w:t>Static Analysis</w:t>
-      </w:r>
-      <w:bookmarkEnd w:id="20"/>
+        <w:pStyle w:val="Heading2"/>
+      </w:pPr>
+      <w:bookmarkStart w:id="25" w:name="_Toc5126856"/>
+      <w:r>
+        <w:t xml:space="preserve">2.2 </w:t>
+      </w:r>
+      <w:r>
+        <w:t>System Requirements</w:t>
+      </w:r>
+      <w:bookmarkEnd w:id="25"/>
     </w:p>
     <w:p/>
     <w:p>
       <w:pPr>
-        <w:pStyle w:val="Heading3"/>
-      </w:pPr>
-      <w:bookmarkStart w:id="21" w:name="_Toc533152802"/>
+        <w:pStyle w:val="Heading1"/>
+      </w:pPr>
+      <w:bookmarkStart w:id="26" w:name="_Toc5126857"/>
+      <w:r>
+        <w:t xml:space="preserve">3.0 </w:t>
+      </w:r>
+      <w:r>
+        <w:t>Design</w:t>
+      </w:r>
+      <w:bookmarkEnd w:id="26"/>
+    </w:p>
+    <w:p>
+      <w:r>
+        <w:t>There is three main parts to the system that has been developed. The first part is a cuckoo environment, this will take in an executable file and run it, making a report of the API Calls amongst other pieces of information. The next part of the system is a parser, this will take in the JSON file that has been created by the cuckoo environment and will extract features from this creating the training dataset. The final part of the system is the actual Machine Learning mind. It will be trained using the dataset created previously and will be able to take in a set of API Calls and predict the family of malware the executable belongs to.</w:t>
+      </w:r>
+    </w:p>
+    <w:p>
+      <w:pPr>
+        <w:pStyle w:val="Heading2"/>
+      </w:pPr>
+      <w:bookmarkStart w:id="27" w:name="_Toc5126858"/>
+      <w:r>
+        <w:t xml:space="preserve">3.1 </w:t>
+      </w:r>
       <w:r>
         <w:t>Cuckoo Environment</w:t>
       </w:r>
-      <w:bookmarkEnd w:id="21"/>
-      <w:r>
-        <w:t xml:space="preserve"> </w:t>
-      </w:r>
-    </w:p>
-    <w:p/>
-    <w:p>
-      <w:pPr>
-        <w:pStyle w:val="Heading1"/>
-      </w:pPr>
-      <w:bookmarkStart w:id="22" w:name="_Toc533152803"/>
-      <w:r>
-        <w:t>Solution Description and System Requirements</w:t>
-      </w:r>
-      <w:bookmarkEnd w:id="22"/>
-    </w:p>
-    <w:p>
-      <w:pPr>
-        <w:pStyle w:val="Heading2"/>
-      </w:pPr>
-      <w:bookmarkStart w:id="23" w:name="_Toc533152804"/>
-      <w:r>
-        <w:t xml:space="preserve">Solution </w:t>
-      </w:r>
-      <w:r>
-        <w:t>Description</w:t>
-      </w:r>
-      <w:bookmarkEnd w:id="23"/>
-    </w:p>
-    <w:p>
-      <w:r>
-        <w:t xml:space="preserve">There is three main parts to the system that has been developed. The first part is a cuckoo environment, this will take in an executable file and run it, making a report of the API Calls amongst other pieces of information. </w:t>
-      </w:r>
-      <w:r>
-        <w:t>The next part of the system is a parser, this will take in the JSON file that has been created by the cuckoo environment and will extract features from this creating the training dataset. The final part of the system is the actual Machine Learning mind. It will be trained using the dataset created previously and will be able to take in a set of API Calls and predict the family of malware the executable belongs to.</w:t>
-      </w:r>
-    </w:p>
-    <w:p>
-      <w:pPr>
-        <w:pStyle w:val="Heading3"/>
-      </w:pPr>
-      <w:bookmarkStart w:id="24" w:name="_Toc533152805"/>
-      <w:r>
-        <w:t>Cuckoo Environment</w:t>
-      </w:r>
-      <w:bookmarkEnd w:id="24"/>
+      <w:bookmarkEnd w:id="27"/>
     </w:p>
     <w:p>
       <w:r>
@@ -2898,9 +4125,10 @@
         <w:rPr>
           <w:rFonts w:eastAsia="Times New Roman" w:cs="Times New Roman"/>
           <w:noProof/>
+          <w:lang w:eastAsia="en-GB"/>
         </w:rPr>
         <w:drawing>
-          <wp:inline distT="0" distB="0" distL="0" distR="0" wp14:anchorId="0355E2F8" wp14:editId="405EC242">
+          <wp:inline distT="0" distB="0" distL="0" distR="0" wp14:anchorId="2DC0FCAC" wp14:editId="5FAA2C52">
             <wp:extent cx="3400001" cy="2071067"/>
             <wp:effectExtent l="0" t="0" r="3810" b="0"/>
             <wp:docPr id="1" name="Picture 1"/>
@@ -2917,7 +4145,7 @@
                     </pic:cNvPicPr>
                   </pic:nvPicPr>
                   <pic:blipFill>
-                    <a:blip r:embed="rId8">
+                    <a:blip r:embed="rId12">
                       <a:extLst>
                         <a:ext uri="{28A0092B-C50C-407E-A947-70E740481C1C}">
                           <a14:useLocalDpi xmlns:a14="http://schemas.microsoft.com/office/drawing/2010/main" val="0"/>
@@ -2956,22 +4184,37 @@
     </w:p>
     <w:p>
       <w:pPr>
+        <w:pStyle w:val="Caption"/>
         <w:jc w:val="center"/>
       </w:pPr>
-      <w:r>
-        <w:t>Figure 1. Example of Cuckoo Environment</w:t>
-      </w:r>
-    </w:p>
-    <w:p>
-      <w:r>
-        <w:t xml:space="preserve">The environment consists of an Ubuntu machine that has the Cuckoo software installed as well as virtual box by oracle. On this machine there will be </w:t>
-      </w:r>
-      <w:r>
-        <w:t xml:space="preserve">a Windows 7 virtual machine. </w:t>
-      </w:r>
-    </w:p>
-    <w:p>
-      <w:r>
+      <w:bookmarkStart w:id="28" w:name="_Toc5123682"/>
+      <w:r>
+        <w:t xml:space="preserve">Figure </w:t>
+      </w:r>
+      <w:fldSimple w:instr=" SEQ Figure \* ARABIC ">
+        <w:r>
+          <w:rPr>
+            <w:noProof/>
+          </w:rPr>
+          <w:t>2</w:t>
+        </w:r>
+      </w:fldSimple>
+      <w:r>
+        <w:t xml:space="preserve">. </w:t>
+      </w:r>
+      <w:r>
+        <w:t>Example of Cuckoo Environment</w:t>
+      </w:r>
+      <w:bookmarkEnd w:id="28"/>
+    </w:p>
+    <w:p>
+      <w:r>
+        <w:t xml:space="preserve">The environment consists of an Ubuntu machine that has the Cuckoo software installed as well as virtual box by oracle. On this machine there will be a Windows 7 virtual machine. </w:t>
+      </w:r>
+    </w:p>
+    <w:p>
+      <w:r>
+        <w:lastRenderedPageBreak/>
         <w:t xml:space="preserve">The Windows 7 virtual machine will be used to run the specimen file. This will allow the Cuckoo Host to perform dynamic analysis, looking at what that file is doing when activated. After it has finished executing, the Cuckoo host will generate the JSON report. </w:t>
       </w:r>
     </w:p>
@@ -2982,10 +4225,10 @@
       <w:r>
         <w:rPr>
           <w:noProof/>
-        </w:rPr>
-        <w:lastRenderedPageBreak/>
+          <w:lang w:eastAsia="en-GB"/>
+        </w:rPr>
         <w:drawing>
-          <wp:inline distT="0" distB="0" distL="0" distR="0" wp14:anchorId="0F22BB5A" wp14:editId="7E6B3FAC">
+          <wp:inline distT="0" distB="0" distL="0" distR="0" wp14:anchorId="1E733DD4" wp14:editId="4617A10B">
             <wp:extent cx="3793067" cy="3312238"/>
             <wp:effectExtent l="0" t="0" r="4445" b="2540"/>
             <wp:docPr id="2" name="Picture 2"/>
@@ -3000,7 +4243,7 @@
                     <pic:cNvPicPr/>
                   </pic:nvPicPr>
                   <pic:blipFill>
-                    <a:blip r:embed="rId9"/>
+                    <a:blip r:embed="rId13"/>
                     <a:stretch>
                       <a:fillRect/>
                     </a:stretch>
@@ -3023,15 +4266,40 @@
     </w:p>
     <w:p>
       <w:pPr>
+        <w:pStyle w:val="Caption"/>
         <w:jc w:val="center"/>
       </w:pPr>
-      <w:r>
-        <w:t>Figure 2. An example of the JSON reports info collection.</w:t>
-      </w:r>
-    </w:p>
-    <w:p>
-      <w:r>
-        <w:t xml:space="preserve">Out of this report we are interested in the API Calls. API stands for Application Programming Interface, these are functions in dll files that an executable would run to perform various system tasks. </w:t>
+      <w:bookmarkStart w:id="29" w:name="_Toc5123683"/>
+      <w:r>
+        <w:t xml:space="preserve">Figure </w:t>
+      </w:r>
+      <w:fldSimple w:instr=" SEQ Figure \* ARABIC ">
+        <w:r>
+          <w:rPr>
+            <w:noProof/>
+          </w:rPr>
+          <w:t>3</w:t>
+        </w:r>
+      </w:fldSimple>
+      <w:r>
+        <w:t xml:space="preserve">. </w:t>
+      </w:r>
+      <w:r>
+        <w:t>An example of the JSON reports collection.</w:t>
+      </w:r>
+      <w:bookmarkEnd w:id="29"/>
+    </w:p>
+    <w:p>
+      <w:r>
+        <w:t xml:space="preserve">Out of this report we are interested in the API Calls. API stands for Application Programming Interface, these are functions in </w:t>
+      </w:r>
+      <w:proofErr w:type="spellStart"/>
+      <w:r>
+        <w:t>dll</w:t>
+      </w:r>
+      <w:proofErr w:type="spellEnd"/>
+      <w:r>
+        <w:t xml:space="preserve"> files that an executable would run to perform various system tasks. </w:t>
       </w:r>
     </w:p>
     <w:p>
@@ -3041,11 +4309,12 @@
       <w:r>
         <w:rPr>
           <w:noProof/>
+          <w:lang w:eastAsia="en-GB"/>
         </w:rPr>
         <w:drawing>
-          <wp:inline distT="0" distB="0" distL="0" distR="0" wp14:anchorId="29198E6D" wp14:editId="078E7D31">
-            <wp:extent cx="3714045" cy="1184610"/>
-            <wp:effectExtent l="0" t="0" r="0" b="0"/>
+          <wp:inline distT="0" distB="0" distL="0" distR="0" wp14:anchorId="1389F139" wp14:editId="2DF7E376">
+            <wp:extent cx="3712845" cy="1181100"/>
+            <wp:effectExtent l="0" t="0" r="1905" b="0"/>
             <wp:docPr id="4" name="Picture 4"/>
             <wp:cNvGraphicFramePr>
               <a:graphicFrameLocks xmlns:a="http://schemas.openxmlformats.org/drawingml/2006/main" noChangeAspect="1"/>
@@ -3057,26 +4326,33 @@
                     <pic:cNvPr id="4" name="Screenshot 2018-12-14 at 15.17.02.png"/>
                     <pic:cNvPicPr/>
                   </pic:nvPicPr>
-                  <pic:blipFill>
-                    <a:blip r:embed="rId10" cstate="print">
+                  <pic:blipFill rotWithShape="1">
+                    <a:blip r:embed="rId14" cstate="print">
                       <a:extLst>
                         <a:ext uri="{28A0092B-C50C-407E-A947-70E740481C1C}">
                           <a14:useLocalDpi xmlns:a14="http://schemas.microsoft.com/office/drawing/2010/main" val="0"/>
                         </a:ext>
                       </a:extLst>
                     </a:blip>
-                    <a:stretch>
-                      <a:fillRect/>
-                    </a:stretch>
+                    <a:srcRect t="-1" b="265"/>
+                    <a:stretch/>
                   </pic:blipFill>
-                  <pic:spPr>
+                  <pic:spPr bwMode="auto">
                     <a:xfrm>
                       <a:off x="0" y="0"/>
-                      <a:ext cx="3750415" cy="1196210"/>
+                      <a:ext cx="3750415" cy="1193051"/>
                     </a:xfrm>
                     <a:prstGeom prst="rect">
                       <a:avLst/>
                     </a:prstGeom>
+                    <a:ln>
+                      <a:noFill/>
+                    </a:ln>
+                    <a:extLst>
+                      <a:ext uri="{53640926-AAD7-44D8-BBD7-CCE9431645EC}">
+                        <a14:shadowObscured xmlns:a14="http://schemas.microsoft.com/office/drawing/2010/main"/>
+                      </a:ext>
+                    </a:extLst>
                   </pic:spPr>
                 </pic:pic>
               </a:graphicData>
@@ -3087,18 +4363,43 @@
     </w:p>
     <w:p>
       <w:pPr>
+        <w:pStyle w:val="Caption"/>
         <w:jc w:val="center"/>
       </w:pPr>
-      <w:r>
-        <w:t>Figure 3. Example of API Call in JSON File</w:t>
-      </w:r>
+      <w:bookmarkStart w:id="30" w:name="_Toc5123684"/>
+      <w:r>
+        <w:t xml:space="preserve">Figure </w:t>
+      </w:r>
+      <w:fldSimple w:instr=" SEQ Figure \* ARABIC ">
+        <w:r>
+          <w:rPr>
+            <w:noProof/>
+          </w:rPr>
+          <w:t>4</w:t>
+        </w:r>
+      </w:fldSimple>
+      <w:r>
+        <w:t xml:space="preserve">. </w:t>
+      </w:r>
+      <w:r>
+        <w:t>Example of API Call in JSON File</w:t>
+      </w:r>
+      <w:bookmarkEnd w:id="30"/>
     </w:p>
     <w:p>
       <w:pPr>
         <w:jc w:val="left"/>
       </w:pPr>
       <w:r>
-        <w:t xml:space="preserve">In the JSON report we can see a whole host of details about what the process, in this case a malicious file called “stats.exe” is trying to do on the computer. In this case it is running an API called NTAllocateVirtualMemory. </w:t>
+        <w:t xml:space="preserve">In the JSON report we can see a whole host of details about what the process, in this case a malicious file called “stats.exe” is trying to do on the computer. In this case it is running an API called </w:t>
+      </w:r>
+      <w:proofErr w:type="spellStart"/>
+      <w:r>
+        <w:t>NTAllocateVirtualMemory</w:t>
+      </w:r>
+      <w:proofErr w:type="spellEnd"/>
+      <w:r>
+        <w:t xml:space="preserve">. </w:t>
       </w:r>
     </w:p>
     <w:p>
@@ -3111,178 +4412,1092 @@
     </w:p>
     <w:p>
       <w:pPr>
+        <w:pStyle w:val="Heading2"/>
+      </w:pPr>
+      <w:bookmarkStart w:id="31" w:name="_Toc5126859"/>
+      <w:r>
+        <w:t xml:space="preserve">3.2 </w:t>
+      </w:r>
+      <w:r>
+        <w:t>Parser</w:t>
+      </w:r>
+      <w:bookmarkEnd w:id="31"/>
+    </w:p>
+    <w:p/>
+    <w:p>
+      <w:pPr>
+        <w:pStyle w:val="Heading2"/>
+      </w:pPr>
+      <w:bookmarkStart w:id="32" w:name="_Toc5126860"/>
+      <w:r>
+        <w:t xml:space="preserve">3.3 </w:t>
+      </w:r>
+      <w:r>
+        <w:t>Machine Learning</w:t>
+      </w:r>
+      <w:bookmarkEnd w:id="32"/>
+    </w:p>
+    <w:p/>
+    <w:p>
+      <w:pPr>
+        <w:pStyle w:val="Heading1"/>
+      </w:pPr>
+      <w:bookmarkStart w:id="33" w:name="_Toc5126861"/>
+      <w:r>
+        <w:t xml:space="preserve">4.0 </w:t>
+      </w:r>
+      <w:r>
+        <w:t>Implementation</w:t>
+      </w:r>
+      <w:bookmarkEnd w:id="33"/>
+    </w:p>
+    <w:p>
+      <w:pPr>
+        <w:pStyle w:val="Heading2"/>
+      </w:pPr>
+      <w:bookmarkStart w:id="34" w:name="_Toc5126862"/>
+      <w:r>
+        <w:t>4.1 Use of Supporting Tools</w:t>
+      </w:r>
+      <w:bookmarkEnd w:id="34"/>
+    </w:p>
+    <w:p>
+      <w:pPr>
         <w:pStyle w:val="Heading3"/>
       </w:pPr>
-      <w:bookmarkStart w:id="25" w:name="_Toc533152806"/>
-      <w:r>
-        <w:t>Parser</w:t>
-      </w:r>
-      <w:bookmarkEnd w:id="25"/>
+      <w:bookmarkStart w:id="35" w:name="_Toc5126863"/>
+      <w:r>
+        <w:t>4.1</w:t>
+      </w:r>
+      <w:r>
+        <w:t>.1</w:t>
+      </w:r>
+      <w:r>
+        <w:t xml:space="preserve"> Languages Used</w:t>
+      </w:r>
+      <w:bookmarkEnd w:id="35"/>
     </w:p>
     <w:p/>
     <w:p>
       <w:pPr>
         <w:pStyle w:val="Heading3"/>
       </w:pPr>
-      <w:bookmarkStart w:id="26" w:name="_Toc533152807"/>
-      <w:r>
-        <w:t>Machine Learning</w:t>
-      </w:r>
-      <w:bookmarkEnd w:id="26"/>
+      <w:bookmarkStart w:id="36" w:name="_Toc5126864"/>
+      <w:r>
+        <w:t>4.1.2 Development Environment</w:t>
+      </w:r>
+      <w:bookmarkEnd w:id="36"/>
     </w:p>
     <w:p/>
     <w:p>
       <w:pPr>
+        <w:pStyle w:val="Heading3"/>
+      </w:pPr>
+      <w:bookmarkStart w:id="37" w:name="_Toc5126865"/>
+      <w:r>
+        <w:t>4.1.3 Version Control</w:t>
+      </w:r>
+      <w:bookmarkEnd w:id="37"/>
+    </w:p>
+    <w:p/>
+    <w:p>
+      <w:pPr>
         <w:pStyle w:val="Heading2"/>
       </w:pPr>
-      <w:bookmarkStart w:id="27" w:name="_Toc533152808"/>
-      <w:r>
-        <w:t>System Requirements</w:t>
-      </w:r>
-      <w:bookmarkEnd w:id="27"/>
+      <w:bookmarkStart w:id="38" w:name="_Toc5126866"/>
+      <w:r>
+        <w:t>4.4 Use of Software Libraries</w:t>
+      </w:r>
+      <w:bookmarkEnd w:id="38"/>
     </w:p>
     <w:p/>
     <w:p>
       <w:pPr>
+        <w:pStyle w:val="Heading2"/>
+      </w:pPr>
+      <w:bookmarkStart w:id="39" w:name="_Toc5126867"/>
+      <w:r>
+        <w:t>4.5 Key Implementation Decisions</w:t>
+      </w:r>
+      <w:bookmarkEnd w:id="39"/>
+    </w:p>
+    <w:p/>
+    <w:p>
+      <w:pPr>
+        <w:pStyle w:val="Heading2"/>
+      </w:pPr>
+      <w:bookmarkStart w:id="40" w:name="_Toc5126868"/>
+      <w:r>
+        <w:t>4.6 Important Functions and Algorithms</w:t>
+      </w:r>
+      <w:bookmarkEnd w:id="40"/>
+    </w:p>
+    <w:p/>
+    <w:p>
+      <w:pPr>
+        <w:pStyle w:val="Heading2"/>
+      </w:pPr>
+      <w:bookmarkStart w:id="41" w:name="_Toc5126869"/>
+      <w:r>
+        <w:t>4.7 Description of How Each Component Was Implemented</w:t>
+      </w:r>
+      <w:bookmarkEnd w:id="41"/>
+    </w:p>
+    <w:p/>
+    <w:p>
+      <w:pPr>
         <w:pStyle w:val="Heading1"/>
       </w:pPr>
-      <w:bookmarkStart w:id="28" w:name="_Toc533152809"/>
-      <w:r>
-        <w:t>Design</w:t>
-      </w:r>
-      <w:bookmarkEnd w:id="28"/>
+      <w:bookmarkStart w:id="42" w:name="_Toc5126870"/>
+      <w:r>
+        <w:t xml:space="preserve">5.0 </w:t>
+      </w:r>
+      <w:r>
+        <w:t>Testing</w:t>
+      </w:r>
+      <w:bookmarkEnd w:id="42"/>
+    </w:p>
+    <w:p>
+      <w:pPr>
+        <w:pStyle w:val="Heading2"/>
+      </w:pPr>
+      <w:bookmarkStart w:id="43" w:name="_Toc5126871"/>
+      <w:r>
+        <w:t>5.1 Testing Approach</w:t>
+      </w:r>
+      <w:bookmarkEnd w:id="43"/>
     </w:p>
     <w:p/>
     <w:p>
       <w:pPr>
+        <w:pStyle w:val="Heading2"/>
+      </w:pPr>
+      <w:bookmarkStart w:id="44" w:name="_Toc5126872"/>
+      <w:r>
+        <w:t>5.2 Testing Results</w:t>
+      </w:r>
+      <w:bookmarkEnd w:id="44"/>
+    </w:p>
+    <w:p/>
+    <w:p>
+      <w:pPr>
         <w:pStyle w:val="Heading1"/>
       </w:pPr>
-      <w:bookmarkStart w:id="29" w:name="_Toc533152810"/>
-      <w:r>
-        <w:t>Implementation</w:t>
-      </w:r>
-      <w:bookmarkEnd w:id="29"/>
+      <w:bookmarkStart w:id="45" w:name="_Toc5126873"/>
+      <w:r>
+        <w:t xml:space="preserve">6.0 </w:t>
+      </w:r>
+      <w:r>
+        <w:t>System Evaluation and Experimental Results</w:t>
+      </w:r>
+      <w:bookmarkStart w:id="46" w:name="_Toc529179923"/>
+      <w:bookmarkStart w:id="47" w:name="_Toc529180027"/>
+      <w:bookmarkStart w:id="48" w:name="_Toc529179924"/>
+      <w:bookmarkStart w:id="49" w:name="_Toc529180028"/>
+      <w:bookmarkEnd w:id="45"/>
+    </w:p>
+    <w:p>
+      <w:pPr>
+        <w:pStyle w:val="Heading2"/>
+      </w:pPr>
+      <w:bookmarkStart w:id="50" w:name="_Toc5126874"/>
+      <w:r>
+        <w:t>6.1 System Evaluation</w:t>
+      </w:r>
+      <w:bookmarkEnd w:id="50"/>
     </w:p>
     <w:p/>
     <w:p>
       <w:pPr>
+        <w:pStyle w:val="Heading2"/>
+      </w:pPr>
+      <w:bookmarkStart w:id="51" w:name="_Toc5126875"/>
+      <w:r>
+        <w:t>6.2 Conclusion</w:t>
+      </w:r>
+      <w:bookmarkStart w:id="52" w:name="_GoBack"/>
+      <w:bookmarkEnd w:id="51"/>
+      <w:bookmarkEnd w:id="52"/>
+    </w:p>
+    <w:p/>
+    <w:p>
+      <w:pPr>
+        <w:spacing w:before="0" w:after="0"/>
+        <w:jc w:val="left"/>
+        <w:rPr>
+          <w:rFonts w:cs="Times New Roman"/>
+          <w:b/>
+          <w:sz w:val="36"/>
+        </w:rPr>
+      </w:pPr>
+      <w:r>
+        <w:lastRenderedPageBreak/>
+        <w:br w:type="page"/>
+      </w:r>
+    </w:p>
+    <w:p>
+      <w:pPr>
         <w:pStyle w:val="Heading1"/>
       </w:pPr>
-      <w:bookmarkStart w:id="30" w:name="_Toc533152811"/>
-      <w:r>
-        <w:t>Testing</w:t>
-      </w:r>
-      <w:bookmarkEnd w:id="30"/>
+      <w:bookmarkStart w:id="53" w:name="_Toc5126876"/>
+      <w:r>
+        <w:t xml:space="preserve">7.0 </w:t>
+      </w:r>
+      <w:r>
+        <w:t>Appendices</w:t>
+      </w:r>
+      <w:bookmarkEnd w:id="48"/>
+      <w:bookmarkEnd w:id="49"/>
+      <w:bookmarkEnd w:id="53"/>
     </w:p>
     <w:p/>
     <w:p>
       <w:pPr>
+        <w:spacing w:before="0" w:after="0"/>
+        <w:jc w:val="left"/>
+        <w:rPr>
+          <w:rFonts w:cs="Times New Roman"/>
+          <w:b/>
+          <w:sz w:val="36"/>
+        </w:rPr>
+      </w:pPr>
+      <w:r>
+        <w:br w:type="page"/>
+      </w:r>
+    </w:p>
+    <w:p>
+      <w:pPr>
         <w:pStyle w:val="Heading1"/>
       </w:pPr>
-      <w:bookmarkStart w:id="31" w:name="_Toc533152812"/>
-      <w:r>
-        <w:t>System Evaluation and Experimental Results</w:t>
-      </w:r>
-      <w:bookmarkEnd w:id="31"/>
-    </w:p>
-    <w:p>
+      <w:bookmarkStart w:id="54" w:name="_Toc5126877"/>
+      <w:r>
+        <w:t>Table of Figures</w:t>
+      </w:r>
+      <w:bookmarkEnd w:id="54"/>
+    </w:p>
+    <w:p>
+      <w:pPr>
+        <w:pStyle w:val="TableofFigures"/>
+        <w:tabs>
+          <w:tab w:val="right" w:leader="dot" w:pos="9054"/>
+        </w:tabs>
+        <w:rPr>
+          <w:rFonts w:asciiTheme="minorHAnsi" w:eastAsiaTheme="minorEastAsia" w:hAnsiTheme="minorHAnsi"/>
+          <w:noProof/>
+          <w:sz w:val="22"/>
+          <w:szCs w:val="22"/>
+          <w:lang w:eastAsia="en-GB"/>
+        </w:rPr>
+      </w:pPr>
+      <w:r>
+        <w:fldChar w:fldCharType="begin"/>
+      </w:r>
+      <w:r>
+        <w:instrText xml:space="preserve"> TOC \h \z \c "Figure" </w:instrText>
+      </w:r>
+      <w:r>
+        <w:fldChar w:fldCharType="separate"/>
+      </w:r>
+      <w:hyperlink w:anchor="_Toc5123681" w:history="1">
+        <w:r>
+          <w:rPr>
+            <w:rStyle w:val="Hyperlink"/>
+            <w:noProof/>
+          </w:rPr>
+          <w:t>Figure 1. Example of Flash Player Trojan Webpage</w:t>
+        </w:r>
+        <w:r>
+          <w:rPr>
+            <w:noProof/>
+            <w:webHidden/>
+          </w:rPr>
+          <w:tab/>
+        </w:r>
+        <w:r>
+          <w:rPr>
+            <w:noProof/>
+            <w:webHidden/>
+          </w:rPr>
+          <w:fldChar w:fldCharType="begin"/>
+        </w:r>
+        <w:r>
+          <w:rPr>
+            <w:noProof/>
+            <w:webHidden/>
+          </w:rPr>
+          <w:instrText xml:space="preserve"> PAGEREF _Toc5123681 \h </w:instrText>
+        </w:r>
+        <w:r>
+          <w:rPr>
+            <w:noProof/>
+            <w:webHidden/>
+          </w:rPr>
+        </w:r>
+        <w:r>
+          <w:rPr>
+            <w:noProof/>
+            <w:webHidden/>
+          </w:rPr>
+          <w:fldChar w:fldCharType="separate"/>
+        </w:r>
+        <w:r>
+          <w:rPr>
+            <w:noProof/>
+            <w:webHidden/>
+          </w:rPr>
+          <w:t>7</w:t>
+        </w:r>
+        <w:r>
+          <w:rPr>
+            <w:noProof/>
+            <w:webHidden/>
+          </w:rPr>
+          <w:fldChar w:fldCharType="end"/>
+        </w:r>
+      </w:hyperlink>
+    </w:p>
+    <w:p>
+      <w:pPr>
+        <w:pStyle w:val="TableofFigures"/>
+        <w:tabs>
+          <w:tab w:val="right" w:leader="dot" w:pos="9054"/>
+        </w:tabs>
+        <w:rPr>
+          <w:rFonts w:asciiTheme="minorHAnsi" w:eastAsiaTheme="minorEastAsia" w:hAnsiTheme="minorHAnsi"/>
+          <w:noProof/>
+          <w:sz w:val="22"/>
+          <w:szCs w:val="22"/>
+          <w:lang w:eastAsia="en-GB"/>
+        </w:rPr>
+      </w:pPr>
+      <w:hyperlink w:anchor="_Toc5123682" w:history="1">
+        <w:r>
+          <w:rPr>
+            <w:rStyle w:val="Hyperlink"/>
+            <w:noProof/>
+          </w:rPr>
+          <w:t>Figure 2. Example of Cuckoo Environment</w:t>
+        </w:r>
+        <w:r>
+          <w:rPr>
+            <w:noProof/>
+            <w:webHidden/>
+          </w:rPr>
+          <w:tab/>
+        </w:r>
+        <w:r>
+          <w:rPr>
+            <w:noProof/>
+            <w:webHidden/>
+          </w:rPr>
+          <w:fldChar w:fldCharType="begin"/>
+        </w:r>
+        <w:r>
+          <w:rPr>
+            <w:noProof/>
+            <w:webHidden/>
+          </w:rPr>
+          <w:instrText xml:space="preserve"> PAGEREF _Toc5123682 \h </w:instrText>
+        </w:r>
+        <w:r>
+          <w:rPr>
+            <w:noProof/>
+            <w:webHidden/>
+          </w:rPr>
+        </w:r>
+        <w:r>
+          <w:rPr>
+            <w:noProof/>
+            <w:webHidden/>
+          </w:rPr>
+          <w:fldChar w:fldCharType="separate"/>
+        </w:r>
+        <w:r>
+          <w:rPr>
+            <w:noProof/>
+            <w:webHidden/>
+          </w:rPr>
+          <w:t>8</w:t>
+        </w:r>
+        <w:r>
+          <w:rPr>
+            <w:noProof/>
+            <w:webHidden/>
+          </w:rPr>
+          <w:fldChar w:fldCharType="end"/>
+        </w:r>
+      </w:hyperlink>
+    </w:p>
+    <w:p>
+      <w:pPr>
+        <w:pStyle w:val="TableofFigures"/>
+        <w:tabs>
+          <w:tab w:val="right" w:leader="dot" w:pos="9054"/>
+        </w:tabs>
+        <w:rPr>
+          <w:rFonts w:asciiTheme="minorHAnsi" w:eastAsiaTheme="minorEastAsia" w:hAnsiTheme="minorHAnsi"/>
+          <w:noProof/>
+          <w:sz w:val="22"/>
+          <w:szCs w:val="22"/>
+          <w:lang w:eastAsia="en-GB"/>
+        </w:rPr>
+      </w:pPr>
+      <w:hyperlink w:anchor="_Toc5123683" w:history="1">
+        <w:r>
+          <w:rPr>
+            <w:rStyle w:val="Hyperlink"/>
+            <w:noProof/>
+          </w:rPr>
+          <w:t>Figure 3. An example of the JSON reports collection.</w:t>
+        </w:r>
+        <w:r>
+          <w:rPr>
+            <w:noProof/>
+            <w:webHidden/>
+          </w:rPr>
+          <w:tab/>
+        </w:r>
+        <w:r>
+          <w:rPr>
+            <w:noProof/>
+            <w:webHidden/>
+          </w:rPr>
+          <w:fldChar w:fldCharType="begin"/>
+        </w:r>
+        <w:r>
+          <w:rPr>
+            <w:noProof/>
+            <w:webHidden/>
+          </w:rPr>
+          <w:instrText xml:space="preserve"> PAGEREF _Toc5123683 \h </w:instrText>
+        </w:r>
+        <w:r>
+          <w:rPr>
+            <w:noProof/>
+            <w:webHidden/>
+          </w:rPr>
+        </w:r>
+        <w:r>
+          <w:rPr>
+            <w:noProof/>
+            <w:webHidden/>
+          </w:rPr>
+          <w:fldChar w:fldCharType="separate"/>
+        </w:r>
+        <w:r>
+          <w:rPr>
+            <w:noProof/>
+            <w:webHidden/>
+          </w:rPr>
+          <w:t>9</w:t>
+        </w:r>
+        <w:r>
+          <w:rPr>
+            <w:noProof/>
+            <w:webHidden/>
+          </w:rPr>
+          <w:fldChar w:fldCharType="end"/>
+        </w:r>
+      </w:hyperlink>
+    </w:p>
+    <w:p>
+      <w:pPr>
+        <w:pStyle w:val="TableofFigures"/>
+        <w:tabs>
+          <w:tab w:val="right" w:leader="dot" w:pos="9054"/>
+        </w:tabs>
+        <w:rPr>
+          <w:rFonts w:asciiTheme="minorHAnsi" w:eastAsiaTheme="minorEastAsia" w:hAnsiTheme="minorHAnsi"/>
+          <w:noProof/>
+          <w:sz w:val="22"/>
+          <w:szCs w:val="22"/>
+          <w:lang w:eastAsia="en-GB"/>
+        </w:rPr>
+      </w:pPr>
+      <w:hyperlink w:anchor="_Toc5123684" w:history="1">
+        <w:r>
+          <w:rPr>
+            <w:rStyle w:val="Hyperlink"/>
+            <w:noProof/>
+          </w:rPr>
+          <w:t>Figure 4. Example of API Call in JSON File</w:t>
+        </w:r>
+        <w:r>
+          <w:rPr>
+            <w:noProof/>
+            <w:webHidden/>
+          </w:rPr>
+          <w:tab/>
+        </w:r>
+        <w:r>
+          <w:rPr>
+            <w:noProof/>
+            <w:webHidden/>
+          </w:rPr>
+          <w:fldChar w:fldCharType="begin"/>
+        </w:r>
+        <w:r>
+          <w:rPr>
+            <w:noProof/>
+            <w:webHidden/>
+          </w:rPr>
+          <w:instrText xml:space="preserve"> PAGEREF _Toc5123684 \h </w:instrText>
+        </w:r>
+        <w:r>
+          <w:rPr>
+            <w:noProof/>
+            <w:webHidden/>
+          </w:rPr>
+        </w:r>
+        <w:r>
+          <w:rPr>
+            <w:noProof/>
+            <w:webHidden/>
+          </w:rPr>
+          <w:fldChar w:fldCharType="separate"/>
+        </w:r>
+        <w:r>
+          <w:rPr>
+            <w:noProof/>
+            <w:webHidden/>
+          </w:rPr>
+          <w:t>9</w:t>
+        </w:r>
+        <w:r>
+          <w:rPr>
+            <w:noProof/>
+            <w:webHidden/>
+          </w:rPr>
+          <w:fldChar w:fldCharType="end"/>
+        </w:r>
+      </w:hyperlink>
+    </w:p>
+    <w:p>
+      <w:r>
+        <w:fldChar w:fldCharType="end"/>
+      </w:r>
+    </w:p>
+    <w:p>
+      <w:pPr>
+        <w:spacing w:before="0" w:after="0"/>
+        <w:jc w:val="left"/>
+        <w:rPr>
+          <w:rFonts w:cs="Times New Roman"/>
+          <w:b/>
+          <w:sz w:val="36"/>
+        </w:rPr>
+      </w:pPr>
       <w:r>
         <w:br w:type="page"/>
       </w:r>
-    </w:p>
-    <w:p>
-      <w:pPr>
-        <w:pStyle w:val="Heading1"/>
-      </w:pPr>
-      <w:bookmarkStart w:id="32" w:name="_Toc529179923"/>
-      <w:bookmarkStart w:id="33" w:name="_Toc529180027"/>
-      <w:bookmarkStart w:id="34" w:name="_Toc533152813"/>
-      <w:r>
-        <w:lastRenderedPageBreak/>
-        <w:t>References</w:t>
-      </w:r>
-      <w:bookmarkEnd w:id="32"/>
-      <w:bookmarkEnd w:id="33"/>
-      <w:bookmarkEnd w:id="34"/>
-    </w:p>
-    <w:p>
-      <w:hyperlink r:id="rId11" w:anchor="156cda811e51" w:history="1">
-        <w:r>
-          <w:rPr>
-            <w:rStyle w:val="Hyperlink"/>
-          </w:rPr>
-          <w:t>https://www.forbes.com/sites/forbestechcouncil/2018/03/16/developing-the-connected-world-of-2018-and-beyond/#156cda811e51</w:t>
-        </w:r>
-      </w:hyperlink>
-    </w:p>
-    <w:p>
-      <w:hyperlink r:id="rId12" w:history="1">
-        <w:r>
-          <w:rPr>
-            <w:rStyle w:val="Hyperlink"/>
-          </w:rPr>
-          <w:t>https://www.varonis.com/blog/cybersecurity-statistics/</w:t>
-        </w:r>
-      </w:hyperlink>
-    </w:p>
-    <w:p>
-      <w:hyperlink r:id="rId13" w:history="1">
-        <w:r>
-          <w:rPr>
-            <w:rStyle w:val="Hyperlink"/>
-          </w:rPr>
-          <w:t>https://www.gdatasoftware.com/blog/2017/04/29666-malware-trends-2017</w:t>
-        </w:r>
-      </w:hyperlink>
-    </w:p>
-    <w:p>
-      <w:hyperlink r:id="rId14" w:history="1">
-        <w:r>
-          <w:rPr>
-            <w:rStyle w:val="Hyperlink"/>
-          </w:rPr>
-          <w:t>https://www.britannica.com/topic/Trojan-horse</w:t>
-        </w:r>
-      </w:hyperlink>
-    </w:p>
-    <w:p>
-      <w:r>
-        <w:t>https://enterprise.comodo.com/trojan-horse-definition.php</w:t>
-      </w:r>
-    </w:p>
-    <w:p>
-      <w:r>
-        <w:t>https://enterprise.comodo.com/what-is-a-trojan-horse.php</w:t>
-      </w:r>
-    </w:p>
-    <w:p>
-      <w:pPr>
-        <w:pStyle w:val="Heading1"/>
-      </w:pPr>
-      <w:bookmarkStart w:id="35" w:name="_Toc529179924"/>
-      <w:bookmarkStart w:id="36" w:name="_Toc529180028"/>
-      <w:bookmarkStart w:id="37" w:name="_Toc533152814"/>
-      <w:r>
-        <w:t>Appendices</w:t>
-      </w:r>
-      <w:bookmarkEnd w:id="35"/>
-      <w:bookmarkEnd w:id="36"/>
-      <w:bookmarkEnd w:id="37"/>
-    </w:p>
-    <w:p>
-      <w:pPr>
-        <w:pStyle w:val="Heading2"/>
-      </w:pPr>
-      <w:bookmarkStart w:id="38" w:name="_Toc533152815"/>
-      <w:r>
-        <w:t>Work Plan</w:t>
-      </w:r>
-      <w:bookmarkEnd w:id="38"/>
-    </w:p>
+      <w:bookmarkEnd w:id="46"/>
+      <w:bookmarkEnd w:id="47"/>
+    </w:p>
+    <w:sdt>
+      <w:sdtPr>
+        <w:id w:val="-338612077"/>
+        <w:docPartObj>
+          <w:docPartGallery w:val="Bibliographies"/>
+          <w:docPartUnique/>
+        </w:docPartObj>
+      </w:sdtPr>
+      <w:sdtEndPr>
+        <w:rPr>
+          <w:rFonts w:cstheme="minorBidi"/>
+          <w:b w:val="0"/>
+          <w:sz w:val="24"/>
+        </w:rPr>
+      </w:sdtEndPr>
+      <w:sdtContent>
+        <w:p>
+          <w:pPr>
+            <w:pStyle w:val="Heading1"/>
+          </w:pPr>
+          <w:r>
+            <w:t>References</w:t>
+          </w:r>
+        </w:p>
+        <w:sdt>
+          <w:sdtPr>
+            <w:id w:val="-573587230"/>
+            <w:bibliography/>
+          </w:sdtPr>
+          <w:sdtContent>
+            <w:p>
+              <w:pPr>
+                <w:rPr>
+                  <w:rFonts w:asciiTheme="minorHAnsi" w:hAnsiTheme="minorHAnsi"/>
+                  <w:noProof/>
+                </w:rPr>
+              </w:pPr>
+              <w:r>
+                <w:fldChar w:fldCharType="begin"/>
+              </w:r>
+              <w:r>
+                <w:instrText xml:space="preserve"> BIBLIOGRAPHY </w:instrText>
+              </w:r>
+              <w:r>
+                <w:fldChar w:fldCharType="separate"/>
+              </w:r>
+            </w:p>
+            <w:tbl>
+              <w:tblPr>
+                <w:tblW w:w="5000" w:type="pct"/>
+                <w:tblCellSpacing w:w="15" w:type="dxa"/>
+                <w:tblCellMar>
+                  <w:top w:w="15" w:type="dxa"/>
+                  <w:left w:w="15" w:type="dxa"/>
+                  <w:bottom w:w="15" w:type="dxa"/>
+                  <w:right w:w="15" w:type="dxa"/>
+                </w:tblCellMar>
+                <w:tblLook w:val="04A0" w:firstRow="1" w:lastRow="0" w:firstColumn="1" w:lastColumn="0" w:noHBand="0" w:noVBand="1"/>
+              </w:tblPr>
+              <w:tblGrid>
+                <w:gridCol w:w="355"/>
+                <w:gridCol w:w="8709"/>
+              </w:tblGrid>
+              <w:tr>
+                <w:trPr>
+                  <w:divId w:val="1132793512"/>
+                  <w:tblCellSpacing w:w="15" w:type="dxa"/>
+                </w:trPr>
+                <w:tc>
+                  <w:tcPr>
+                    <w:tcW w:w="50" w:type="pct"/>
+                    <w:hideMark/>
+                  </w:tcPr>
+                  <w:p>
+                    <w:pPr>
+                      <w:pStyle w:val="Bibliography"/>
+                      <w:rPr>
+                        <w:noProof/>
+                      </w:rPr>
+                    </w:pPr>
+                    <w:r>
+                      <w:rPr>
+                        <w:noProof/>
+                      </w:rPr>
+                      <w:t xml:space="preserve">[1] </w:t>
+                    </w:r>
+                  </w:p>
+                </w:tc>
+                <w:tc>
+                  <w:tcPr>
+                    <w:tcW w:w="0" w:type="auto"/>
+                    <w:hideMark/>
+                  </w:tcPr>
+                  <w:p>
+                    <w:pPr>
+                      <w:pStyle w:val="Bibliography"/>
+                      <w:rPr>
+                        <w:noProof/>
+                      </w:rPr>
+                    </w:pPr>
+                    <w:r>
+                      <w:rPr>
+                        <w:noProof/>
+                      </w:rPr>
+                      <w:t>Forbes, “Developing the Conected World of 2018 and Beyond,” Forbes, 16 March 2018. [Online]. Available: https://www.forbes.com/sites/forbestechcouncil/2018/03/16/developing-the-connected-world-of-2018-and-beyond/#156cda811e51. [Accessed 02 April 2019].</w:t>
+                    </w:r>
+                  </w:p>
+                </w:tc>
+              </w:tr>
+              <w:tr>
+                <w:trPr>
+                  <w:divId w:val="1132793512"/>
+                  <w:tblCellSpacing w:w="15" w:type="dxa"/>
+                </w:trPr>
+                <w:tc>
+                  <w:tcPr>
+                    <w:tcW w:w="50" w:type="pct"/>
+                    <w:hideMark/>
+                  </w:tcPr>
+                  <w:p>
+                    <w:pPr>
+                      <w:pStyle w:val="Bibliography"/>
+                      <w:rPr>
+                        <w:noProof/>
+                      </w:rPr>
+                    </w:pPr>
+                    <w:r>
+                      <w:rPr>
+                        <w:noProof/>
+                      </w:rPr>
+                      <w:t xml:space="preserve">[2] </w:t>
+                    </w:r>
+                  </w:p>
+                </w:tc>
+                <w:tc>
+                  <w:tcPr>
+                    <w:tcW w:w="0" w:type="auto"/>
+                    <w:hideMark/>
+                  </w:tcPr>
+                  <w:p>
+                    <w:pPr>
+                      <w:pStyle w:val="Bibliography"/>
+                      <w:rPr>
+                        <w:noProof/>
+                      </w:rPr>
+                    </w:pPr>
+                    <w:r>
+                      <w:rPr>
+                        <w:noProof/>
+                      </w:rPr>
+                      <w:t>Varonis, “60 Must-Know Cybersecurity Statistics for 2019,” Varonis, 28 March 2019. [Online]. Available: https://www.varonis.com/blog/cybersecurity-statistics/. [Accessed 02 April 2019].</w:t>
+                    </w:r>
+                  </w:p>
+                </w:tc>
+              </w:tr>
+              <w:tr>
+                <w:trPr>
+                  <w:divId w:val="1132793512"/>
+                  <w:tblCellSpacing w:w="15" w:type="dxa"/>
+                </w:trPr>
+                <w:tc>
+                  <w:tcPr>
+                    <w:tcW w:w="50" w:type="pct"/>
+                    <w:hideMark/>
+                  </w:tcPr>
+                  <w:p>
+                    <w:pPr>
+                      <w:pStyle w:val="Bibliography"/>
+                      <w:rPr>
+                        <w:noProof/>
+                      </w:rPr>
+                    </w:pPr>
+                    <w:r>
+                      <w:rPr>
+                        <w:noProof/>
+                      </w:rPr>
+                      <w:t xml:space="preserve">[3] </w:t>
+                    </w:r>
+                  </w:p>
+                </w:tc>
+                <w:tc>
+                  <w:tcPr>
+                    <w:tcW w:w="0" w:type="auto"/>
+                    <w:hideMark/>
+                  </w:tcPr>
+                  <w:p>
+                    <w:pPr>
+                      <w:pStyle w:val="Bibliography"/>
+                      <w:rPr>
+                        <w:noProof/>
+                      </w:rPr>
+                    </w:pPr>
+                    <w:r>
+                      <w:rPr>
+                        <w:noProof/>
+                      </w:rPr>
+                      <w:t>G-Data Software, “Malware trends 2017,” G-Data Software, 10 April 2017. [Online]. Available: https://www.gdatasoftware.com/blog/2017/04/29666-malware-trends-2017. [Accessed 02 April 2019].</w:t>
+                    </w:r>
+                  </w:p>
+                </w:tc>
+              </w:tr>
+              <w:tr>
+                <w:trPr>
+                  <w:divId w:val="1132793512"/>
+                  <w:tblCellSpacing w:w="15" w:type="dxa"/>
+                </w:trPr>
+                <w:tc>
+                  <w:tcPr>
+                    <w:tcW w:w="50" w:type="pct"/>
+                    <w:hideMark/>
+                  </w:tcPr>
+                  <w:p>
+                    <w:pPr>
+                      <w:pStyle w:val="Bibliography"/>
+                      <w:rPr>
+                        <w:noProof/>
+                      </w:rPr>
+                    </w:pPr>
+                    <w:r>
+                      <w:rPr>
+                        <w:noProof/>
+                      </w:rPr>
+                      <w:t xml:space="preserve">[4] </w:t>
+                    </w:r>
+                  </w:p>
+                </w:tc>
+                <w:tc>
+                  <w:tcPr>
+                    <w:tcW w:w="0" w:type="auto"/>
+                    <w:hideMark/>
+                  </w:tcPr>
+                  <w:p>
+                    <w:pPr>
+                      <w:pStyle w:val="Bibliography"/>
+                      <w:rPr>
+                        <w:noProof/>
+                      </w:rPr>
+                    </w:pPr>
+                    <w:r>
+                      <w:rPr>
+                        <w:noProof/>
+                      </w:rPr>
+                      <w:t>Britannica, “Trojan Horse,” Britannica, 20 July 1998. [Online]. Available: https://www.britannica.com/topic/Trojan-horse. [Accessed 02 April 2019].</w:t>
+                    </w:r>
+                  </w:p>
+                </w:tc>
+              </w:tr>
+              <w:tr>
+                <w:trPr>
+                  <w:divId w:val="1132793512"/>
+                  <w:tblCellSpacing w:w="15" w:type="dxa"/>
+                </w:trPr>
+                <w:tc>
+                  <w:tcPr>
+                    <w:tcW w:w="50" w:type="pct"/>
+                    <w:hideMark/>
+                  </w:tcPr>
+                  <w:p>
+                    <w:pPr>
+                      <w:pStyle w:val="Bibliography"/>
+                      <w:rPr>
+                        <w:noProof/>
+                      </w:rPr>
+                    </w:pPr>
+                    <w:r>
+                      <w:rPr>
+                        <w:noProof/>
+                      </w:rPr>
+                      <w:t xml:space="preserve">[5] </w:t>
+                    </w:r>
+                  </w:p>
+                </w:tc>
+                <w:tc>
+                  <w:tcPr>
+                    <w:tcW w:w="0" w:type="auto"/>
+                    <w:hideMark/>
+                  </w:tcPr>
+                  <w:p>
+                    <w:pPr>
+                      <w:pStyle w:val="Bibliography"/>
+                      <w:rPr>
+                        <w:noProof/>
+                      </w:rPr>
+                    </w:pPr>
+                    <w:r>
+                      <w:rPr>
+                        <w:noProof/>
+                      </w:rPr>
+                      <w:t>Comodo Security, “Trojan Horse Definition,” Comodo Security, [Online]. Available: https://enterprise.comodo.com/trojan-horse-definition.php. [Accessed 02 April 2019].</w:t>
+                    </w:r>
+                  </w:p>
+                </w:tc>
+              </w:tr>
+              <w:tr>
+                <w:trPr>
+                  <w:divId w:val="1132793512"/>
+                  <w:tblCellSpacing w:w="15" w:type="dxa"/>
+                </w:trPr>
+                <w:tc>
+                  <w:tcPr>
+                    <w:tcW w:w="50" w:type="pct"/>
+                    <w:hideMark/>
+                  </w:tcPr>
+                  <w:p>
+                    <w:pPr>
+                      <w:pStyle w:val="Bibliography"/>
+                      <w:rPr>
+                        <w:noProof/>
+                      </w:rPr>
+                    </w:pPr>
+                    <w:r>
+                      <w:rPr>
+                        <w:noProof/>
+                      </w:rPr>
+                      <w:t xml:space="preserve">[6] </w:t>
+                    </w:r>
+                  </w:p>
+                </w:tc>
+                <w:tc>
+                  <w:tcPr>
+                    <w:tcW w:w="0" w:type="auto"/>
+                    <w:hideMark/>
+                  </w:tcPr>
+                  <w:p>
+                    <w:pPr>
+                      <w:pStyle w:val="Bibliography"/>
+                      <w:rPr>
+                        <w:noProof/>
+                      </w:rPr>
+                    </w:pPr>
+                    <w:r>
+                      <w:rPr>
+                        <w:noProof/>
+                      </w:rPr>
+                      <w:t>Comodo Security, “What is a Trojan Horse,” Comodo Security, [Online]. Available: https://enterprise.comodo.com/what-is-a-trojan-horse.php. [Accessed 02 April 2019].</w:t>
+                    </w:r>
+                  </w:p>
+                </w:tc>
+              </w:tr>
+              <w:tr>
+                <w:trPr>
+                  <w:divId w:val="1132793512"/>
+                  <w:tblCellSpacing w:w="15" w:type="dxa"/>
+                </w:trPr>
+                <w:tc>
+                  <w:tcPr>
+                    <w:tcW w:w="50" w:type="pct"/>
+                    <w:hideMark/>
+                  </w:tcPr>
+                  <w:p>
+                    <w:pPr>
+                      <w:pStyle w:val="Bibliography"/>
+                      <w:rPr>
+                        <w:noProof/>
+                      </w:rPr>
+                    </w:pPr>
+                    <w:r>
+                      <w:rPr>
+                        <w:noProof/>
+                      </w:rPr>
+                      <w:t xml:space="preserve">[7] </w:t>
+                    </w:r>
+                  </w:p>
+                </w:tc>
+                <w:tc>
+                  <w:tcPr>
+                    <w:tcW w:w="0" w:type="auto"/>
+                    <w:hideMark/>
+                  </w:tcPr>
+                  <w:p>
+                    <w:pPr>
+                      <w:pStyle w:val="Bibliography"/>
+                      <w:rPr>
+                        <w:noProof/>
+                      </w:rPr>
+                    </w:pPr>
+                    <w:r>
+                      <w:rPr>
+                        <w:noProof/>
+                      </w:rPr>
+                      <w:t>Kaspersky, “Zeus Virus,” Kaspersky, [Online]. Available: https://usa.kaspersky.com/resource-center/threats/zeus-virus. [Accessed 02 April 2019].</w:t>
+                    </w:r>
+                  </w:p>
+                </w:tc>
+              </w:tr>
+              <w:tr>
+                <w:trPr>
+                  <w:divId w:val="1132793512"/>
+                  <w:tblCellSpacing w:w="15" w:type="dxa"/>
+                </w:trPr>
+                <w:tc>
+                  <w:tcPr>
+                    <w:tcW w:w="50" w:type="pct"/>
+                    <w:hideMark/>
+                  </w:tcPr>
+                  <w:p>
+                    <w:pPr>
+                      <w:pStyle w:val="Bibliography"/>
+                      <w:rPr>
+                        <w:noProof/>
+                      </w:rPr>
+                    </w:pPr>
+                    <w:r>
+                      <w:rPr>
+                        <w:noProof/>
+                      </w:rPr>
+                      <w:t xml:space="preserve">[8] </w:t>
+                    </w:r>
+                  </w:p>
+                </w:tc>
+                <w:tc>
+                  <w:tcPr>
+                    <w:tcW w:w="0" w:type="auto"/>
+                    <w:hideMark/>
+                  </w:tcPr>
+                  <w:p>
+                    <w:pPr>
+                      <w:pStyle w:val="Bibliography"/>
+                      <w:rPr>
+                        <w:noProof/>
+                      </w:rPr>
+                    </w:pPr>
+                    <w:r>
+                      <w:rPr>
+                        <w:noProof/>
+                      </w:rPr>
+                      <w:t>MalwareBytes Labs, “Zbot with legitimate applications on board,” MalwareBytes, 27 January 2017. [Online]. Available: https://blog.malwarebytes.com/cybercrime/2017/01/zbot-with-legitimate-applications-on-board/. [Accessed 02 April 2019].</w:t>
+                    </w:r>
+                  </w:p>
+                </w:tc>
+              </w:tr>
+              <w:tr>
+                <w:trPr>
+                  <w:divId w:val="1132793512"/>
+                  <w:tblCellSpacing w:w="15" w:type="dxa"/>
+                </w:trPr>
+                <w:tc>
+                  <w:tcPr>
+                    <w:tcW w:w="50" w:type="pct"/>
+                    <w:hideMark/>
+                  </w:tcPr>
+                  <w:p>
+                    <w:pPr>
+                      <w:pStyle w:val="Bibliography"/>
+                      <w:rPr>
+                        <w:noProof/>
+                      </w:rPr>
+                    </w:pPr>
+                    <w:r>
+                      <w:rPr>
+                        <w:noProof/>
+                      </w:rPr>
+                      <w:t xml:space="preserve">[9] </w:t>
+                    </w:r>
+                  </w:p>
+                </w:tc>
+                <w:tc>
+                  <w:tcPr>
+                    <w:tcW w:w="0" w:type="auto"/>
+                    <w:hideMark/>
+                  </w:tcPr>
+                  <w:p>
+                    <w:pPr>
+                      <w:pStyle w:val="Bibliography"/>
+                      <w:rPr>
+                        <w:noProof/>
+                      </w:rPr>
+                    </w:pPr>
+                    <w:r>
+                      <w:rPr>
+                        <w:noProof/>
+                      </w:rPr>
+                      <w:t>MalwareBytes Labs, “Worm,” MalwareBytes, 09 June 2016. [Online]. Available: https://blog.malwarebytes.com/threats/worm/. [Accessed 02 April 2019].</w:t>
+                    </w:r>
+                  </w:p>
+                </w:tc>
+              </w:tr>
+            </w:tbl>
+            <w:p>
+              <w:pPr>
+                <w:divId w:val="1132793512"/>
+                <w:rPr>
+                  <w:rFonts w:eastAsia="Times New Roman"/>
+                  <w:noProof/>
+                </w:rPr>
+              </w:pPr>
+            </w:p>
+            <w:p>
+              <w:r>
+                <w:rPr>
+                  <w:b/>
+                  <w:bCs/>
+                  <w:noProof/>
+                </w:rPr>
+                <w:fldChar w:fldCharType="end"/>
+              </w:r>
+            </w:p>
+          </w:sdtContent>
+        </w:sdt>
+      </w:sdtContent>
+    </w:sdt>
+    <w:p/>
+    <w:p/>
     <w:p/>
     <w:sectPr>
-      <w:footerReference w:type="even" r:id="rId15"/>
-      <w:footerReference w:type="default" r:id="rId16"/>
       <w:pgSz w:w="11900" w:h="16840"/>
       <w:pgMar w:top="1418" w:right="1418" w:bottom="1418" w:left="1418" w:header="709" w:footer="709" w:gutter="0"/>
       <w:cols w:space="708"/>
@@ -3294,7 +5509,7 @@
 </file>
 
 <file path=word/endnotes.xml><?xml version="1.0" encoding="utf-8"?>
-<w:endnotes xmlns:wpc="http://schemas.microsoft.com/office/word/2010/wordprocessingCanvas" xmlns:cx="http://schemas.microsoft.com/office/drawing/2014/chartex" xmlns:cx1="http://schemas.microsoft.com/office/drawing/2015/9/8/chartex" xmlns:cx2="http://schemas.microsoft.com/office/drawing/2015/10/21/chartex" xmlns:cx3="http://schemas.microsoft.com/office/drawing/2016/5/9/chartex" xmlns:cx4="http://schemas.microsoft.com/office/drawing/2016/5/10/chartex" xmlns:cx5="http://schemas.microsoft.com/office/drawing/2016/5/11/chartex" xmlns:cx6="http://schemas.microsoft.com/office/drawing/2016/5/12/chartex" xmlns:cx7="http://schemas.microsoft.com/office/drawing/2016/5/13/chartex" xmlns:cx8="http://schemas.microsoft.com/office/drawing/2016/5/14/chartex" xmlns:mc="http://schemas.openxmlformats.org/markup-compatibility/2006" xmlns:aink="http://schemas.microsoft.com/office/drawing/2016/ink" xmlns:am3d="http://schemas.microsoft.com/office/drawing/2017/model3d" xmlns:o="urn:schemas-microsoft-com:office:office" xmlns:r="http://schemas.openxmlformats.org/officeDocument/2006/relationships" xmlns:m="http://schemas.openxmlformats.org/officeDocument/2006/math" xmlns:v="urn:schemas-microsoft-com:vml" xmlns:wp14="http://schemas.microsoft.com/office/word/2010/wordprocessingDrawing" xmlns:wp="http://schemas.openxmlformats.org/drawingml/2006/wordprocessingDrawing" xmlns:w10="urn:schemas-microsoft-com:office:word" xmlns:w="http://schemas.openxmlformats.org/wordprocessingml/2006/main" xmlns:w14="http://schemas.microsoft.com/office/word/2010/wordml" xmlns:w15="http://schemas.microsoft.com/office/word/2012/wordml" xmlns:w16cid="http://schemas.microsoft.com/office/word/2016/wordml/cid" xmlns:w16se="http://schemas.microsoft.com/office/word/2015/wordml/symex" xmlns:wpg="http://schemas.microsoft.com/office/word/2010/wordprocessingGroup" xmlns:wpi="http://schemas.microsoft.com/office/word/2010/wordprocessingInk" xmlns:wne="http://schemas.microsoft.com/office/word/2006/wordml" xmlns:wps="http://schemas.microsoft.com/office/word/2010/wordprocessingShape" mc:Ignorable="w14 w15 w16se w16cid wp14">
+<w:endnotes xmlns:wpc="http://schemas.microsoft.com/office/word/2010/wordprocessingCanvas" xmlns:cx="http://schemas.microsoft.com/office/drawing/2014/chartex" xmlns:cx1="http://schemas.microsoft.com/office/drawing/2015/9/8/chartex" xmlns:mc="http://schemas.openxmlformats.org/markup-compatibility/2006" xmlns:o="urn:schemas-microsoft-com:office:office" xmlns:r="http://schemas.openxmlformats.org/officeDocument/2006/relationships" xmlns:m="http://schemas.openxmlformats.org/officeDocument/2006/math" xmlns:v="urn:schemas-microsoft-com:vml" xmlns:wp14="http://schemas.microsoft.com/office/word/2010/wordprocessingDrawing" xmlns:wp="http://schemas.openxmlformats.org/drawingml/2006/wordprocessingDrawing" xmlns:w10="urn:schemas-microsoft-com:office:word" xmlns:w="http://schemas.openxmlformats.org/wordprocessingml/2006/main" xmlns:w14="http://schemas.microsoft.com/office/word/2010/wordml" xmlns:w15="http://schemas.microsoft.com/office/word/2012/wordml" xmlns:w16se="http://schemas.microsoft.com/office/word/2015/wordml/symex" xmlns:wpg="http://schemas.microsoft.com/office/word/2010/wordprocessingGroup" xmlns:wpi="http://schemas.microsoft.com/office/word/2010/wordprocessingInk" xmlns:wne="http://schemas.microsoft.com/office/word/2006/wordml" xmlns:wps="http://schemas.microsoft.com/office/word/2010/wordprocessingShape" mc:Ignorable="w14 w15 w16se wp14">
   <w:endnote w:type="separator" w:id="-1">
     <w:p>
       <w:r>
@@ -3313,7 +5528,7 @@
 </file>
 
 <file path=word/footer1.xml><?xml version="1.0" encoding="utf-8"?>
-<w:ftr xmlns:wpc="http://schemas.microsoft.com/office/word/2010/wordprocessingCanvas" xmlns:cx="http://schemas.microsoft.com/office/drawing/2014/chartex" xmlns:cx1="http://schemas.microsoft.com/office/drawing/2015/9/8/chartex" xmlns:cx2="http://schemas.microsoft.com/office/drawing/2015/10/21/chartex" xmlns:cx3="http://schemas.microsoft.com/office/drawing/2016/5/9/chartex" xmlns:cx4="http://schemas.microsoft.com/office/drawing/2016/5/10/chartex" xmlns:cx5="http://schemas.microsoft.com/office/drawing/2016/5/11/chartex" xmlns:cx6="http://schemas.microsoft.com/office/drawing/2016/5/12/chartex" xmlns:cx7="http://schemas.microsoft.com/office/drawing/2016/5/13/chartex" xmlns:cx8="http://schemas.microsoft.com/office/drawing/2016/5/14/chartex" xmlns:mc="http://schemas.openxmlformats.org/markup-compatibility/2006" xmlns:aink="http://schemas.microsoft.com/office/drawing/2016/ink" xmlns:am3d="http://schemas.microsoft.com/office/drawing/2017/model3d" xmlns:o="urn:schemas-microsoft-com:office:office" xmlns:r="http://schemas.openxmlformats.org/officeDocument/2006/relationships" xmlns:m="http://schemas.openxmlformats.org/officeDocument/2006/math" xmlns:v="urn:schemas-microsoft-com:vml" xmlns:wp14="http://schemas.microsoft.com/office/word/2010/wordprocessingDrawing" xmlns:wp="http://schemas.openxmlformats.org/drawingml/2006/wordprocessingDrawing" xmlns:w10="urn:schemas-microsoft-com:office:word" xmlns:w="http://schemas.openxmlformats.org/wordprocessingml/2006/main" xmlns:w14="http://schemas.microsoft.com/office/word/2010/wordml" xmlns:w15="http://schemas.microsoft.com/office/word/2012/wordml" xmlns:w16cid="http://schemas.microsoft.com/office/word/2016/wordml/cid" xmlns:w16se="http://schemas.microsoft.com/office/word/2015/wordml/symex" xmlns:wpg="http://schemas.microsoft.com/office/word/2010/wordprocessingGroup" xmlns:wpi="http://schemas.microsoft.com/office/word/2010/wordprocessingInk" xmlns:wne="http://schemas.microsoft.com/office/word/2006/wordml" xmlns:wps="http://schemas.microsoft.com/office/word/2010/wordprocessingShape" mc:Ignorable="w14 w15 w16se w16cid wp14">
+<w:ftr xmlns:wpc="http://schemas.microsoft.com/office/word/2010/wordprocessingCanvas" xmlns:cx="http://schemas.microsoft.com/office/drawing/2014/chartex" xmlns:cx1="http://schemas.microsoft.com/office/drawing/2015/9/8/chartex" xmlns:mc="http://schemas.openxmlformats.org/markup-compatibility/2006" xmlns:o="urn:schemas-microsoft-com:office:office" xmlns:r="http://schemas.openxmlformats.org/officeDocument/2006/relationships" xmlns:m="http://schemas.openxmlformats.org/officeDocument/2006/math" xmlns:v="urn:schemas-microsoft-com:vml" xmlns:wp14="http://schemas.microsoft.com/office/word/2010/wordprocessingDrawing" xmlns:wp="http://schemas.openxmlformats.org/drawingml/2006/wordprocessingDrawing" xmlns:w10="urn:schemas-microsoft-com:office:word" xmlns:w="http://schemas.openxmlformats.org/wordprocessingml/2006/main" xmlns:w14="http://schemas.microsoft.com/office/word/2010/wordml" xmlns:w15="http://schemas.microsoft.com/office/word/2012/wordml" xmlns:w16se="http://schemas.microsoft.com/office/word/2015/wordml/symex" xmlns:wpg="http://schemas.microsoft.com/office/word/2010/wordprocessingGroup" xmlns:wpi="http://schemas.microsoft.com/office/word/2010/wordprocessingInk" xmlns:wne="http://schemas.microsoft.com/office/word/2006/wordml" xmlns:wps="http://schemas.microsoft.com/office/word/2010/wordprocessingShape" mc:Ignorable="w14 w15 w16se wp14">
   <w:sdt>
     <w:sdtPr>
       <w:rPr>
@@ -3368,7 +5583,7 @@
 </file>
 
 <file path=word/footer2.xml><?xml version="1.0" encoding="utf-8"?>
-<w:ftr xmlns:wpc="http://schemas.microsoft.com/office/word/2010/wordprocessingCanvas" xmlns:cx="http://schemas.microsoft.com/office/drawing/2014/chartex" xmlns:cx1="http://schemas.microsoft.com/office/drawing/2015/9/8/chartex" xmlns:cx2="http://schemas.microsoft.com/office/drawing/2015/10/21/chartex" xmlns:cx3="http://schemas.microsoft.com/office/drawing/2016/5/9/chartex" xmlns:cx4="http://schemas.microsoft.com/office/drawing/2016/5/10/chartex" xmlns:cx5="http://schemas.microsoft.com/office/drawing/2016/5/11/chartex" xmlns:cx6="http://schemas.microsoft.com/office/drawing/2016/5/12/chartex" xmlns:cx7="http://schemas.microsoft.com/office/drawing/2016/5/13/chartex" xmlns:cx8="http://schemas.microsoft.com/office/drawing/2016/5/14/chartex" xmlns:mc="http://schemas.openxmlformats.org/markup-compatibility/2006" xmlns:aink="http://schemas.microsoft.com/office/drawing/2016/ink" xmlns:am3d="http://schemas.microsoft.com/office/drawing/2017/model3d" xmlns:o="urn:schemas-microsoft-com:office:office" xmlns:r="http://schemas.openxmlformats.org/officeDocument/2006/relationships" xmlns:m="http://schemas.openxmlformats.org/officeDocument/2006/math" xmlns:v="urn:schemas-microsoft-com:vml" xmlns:wp14="http://schemas.microsoft.com/office/word/2010/wordprocessingDrawing" xmlns:wp="http://schemas.openxmlformats.org/drawingml/2006/wordprocessingDrawing" xmlns:w10="urn:schemas-microsoft-com:office:word" xmlns:w="http://schemas.openxmlformats.org/wordprocessingml/2006/main" xmlns:w14="http://schemas.microsoft.com/office/word/2010/wordml" xmlns:w15="http://schemas.microsoft.com/office/word/2012/wordml" xmlns:w16cid="http://schemas.microsoft.com/office/word/2016/wordml/cid" xmlns:w16se="http://schemas.microsoft.com/office/word/2015/wordml/symex" xmlns:wpg="http://schemas.microsoft.com/office/word/2010/wordprocessingGroup" xmlns:wpi="http://schemas.microsoft.com/office/word/2010/wordprocessingInk" xmlns:wne="http://schemas.microsoft.com/office/word/2006/wordml" xmlns:wps="http://schemas.microsoft.com/office/word/2010/wordprocessingShape" mc:Ignorable="w14 w15 w16se w16cid wp14">
+<w:ftr xmlns:wpc="http://schemas.microsoft.com/office/word/2010/wordprocessingCanvas" xmlns:cx="http://schemas.microsoft.com/office/drawing/2014/chartex" xmlns:cx1="http://schemas.microsoft.com/office/drawing/2015/9/8/chartex" xmlns:mc="http://schemas.openxmlformats.org/markup-compatibility/2006" xmlns:o="urn:schemas-microsoft-com:office:office" xmlns:r="http://schemas.openxmlformats.org/officeDocument/2006/relationships" xmlns:m="http://schemas.openxmlformats.org/officeDocument/2006/math" xmlns:v="urn:schemas-microsoft-com:vml" xmlns:wp14="http://schemas.microsoft.com/office/word/2010/wordprocessingDrawing" xmlns:wp="http://schemas.openxmlformats.org/drawingml/2006/wordprocessingDrawing" xmlns:w10="urn:schemas-microsoft-com:office:word" xmlns:w="http://schemas.openxmlformats.org/wordprocessingml/2006/main" xmlns:w14="http://schemas.microsoft.com/office/word/2010/wordml" xmlns:w15="http://schemas.microsoft.com/office/word/2012/wordml" xmlns:w16se="http://schemas.microsoft.com/office/word/2015/wordml/symex" xmlns:wpg="http://schemas.microsoft.com/office/word/2010/wordprocessingGroup" xmlns:wpi="http://schemas.microsoft.com/office/word/2010/wordprocessingInk" xmlns:wne="http://schemas.microsoft.com/office/word/2006/wordml" xmlns:wps="http://schemas.microsoft.com/office/word/2010/wordprocessingShape" mc:Ignorable="w14 w15 w16se wp14">
   <w:sdt>
     <w:sdtPr>
       <w:rPr>
@@ -3390,38 +5605,83 @@
         <w:pPr>
           <w:pStyle w:val="Footer"/>
           <w:jc w:val="center"/>
+        </w:pPr>
+        <w:r>
           <w:rPr>
             <w:rStyle w:val="PageNumber"/>
           </w:rPr>
+          <w:fldChar w:fldCharType="begin"/>
+        </w:r>
+        <w:r>
+          <w:rPr>
+            <w:rStyle w:val="PageNumber"/>
+          </w:rPr>
+          <w:instrText xml:space="preserve"> PAGE </w:instrText>
+        </w:r>
+        <w:r>
+          <w:rPr>
+            <w:rStyle w:val="PageNumber"/>
+          </w:rPr>
+          <w:fldChar w:fldCharType="separate"/>
+        </w:r>
+        <w:r>
+          <w:rPr>
+            <w:rStyle w:val="PageNumber"/>
+            <w:noProof/>
+          </w:rPr>
+          <w:t>11</w:t>
+        </w:r>
+        <w:r>
+          <w:rPr>
+            <w:rStyle w:val="PageNumber"/>
+          </w:rPr>
+          <w:fldChar w:fldCharType="end"/>
+        </w:r>
+      </w:p>
+    </w:sdtContent>
+  </w:sdt>
+</w:ftr>
+</file>
+
+<file path=word/footer3.xml><?xml version="1.0" encoding="utf-8"?>
+<w:ftr xmlns:wpc="http://schemas.microsoft.com/office/word/2010/wordprocessingCanvas" xmlns:cx="http://schemas.microsoft.com/office/drawing/2014/chartex" xmlns:cx1="http://schemas.microsoft.com/office/drawing/2015/9/8/chartex" xmlns:mc="http://schemas.openxmlformats.org/markup-compatibility/2006" xmlns:o="urn:schemas-microsoft-com:office:office" xmlns:r="http://schemas.openxmlformats.org/officeDocument/2006/relationships" xmlns:m="http://schemas.openxmlformats.org/officeDocument/2006/math" xmlns:v="urn:schemas-microsoft-com:vml" xmlns:wp14="http://schemas.microsoft.com/office/word/2010/wordprocessingDrawing" xmlns:wp="http://schemas.openxmlformats.org/drawingml/2006/wordprocessingDrawing" xmlns:w10="urn:schemas-microsoft-com:office:word" xmlns:w="http://schemas.openxmlformats.org/wordprocessingml/2006/main" xmlns:w14="http://schemas.microsoft.com/office/word/2010/wordml" xmlns:w15="http://schemas.microsoft.com/office/word/2012/wordml" xmlns:w16se="http://schemas.microsoft.com/office/word/2015/wordml/symex" xmlns:wpg="http://schemas.microsoft.com/office/word/2010/wordprocessingGroup" xmlns:wpi="http://schemas.microsoft.com/office/word/2010/wordprocessingInk" xmlns:wne="http://schemas.microsoft.com/office/word/2006/wordml" xmlns:wps="http://schemas.microsoft.com/office/word/2010/wordprocessingShape" mc:Ignorable="w14 w15 w16se wp14">
+  <w:sdt>
+    <w:sdtPr>
+      <w:id w:val="1441327973"/>
+      <w:docPartObj>
+        <w:docPartGallery w:val="Page Numbers (Bottom of Page)"/>
+        <w:docPartUnique/>
+      </w:docPartObj>
+    </w:sdtPr>
+    <w:sdtEndPr>
+      <w:rPr>
+        <w:noProof/>
+      </w:rPr>
+    </w:sdtEndPr>
+    <w:sdtContent>
+      <w:p>
+        <w:pPr>
+          <w:pStyle w:val="Footer"/>
+          <w:jc w:val="center"/>
         </w:pPr>
         <w:r>
-          <w:rPr>
-            <w:rStyle w:val="PageNumber"/>
-          </w:rPr>
           <w:fldChar w:fldCharType="begin"/>
         </w:r>
         <w:r>
-          <w:rPr>
-            <w:rStyle w:val="PageNumber"/>
-          </w:rPr>
-          <w:instrText xml:space="preserve"> PAGE </w:instrText>
-        </w:r>
-        <w:r>
-          <w:rPr>
-            <w:rStyle w:val="PageNumber"/>
-          </w:rPr>
+          <w:instrText xml:space="preserve"> PAGE   \* MERGEFORMAT </w:instrText>
+        </w:r>
+        <w:r>
           <w:fldChar w:fldCharType="separate"/>
         </w:r>
         <w:r>
           <w:rPr>
-            <w:rStyle w:val="PageNumber"/>
-            <w:noProof/>
-          </w:rPr>
-          <w:t>2</w:t>
-        </w:r>
-        <w:r>
-          <w:rPr>
-            <w:rStyle w:val="PageNumber"/>
+            <w:noProof/>
+          </w:rPr>
+          <w:t>7</w:t>
+        </w:r>
+        <w:r>
+          <w:rPr>
+            <w:noProof/>
           </w:rPr>
           <w:fldChar w:fldCharType="end"/>
         </w:r>
@@ -3437,7 +5697,7 @@
 </file>
 
 <file path=word/footnotes.xml><?xml version="1.0" encoding="utf-8"?>
-<w:footnotes xmlns:wpc="http://schemas.microsoft.com/office/word/2010/wordprocessingCanvas" xmlns:cx="http://schemas.microsoft.com/office/drawing/2014/chartex" xmlns:cx1="http://schemas.microsoft.com/office/drawing/2015/9/8/chartex" xmlns:cx2="http://schemas.microsoft.com/office/drawing/2015/10/21/chartex" xmlns:cx3="http://schemas.microsoft.com/office/drawing/2016/5/9/chartex" xmlns:cx4="http://schemas.microsoft.com/office/drawing/2016/5/10/chartex" xmlns:cx5="http://schemas.microsoft.com/office/drawing/2016/5/11/chartex" xmlns:cx6="http://schemas.microsoft.com/office/drawing/2016/5/12/chartex" xmlns:cx7="http://schemas.microsoft.com/office/drawing/2016/5/13/chartex" xmlns:cx8="http://schemas.microsoft.com/office/drawing/2016/5/14/chartex" xmlns:mc="http://schemas.openxmlformats.org/markup-compatibility/2006" xmlns:aink="http://schemas.microsoft.com/office/drawing/2016/ink" xmlns:am3d="http://schemas.microsoft.com/office/drawing/2017/model3d" xmlns:o="urn:schemas-microsoft-com:office:office" xmlns:r="http://schemas.openxmlformats.org/officeDocument/2006/relationships" xmlns:m="http://schemas.openxmlformats.org/officeDocument/2006/math" xmlns:v="urn:schemas-microsoft-com:vml" xmlns:wp14="http://schemas.microsoft.com/office/word/2010/wordprocessingDrawing" xmlns:wp="http://schemas.openxmlformats.org/drawingml/2006/wordprocessingDrawing" xmlns:w10="urn:schemas-microsoft-com:office:word" xmlns:w="http://schemas.openxmlformats.org/wordprocessingml/2006/main" xmlns:w14="http://schemas.microsoft.com/office/word/2010/wordml" xmlns:w15="http://schemas.microsoft.com/office/word/2012/wordml" xmlns:w16cid="http://schemas.microsoft.com/office/word/2016/wordml/cid" xmlns:w16se="http://schemas.microsoft.com/office/word/2015/wordml/symex" xmlns:wpg="http://schemas.microsoft.com/office/word/2010/wordprocessingGroup" xmlns:wpi="http://schemas.microsoft.com/office/word/2010/wordprocessingInk" xmlns:wne="http://schemas.microsoft.com/office/word/2006/wordml" xmlns:wps="http://schemas.microsoft.com/office/word/2010/wordprocessingShape" mc:Ignorable="w14 w15 w16se w16cid wp14">
+<w:footnotes xmlns:wpc="http://schemas.microsoft.com/office/word/2010/wordprocessingCanvas" xmlns:cx="http://schemas.microsoft.com/office/drawing/2014/chartex" xmlns:cx1="http://schemas.microsoft.com/office/drawing/2015/9/8/chartex" xmlns:mc="http://schemas.openxmlformats.org/markup-compatibility/2006" xmlns:o="urn:schemas-microsoft-com:office:office" xmlns:r="http://schemas.openxmlformats.org/officeDocument/2006/relationships" xmlns:m="http://schemas.openxmlformats.org/officeDocument/2006/math" xmlns:v="urn:schemas-microsoft-com:vml" xmlns:wp14="http://schemas.microsoft.com/office/word/2010/wordprocessingDrawing" xmlns:wp="http://schemas.openxmlformats.org/drawingml/2006/wordprocessingDrawing" xmlns:w10="urn:schemas-microsoft-com:office:word" xmlns:w="http://schemas.openxmlformats.org/wordprocessingml/2006/main" xmlns:w14="http://schemas.microsoft.com/office/word/2010/wordml" xmlns:w15="http://schemas.microsoft.com/office/word/2012/wordml" xmlns:w16se="http://schemas.microsoft.com/office/word/2015/wordml/symex" xmlns:wpg="http://schemas.microsoft.com/office/word/2010/wordprocessingGroup" xmlns:wpi="http://schemas.microsoft.com/office/word/2010/wordprocessingInk" xmlns:wne="http://schemas.microsoft.com/office/word/2006/wordml" xmlns:wps="http://schemas.microsoft.com/office/word/2010/wordprocessingShape" mc:Ignorable="w14 w15 w16se wp14">
   <w:footnote w:type="separator" w:id="-1">
     <w:p>
       <w:r>
@@ -3456,7 +5716,7 @@
 </file>
 
 <file path=word/numbering.xml><?xml version="1.0" encoding="utf-8"?>
-<w:numbering xmlns:wpc="http://schemas.microsoft.com/office/word/2010/wordprocessingCanvas" xmlns:cx="http://schemas.microsoft.com/office/drawing/2014/chartex" xmlns:cx1="http://schemas.microsoft.com/office/drawing/2015/9/8/chartex" xmlns:cx2="http://schemas.microsoft.com/office/drawing/2015/10/21/chartex" xmlns:cx3="http://schemas.microsoft.com/office/drawing/2016/5/9/chartex" xmlns:cx4="http://schemas.microsoft.com/office/drawing/2016/5/10/chartex" xmlns:cx5="http://schemas.microsoft.com/office/drawing/2016/5/11/chartex" xmlns:cx6="http://schemas.microsoft.com/office/drawing/2016/5/12/chartex" xmlns:cx7="http://schemas.microsoft.com/office/drawing/2016/5/13/chartex" xmlns:cx8="http://schemas.microsoft.com/office/drawing/2016/5/14/chartex" xmlns:mc="http://schemas.openxmlformats.org/markup-compatibility/2006" xmlns:aink="http://schemas.microsoft.com/office/drawing/2016/ink" xmlns:am3d="http://schemas.microsoft.com/office/drawing/2017/model3d" xmlns:o="urn:schemas-microsoft-com:office:office" xmlns:r="http://schemas.openxmlformats.org/officeDocument/2006/relationships" xmlns:m="http://schemas.openxmlformats.org/officeDocument/2006/math" xmlns:v="urn:schemas-microsoft-com:vml" xmlns:wp14="http://schemas.microsoft.com/office/word/2010/wordprocessingDrawing" xmlns:wp="http://schemas.openxmlformats.org/drawingml/2006/wordprocessingDrawing" xmlns:w10="urn:schemas-microsoft-com:office:word" xmlns:w="http://schemas.openxmlformats.org/wordprocessingml/2006/main" xmlns:w14="http://schemas.microsoft.com/office/word/2010/wordml" xmlns:w15="http://schemas.microsoft.com/office/word/2012/wordml" xmlns:w16cid="http://schemas.microsoft.com/office/word/2016/wordml/cid" xmlns:w16se="http://schemas.microsoft.com/office/word/2015/wordml/symex" xmlns:wpg="http://schemas.microsoft.com/office/word/2010/wordprocessingGroup" xmlns:wpi="http://schemas.microsoft.com/office/word/2010/wordprocessingInk" xmlns:wne="http://schemas.microsoft.com/office/word/2006/wordml" xmlns:wps="http://schemas.microsoft.com/office/word/2010/wordprocessingShape" mc:Ignorable="w14 w15 w16se w16cid wp14">
+<w:numbering xmlns:wpc="http://schemas.microsoft.com/office/word/2010/wordprocessingCanvas" xmlns:cx="http://schemas.microsoft.com/office/drawing/2014/chartex" xmlns:cx1="http://schemas.microsoft.com/office/drawing/2015/9/8/chartex" xmlns:mc="http://schemas.openxmlformats.org/markup-compatibility/2006" xmlns:o="urn:schemas-microsoft-com:office:office" xmlns:r="http://schemas.openxmlformats.org/officeDocument/2006/relationships" xmlns:m="http://schemas.openxmlformats.org/officeDocument/2006/math" xmlns:v="urn:schemas-microsoft-com:vml" xmlns:wp14="http://schemas.microsoft.com/office/word/2010/wordprocessingDrawing" xmlns:wp="http://schemas.openxmlformats.org/drawingml/2006/wordprocessingDrawing" xmlns:w10="urn:schemas-microsoft-com:office:word" xmlns:w="http://schemas.openxmlformats.org/wordprocessingml/2006/main" xmlns:w14="http://schemas.microsoft.com/office/word/2010/wordml" xmlns:w15="http://schemas.microsoft.com/office/word/2012/wordml" xmlns:w16se="http://schemas.microsoft.com/office/word/2015/wordml/symex" xmlns:wpg="http://schemas.microsoft.com/office/word/2010/wordprocessingGroup" xmlns:wpi="http://schemas.microsoft.com/office/word/2010/wordprocessingInk" xmlns:wne="http://schemas.microsoft.com/office/word/2006/wordml" xmlns:wps="http://schemas.microsoft.com/office/word/2010/wordprocessingShape" mc:Ignorable="w14 w15 w16se wp14">
   <w:abstractNum w:abstractNumId="0" w15:restartNumberingAfterBreak="0">
     <w:nsid w:val="5FB61AFE"/>
     <w:multiLevelType w:val="hybridMultilevel"/>
@@ -3577,7 +5837,7 @@
 </file>
 
 <file path=word/styles.xml><?xml version="1.0" encoding="utf-8"?>
-<w:styles xmlns:mc="http://schemas.openxmlformats.org/markup-compatibility/2006" xmlns:r="http://schemas.openxmlformats.org/officeDocument/2006/relationships" xmlns:w="http://schemas.openxmlformats.org/wordprocessingml/2006/main" xmlns:w14="http://schemas.microsoft.com/office/word/2010/wordml" xmlns:w15="http://schemas.microsoft.com/office/word/2012/wordml" xmlns:w16cid="http://schemas.microsoft.com/office/word/2016/wordml/cid" xmlns:w16se="http://schemas.microsoft.com/office/word/2015/wordml/symex" mc:Ignorable="w14 w15 w16se w16cid">
+<w:styles xmlns:mc="http://schemas.openxmlformats.org/markup-compatibility/2006" xmlns:r="http://schemas.openxmlformats.org/officeDocument/2006/relationships" xmlns:w="http://schemas.openxmlformats.org/wordprocessingml/2006/main" xmlns:w14="http://schemas.microsoft.com/office/word/2010/wordml" xmlns:w15="http://schemas.microsoft.com/office/word/2012/wordml" xmlns:w16se="http://schemas.microsoft.com/office/word/2015/wordml/symex" mc:Ignorable="w14 w15 w16se">
   <w:docDefaults>
     <w:rPrDefault>
       <w:rPr>
@@ -3589,7 +5849,7 @@
     </w:rPrDefault>
     <w:pPrDefault/>
   </w:docDefaults>
-  <w:latentStyles w:defLockedState="0" w:defUIPriority="99" w:defSemiHidden="0" w:defUnhideWhenUsed="0" w:defQFormat="0" w:count="375">
+  <w:latentStyles w:defLockedState="0" w:defUIPriority="99" w:defSemiHidden="0" w:defUnhideWhenUsed="0" w:defQFormat="0" w:count="371">
     <w:lsdException w:name="Normal" w:uiPriority="0" w:qFormat="1"/>
     <w:lsdException w:name="heading 1" w:uiPriority="9" w:qFormat="1"/>
     <w:lsdException w:name="heading 2" w:semiHidden="1" w:uiPriority="9" w:unhideWhenUsed="1" w:qFormat="1"/>
@@ -3961,10 +6221,6 @@
     <w:lsdException w:name="List Table 5 Dark Accent 6" w:uiPriority="50"/>
     <w:lsdException w:name="List Table 6 Colorful Accent 6" w:uiPriority="51"/>
     <w:lsdException w:name="List Table 7 Colorful Accent 6" w:uiPriority="52"/>
-    <w:lsdException w:name="Mention" w:semiHidden="1" w:unhideWhenUsed="1"/>
-    <w:lsdException w:name="Smart Hyperlink" w:semiHidden="1" w:unhideWhenUsed="1"/>
-    <w:lsdException w:name="Hashtag" w:semiHidden="1" w:unhideWhenUsed="1"/>
-    <w:lsdException w:name="Unresolved Mention" w:semiHidden="1" w:unhideWhenUsed="1"/>
   </w:latentStyles>
   <w:style w:type="paragraph" w:default="1" w:styleId="Normal">
     <w:name w:val="Normal"/>
@@ -4003,16 +6259,16 @@
     <w:uiPriority w:val="9"/>
     <w:unhideWhenUsed/>
     <w:qFormat/>
-    <w:rsid w:val="000D2227"/>
+    <w:rsid w:val="00A560BC"/>
     <w:pPr>
       <w:keepNext/>
       <w:keepLines/>
       <w:spacing w:before="40" w:after="0"/>
-      <w:ind w:left="720"/>
       <w:outlineLvl w:val="1"/>
     </w:pPr>
     <w:rPr>
       <w:rFonts w:eastAsiaTheme="majorEastAsia" w:cstheme="majorBidi"/>
+      <w:b/>
       <w:color w:val="000000" w:themeColor="text1"/>
       <w:sz w:val="32"/>
       <w:szCs w:val="26"/>
@@ -4026,7 +6282,7 @@
     <w:uiPriority w:val="9"/>
     <w:unhideWhenUsed/>
     <w:qFormat/>
-    <w:rsid w:val="005D3B49"/>
+    <w:rsid w:val="005D6311"/>
     <w:pPr>
       <w:keepNext/>
       <w:keepLines/>
@@ -4035,6 +6291,7 @@
     </w:pPr>
     <w:rPr>
       <w:rFonts w:eastAsiaTheme="majorEastAsia" w:cstheme="majorBidi"/>
+      <w:b/>
       <w:color w:val="000000" w:themeColor="text1"/>
       <w:sz w:val="28"/>
     </w:rPr>
@@ -4178,7 +6435,7 @@
       <w:contextualSpacing/>
     </w:pPr>
   </w:style>
-  <w:style w:type="character" w:styleId="UnresolvedMention">
+  <w:style w:type="character" w:customStyle="1" w:styleId="UnresolvedMention">
     <w:name w:val="Unresolved Mention"/>
     <w:basedOn w:val="DefaultParagraphFont"/>
     <w:uiPriority w:val="99"/>
@@ -4242,9 +6499,10 @@
     <w:basedOn w:val="DefaultParagraphFont"/>
     <w:link w:val="Heading2"/>
     <w:uiPriority w:val="9"/>
-    <w:rsid w:val="000D2227"/>
+    <w:rsid w:val="00A560BC"/>
     <w:rPr>
       <w:rFonts w:ascii="Times New Roman" w:eastAsiaTheme="majorEastAsia" w:hAnsi="Times New Roman" w:cstheme="majorBidi"/>
+      <w:b/>
       <w:color w:val="000000" w:themeColor="text1"/>
       <w:sz w:val="32"/>
       <w:szCs w:val="26"/>
@@ -4285,9 +6543,10 @@
     <w:basedOn w:val="DefaultParagraphFont"/>
     <w:link w:val="Heading3"/>
     <w:uiPriority w:val="9"/>
-    <w:rsid w:val="005D3B49"/>
+    <w:rsid w:val="005D6311"/>
     <w:rPr>
       <w:rFonts w:ascii="Times New Roman" w:eastAsiaTheme="majorEastAsia" w:hAnsi="Times New Roman" w:cstheme="majorBidi"/>
+      <w:b/>
       <w:color w:val="000000" w:themeColor="text1"/>
       <w:sz w:val="28"/>
     </w:rPr>
@@ -4304,6 +6563,44 @@
       <w:spacing w:after="100"/>
       <w:ind w:left="480"/>
     </w:pPr>
+  </w:style>
+  <w:style w:type="paragraph" w:styleId="Caption">
+    <w:name w:val="caption"/>
+    <w:basedOn w:val="Normal"/>
+    <w:next w:val="Normal"/>
+    <w:uiPriority w:val="35"/>
+    <w:unhideWhenUsed/>
+    <w:qFormat/>
+    <w:rsid w:val="00F84A63"/>
+    <w:pPr>
+      <w:spacing w:before="0" w:after="200"/>
+    </w:pPr>
+    <w:rPr>
+      <w:i/>
+      <w:iCs/>
+      <w:color w:val="44546A" w:themeColor="text2"/>
+      <w:sz w:val="18"/>
+      <w:szCs w:val="18"/>
+    </w:rPr>
+  </w:style>
+  <w:style w:type="paragraph" w:styleId="TableofFigures">
+    <w:name w:val="table of figures"/>
+    <w:basedOn w:val="Normal"/>
+    <w:next w:val="Normal"/>
+    <w:uiPriority w:val="99"/>
+    <w:unhideWhenUsed/>
+    <w:rsid w:val="00F84A63"/>
+    <w:pPr>
+      <w:spacing w:after="0"/>
+    </w:pPr>
+  </w:style>
+  <w:style w:type="paragraph" w:styleId="Bibliography">
+    <w:name w:val="Bibliography"/>
+    <w:basedOn w:val="Normal"/>
+    <w:next w:val="Normal"/>
+    <w:uiPriority w:val="37"/>
+    <w:unhideWhenUsed/>
+    <w:rsid w:val="00555C4C"/>
   </w:style>
 </w:styles>
 </file>
@@ -4601,4 +6898,189 @@
     </a:ext>
   </a:extLst>
 </a:theme>
+</file>
+
+<file path=customXml/item1.xml><?xml version="1.0" encoding="utf-8"?>
+<b:Sources xmlns:b="http://schemas.openxmlformats.org/officeDocument/2006/bibliography" xmlns="http://schemas.openxmlformats.org/officeDocument/2006/bibliography" SelectedStyle="\IEEE2006OfficeOnline.xsl" StyleName="IEEE" Version="2006">
+  <b:Source>
+    <b:Tag>Var19</b:Tag>
+    <b:SourceType>InternetSite</b:SourceType>
+    <b:Guid>{4C32B363-B57F-4786-8CBE-521AF0E42D9B}</b:Guid>
+    <b:Author>
+      <b:Author>
+        <b:Corporate>Varonis</b:Corporate>
+      </b:Author>
+    </b:Author>
+    <b:Title>60 Must-Know Cybersecurity Statistics for 2019</b:Title>
+    <b:ProductionCompany>Varonis</b:ProductionCompany>
+    <b:Year>2019</b:Year>
+    <b:Month>March</b:Month>
+    <b:Day>28</b:Day>
+    <b:YearAccessed>2019</b:YearAccessed>
+    <b:MonthAccessed>April</b:MonthAccessed>
+    <b:DayAccessed>02</b:DayAccessed>
+    <b:URL>https://www.varonis.com/blog/cybersecurity-statistics/</b:URL>
+    <b:RefOrder>2</b:RefOrder>
+  </b:Source>
+  <b:Source>
+    <b:Tag>For18</b:Tag>
+    <b:SourceType>InternetSite</b:SourceType>
+    <b:Guid>{9498CF89-2472-4486-B24A-E4DB3BC44369}</b:Guid>
+    <b:Title>Developing the Conected World of 2018 and Beyond</b:Title>
+    <b:Year>2018</b:Year>
+    <b:Month>March</b:Month>
+    <b:Day>16</b:Day>
+    <b:YearAccessed>2019</b:YearAccessed>
+    <b:MonthAccessed>April</b:MonthAccessed>
+    <b:DayAccessed>02</b:DayAccessed>
+    <b:URL>https://www.forbes.com/sites/forbestechcouncil/2018/03/16/developing-the-connected-world-of-2018-and-beyond/#156cda811e51</b:URL>
+    <b:Author>
+      <b:Author>
+        <b:Corporate>Forbes</b:Corporate>
+      </b:Author>
+    </b:Author>
+    <b:ProductionCompany>Forbes</b:ProductionCompany>
+    <b:RefOrder>1</b:RefOrder>
+  </b:Source>
+  <b:Source>
+    <b:Tag>GDa17</b:Tag>
+    <b:SourceType>InternetSite</b:SourceType>
+    <b:Guid>{F0445BCC-442F-4311-9C7D-F35F8F383993}</b:Guid>
+    <b:Author>
+      <b:Author>
+        <b:Corporate>G-Data Software</b:Corporate>
+      </b:Author>
+    </b:Author>
+    <b:Title>Malware trends 2017</b:Title>
+    <b:ProductionCompany>G-Data Software</b:ProductionCompany>
+    <b:Year>2017</b:Year>
+    <b:Month>April</b:Month>
+    <b:Day>10</b:Day>
+    <b:YearAccessed>2019</b:YearAccessed>
+    <b:MonthAccessed>April</b:MonthAccessed>
+    <b:DayAccessed>02</b:DayAccessed>
+    <b:URL>https://www.gdatasoftware.com/blog/2017/04/29666-malware-trends-2017</b:URL>
+    <b:RefOrder>3</b:RefOrder>
+  </b:Source>
+  <b:Source>
+    <b:Tag>Com19</b:Tag>
+    <b:SourceType>InternetSite</b:SourceType>
+    <b:Guid>{948D07F5-F34F-4A1A-8798-8B2636CC6660}</b:Guid>
+    <b:Author>
+      <b:Author>
+        <b:Corporate>Comodo Security</b:Corporate>
+      </b:Author>
+    </b:Author>
+    <b:Title>Trojan Horse Definition</b:Title>
+    <b:ProductionCompany>Comodo Security</b:ProductionCompany>
+    <b:YearAccessed>2019</b:YearAccessed>
+    <b:MonthAccessed>April</b:MonthAccessed>
+    <b:DayAccessed>02</b:DayAccessed>
+    <b:URL>https://enterprise.comodo.com/trojan-horse-definition.php</b:URL>
+    <b:RefOrder>5</b:RefOrder>
+  </b:Source>
+  <b:Source>
+    <b:Tag>Com191</b:Tag>
+    <b:SourceType>InternetSite</b:SourceType>
+    <b:Guid>{C9A58ADD-7932-4DE7-90AF-87508349F211}</b:Guid>
+    <b:Author>
+      <b:Author>
+        <b:Corporate>Comodo Security</b:Corporate>
+      </b:Author>
+    </b:Author>
+    <b:Title>What is a Trojan Horse</b:Title>
+    <b:ProductionCompany>Comodo Security</b:ProductionCompany>
+    <b:YearAccessed>2019</b:YearAccessed>
+    <b:MonthAccessed>April</b:MonthAccessed>
+    <b:DayAccessed>02</b:DayAccessed>
+    <b:URL>https://enterprise.comodo.com/what-is-a-trojan-horse.php</b:URL>
+    <b:RefOrder>6</b:RefOrder>
+  </b:Source>
+  <b:Source>
+    <b:Tag>Kas19</b:Tag>
+    <b:SourceType>InternetSite</b:SourceType>
+    <b:Guid>{02C2AAEC-BD5D-44AB-9020-240287A2319A}</b:Guid>
+    <b:Author>
+      <b:Author>
+        <b:Corporate>Kaspersky</b:Corporate>
+      </b:Author>
+    </b:Author>
+    <b:Title>Zeus Virus</b:Title>
+    <b:ProductionCompany>Kaspersky</b:ProductionCompany>
+    <b:YearAccessed>2019</b:YearAccessed>
+    <b:MonthAccessed>April</b:MonthAccessed>
+    <b:DayAccessed>02</b:DayAccessed>
+    <b:URL>https://usa.kaspersky.com/resource-center/threats/zeus-virus</b:URL>
+    <b:RefOrder>7</b:RefOrder>
+  </b:Source>
+  <b:Source>
+    <b:Tag>Mal17</b:Tag>
+    <b:SourceType>InternetSite</b:SourceType>
+    <b:Guid>{C33D5EE2-9E9D-4FCA-8C01-D414C7584A74}</b:Guid>
+    <b:Author>
+      <b:Author>
+        <b:Corporate>MalwareBytes Labs</b:Corporate>
+      </b:Author>
+    </b:Author>
+    <b:Title>Zbot with legitimate applications on board</b:Title>
+    <b:ProductionCompany>MalwareBytes</b:ProductionCompany>
+    <b:Year>2017</b:Year>
+    <b:Month>January</b:Month>
+    <b:Day>27</b:Day>
+    <b:YearAccessed>2019</b:YearAccessed>
+    <b:MonthAccessed>April</b:MonthAccessed>
+    <b:DayAccessed>02</b:DayAccessed>
+    <b:URL>https://blog.malwarebytes.com/cybercrime/2017/01/zbot-with-legitimate-applications-on-board/</b:URL>
+    <b:RefOrder>8</b:RefOrder>
+  </b:Source>
+  <b:Source>
+    <b:Tag>Mal16</b:Tag>
+    <b:SourceType>InternetSite</b:SourceType>
+    <b:Guid>{A8DDDDBA-6389-4C05-9EB7-97FFA25D4CC3}</b:Guid>
+    <b:Author>
+      <b:Author>
+        <b:Corporate>MalwareBytes Labs</b:Corporate>
+      </b:Author>
+    </b:Author>
+    <b:Title>Worm</b:Title>
+    <b:ProductionCompany>MalwareBytes</b:ProductionCompany>
+    <b:Year>2016</b:Year>
+    <b:Month>June</b:Month>
+    <b:Day>09</b:Day>
+    <b:YearAccessed>2019</b:YearAccessed>
+    <b:MonthAccessed>April</b:MonthAccessed>
+    <b:DayAccessed>02</b:DayAccessed>
+    <b:URL>https://blog.malwarebytes.com/threats/worm/</b:URL>
+    <b:RefOrder>9</b:RefOrder>
+  </b:Source>
+  <b:Source>
+    <b:Tag>Tro98</b:Tag>
+    <b:SourceType>InternetSite</b:SourceType>
+    <b:Guid>{A17AC64D-C679-4CE5-AD30-22A951E689AE}</b:Guid>
+    <b:Title>Trojan Horse</b:Title>
+    <b:Year>1998</b:Year>
+    <b:Month>July</b:Month>
+    <b:Day>20</b:Day>
+    <b:InternetSiteTitle>Britannica</b:InternetSiteTitle>
+    <b:URL>https://www.britannica.com/topic/Trojan-horse</b:URL>
+    <b:YearAccessed>2019</b:YearAccessed>
+    <b:MonthAccessed>April</b:MonthAccessed>
+    <b:DayAccessed>02</b:DayAccessed>
+    <b:Author>
+      <b:Author>
+        <b:Corporate>Britannica</b:Corporate>
+      </b:Author>
+    </b:Author>
+    <b:ProductionCompany>Britannica</b:ProductionCompany>
+    <b:RefOrder>4</b:RefOrder>
+  </b:Source>
+</b:Sources>
+</file>
+
+<file path=customXml/itemProps1.xml><?xml version="1.0" encoding="utf-8"?>
+<ds:datastoreItem xmlns:ds="http://schemas.openxmlformats.org/officeDocument/2006/customXml" ds:itemID="{D8572488-7BBD-4926-A247-9F295894F73B}">
+  <ds:schemaRefs>
+    <ds:schemaRef ds:uri="http://schemas.openxmlformats.org/officeDocument/2006/bibliography"/>
+  </ds:schemaRefs>
+</ds:datastoreItem>
 </file>
</xml_diff>

<commit_message>
4.1 Use of Supporting Tools finished as well as line spacing and formating
</commit_message>
<xml_diff>
--- a/Report.docx
+++ b/Report.docx
@@ -111,13 +111,13 @@
       <w:r>
         <w:br w:type="page"/>
       </w:r>
-      <w:bookmarkStart w:id="0" w:name="_Toc529180024"/>
-      <w:bookmarkStart w:id="1" w:name="_Toc5126837"/>
+      <w:bookmarkStart w:id="0" w:name="_Toc5126837"/>
+      <w:bookmarkStart w:id="1" w:name="_Toc529180024"/>
       <w:r>
         <w:lastRenderedPageBreak/>
         <w:t>Declaration</w:t>
       </w:r>
-      <w:bookmarkEnd w:id="1"/>
+      <w:bookmarkEnd w:id="0"/>
     </w:p>
     <w:p>
       <w:r>
@@ -136,7 +136,7 @@
         <w:lastRenderedPageBreak/>
         <w:t>Acknowledgements</w:t>
       </w:r>
-      <w:bookmarkEnd w:id="0"/>
+      <w:bookmarkEnd w:id="1"/>
       <w:bookmarkEnd w:id="2"/>
     </w:p>
     <w:p>
@@ -3353,6 +3353,7 @@
           <w:id w:val="155885794"/>
           <w:citation/>
         </w:sdtPr>
+        <w:sdtEndPr/>
         <w:sdtContent>
           <w:r>
             <w:fldChar w:fldCharType="begin"/>
@@ -3378,7 +3379,12 @@
         <w:t xml:space="preserve">, </w:t>
       </w:r>
       <w:r>
-        <w:t xml:space="preserve">protection against and identification of Malware is becoming more important by the day. The average cost of a malware attack on a company is $2.4million and the cost in time </w:t>
+        <w:t>protection against and identification of Malware is becoming more important by the day. The average cost of a malware attack on a company is $2.4million and the cost in t</w:t>
+      </w:r>
+      <w:bookmarkStart w:id="10" w:name="_GoBack"/>
+      <w:bookmarkEnd w:id="10"/>
+      <w:r>
+        <w:t xml:space="preserve">ime </w:t>
       </w:r>
       <w:r>
         <w:t xml:space="preserve">of a malware attack is 50 days </w:t>
@@ -3388,6 +3394,7 @@
           <w:id w:val="1533763501"/>
           <w:citation/>
         </w:sdtPr>
+        <w:sdtEndPr/>
         <w:sdtContent>
           <w:r>
             <w:fldChar w:fldCharType="begin"/>
@@ -3428,6 +3435,7 @@
           <w:id w:val="175621544"/>
           <w:citation/>
         </w:sdtPr>
+        <w:sdtEndPr/>
         <w:sdtContent>
           <w:r>
             <w:fldChar w:fldCharType="begin"/>
@@ -3484,14 +3492,14 @@
       <w:pPr>
         <w:pStyle w:val="Heading2"/>
       </w:pPr>
-      <w:bookmarkStart w:id="10" w:name="_Toc5126843"/>
+      <w:bookmarkStart w:id="11" w:name="_Toc5126843"/>
       <w:r>
         <w:t xml:space="preserve">1.2 </w:t>
       </w:r>
       <w:r>
         <w:t>Malware Types</w:t>
       </w:r>
-      <w:bookmarkEnd w:id="10"/>
+      <w:bookmarkEnd w:id="11"/>
     </w:p>
     <w:p>
       <w:r>
@@ -3502,14 +3510,15 @@
       <w:pPr>
         <w:pStyle w:val="Heading3"/>
       </w:pPr>
-      <w:bookmarkStart w:id="11" w:name="_Toc5126844"/>
-      <w:r>
+      <w:bookmarkStart w:id="12" w:name="_Toc5126844"/>
+      <w:r>
+        <w:lastRenderedPageBreak/>
         <w:t xml:space="preserve">1.2.1 </w:t>
       </w:r>
       <w:r>
         <w:t>Trojan</w:t>
       </w:r>
-      <w:bookmarkEnd w:id="11"/>
+      <w:bookmarkEnd w:id="12"/>
     </w:p>
     <w:p>
       <w:r>
@@ -3563,6 +3572,7 @@
           <w:id w:val="-235165949"/>
           <w:citation/>
         </w:sdtPr>
+        <w:sdtEndPr/>
         <w:sdtContent>
           <w:r>
             <w:fldChar w:fldCharType="begin"/>
@@ -3600,6 +3610,7 @@
           <w:id w:val="1319686348"/>
           <w:citation/>
         </w:sdtPr>
+        <w:sdtEndPr/>
         <w:sdtContent>
           <w:r>
             <w:fldChar w:fldCharType="begin"/>
@@ -3626,16 +3637,11 @@
       </w:r>
     </w:p>
     <w:p>
-      <w:pPr>
-        <w:ind w:left="1440"/>
-        <w:jc w:val="center"/>
-      </w:pPr>
       <w:r>
         <w:rPr>
           <w:noProof/>
           <w:lang w:eastAsia="en-GB"/>
         </w:rPr>
-        <w:lastRenderedPageBreak/>
         <w:drawing>
           <wp:anchor distT="0" distB="0" distL="114300" distR="114300" simplePos="0" relativeHeight="251659264" behindDoc="0" locked="0" layoutInCell="1" allowOverlap="1" wp14:anchorId="143B7D0F" wp14:editId="6B5C48F4">
             <wp:simplePos x="0" y="0"/>
@@ -3698,24 +3704,46 @@
         <w:pStyle w:val="Caption"/>
         <w:jc w:val="center"/>
       </w:pPr>
-      <w:bookmarkStart w:id="12" w:name="_Toc5123681"/>
       <w:bookmarkStart w:id="13" w:name="_Ref5123744"/>
+      <w:bookmarkStart w:id="14" w:name="_Toc5123681"/>
       <w:r>
         <w:t xml:space="preserve">Figure </w:t>
       </w:r>
-      <w:fldSimple w:instr=" SEQ Figure \* ARABIC ">
-        <w:r>
-          <w:rPr>
-            <w:noProof/>
-          </w:rPr>
-          <w:t>1</w:t>
-        </w:r>
-      </w:fldSimple>
+      <w:r>
+        <w:rPr>
+          <w:noProof/>
+        </w:rPr>
+        <w:fldChar w:fldCharType="begin"/>
+      </w:r>
+      <w:r>
+        <w:rPr>
+          <w:noProof/>
+        </w:rPr>
+        <w:instrText xml:space="preserve"> SEQ Figure \* ARABIC </w:instrText>
+      </w:r>
+      <w:r>
+        <w:rPr>
+          <w:noProof/>
+        </w:rPr>
+        <w:fldChar w:fldCharType="separate"/>
+      </w:r>
+      <w:r>
+        <w:rPr>
+          <w:noProof/>
+        </w:rPr>
+        <w:t>1</w:t>
+      </w:r>
+      <w:r>
+        <w:rPr>
+          <w:noProof/>
+        </w:rPr>
+        <w:fldChar w:fldCharType="end"/>
+      </w:r>
       <w:bookmarkEnd w:id="13"/>
       <w:r>
         <w:t>. Example of Flash Player Trojan Webpage</w:t>
       </w:r>
-      <w:bookmarkEnd w:id="12"/>
+      <w:bookmarkEnd w:id="14"/>
     </w:p>
     <w:p>
       <w:r>
@@ -3811,7 +3839,11 @@
       </w:r>
       <w:proofErr w:type="gramEnd"/>
       <w:r>
-        <w:t xml:space="preserve"> can cause damage is by using your computer as part of a bot net, this can cause damage to other users, particularly when performing a Distributed Denial of Service attack. The DDoS attack would work with other computers and devices on the bot net to overload a targets network. The target of this attack could be anyone from a single person up to a multinational company, recent examples of this attack are the Boxing Day attacks on online game services such as Xbox Live and PlayStation Network. Being part of a bot net can put the user in great trouble as </w:t>
+        <w:t xml:space="preserve"> can cause damage is by using your computer as part of a bot net, this can cause damage to other users, particularly when performing a Distributed Denial of Service attack. The DDoS attack would work with other computers and devices on the bot net to overload a targets network. The target </w:t>
+      </w:r>
+      <w:r>
+        <w:lastRenderedPageBreak/>
+        <w:t xml:space="preserve">of this attack could be anyone from a single person up to a multinational company, recent examples of this attack are the Boxing Day attacks on online game services such as Xbox Live and PlayStation Network. Being part of a bot net can put the user in great trouble as </w:t>
       </w:r>
       <w:r>
         <w:t>cyber-attacks</w:t>
@@ -3824,6 +3856,7 @@
           <w:id w:val="1941262830"/>
           <w:citation/>
         </w:sdtPr>
+        <w:sdtEndPr/>
         <w:sdtContent>
           <w:r>
             <w:fldChar w:fldCharType="begin"/>
@@ -3850,6 +3883,7 @@
           <w:id w:val="797654262"/>
           <w:citation/>
         </w:sdtPr>
+        <w:sdtEndPr/>
         <w:sdtContent>
           <w:r>
             <w:fldChar w:fldCharType="begin"/>
@@ -3885,49 +3919,49 @@
       <w:pPr>
         <w:pStyle w:val="Heading3"/>
       </w:pPr>
-      <w:bookmarkStart w:id="14" w:name="_Toc5126845"/>
+      <w:bookmarkStart w:id="15" w:name="_Toc5126845"/>
       <w:r>
         <w:t xml:space="preserve">1.2.2 </w:t>
       </w:r>
       <w:r>
         <w:t>Worm</w:t>
       </w:r>
-      <w:bookmarkEnd w:id="14"/>
+      <w:bookmarkEnd w:id="15"/>
     </w:p>
     <w:p/>
     <w:p>
       <w:pPr>
         <w:pStyle w:val="Heading3"/>
       </w:pPr>
-      <w:bookmarkStart w:id="15" w:name="_Toc5126846"/>
+      <w:bookmarkStart w:id="16" w:name="_Toc5126846"/>
       <w:r>
         <w:t xml:space="preserve">1.2.3 </w:t>
       </w:r>
       <w:r>
         <w:t>Ransomware</w:t>
       </w:r>
-      <w:bookmarkEnd w:id="15"/>
+      <w:bookmarkEnd w:id="16"/>
     </w:p>
     <w:p/>
     <w:p>
       <w:pPr>
         <w:pStyle w:val="Heading3"/>
       </w:pPr>
-      <w:bookmarkStart w:id="16" w:name="_Toc5126847"/>
+      <w:bookmarkStart w:id="17" w:name="_Toc5126847"/>
       <w:r>
         <w:t xml:space="preserve">1.2.4 </w:t>
       </w:r>
       <w:r>
         <w:t>Rootkit</w:t>
       </w:r>
-      <w:bookmarkEnd w:id="16"/>
+      <w:bookmarkEnd w:id="17"/>
     </w:p>
     <w:p/>
     <w:p>
       <w:pPr>
         <w:pStyle w:val="Heading3"/>
       </w:pPr>
-      <w:bookmarkStart w:id="17" w:name="_Toc5126848"/>
+      <w:bookmarkStart w:id="18" w:name="_Toc5126848"/>
       <w:r>
         <w:t xml:space="preserve">1.2.5 </w:t>
       </w:r>
@@ -3935,7 +3969,7 @@
       <w:r>
         <w:t>Keylogger</w:t>
       </w:r>
-      <w:bookmarkEnd w:id="17"/>
+      <w:bookmarkEnd w:id="18"/>
       <w:proofErr w:type="spellEnd"/>
     </w:p>
     <w:p/>
@@ -3943,152 +3977,158 @@
       <w:pPr>
         <w:pStyle w:val="Heading2"/>
       </w:pPr>
-      <w:bookmarkStart w:id="18" w:name="_Toc5126849"/>
+      <w:bookmarkStart w:id="19" w:name="_Toc5126849"/>
       <w:r>
         <w:t xml:space="preserve">1.3 </w:t>
       </w:r>
       <w:r>
         <w:t>Machine Learning</w:t>
       </w:r>
-      <w:bookmarkEnd w:id="18"/>
+      <w:bookmarkEnd w:id="19"/>
     </w:p>
     <w:p/>
     <w:p>
       <w:pPr>
         <w:pStyle w:val="Heading2"/>
       </w:pPr>
-      <w:bookmarkStart w:id="19" w:name="_Toc5126850"/>
+      <w:bookmarkStart w:id="20" w:name="_Toc5126850"/>
+      <w:r>
+        <w:t xml:space="preserve">1.4 </w:t>
+      </w:r>
+      <w:r>
+        <w:t>Analysis</w:t>
+      </w:r>
+      <w:bookmarkEnd w:id="20"/>
+    </w:p>
+    <w:p>
+      <w:pPr>
+        <w:pStyle w:val="Heading3"/>
+      </w:pPr>
+      <w:bookmarkStart w:id="21" w:name="_Toc5126851"/>
+      <w:r>
+        <w:t xml:space="preserve">1.4.1 </w:t>
+      </w:r>
+      <w:r>
+        <w:t>Dynamic Analysis</w:t>
+      </w:r>
+      <w:bookmarkEnd w:id="21"/>
+      <w:r>
+        <w:t xml:space="preserve"> </w:t>
+      </w:r>
+    </w:p>
+    <w:p/>
+    <w:p>
+      <w:pPr>
+        <w:pStyle w:val="Heading3"/>
+      </w:pPr>
+      <w:bookmarkStart w:id="22" w:name="_Toc5126852"/>
+      <w:r>
+        <w:t xml:space="preserve">1.4.2 </w:t>
+      </w:r>
+      <w:r>
+        <w:t>Static Analysis</w:t>
+      </w:r>
+      <w:bookmarkEnd w:id="22"/>
+    </w:p>
+    <w:p/>
+    <w:p>
+      <w:pPr>
+        <w:pStyle w:val="Heading3"/>
+      </w:pPr>
+      <w:bookmarkStart w:id="23" w:name="_Toc5126853"/>
+      <w:r>
+        <w:t xml:space="preserve">1.4.3 </w:t>
+      </w:r>
+      <w:r>
+        <w:t>Cuckoo Environment</w:t>
+      </w:r>
+      <w:bookmarkEnd w:id="23"/>
+      <w:r>
+        <w:t xml:space="preserve"> </w:t>
+      </w:r>
+    </w:p>
+    <w:p/>
+    <w:p>
+      <w:pPr>
+        <w:pStyle w:val="Heading1"/>
+      </w:pPr>
+      <w:bookmarkStart w:id="24" w:name="_Toc5126854"/>
+      <w:r>
+        <w:t xml:space="preserve">2.0 </w:t>
+      </w:r>
+      <w:r>
+        <w:t>Solution Description and System Requirements</w:t>
+      </w:r>
+      <w:bookmarkEnd w:id="24"/>
+    </w:p>
+    <w:p>
+      <w:pPr>
+        <w:pStyle w:val="Heading2"/>
+      </w:pPr>
+      <w:bookmarkStart w:id="25" w:name="_Toc5126855"/>
+      <w:r>
+        <w:t xml:space="preserve">2.1 </w:t>
+      </w:r>
+      <w:r>
+        <w:t xml:space="preserve">Solution </w:t>
+      </w:r>
+      <w:r>
+        <w:t>Description</w:t>
+      </w:r>
+      <w:bookmarkEnd w:id="25"/>
+    </w:p>
+    <w:p/>
+    <w:p>
+      <w:pPr>
+        <w:pStyle w:val="Heading2"/>
+      </w:pPr>
+      <w:bookmarkStart w:id="26" w:name="_Toc5126856"/>
+      <w:r>
+        <w:t xml:space="preserve">2.2 </w:t>
+      </w:r>
+      <w:r>
+        <w:t>System Requirements</w:t>
+      </w:r>
+      <w:bookmarkEnd w:id="26"/>
+    </w:p>
+    <w:p/>
+    <w:p>
+      <w:pPr>
+        <w:pStyle w:val="Heading1"/>
+      </w:pPr>
+      <w:bookmarkStart w:id="27" w:name="_Toc5126857"/>
+      <w:r>
+        <w:t xml:space="preserve">3.0 </w:t>
+      </w:r>
+      <w:r>
+        <w:t>Design</w:t>
+      </w:r>
+      <w:bookmarkEnd w:id="27"/>
+    </w:p>
+    <w:p>
       <w:r>
         <w:lastRenderedPageBreak/>
-        <w:t xml:space="preserve">1.4 </w:t>
-      </w:r>
-      <w:r>
-        <w:t>Analysis</w:t>
-      </w:r>
-      <w:bookmarkEnd w:id="19"/>
-    </w:p>
-    <w:p>
-      <w:pPr>
-        <w:pStyle w:val="Heading3"/>
-      </w:pPr>
-      <w:bookmarkStart w:id="20" w:name="_Toc5126851"/>
-      <w:r>
-        <w:t xml:space="preserve">1.4.1 </w:t>
-      </w:r>
-      <w:r>
-        <w:t>Dynamic Analysis</w:t>
-      </w:r>
-      <w:bookmarkEnd w:id="20"/>
-      <w:r>
-        <w:t xml:space="preserve"> </w:t>
-      </w:r>
-    </w:p>
-    <w:p/>
-    <w:p>
-      <w:pPr>
-        <w:pStyle w:val="Heading3"/>
-      </w:pPr>
-      <w:bookmarkStart w:id="21" w:name="_Toc5126852"/>
-      <w:r>
-        <w:t xml:space="preserve">1.4.2 </w:t>
-      </w:r>
-      <w:r>
-        <w:t>Static Analysis</w:t>
-      </w:r>
-      <w:bookmarkEnd w:id="21"/>
-    </w:p>
-    <w:p/>
-    <w:p>
-      <w:pPr>
-        <w:pStyle w:val="Heading3"/>
-      </w:pPr>
-      <w:bookmarkStart w:id="22" w:name="_Toc5126853"/>
-      <w:r>
-        <w:t xml:space="preserve">1.4.3 </w:t>
+        <w:t xml:space="preserve">There is three main parts to the system that </w:t>
+      </w:r>
+      <w:r>
+        <w:t>will be</w:t>
+      </w:r>
+      <w:r>
+        <w:t xml:space="preserve"> developed. The first part is a cuckoo environment, this will take in an executable file and run it, making a report of the API Calls amongst other pieces of information. The next part of the system is a parser, this will take in the JSON file that has been created by the cuckoo environment and will extract features from this creating the training dataset. The final part of the system is the actual Machine Learning mind. It will be trained using the dataset created previously and will be able to take in a set of API Calls and predict the family of malware the executable belongs to.</w:t>
+      </w:r>
+    </w:p>
+    <w:p>
+      <w:pPr>
+        <w:pStyle w:val="Heading2"/>
+      </w:pPr>
+      <w:bookmarkStart w:id="28" w:name="_Toc5126858"/>
+      <w:r>
+        <w:t xml:space="preserve">3.1 </w:t>
       </w:r>
       <w:r>
         <w:t>Cuckoo Environment</w:t>
       </w:r>
-      <w:bookmarkEnd w:id="22"/>
-      <w:r>
-        <w:t xml:space="preserve"> </w:t>
-      </w:r>
-    </w:p>
-    <w:p/>
-    <w:p>
-      <w:pPr>
-        <w:pStyle w:val="Heading1"/>
-      </w:pPr>
-      <w:bookmarkStart w:id="23" w:name="_Toc5126854"/>
-      <w:r>
-        <w:t xml:space="preserve">2.0 </w:t>
-      </w:r>
-      <w:r>
-        <w:t>Solution Description and System Requirements</w:t>
-      </w:r>
-      <w:bookmarkEnd w:id="23"/>
-    </w:p>
-    <w:p>
-      <w:pPr>
-        <w:pStyle w:val="Heading2"/>
-      </w:pPr>
-      <w:bookmarkStart w:id="24" w:name="_Toc5126855"/>
-      <w:r>
-        <w:t xml:space="preserve">2.1 </w:t>
-      </w:r>
-      <w:r>
-        <w:t xml:space="preserve">Solution </w:t>
-      </w:r>
-      <w:r>
-        <w:t>Description</w:t>
-      </w:r>
-      <w:bookmarkEnd w:id="24"/>
-    </w:p>
-    <w:p/>
-    <w:p>
-      <w:pPr>
-        <w:pStyle w:val="Heading2"/>
-      </w:pPr>
-      <w:bookmarkStart w:id="25" w:name="_Toc5126856"/>
-      <w:r>
-        <w:t xml:space="preserve">2.2 </w:t>
-      </w:r>
-      <w:r>
-        <w:t>System Requirements</w:t>
-      </w:r>
-      <w:bookmarkEnd w:id="25"/>
-    </w:p>
-    <w:p/>
-    <w:p>
-      <w:pPr>
-        <w:pStyle w:val="Heading1"/>
-      </w:pPr>
-      <w:bookmarkStart w:id="26" w:name="_Toc5126857"/>
-      <w:r>
-        <w:t xml:space="preserve">3.0 </w:t>
-      </w:r>
-      <w:r>
-        <w:t>Design</w:t>
-      </w:r>
-      <w:bookmarkEnd w:id="26"/>
-    </w:p>
-    <w:p>
-      <w:r>
-        <w:t>There is three main parts to the system that has been developed. The first part is a cuckoo environment, this will take in an executable file and run it, making a report of the API Calls amongst other pieces of information. The next part of the system is a parser, this will take in the JSON file that has been created by the cuckoo environment and will extract features from this creating the training dataset. The final part of the system is the actual Machine Learning mind. It will be trained using the dataset created previously and will be able to take in a set of API Calls and predict the family of malware the executable belongs to.</w:t>
-      </w:r>
-    </w:p>
-    <w:p>
-      <w:pPr>
-        <w:pStyle w:val="Heading2"/>
-      </w:pPr>
-      <w:bookmarkStart w:id="27" w:name="_Toc5126858"/>
-      <w:r>
-        <w:t xml:space="preserve">3.1 </w:t>
-      </w:r>
-      <w:r>
-        <w:t>Cuckoo Environment</w:t>
-      </w:r>
-      <w:bookmarkEnd w:id="27"/>
+      <w:bookmarkEnd w:id="28"/>
     </w:p>
     <w:p>
       <w:r>
@@ -4097,7 +4137,6 @@
     </w:p>
     <w:p>
       <w:pPr>
-        <w:spacing w:before="0" w:after="0"/>
         <w:jc w:val="center"/>
         <w:rPr>
           <w:rFonts w:eastAsia="Times New Roman" w:cs="Times New Roman"/>
@@ -4187,25 +4226,47 @@
         <w:pStyle w:val="Caption"/>
         <w:jc w:val="center"/>
       </w:pPr>
-      <w:bookmarkStart w:id="28" w:name="_Toc5123682"/>
+      <w:bookmarkStart w:id="29" w:name="_Toc5123682"/>
       <w:r>
         <w:t xml:space="preserve">Figure </w:t>
       </w:r>
-      <w:fldSimple w:instr=" SEQ Figure \* ARABIC ">
-        <w:r>
-          <w:rPr>
-            <w:noProof/>
-          </w:rPr>
-          <w:t>2</w:t>
-        </w:r>
-      </w:fldSimple>
+      <w:r>
+        <w:rPr>
+          <w:noProof/>
+        </w:rPr>
+        <w:fldChar w:fldCharType="begin"/>
+      </w:r>
+      <w:r>
+        <w:rPr>
+          <w:noProof/>
+        </w:rPr>
+        <w:instrText xml:space="preserve"> SEQ Figure \* ARABIC </w:instrText>
+      </w:r>
+      <w:r>
+        <w:rPr>
+          <w:noProof/>
+        </w:rPr>
+        <w:fldChar w:fldCharType="separate"/>
+      </w:r>
+      <w:r>
+        <w:rPr>
+          <w:noProof/>
+        </w:rPr>
+        <w:t>2</w:t>
+      </w:r>
+      <w:r>
+        <w:rPr>
+          <w:noProof/>
+        </w:rPr>
+        <w:fldChar w:fldCharType="end"/>
+      </w:r>
       <w:r>
         <w:t xml:space="preserve">. </w:t>
       </w:r>
       <w:r>
         <w:t>Example of Cuckoo Environment</w:t>
       </w:r>
-      <w:bookmarkEnd w:id="28"/>
+      <w:bookmarkEnd w:id="29"/>
     </w:p>
     <w:p>
       <w:r>
@@ -4214,7 +4275,6 @@
     </w:p>
     <w:p>
       <w:r>
-        <w:lastRenderedPageBreak/>
         <w:t xml:space="preserve">The Windows 7 virtual machine will be used to run the specimen file. This will allow the Cuckoo Host to perform dynamic analysis, looking at what that file is doing when activated. After it has finished executing, the Cuckoo host will generate the JSON report. </w:t>
       </w:r>
     </w:p>
@@ -4227,6 +4287,7 @@
           <w:noProof/>
           <w:lang w:eastAsia="en-GB"/>
         </w:rPr>
+        <w:lastRenderedPageBreak/>
         <w:drawing>
           <wp:inline distT="0" distB="0" distL="0" distR="0" wp14:anchorId="1E733DD4" wp14:editId="4617A10B">
             <wp:extent cx="3793067" cy="3312238"/>
@@ -4269,25 +4330,47 @@
         <w:pStyle w:val="Caption"/>
         <w:jc w:val="center"/>
       </w:pPr>
-      <w:bookmarkStart w:id="29" w:name="_Toc5123683"/>
+      <w:bookmarkStart w:id="30" w:name="_Toc5123683"/>
       <w:r>
         <w:t xml:space="preserve">Figure </w:t>
       </w:r>
-      <w:fldSimple w:instr=" SEQ Figure \* ARABIC ">
-        <w:r>
-          <w:rPr>
-            <w:noProof/>
-          </w:rPr>
-          <w:t>3</w:t>
-        </w:r>
-      </w:fldSimple>
+      <w:r>
+        <w:rPr>
+          <w:noProof/>
+        </w:rPr>
+        <w:fldChar w:fldCharType="begin"/>
+      </w:r>
+      <w:r>
+        <w:rPr>
+          <w:noProof/>
+        </w:rPr>
+        <w:instrText xml:space="preserve"> SEQ Figure \* ARABIC </w:instrText>
+      </w:r>
+      <w:r>
+        <w:rPr>
+          <w:noProof/>
+        </w:rPr>
+        <w:fldChar w:fldCharType="separate"/>
+      </w:r>
+      <w:r>
+        <w:rPr>
+          <w:noProof/>
+        </w:rPr>
+        <w:t>3</w:t>
+      </w:r>
+      <w:r>
+        <w:rPr>
+          <w:noProof/>
+        </w:rPr>
+        <w:fldChar w:fldCharType="end"/>
+      </w:r>
       <w:r>
         <w:t xml:space="preserve">. </w:t>
       </w:r>
       <w:r>
         <w:t>An example of the JSON reports collection.</w:t>
       </w:r>
-      <w:bookmarkEnd w:id="29"/>
+      <w:bookmarkEnd w:id="30"/>
     </w:p>
     <w:p>
       <w:r>
@@ -4366,25 +4449,47 @@
         <w:pStyle w:val="Caption"/>
         <w:jc w:val="center"/>
       </w:pPr>
-      <w:bookmarkStart w:id="30" w:name="_Toc5123684"/>
+      <w:bookmarkStart w:id="31" w:name="_Toc5123684"/>
       <w:r>
         <w:t xml:space="preserve">Figure </w:t>
       </w:r>
-      <w:fldSimple w:instr=" SEQ Figure \* ARABIC ">
-        <w:r>
-          <w:rPr>
-            <w:noProof/>
-          </w:rPr>
-          <w:t>4</w:t>
-        </w:r>
-      </w:fldSimple>
+      <w:r>
+        <w:rPr>
+          <w:noProof/>
+        </w:rPr>
+        <w:fldChar w:fldCharType="begin"/>
+      </w:r>
+      <w:r>
+        <w:rPr>
+          <w:noProof/>
+        </w:rPr>
+        <w:instrText xml:space="preserve"> SEQ Figure \* ARABIC </w:instrText>
+      </w:r>
+      <w:r>
+        <w:rPr>
+          <w:noProof/>
+        </w:rPr>
+        <w:fldChar w:fldCharType="separate"/>
+      </w:r>
+      <w:r>
+        <w:rPr>
+          <w:noProof/>
+        </w:rPr>
+        <w:t>4</w:t>
+      </w:r>
+      <w:r>
+        <w:rPr>
+          <w:noProof/>
+        </w:rPr>
+        <w:fldChar w:fldCharType="end"/>
+      </w:r>
       <w:r>
         <w:t xml:space="preserve">. </w:t>
       </w:r>
       <w:r>
         <w:t>Example of API Call in JSON File</w:t>
       </w:r>
-      <w:bookmarkEnd w:id="30"/>
+      <w:bookmarkEnd w:id="31"/>
     </w:p>
     <w:p>
       <w:pPr>
@@ -4414,58 +4519,64 @@
       <w:pPr>
         <w:pStyle w:val="Heading2"/>
       </w:pPr>
-      <w:bookmarkStart w:id="31" w:name="_Toc5126859"/>
+      <w:bookmarkStart w:id="32" w:name="_Toc5126859"/>
       <w:r>
         <w:t xml:space="preserve">3.2 </w:t>
       </w:r>
       <w:r>
         <w:t>Parser</w:t>
       </w:r>
-      <w:bookmarkEnd w:id="31"/>
+      <w:bookmarkEnd w:id="32"/>
     </w:p>
     <w:p/>
     <w:p>
       <w:pPr>
         <w:pStyle w:val="Heading2"/>
       </w:pPr>
-      <w:bookmarkStart w:id="32" w:name="_Toc5126860"/>
+      <w:bookmarkStart w:id="33" w:name="_Toc5126860"/>
       <w:r>
         <w:t xml:space="preserve">3.3 </w:t>
       </w:r>
       <w:r>
         <w:t>Machine Learning</w:t>
       </w:r>
-      <w:bookmarkEnd w:id="32"/>
+      <w:bookmarkEnd w:id="33"/>
     </w:p>
     <w:p/>
     <w:p>
       <w:pPr>
         <w:pStyle w:val="Heading1"/>
       </w:pPr>
-      <w:bookmarkStart w:id="33" w:name="_Toc5126861"/>
-      <w:r>
+      <w:bookmarkStart w:id="34" w:name="_Toc5126861"/>
+      <w:r>
+        <w:lastRenderedPageBreak/>
         <w:t xml:space="preserve">4.0 </w:t>
       </w:r>
       <w:r>
         <w:t>Implementation</w:t>
       </w:r>
-      <w:bookmarkEnd w:id="33"/>
+      <w:bookmarkEnd w:id="34"/>
     </w:p>
     <w:p>
       <w:pPr>
         <w:pStyle w:val="Heading2"/>
       </w:pPr>
-      <w:bookmarkStart w:id="34" w:name="_Toc5126862"/>
+      <w:bookmarkStart w:id="35" w:name="_Toc5126862"/>
       <w:r>
         <w:t>4.1 Use of Supporting Tools</w:t>
       </w:r>
-      <w:bookmarkEnd w:id="34"/>
+      <w:bookmarkEnd w:id="35"/>
+    </w:p>
+    <w:p>
+      <w:r>
+        <w:t xml:space="preserve">For this project, I needed to use plenty of Supporting Tools and Languages to develop this project. Below is listed the tools and languages that were used in the making of this project as well as the development environment used to create the code. </w:t>
+      </w:r>
     </w:p>
     <w:p>
       <w:pPr>
         <w:pStyle w:val="Heading3"/>
       </w:pPr>
-      <w:bookmarkStart w:id="35" w:name="_Toc5126863"/>
+      <w:bookmarkStart w:id="36" w:name="_Toc5126863"/>
       <w:r>
         <w:t>4.1</w:t>
       </w:r>
@@ -4475,154 +4586,469 @@
       <w:r>
         <w:t xml:space="preserve"> Languages Used</w:t>
       </w:r>
-      <w:bookmarkEnd w:id="35"/>
+      <w:bookmarkEnd w:id="36"/>
+    </w:p>
+    <w:p>
+      <w:r>
+        <w:t xml:space="preserve">For the development of this project, there was a need for both a scripting language to automate the different subsystems as well as a language aimed towards data science. For this purpose, Python and R were chosen. </w:t>
+      </w:r>
+    </w:p>
+    <w:p>
+      <w:r>
+        <w:t>I decided on Python as the scripting language because of its ease of use as well as the fact that it was built with scripting in mind. For the Machine Learning portion of the project, I chose R, this is because of its advantages when manipulating large datasets as well as the inbuilt libraries that are provided with R (</w:t>
+      </w:r>
+      <w:r>
+        <w:fldChar w:fldCharType="begin"/>
+      </w:r>
+      <w:r>
+        <w:instrText xml:space="preserve"> REF _Ref5128501 \h </w:instrText>
+      </w:r>
+      <w:r>
+        <w:fldChar w:fldCharType="separate"/>
+      </w:r>
+      <w:r>
+        <w:t>4.4 Use of Software Libraries</w:t>
+      </w:r>
+      <w:r>
+        <w:fldChar w:fldCharType="end"/>
+      </w:r>
+      <w:r>
+        <w:t>).</w:t>
+      </w:r>
+      <w:r>
+        <w:t xml:space="preserve"> </w:t>
+      </w:r>
+    </w:p>
+    <w:p>
+      <w:r>
+        <w:t>As a note, Python also contains great support from pre-existing libraries to be used for Machine Learning, however my experience with R in the CSC3060: Artificial Intelligence and Data Analytics module during my final year gave R a slight advantage over Python.</w:t>
+      </w:r>
+    </w:p>
+    <w:p>
+      <w:pPr>
+        <w:pStyle w:val="Heading3"/>
+      </w:pPr>
+      <w:bookmarkStart w:id="37" w:name="_Toc5126864"/>
+      <w:r>
+        <w:t>4.1.2 Development Environment</w:t>
+      </w:r>
+      <w:bookmarkEnd w:id="37"/>
+    </w:p>
+    <w:p>
+      <w:r>
+        <w:t>The project was developed on a Windows System that leverages Microsoft</w:t>
+      </w:r>
+      <w:r>
+        <w:t xml:space="preserve"> and </w:t>
+      </w:r>
+      <w:proofErr w:type="spellStart"/>
+      <w:r>
+        <w:t>Canonical</w:t>
+      </w:r>
+      <w:r>
+        <w:t>’s</w:t>
+      </w:r>
+      <w:proofErr w:type="spellEnd"/>
+      <w:r>
+        <w:t xml:space="preserve"> recent </w:t>
+      </w:r>
+      <w:r>
+        <w:t xml:space="preserve">partnership to run Ubuntu as a subsystem on Windows 10 </w:t>
+      </w:r>
+      <w:sdt>
+        <w:sdtPr>
+          <w:id w:val="1807971809"/>
+          <w:citation/>
+        </w:sdtPr>
+        <w:sdtContent>
+          <w:r>
+            <w:fldChar w:fldCharType="begin"/>
+          </w:r>
+          <w:r>
+            <w:instrText xml:space="preserve"> CITATION Ubu19 \l 2057 </w:instrText>
+          </w:r>
+          <w:r>
+            <w:fldChar w:fldCharType="separate"/>
+          </w:r>
+          <w:r>
+            <w:rPr>
+              <w:noProof/>
+            </w:rPr>
+            <w:t>[7]</w:t>
+          </w:r>
+          <w:r>
+            <w:fldChar w:fldCharType="end"/>
+          </w:r>
+        </w:sdtContent>
+      </w:sdt>
+      <w:r>
+        <w:t xml:space="preserve">. This allowed for Cuckoo to be installed as part of this Ubuntu without the need for a separate Virtual Machine to become the Cuckoo Host. As the </w:t>
+      </w:r>
+    </w:p>
+    <w:p>
+      <w:r>
+        <w:t xml:space="preserve">For the development of the code, the Atom text editor was used. It is a text editor created by GitHub that has built in support for Python Syntax highlighting. As it was developed by GitHub it also has enhanced support for the Git Version Control System </w:t>
+      </w:r>
+      <w:sdt>
+        <w:sdtPr>
+          <w:id w:val="-194390841"/>
+          <w:citation/>
+        </w:sdtPr>
+        <w:sdtContent>
+          <w:r>
+            <w:fldChar w:fldCharType="begin"/>
+          </w:r>
+          <w:r>
+            <w:instrText xml:space="preserve"> CITATION Git19 \l 2057 </w:instrText>
+          </w:r>
+          <w:r>
+            <w:fldChar w:fldCharType="separate"/>
+          </w:r>
+          <w:r>
+            <w:rPr>
+              <w:noProof/>
+            </w:rPr>
+            <w:t>[8]</w:t>
+          </w:r>
+          <w:r>
+            <w:fldChar w:fldCharType="end"/>
+          </w:r>
+        </w:sdtContent>
+      </w:sdt>
+      <w:r>
+        <w:t>. It was chosen for its simple layout as well as powerful enhancements.</w:t>
+      </w:r>
+    </w:p>
+    <w:p>
+      <w:pPr>
+        <w:pStyle w:val="Heading3"/>
+      </w:pPr>
+      <w:bookmarkStart w:id="38" w:name="_Toc5126865"/>
+      <w:r>
+        <w:t>4.1.3 Version Control</w:t>
+      </w:r>
+      <w:bookmarkEnd w:id="38"/>
+    </w:p>
+    <w:p>
+      <w:r>
+        <w:t xml:space="preserve">During the course of the practical part of the dissertation, the Queen’s EEECS </w:t>
+      </w:r>
+      <w:proofErr w:type="spellStart"/>
+      <w:r>
+        <w:t>Gitlab</w:t>
+      </w:r>
+      <w:proofErr w:type="spellEnd"/>
+      <w:r>
+        <w:t xml:space="preserve"> service was used to host a Git Repository containing the code used for this project. A private </w:t>
+      </w:r>
+      <w:proofErr w:type="spellStart"/>
+      <w:r>
+        <w:t>Github</w:t>
+      </w:r>
+      <w:proofErr w:type="spellEnd"/>
+      <w:r>
+        <w:t xml:space="preserve"> Repository was also used as a secondary backup location. </w:t>
+      </w:r>
+    </w:p>
+    <w:p>
+      <w:r>
+        <w:t xml:space="preserve">The use of Git meant that both myself and the supervisor could access the </w:t>
+      </w:r>
+      <w:r>
+        <w:t>project’s codebase</w:t>
+      </w:r>
+      <w:r>
+        <w:t xml:space="preserve"> at any time</w:t>
+      </w:r>
+      <w:r>
+        <w:t xml:space="preserve">. By using the commit system to upload incremental changes, it gave an itemised </w:t>
+      </w:r>
+      <w:r>
+        <w:lastRenderedPageBreak/>
+        <w:t xml:space="preserve">report of the features and changes that had been made, down to the line of code. </w:t>
+      </w:r>
+      <w:r>
+        <w:t>This meant that in the event of a bug or issue, it was easy to investigate where and when the bug was created. In the event of a catastrophic failure, a full roll back could be carried out</w:t>
+      </w:r>
+      <w:r>
+        <w:t xml:space="preserve"> by using the Git system.</w:t>
+      </w:r>
+    </w:p>
+    <w:p>
+      <w:pPr>
+        <w:pStyle w:val="Heading2"/>
+      </w:pPr>
+      <w:bookmarkStart w:id="39" w:name="_Toc5126866"/>
+      <w:bookmarkStart w:id="40" w:name="_Ref5128501"/>
+      <w:r>
+        <w:t>4.4 Use of Software Libraries</w:t>
+      </w:r>
+      <w:bookmarkEnd w:id="39"/>
+      <w:bookmarkEnd w:id="40"/>
+    </w:p>
+    <w:p>
+      <w:pPr>
+        <w:pStyle w:val="Heading3"/>
+      </w:pPr>
+      <w:r>
+        <w:t>4.4.1 Python Libraries</w:t>
+      </w:r>
+    </w:p>
+    <w:p>
+      <w:pPr>
+        <w:pStyle w:val="Heading4"/>
+      </w:pPr>
+      <w:r>
+        <w:t xml:space="preserve">4.4.1.1 </w:t>
+      </w:r>
+      <w:proofErr w:type="spellStart"/>
+      <w:proofErr w:type="gramStart"/>
+      <w:r>
+        <w:t>os</w:t>
+      </w:r>
+      <w:proofErr w:type="spellEnd"/>
+      <w:proofErr w:type="gramEnd"/>
     </w:p>
     <w:p/>
     <w:p>
       <w:pPr>
+        <w:pStyle w:val="Heading4"/>
+      </w:pPr>
+      <w:r>
+        <w:t xml:space="preserve">4.4.1.2 </w:t>
+      </w:r>
+      <w:proofErr w:type="spellStart"/>
+      <w:proofErr w:type="gramStart"/>
+      <w:r>
+        <w:t>datetime</w:t>
+      </w:r>
+      <w:proofErr w:type="spellEnd"/>
+      <w:proofErr w:type="gramEnd"/>
+    </w:p>
+    <w:p/>
+    <w:p>
+      <w:pPr>
+        <w:pStyle w:val="Heading4"/>
+      </w:pPr>
+      <w:r>
+        <w:t xml:space="preserve">4.4.1.3 </w:t>
+      </w:r>
+      <w:proofErr w:type="spellStart"/>
+      <w:proofErr w:type="gramStart"/>
+      <w:r>
+        <w:t>json</w:t>
+      </w:r>
+      <w:proofErr w:type="spellEnd"/>
+      <w:proofErr w:type="gramEnd"/>
+    </w:p>
+    <w:p/>
+    <w:p>
+      <w:pPr>
+        <w:pStyle w:val="Heading4"/>
+      </w:pPr>
+      <w:r>
+        <w:t xml:space="preserve">4.4.1.4 </w:t>
+      </w:r>
+      <w:proofErr w:type="gramStart"/>
+      <w:r>
+        <w:t>csv</w:t>
+      </w:r>
+      <w:proofErr w:type="gramEnd"/>
+    </w:p>
+    <w:p/>
+    <w:p>
+      <w:pPr>
+        <w:pStyle w:val="Heading4"/>
+      </w:pPr>
+      <w:r>
+        <w:t xml:space="preserve">4.4.1.5 </w:t>
+      </w:r>
+      <w:proofErr w:type="gramStart"/>
+      <w:r>
+        <w:t>s</w:t>
+      </w:r>
+      <w:r>
+        <w:t>ys</w:t>
+      </w:r>
+      <w:proofErr w:type="gramEnd"/>
+    </w:p>
+    <w:p/>
+    <w:p>
+      <w:pPr>
+        <w:pStyle w:val="Heading4"/>
+      </w:pPr>
+      <w:r>
+        <w:t xml:space="preserve">4.4.1.6 </w:t>
+      </w:r>
+      <w:proofErr w:type="spellStart"/>
+      <w:proofErr w:type="gramStart"/>
+      <w:r>
+        <w:t>shutil.copyfile</w:t>
+      </w:r>
+      <w:proofErr w:type="spellEnd"/>
+      <w:proofErr w:type="gramEnd"/>
+    </w:p>
+    <w:p/>
+    <w:p>
+      <w:pPr>
         <w:pStyle w:val="Heading3"/>
       </w:pPr>
-      <w:bookmarkStart w:id="36" w:name="_Toc5126864"/>
-      <w:r>
-        <w:t>4.1.2 Development Environment</w:t>
-      </w:r>
-      <w:bookmarkEnd w:id="36"/>
+      <w:r>
+        <w:t>4.4.2 R Libraries</w:t>
+      </w:r>
+    </w:p>
+    <w:p>
+      <w:pPr>
+        <w:pStyle w:val="Heading4"/>
+      </w:pPr>
+      <w:r>
+        <w:t xml:space="preserve">4.4.2.1 </w:t>
+      </w:r>
+      <w:proofErr w:type="gramStart"/>
+      <w:r>
+        <w:t>caret</w:t>
+      </w:r>
+      <w:proofErr w:type="gramEnd"/>
     </w:p>
     <w:p/>
     <w:p>
       <w:pPr>
-        <w:pStyle w:val="Heading3"/>
-      </w:pPr>
-      <w:bookmarkStart w:id="37" w:name="_Toc5126865"/>
-      <w:r>
-        <w:t>4.1.3 Version Control</w:t>
-      </w:r>
-      <w:bookmarkEnd w:id="37"/>
+        <w:pStyle w:val="Heading4"/>
+      </w:pPr>
+      <w:r>
+        <w:t xml:space="preserve">4.4.2.2 </w:t>
+      </w:r>
+      <w:proofErr w:type="gramStart"/>
+      <w:r>
+        <w:t>e1071</w:t>
+      </w:r>
+      <w:proofErr w:type="gramEnd"/>
     </w:p>
     <w:p/>
     <w:p>
       <w:pPr>
+        <w:pStyle w:val="Heading4"/>
+      </w:pPr>
+      <w:r>
+        <w:t xml:space="preserve">4.4.2.3 </w:t>
+      </w:r>
+      <w:proofErr w:type="spellStart"/>
+      <w:r>
+        <w:t>Boruta</w:t>
+      </w:r>
+      <w:proofErr w:type="spellEnd"/>
+    </w:p>
+    <w:p/>
+    <w:p>
+      <w:pPr>
         <w:pStyle w:val="Heading2"/>
       </w:pPr>
-      <w:bookmarkStart w:id="38" w:name="_Toc5126866"/>
-      <w:r>
-        <w:t>4.4 Use of Software Libraries</w:t>
-      </w:r>
-      <w:bookmarkEnd w:id="38"/>
+      <w:bookmarkStart w:id="41" w:name="_Toc5126867"/>
+      <w:r>
+        <w:t>4.5 Key Implementation Decisions</w:t>
+      </w:r>
+      <w:bookmarkEnd w:id="41"/>
     </w:p>
     <w:p/>
     <w:p>
       <w:pPr>
         <w:pStyle w:val="Heading2"/>
       </w:pPr>
-      <w:bookmarkStart w:id="39" w:name="_Toc5126867"/>
-      <w:r>
-        <w:t>4.5 Key Implementation Decisions</w:t>
-      </w:r>
-      <w:bookmarkEnd w:id="39"/>
+      <w:bookmarkStart w:id="42" w:name="_Toc5126868"/>
+      <w:r>
+        <w:lastRenderedPageBreak/>
+        <w:t>4.6 Important Functions and Algorithms</w:t>
+      </w:r>
+      <w:bookmarkEnd w:id="42"/>
     </w:p>
     <w:p/>
     <w:p>
       <w:pPr>
         <w:pStyle w:val="Heading2"/>
       </w:pPr>
-      <w:bookmarkStart w:id="40" w:name="_Toc5126868"/>
-      <w:r>
-        <w:t>4.6 Important Functions and Algorithms</w:t>
-      </w:r>
-      <w:bookmarkEnd w:id="40"/>
+      <w:bookmarkStart w:id="43" w:name="_Toc5126869"/>
+      <w:r>
+        <w:t>4.7 Description of How Each Component Was Implemented</w:t>
+      </w:r>
+      <w:bookmarkEnd w:id="43"/>
     </w:p>
     <w:p/>
     <w:p>
       <w:pPr>
+        <w:pStyle w:val="Heading1"/>
+      </w:pPr>
+      <w:bookmarkStart w:id="44" w:name="_Toc5126870"/>
+      <w:r>
+        <w:t xml:space="preserve">5.0 </w:t>
+      </w:r>
+      <w:r>
+        <w:t>Testing</w:t>
+      </w:r>
+      <w:bookmarkEnd w:id="44"/>
+    </w:p>
+    <w:p>
+      <w:pPr>
         <w:pStyle w:val="Heading2"/>
       </w:pPr>
-      <w:bookmarkStart w:id="41" w:name="_Toc5126869"/>
-      <w:r>
-        <w:t>4.7 Description of How Each Component Was Implemented</w:t>
-      </w:r>
-      <w:bookmarkEnd w:id="41"/>
+      <w:bookmarkStart w:id="45" w:name="_Toc5126871"/>
+      <w:r>
+        <w:t>5.1 Testing Approach</w:t>
+      </w:r>
+      <w:bookmarkEnd w:id="45"/>
     </w:p>
     <w:p/>
     <w:p>
       <w:pPr>
+        <w:pStyle w:val="Heading2"/>
+      </w:pPr>
+      <w:bookmarkStart w:id="46" w:name="_Toc5126872"/>
+      <w:r>
+        <w:t>5.2 Testing Results</w:t>
+      </w:r>
+      <w:bookmarkEnd w:id="46"/>
+    </w:p>
+    <w:p/>
+    <w:p>
+      <w:pPr>
         <w:pStyle w:val="Heading1"/>
       </w:pPr>
-      <w:bookmarkStart w:id="42" w:name="_Toc5126870"/>
-      <w:r>
-        <w:t xml:space="preserve">5.0 </w:t>
-      </w:r>
-      <w:r>
-        <w:t>Testing</w:t>
-      </w:r>
-      <w:bookmarkEnd w:id="42"/>
-    </w:p>
-    <w:p>
-      <w:pPr>
-        <w:pStyle w:val="Heading2"/>
-      </w:pPr>
-      <w:bookmarkStart w:id="43" w:name="_Toc5126871"/>
-      <w:r>
-        <w:t>5.1 Testing Approach</w:t>
-      </w:r>
-      <w:bookmarkEnd w:id="43"/>
-    </w:p>
-    <w:p/>
-    <w:p>
-      <w:pPr>
-        <w:pStyle w:val="Heading2"/>
-      </w:pPr>
-      <w:bookmarkStart w:id="44" w:name="_Toc5126872"/>
-      <w:r>
-        <w:t>5.2 Testing Results</w:t>
-      </w:r>
-      <w:bookmarkEnd w:id="44"/>
-    </w:p>
-    <w:p/>
-    <w:p>
-      <w:pPr>
-        <w:pStyle w:val="Heading1"/>
-      </w:pPr>
-      <w:bookmarkStart w:id="45" w:name="_Toc5126873"/>
+      <w:bookmarkStart w:id="47" w:name="_Toc5126873"/>
       <w:r>
         <w:t xml:space="preserve">6.0 </w:t>
       </w:r>
       <w:r>
         <w:t>System Evaluation and Experimental Results</w:t>
       </w:r>
-      <w:bookmarkStart w:id="46" w:name="_Toc529179923"/>
-      <w:bookmarkStart w:id="47" w:name="_Toc529180027"/>
       <w:bookmarkStart w:id="48" w:name="_Toc529179924"/>
       <w:bookmarkStart w:id="49" w:name="_Toc529180028"/>
-      <w:bookmarkEnd w:id="45"/>
+      <w:bookmarkStart w:id="50" w:name="_Toc529179923"/>
+      <w:bookmarkStart w:id="51" w:name="_Toc529180027"/>
+      <w:bookmarkEnd w:id="47"/>
     </w:p>
     <w:p>
       <w:pPr>
         <w:pStyle w:val="Heading2"/>
       </w:pPr>
-      <w:bookmarkStart w:id="50" w:name="_Toc5126874"/>
+      <w:bookmarkStart w:id="52" w:name="_Toc5126874"/>
       <w:r>
         <w:t>6.1 System Evaluation</w:t>
       </w:r>
-      <w:bookmarkEnd w:id="50"/>
+      <w:bookmarkEnd w:id="52"/>
     </w:p>
     <w:p/>
     <w:p>
       <w:pPr>
         <w:pStyle w:val="Heading2"/>
       </w:pPr>
-      <w:bookmarkStart w:id="51" w:name="_Toc5126875"/>
+      <w:bookmarkStart w:id="53" w:name="_Toc5126875"/>
       <w:r>
         <w:t>6.2 Conclusion</w:t>
       </w:r>
-      <w:bookmarkStart w:id="52" w:name="_GoBack"/>
-      <w:bookmarkEnd w:id="51"/>
-      <w:bookmarkEnd w:id="52"/>
+      <w:bookmarkEnd w:id="53"/>
     </w:p>
     <w:p/>
     <w:p>
       <w:pPr>
-        <w:spacing w:before="0" w:after="0"/>
         <w:jc w:val="left"/>
         <w:rPr>
           <w:rFonts w:cs="Times New Roman"/>
@@ -4631,16 +5057,16 @@
         </w:rPr>
       </w:pPr>
       <w:r>
+        <w:br w:type="page"/>
+      </w:r>
+    </w:p>
+    <w:p>
+      <w:pPr>
+        <w:pStyle w:val="Heading1"/>
+      </w:pPr>
+      <w:bookmarkStart w:id="54" w:name="_Toc5126876"/>
+      <w:r>
         <w:lastRenderedPageBreak/>
-        <w:br w:type="page"/>
-      </w:r>
-    </w:p>
-    <w:p>
-      <w:pPr>
-        <w:pStyle w:val="Heading1"/>
-      </w:pPr>
-      <w:bookmarkStart w:id="53" w:name="_Toc5126876"/>
-      <w:r>
         <w:t xml:space="preserve">7.0 </w:t>
       </w:r>
       <w:r>
@@ -4648,12 +5074,11 @@
       </w:r>
       <w:bookmarkEnd w:id="48"/>
       <w:bookmarkEnd w:id="49"/>
-      <w:bookmarkEnd w:id="53"/>
+      <w:bookmarkEnd w:id="54"/>
     </w:p>
     <w:p/>
     <w:p>
       <w:pPr>
-        <w:spacing w:before="0" w:after="0"/>
         <w:jc w:val="left"/>
         <w:rPr>
           <w:rFonts w:cs="Times New Roman"/>
@@ -4669,11 +5094,12 @@
       <w:pPr>
         <w:pStyle w:val="Heading1"/>
       </w:pPr>
-      <w:bookmarkStart w:id="54" w:name="_Toc5126877"/>
-      <w:r>
+      <w:bookmarkStart w:id="55" w:name="_Toc5126877"/>
+      <w:r>
+        <w:lastRenderedPageBreak/>
         <w:t>Table of Figures</w:t>
       </w:r>
-      <w:bookmarkEnd w:id="54"/>
+      <w:bookmarkEnd w:id="55"/>
     </w:p>
     <w:p>
       <w:pPr>
@@ -4979,7 +5405,6 @@
     </w:p>
     <w:p>
       <w:pPr>
-        <w:spacing w:before="0" w:after="0"/>
         <w:jc w:val="left"/>
         <w:rPr>
           <w:rFonts w:cs="Times New Roman"/>
@@ -4990,24 +5415,23 @@
       <w:r>
         <w:br w:type="page"/>
       </w:r>
-      <w:bookmarkEnd w:id="46"/>
-      <w:bookmarkEnd w:id="47"/>
+      <w:bookmarkEnd w:id="50"/>
+      <w:bookmarkEnd w:id="51"/>
     </w:p>
     <w:sdt>
       <w:sdtPr>
+        <w:rPr>
+          <w:rFonts w:cstheme="minorBidi"/>
+          <w:b w:val="0"/>
+          <w:sz w:val="24"/>
+        </w:rPr>
         <w:id w:val="-338612077"/>
         <w:docPartObj>
           <w:docPartGallery w:val="Bibliographies"/>
           <w:docPartUnique/>
         </w:docPartObj>
       </w:sdtPr>
-      <w:sdtEndPr>
-        <w:rPr>
-          <w:rFonts w:cstheme="minorBidi"/>
-          <w:b w:val="0"/>
-          <w:sz w:val="24"/>
-        </w:rPr>
-      </w:sdtEndPr>
+      <w:sdtEndPr/>
       <w:sdtContent>
         <w:p>
           <w:pPr>
@@ -5022,6 +5446,7 @@
             <w:id w:val="-573587230"/>
             <w:bibliography/>
           </w:sdtPr>
+          <w:sdtEndPr/>
           <w:sdtContent>
             <w:p>
               <w:pPr>
@@ -5629,7 +6054,7 @@
             <w:rStyle w:val="PageNumber"/>
             <w:noProof/>
           </w:rPr>
-          <w:t>11</w:t>
+          <w:t>6</w:t>
         </w:r>
         <w:r>
           <w:rPr>
@@ -6225,9 +6650,9 @@
   <w:style w:type="paragraph" w:default="1" w:styleId="Normal">
     <w:name w:val="Normal"/>
     <w:qFormat/>
-    <w:rsid w:val="000D2227"/>
+    <w:rsid w:val="00EC4D78"/>
     <w:pPr>
-      <w:spacing w:before="120" w:after="120"/>
+      <w:spacing w:line="360" w:lineRule="auto"/>
       <w:jc w:val="both"/>
     </w:pPr>
     <w:rPr>
@@ -6241,8 +6666,9 @@
     <w:link w:val="Heading1Char"/>
     <w:uiPriority w:val="9"/>
     <w:qFormat/>
-    <w:rsid w:val="00E232CB"/>
+    <w:rsid w:val="00EC4D78"/>
     <w:pPr>
+      <w:spacing w:before="120"/>
       <w:outlineLvl w:val="0"/>
     </w:pPr>
     <w:rPr>
@@ -6259,11 +6685,11 @@
     <w:uiPriority w:val="9"/>
     <w:unhideWhenUsed/>
     <w:qFormat/>
-    <w:rsid w:val="00A560BC"/>
+    <w:rsid w:val="00EC4D78"/>
     <w:pPr>
       <w:keepNext/>
       <w:keepLines/>
-      <w:spacing w:before="40" w:after="0"/>
+      <w:spacing w:before="120"/>
       <w:outlineLvl w:val="1"/>
     </w:pPr>
     <w:rPr>
@@ -6282,11 +6708,11 @@
     <w:uiPriority w:val="9"/>
     <w:unhideWhenUsed/>
     <w:qFormat/>
-    <w:rsid w:val="005D6311"/>
+    <w:rsid w:val="00EC4D78"/>
     <w:pPr>
       <w:keepNext/>
       <w:keepLines/>
-      <w:spacing w:before="40" w:after="0"/>
+      <w:spacing w:before="120"/>
       <w:outlineLvl w:val="2"/>
     </w:pPr>
     <w:rPr>
@@ -6294,6 +6720,28 @@
       <w:b/>
       <w:color w:val="000000" w:themeColor="text1"/>
       <w:sz w:val="28"/>
+    </w:rPr>
+  </w:style>
+  <w:style w:type="paragraph" w:styleId="Heading4">
+    <w:name w:val="heading 4"/>
+    <w:basedOn w:val="Normal"/>
+    <w:next w:val="Normal"/>
+    <w:link w:val="Heading4Char"/>
+    <w:uiPriority w:val="9"/>
+    <w:unhideWhenUsed/>
+    <w:qFormat/>
+    <w:rsid w:val="00EC4D78"/>
+    <w:pPr>
+      <w:keepNext/>
+      <w:keepLines/>
+      <w:spacing w:before="120"/>
+      <w:outlineLvl w:val="3"/>
+    </w:pPr>
+    <w:rPr>
+      <w:rFonts w:eastAsiaTheme="majorEastAsia" w:cstheme="majorBidi"/>
+      <w:b/>
+      <w:iCs/>
+      <w:color w:val="000000" w:themeColor="text1"/>
     </w:rPr>
   </w:style>
   <w:style w:type="character" w:default="1" w:styleId="DefaultParagraphFont">
@@ -6328,7 +6776,7 @@
     <w:basedOn w:val="DefaultParagraphFont"/>
     <w:link w:val="Heading1"/>
     <w:uiPriority w:val="9"/>
-    <w:rsid w:val="00E232CB"/>
+    <w:rsid w:val="00EC4D78"/>
     <w:rPr>
       <w:rFonts w:ascii="Times New Roman" w:hAnsi="Times New Roman" w:cs="Times New Roman"/>
       <w:b/>
@@ -6499,7 +6947,7 @@
     <w:basedOn w:val="DefaultParagraphFont"/>
     <w:link w:val="Heading2"/>
     <w:uiPriority w:val="9"/>
-    <w:rsid w:val="00A560BC"/>
+    <w:rsid w:val="00EC4D78"/>
     <w:rPr>
       <w:rFonts w:ascii="Times New Roman" w:eastAsiaTheme="majorEastAsia" w:hAnsi="Times New Roman" w:cstheme="majorBidi"/>
       <w:b/>
@@ -6516,9 +6964,6 @@
     <w:semiHidden/>
     <w:unhideWhenUsed/>
     <w:rsid w:val="009A3575"/>
-    <w:pPr>
-      <w:spacing w:before="0" w:after="0"/>
-    </w:pPr>
     <w:rPr>
       <w:rFonts w:cs="Times New Roman"/>
       <w:sz w:val="18"/>
@@ -6543,7 +6988,7 @@
     <w:basedOn w:val="DefaultParagraphFont"/>
     <w:link w:val="Heading3"/>
     <w:uiPriority w:val="9"/>
-    <w:rsid w:val="005D6311"/>
+    <w:rsid w:val="00EC4D78"/>
     <w:rPr>
       <w:rFonts w:ascii="Times New Roman" w:eastAsiaTheme="majorEastAsia" w:hAnsi="Times New Roman" w:cstheme="majorBidi"/>
       <w:b/>
@@ -6573,7 +7018,7 @@
     <w:qFormat/>
     <w:rsid w:val="00F84A63"/>
     <w:pPr>
-      <w:spacing w:before="0" w:after="200"/>
+      <w:spacing w:after="200"/>
     </w:pPr>
     <w:rPr>
       <w:i/>
@@ -6590,9 +7035,6 @@
     <w:uiPriority w:val="99"/>
     <w:unhideWhenUsed/>
     <w:rsid w:val="00F84A63"/>
-    <w:pPr>
-      <w:spacing w:after="0"/>
-    </w:pPr>
   </w:style>
   <w:style w:type="paragraph" w:styleId="Bibliography">
     <w:name w:val="Bibliography"/>
@@ -6601,6 +7043,19 @@
     <w:uiPriority w:val="37"/>
     <w:unhideWhenUsed/>
     <w:rsid w:val="00555C4C"/>
+  </w:style>
+  <w:style w:type="character" w:customStyle="1" w:styleId="Heading4Char">
+    <w:name w:val="Heading 4 Char"/>
+    <w:basedOn w:val="DefaultParagraphFont"/>
+    <w:link w:val="Heading4"/>
+    <w:uiPriority w:val="9"/>
+    <w:rsid w:val="00EC4D78"/>
+    <w:rPr>
+      <w:rFonts w:ascii="Times New Roman" w:eastAsiaTheme="majorEastAsia" w:hAnsi="Times New Roman" w:cstheme="majorBidi"/>
+      <w:b/>
+      <w:iCs/>
+      <w:color w:val="000000" w:themeColor="text1"/>
+    </w:rPr>
   </w:style>
 </w:styles>
 </file>
@@ -7011,7 +7466,7 @@
     <b:MonthAccessed>April</b:MonthAccessed>
     <b:DayAccessed>02</b:DayAccessed>
     <b:URL>https://usa.kaspersky.com/resource-center/threats/zeus-virus</b:URL>
-    <b:RefOrder>7</b:RefOrder>
+    <b:RefOrder>9</b:RefOrder>
   </b:Source>
   <b:Source>
     <b:Tag>Mal17</b:Tag>
@@ -7031,7 +7486,7 @@
     <b:MonthAccessed>April</b:MonthAccessed>
     <b:DayAccessed>02</b:DayAccessed>
     <b:URL>https://blog.malwarebytes.com/cybercrime/2017/01/zbot-with-legitimate-applications-on-board/</b:URL>
-    <b:RefOrder>8</b:RefOrder>
+    <b:RefOrder>10</b:RefOrder>
   </b:Source>
   <b:Source>
     <b:Tag>Mal16</b:Tag>
@@ -7051,7 +7506,7 @@
     <b:MonthAccessed>April</b:MonthAccessed>
     <b:DayAccessed>02</b:DayAccessed>
     <b:URL>https://blog.malwarebytes.com/threats/worm/</b:URL>
-    <b:RefOrder>9</b:RefOrder>
+    <b:RefOrder>11</b:RefOrder>
   </b:Source>
   <b:Source>
     <b:Tag>Tro98</b:Tag>
@@ -7074,11 +7529,45 @@
     <b:ProductionCompany>Britannica</b:ProductionCompany>
     <b:RefOrder>4</b:RefOrder>
   </b:Source>
+  <b:Source>
+    <b:Tag>Ubu19</b:Tag>
+    <b:SourceType>InternetSite</b:SourceType>
+    <b:Guid>{CD50F9A9-C716-47E1-A851-45B04341D681}</b:Guid>
+    <b:Author>
+      <b:Author>
+        <b:Corporate>Ubuntu</b:Corporate>
+      </b:Author>
+    </b:Author>
+    <b:Title>Tutorial: Ubuntu on Windows</b:Title>
+    <b:ProductionCompany>Canonical</b:ProductionCompany>
+    <b:YearAccessed>2019</b:YearAccessed>
+    <b:MonthAccessed>April</b:MonthAccessed>
+    <b:DayAccessed>02</b:DayAccessed>
+    <b:URL>https://tutorials.ubuntu.com/tutorial/tutorial-ubuntu-on-windows#0</b:URL>
+    <b:RefOrder>7</b:RefOrder>
+  </b:Source>
+  <b:Source>
+    <b:Tag>Git19</b:Tag>
+    <b:SourceType>InternetSite</b:SourceType>
+    <b:Guid>{7901E32E-320F-46EA-8F90-64AF659C53DF}</b:Guid>
+    <b:Author>
+      <b:Author>
+        <b:Corporate>GitHub</b:Corporate>
+      </b:Author>
+    </b:Author>
+    <b:Title>Atom</b:Title>
+    <b:ProductionCompany>GitHub</b:ProductionCompany>
+    <b:YearAccessed>2019</b:YearAccessed>
+    <b:MonthAccessed>April</b:MonthAccessed>
+    <b:DayAccessed>02</b:DayAccessed>
+    <b:URL>https://atom.io</b:URL>
+    <b:RefOrder>8</b:RefOrder>
+  </b:Source>
 </b:Sources>
 </file>
 
 <file path=customXml/itemProps1.xml><?xml version="1.0" encoding="utf-8"?>
-<ds:datastoreItem xmlns:ds="http://schemas.openxmlformats.org/officeDocument/2006/customXml" ds:itemID="{D8572488-7BBD-4926-A247-9F295894F73B}">
+<ds:datastoreItem xmlns:ds="http://schemas.openxmlformats.org/officeDocument/2006/customXml" ds:itemID="{9A8C68A5-082E-4640-8C2F-C72C4928656D}">
   <ds:schemaRefs>
     <ds:schemaRef ds:uri="http://schemas.openxmlformats.org/officeDocument/2006/bibliography"/>
   </ds:schemaRefs>

</xml_diff>

<commit_message>
End of session upload
</commit_message>
<xml_diff>
--- a/Report.docx
+++ b/Report.docx
@@ -111,13 +111,13 @@
       <w:r>
         <w:br w:type="page"/>
       </w:r>
-      <w:bookmarkStart w:id="0" w:name="_Toc5126837"/>
-      <w:bookmarkStart w:id="1" w:name="_Toc529180024"/>
+      <w:bookmarkStart w:id="0" w:name="_Toc529180024"/>
+      <w:bookmarkStart w:id="1" w:name="_Toc5131738"/>
       <w:r>
         <w:lastRenderedPageBreak/>
         <w:t>Declaration</w:t>
       </w:r>
-      <w:bookmarkEnd w:id="0"/>
+      <w:bookmarkEnd w:id="1"/>
     </w:p>
     <w:p>
       <w:r>
@@ -131,12 +131,12 @@
       <w:pPr>
         <w:pStyle w:val="Heading1"/>
       </w:pPr>
-      <w:bookmarkStart w:id="2" w:name="_Toc5126838"/>
+      <w:bookmarkStart w:id="2" w:name="_Toc5131739"/>
       <w:r>
         <w:lastRenderedPageBreak/>
         <w:t>Acknowledgements</w:t>
       </w:r>
-      <w:bookmarkEnd w:id="1"/>
+      <w:bookmarkEnd w:id="0"/>
       <w:bookmarkEnd w:id="2"/>
     </w:p>
     <w:p>
@@ -155,7 +155,7 @@
         <w:pStyle w:val="Heading1"/>
       </w:pPr>
       <w:bookmarkStart w:id="3" w:name="_Toc529180025"/>
-      <w:bookmarkStart w:id="4" w:name="_Toc5126839"/>
+      <w:bookmarkStart w:id="4" w:name="_Toc5131740"/>
       <w:r>
         <w:lastRenderedPageBreak/>
         <w:t>Abstract</w:t>
@@ -277,7 +277,7 @@
       </w:pPr>
       <w:bookmarkStart w:id="5" w:name="_Toc529179922"/>
       <w:bookmarkStart w:id="6" w:name="_Toc529180026"/>
-      <w:bookmarkStart w:id="7" w:name="_Toc5126840"/>
+      <w:bookmarkStart w:id="7" w:name="_Toc5131741"/>
       <w:r>
         <w:lastRenderedPageBreak/>
         <w:t>Contents</w:t>
@@ -306,7 +306,7 @@
       <w:r>
         <w:fldChar w:fldCharType="separate"/>
       </w:r>
-      <w:hyperlink w:anchor="_Toc5126837" w:history="1">
+      <w:hyperlink w:anchor="_Toc5131738" w:history="1">
         <w:r>
           <w:rPr>
             <w:rStyle w:val="Hyperlink"/>
@@ -333,7 +333,7 @@
             <w:noProof/>
             <w:webHidden/>
           </w:rPr>
-          <w:instrText xml:space="preserve"> PAGEREF _Toc5126837 \h </w:instrText>
+          <w:instrText xml:space="preserve"> PAGEREF _Toc5131738 \h </w:instrText>
         </w:r>
         <w:r>
           <w:rPr>
@@ -375,7 +375,7 @@
           <w:lang w:eastAsia="en-GB"/>
         </w:rPr>
       </w:pPr>
-      <w:hyperlink w:anchor="_Toc5126838" w:history="1">
+      <w:hyperlink w:anchor="_Toc5131739" w:history="1">
         <w:r>
           <w:rPr>
             <w:rStyle w:val="Hyperlink"/>
@@ -402,7 +402,7 @@
             <w:noProof/>
             <w:webHidden/>
           </w:rPr>
-          <w:instrText xml:space="preserve"> PAGEREF _Toc5126838 \h </w:instrText>
+          <w:instrText xml:space="preserve"> PAGEREF _Toc5131739 \h </w:instrText>
         </w:r>
         <w:r>
           <w:rPr>
@@ -444,7 +444,7 @@
           <w:lang w:eastAsia="en-GB"/>
         </w:rPr>
       </w:pPr>
-      <w:hyperlink w:anchor="_Toc5126839" w:history="1">
+      <w:hyperlink w:anchor="_Toc5131740" w:history="1">
         <w:r>
           <w:rPr>
             <w:rStyle w:val="Hyperlink"/>
@@ -471,7 +471,7 @@
             <w:noProof/>
             <w:webHidden/>
           </w:rPr>
-          <w:instrText xml:space="preserve"> PAGEREF _Toc5126839 \h </w:instrText>
+          <w:instrText xml:space="preserve"> PAGEREF _Toc5131740 \h </w:instrText>
         </w:r>
         <w:r>
           <w:rPr>
@@ -513,7 +513,7 @@
           <w:lang w:eastAsia="en-GB"/>
         </w:rPr>
       </w:pPr>
-      <w:hyperlink w:anchor="_Toc5126840" w:history="1">
+      <w:hyperlink w:anchor="_Toc5131741" w:history="1">
         <w:r>
           <w:rPr>
             <w:rStyle w:val="Hyperlink"/>
@@ -540,7 +540,7 @@
             <w:noProof/>
             <w:webHidden/>
           </w:rPr>
-          <w:instrText xml:space="preserve"> PAGEREF _Toc5126840 \h </w:instrText>
+          <w:instrText xml:space="preserve"> PAGEREF _Toc5131741 \h </w:instrText>
         </w:r>
         <w:r>
           <w:rPr>
@@ -582,7 +582,7 @@
           <w:lang w:eastAsia="en-GB"/>
         </w:rPr>
       </w:pPr>
-      <w:hyperlink w:anchor="_Toc5126841" w:history="1">
+      <w:hyperlink w:anchor="_Toc5131742" w:history="1">
         <w:r>
           <w:rPr>
             <w:rStyle w:val="Hyperlink"/>
@@ -609,7 +609,7 @@
             <w:noProof/>
             <w:webHidden/>
           </w:rPr>
-          <w:instrText xml:space="preserve"> PAGEREF _Toc5126841 \h </w:instrText>
+          <w:instrText xml:space="preserve"> PAGEREF _Toc5131742 \h </w:instrText>
         </w:r>
         <w:r>
           <w:rPr>
@@ -654,7 +654,7 @@
           <w:lang w:eastAsia="en-GB"/>
         </w:rPr>
       </w:pPr>
-      <w:hyperlink w:anchor="_Toc5126842" w:history="1">
+      <w:hyperlink w:anchor="_Toc5131743" w:history="1">
         <w:r>
           <w:rPr>
             <w:rStyle w:val="Hyperlink"/>
@@ -681,7 +681,7 @@
             <w:noProof/>
             <w:webHidden/>
           </w:rPr>
-          <w:instrText xml:space="preserve"> PAGEREF _Toc5126842 \h </w:instrText>
+          <w:instrText xml:space="preserve"> PAGEREF _Toc5131743 \h </w:instrText>
         </w:r>
         <w:r>
           <w:rPr>
@@ -726,7 +726,7 @@
           <w:lang w:eastAsia="en-GB"/>
         </w:rPr>
       </w:pPr>
-      <w:hyperlink w:anchor="_Toc5126843" w:history="1">
+      <w:hyperlink w:anchor="_Toc5131744" w:history="1">
         <w:r>
           <w:rPr>
             <w:rStyle w:val="Hyperlink"/>
@@ -753,7 +753,7 @@
             <w:noProof/>
             <w:webHidden/>
           </w:rPr>
-          <w:instrText xml:space="preserve"> PAGEREF _Toc5126843 \h </w:instrText>
+          <w:instrText xml:space="preserve"> PAGEREF _Toc5131744 \h </w:instrText>
         </w:r>
         <w:r>
           <w:rPr>
@@ -798,7 +798,7 @@
           <w:lang w:eastAsia="en-GB"/>
         </w:rPr>
       </w:pPr>
-      <w:hyperlink w:anchor="_Toc5126844" w:history="1">
+      <w:hyperlink w:anchor="_Toc5131745" w:history="1">
         <w:r>
           <w:rPr>
             <w:rStyle w:val="Hyperlink"/>
@@ -825,7 +825,7 @@
             <w:noProof/>
             <w:webHidden/>
           </w:rPr>
-          <w:instrText xml:space="preserve"> PAGEREF _Toc5126844 \h </w:instrText>
+          <w:instrText xml:space="preserve"> PAGEREF _Toc5131745 \h </w:instrText>
         </w:r>
         <w:r>
           <w:rPr>
@@ -845,7 +845,7 @@
             <w:noProof/>
             <w:webHidden/>
           </w:rPr>
-          <w:t>7</w:t>
+          <w:t>8</w:t>
         </w:r>
         <w:r>
           <w:rPr>
@@ -870,7 +870,7 @@
           <w:lang w:eastAsia="en-GB"/>
         </w:rPr>
       </w:pPr>
-      <w:hyperlink w:anchor="_Toc5126845" w:history="1">
+      <w:hyperlink w:anchor="_Toc5131746" w:history="1">
         <w:r>
           <w:rPr>
             <w:rStyle w:val="Hyperlink"/>
@@ -897,7 +897,7 @@
             <w:noProof/>
             <w:webHidden/>
           </w:rPr>
-          <w:instrText xml:space="preserve"> PAGEREF _Toc5126845 \h </w:instrText>
+          <w:instrText xml:space="preserve"> PAGEREF _Toc5131746 \h </w:instrText>
         </w:r>
         <w:r>
           <w:rPr>
@@ -917,7 +917,7 @@
             <w:noProof/>
             <w:webHidden/>
           </w:rPr>
-          <w:t>8</w:t>
+          <w:t>9</w:t>
         </w:r>
         <w:r>
           <w:rPr>
@@ -942,7 +942,7 @@
           <w:lang w:eastAsia="en-GB"/>
         </w:rPr>
       </w:pPr>
-      <w:hyperlink w:anchor="_Toc5126846" w:history="1">
+      <w:hyperlink w:anchor="_Toc5131747" w:history="1">
         <w:r>
           <w:rPr>
             <w:rStyle w:val="Hyperlink"/>
@@ -969,7 +969,7 @@
             <w:noProof/>
             <w:webHidden/>
           </w:rPr>
-          <w:instrText xml:space="preserve"> PAGEREF _Toc5126846 \h </w:instrText>
+          <w:instrText xml:space="preserve"> PAGEREF _Toc5131747 \h </w:instrText>
         </w:r>
         <w:r>
           <w:rPr>
@@ -989,7 +989,7 @@
             <w:noProof/>
             <w:webHidden/>
           </w:rPr>
-          <w:t>8</w:t>
+          <w:t>9</w:t>
         </w:r>
         <w:r>
           <w:rPr>
@@ -1014,7 +1014,7 @@
           <w:lang w:eastAsia="en-GB"/>
         </w:rPr>
       </w:pPr>
-      <w:hyperlink w:anchor="_Toc5126847" w:history="1">
+      <w:hyperlink w:anchor="_Toc5131748" w:history="1">
         <w:r>
           <w:rPr>
             <w:rStyle w:val="Hyperlink"/>
@@ -1041,7 +1041,7 @@
             <w:noProof/>
             <w:webHidden/>
           </w:rPr>
-          <w:instrText xml:space="preserve"> PAGEREF _Toc5126847 \h </w:instrText>
+          <w:instrText xml:space="preserve"> PAGEREF _Toc5131748 \h </w:instrText>
         </w:r>
         <w:r>
           <w:rPr>
@@ -1061,7 +1061,7 @@
             <w:noProof/>
             <w:webHidden/>
           </w:rPr>
-          <w:t>8</w:t>
+          <w:t>9</w:t>
         </w:r>
         <w:r>
           <w:rPr>
@@ -1086,7 +1086,7 @@
           <w:lang w:eastAsia="en-GB"/>
         </w:rPr>
       </w:pPr>
-      <w:hyperlink w:anchor="_Toc5126848" w:history="1">
+      <w:hyperlink w:anchor="_Toc5131749" w:history="1">
         <w:r>
           <w:rPr>
             <w:rStyle w:val="Hyperlink"/>
@@ -1113,7 +1113,7 @@
             <w:noProof/>
             <w:webHidden/>
           </w:rPr>
-          <w:instrText xml:space="preserve"> PAGEREF _Toc5126848 \h </w:instrText>
+          <w:instrText xml:space="preserve"> PAGEREF _Toc5131749 \h </w:instrText>
         </w:r>
         <w:r>
           <w:rPr>
@@ -1133,7 +1133,7 @@
             <w:noProof/>
             <w:webHidden/>
           </w:rPr>
-          <w:t>8</w:t>
+          <w:t>9</w:t>
         </w:r>
         <w:r>
           <w:rPr>
@@ -1158,7 +1158,7 @@
           <w:lang w:eastAsia="en-GB"/>
         </w:rPr>
       </w:pPr>
-      <w:hyperlink w:anchor="_Toc5126849" w:history="1">
+      <w:hyperlink w:anchor="_Toc5131750" w:history="1">
         <w:r>
           <w:rPr>
             <w:rStyle w:val="Hyperlink"/>
@@ -1185,7 +1185,7 @@
             <w:noProof/>
             <w:webHidden/>
           </w:rPr>
-          <w:instrText xml:space="preserve"> PAGEREF _Toc5126849 \h </w:instrText>
+          <w:instrText xml:space="preserve"> PAGEREF _Toc5131750 \h </w:instrText>
         </w:r>
         <w:r>
           <w:rPr>
@@ -1205,7 +1205,7 @@
             <w:noProof/>
             <w:webHidden/>
           </w:rPr>
-          <w:t>8</w:t>
+          <w:t>9</w:t>
         </w:r>
         <w:r>
           <w:rPr>
@@ -1218,7 +1218,7 @@
     </w:p>
     <w:p>
       <w:pPr>
-        <w:pStyle w:val="TOC2"/>
+        <w:pStyle w:val="TOC3"/>
         <w:tabs>
           <w:tab w:val="right" w:leader="dot" w:pos="9054"/>
         </w:tabs>
@@ -1230,13 +1230,13 @@
           <w:lang w:eastAsia="en-GB"/>
         </w:rPr>
       </w:pPr>
-      <w:hyperlink w:anchor="_Toc5126850" w:history="1">
+      <w:hyperlink w:anchor="_Toc5131751" w:history="1">
         <w:r>
           <w:rPr>
             <w:rStyle w:val="Hyperlink"/>
             <w:noProof/>
           </w:rPr>
-          <w:t>1.4 Analysis</w:t>
+          <w:t>1.3.1 KNN Algorithm</w:t>
         </w:r>
         <w:r>
           <w:rPr>
@@ -1257,7 +1257,7 @@
             <w:noProof/>
             <w:webHidden/>
           </w:rPr>
-          <w:instrText xml:space="preserve"> PAGEREF _Toc5126850 \h </w:instrText>
+          <w:instrText xml:space="preserve"> PAGEREF _Toc5131751 \h </w:instrText>
         </w:r>
         <w:r>
           <w:rPr>
@@ -1290,7 +1290,7 @@
     </w:p>
     <w:p>
       <w:pPr>
-        <w:pStyle w:val="TOC3"/>
+        <w:pStyle w:val="TOC2"/>
         <w:tabs>
           <w:tab w:val="right" w:leader="dot" w:pos="9054"/>
         </w:tabs>
@@ -1302,13 +1302,13 @@
           <w:lang w:eastAsia="en-GB"/>
         </w:rPr>
       </w:pPr>
-      <w:hyperlink w:anchor="_Toc5126851" w:history="1">
+      <w:hyperlink w:anchor="_Toc5131752" w:history="1">
         <w:r>
           <w:rPr>
             <w:rStyle w:val="Hyperlink"/>
             <w:noProof/>
           </w:rPr>
-          <w:t>1.4.1 Dynamic Analysis</w:t>
+          <w:t>1.4 Analysis</w:t>
         </w:r>
         <w:r>
           <w:rPr>
@@ -1329,7 +1329,7 @@
             <w:noProof/>
             <w:webHidden/>
           </w:rPr>
-          <w:instrText xml:space="preserve"> PAGEREF _Toc5126851 \h </w:instrText>
+          <w:instrText xml:space="preserve"> PAGEREF _Toc5131752 \h </w:instrText>
         </w:r>
         <w:r>
           <w:rPr>
@@ -1374,13 +1374,13 @@
           <w:lang w:eastAsia="en-GB"/>
         </w:rPr>
       </w:pPr>
-      <w:hyperlink w:anchor="_Toc5126852" w:history="1">
+      <w:hyperlink w:anchor="_Toc5131753" w:history="1">
         <w:r>
           <w:rPr>
             <w:rStyle w:val="Hyperlink"/>
             <w:noProof/>
           </w:rPr>
-          <w:t>1.4.2 Static Analysis</w:t>
+          <w:t>1.4.1 Dynamic Analysis</w:t>
         </w:r>
         <w:r>
           <w:rPr>
@@ -1401,7 +1401,7 @@
             <w:noProof/>
             <w:webHidden/>
           </w:rPr>
-          <w:instrText xml:space="preserve"> PAGEREF _Toc5126852 \h </w:instrText>
+          <w:instrText xml:space="preserve"> PAGEREF _Toc5131753 \h </w:instrText>
         </w:r>
         <w:r>
           <w:rPr>
@@ -1446,13 +1446,13 @@
           <w:lang w:eastAsia="en-GB"/>
         </w:rPr>
       </w:pPr>
-      <w:hyperlink w:anchor="_Toc5126853" w:history="1">
+      <w:hyperlink w:anchor="_Toc5131754" w:history="1">
         <w:r>
           <w:rPr>
             <w:rStyle w:val="Hyperlink"/>
             <w:noProof/>
           </w:rPr>
-          <w:t>1.4.3 Cuckoo Environment</w:t>
+          <w:t>1.4.2 Static Analysis</w:t>
         </w:r>
         <w:r>
           <w:rPr>
@@ -1473,7 +1473,7 @@
             <w:noProof/>
             <w:webHidden/>
           </w:rPr>
-          <w:instrText xml:space="preserve"> PAGEREF _Toc5126853 \h </w:instrText>
+          <w:instrText xml:space="preserve"> PAGEREF _Toc5131754 \h </w:instrText>
         </w:r>
         <w:r>
           <w:rPr>
@@ -1506,7 +1506,10 @@
     </w:p>
     <w:p>
       <w:pPr>
-        <w:pStyle w:val="TOC1"/>
+        <w:pStyle w:val="TOC3"/>
+        <w:tabs>
+          <w:tab w:val="right" w:leader="dot" w:pos="9054"/>
+        </w:tabs>
         <w:rPr>
           <w:rFonts w:asciiTheme="minorHAnsi" w:eastAsiaTheme="minorEastAsia" w:hAnsiTheme="minorHAnsi"/>
           <w:noProof/>
@@ -1515,13 +1518,13 @@
           <w:lang w:eastAsia="en-GB"/>
         </w:rPr>
       </w:pPr>
-      <w:hyperlink w:anchor="_Toc5126854" w:history="1">
+      <w:hyperlink w:anchor="_Toc5131755" w:history="1">
         <w:r>
           <w:rPr>
             <w:rStyle w:val="Hyperlink"/>
             <w:noProof/>
           </w:rPr>
-          <w:t>2.0 Solution Description and System Requirements</w:t>
+          <w:t>1.4.3 Cuckoo Environment</w:t>
         </w:r>
         <w:r>
           <w:rPr>
@@ -1542,7 +1545,7 @@
             <w:noProof/>
             <w:webHidden/>
           </w:rPr>
-          <w:instrText xml:space="preserve"> PAGEREF _Toc5126854 \h </w:instrText>
+          <w:instrText xml:space="preserve"> PAGEREF _Toc5131755 \h </w:instrText>
         </w:r>
         <w:r>
           <w:rPr>
@@ -1575,10 +1578,7 @@
     </w:p>
     <w:p>
       <w:pPr>
-        <w:pStyle w:val="TOC2"/>
-        <w:tabs>
-          <w:tab w:val="right" w:leader="dot" w:pos="9054"/>
-        </w:tabs>
+        <w:pStyle w:val="TOC1"/>
         <w:rPr>
           <w:rFonts w:asciiTheme="minorHAnsi" w:eastAsiaTheme="minorEastAsia" w:hAnsiTheme="minorHAnsi"/>
           <w:noProof/>
@@ -1587,13 +1587,13 @@
           <w:lang w:eastAsia="en-GB"/>
         </w:rPr>
       </w:pPr>
-      <w:hyperlink w:anchor="_Toc5126855" w:history="1">
+      <w:hyperlink w:anchor="_Toc5131756" w:history="1">
         <w:r>
           <w:rPr>
             <w:rStyle w:val="Hyperlink"/>
             <w:noProof/>
           </w:rPr>
-          <w:t>2.1 Solution Description</w:t>
+          <w:t>2.0 Solution Description and System Requirements</w:t>
         </w:r>
         <w:r>
           <w:rPr>
@@ -1614,7 +1614,7 @@
             <w:noProof/>
             <w:webHidden/>
           </w:rPr>
-          <w:instrText xml:space="preserve"> PAGEREF _Toc5126855 \h </w:instrText>
+          <w:instrText xml:space="preserve"> PAGEREF _Toc5131756 \h </w:instrText>
         </w:r>
         <w:r>
           <w:rPr>
@@ -1659,13 +1659,13 @@
           <w:lang w:eastAsia="en-GB"/>
         </w:rPr>
       </w:pPr>
-      <w:hyperlink w:anchor="_Toc5126856" w:history="1">
+      <w:hyperlink w:anchor="_Toc5131757" w:history="1">
         <w:r>
           <w:rPr>
             <w:rStyle w:val="Hyperlink"/>
             <w:noProof/>
           </w:rPr>
-          <w:t>2.2 System Requirements</w:t>
+          <w:t>2.1 Solution Description</w:t>
         </w:r>
         <w:r>
           <w:rPr>
@@ -1686,7 +1686,7 @@
             <w:noProof/>
             <w:webHidden/>
           </w:rPr>
-          <w:instrText xml:space="preserve"> PAGEREF _Toc5126856 \h </w:instrText>
+          <w:instrText xml:space="preserve"> PAGEREF _Toc5131757 \h </w:instrText>
         </w:r>
         <w:r>
           <w:rPr>
@@ -1706,7 +1706,7 @@
             <w:noProof/>
             <w:webHidden/>
           </w:rPr>
-          <w:t>9</w:t>
+          <w:t>10</w:t>
         </w:r>
         <w:r>
           <w:rPr>
@@ -1719,7 +1719,10 @@
     </w:p>
     <w:p>
       <w:pPr>
-        <w:pStyle w:val="TOC1"/>
+        <w:pStyle w:val="TOC2"/>
+        <w:tabs>
+          <w:tab w:val="right" w:leader="dot" w:pos="9054"/>
+        </w:tabs>
         <w:rPr>
           <w:rFonts w:asciiTheme="minorHAnsi" w:eastAsiaTheme="minorEastAsia" w:hAnsiTheme="minorHAnsi"/>
           <w:noProof/>
@@ -1728,13 +1731,13 @@
           <w:lang w:eastAsia="en-GB"/>
         </w:rPr>
       </w:pPr>
-      <w:hyperlink w:anchor="_Toc5126857" w:history="1">
+      <w:hyperlink w:anchor="_Toc5131758" w:history="1">
         <w:r>
           <w:rPr>
             <w:rStyle w:val="Hyperlink"/>
             <w:noProof/>
           </w:rPr>
-          <w:t>3.0 Design</w:t>
+          <w:t>2.2 System Requirements</w:t>
         </w:r>
         <w:r>
           <w:rPr>
@@ -1755,7 +1758,7 @@
             <w:noProof/>
             <w:webHidden/>
           </w:rPr>
-          <w:instrText xml:space="preserve"> PAGEREF _Toc5126857 \h </w:instrText>
+          <w:instrText xml:space="preserve"> PAGEREF _Toc5131758 \h </w:instrText>
         </w:r>
         <w:r>
           <w:rPr>
@@ -1775,7 +1778,7 @@
             <w:noProof/>
             <w:webHidden/>
           </w:rPr>
-          <w:t>9</w:t>
+          <w:t>10</w:t>
         </w:r>
         <w:r>
           <w:rPr>
@@ -1788,10 +1791,7 @@
     </w:p>
     <w:p>
       <w:pPr>
-        <w:pStyle w:val="TOC2"/>
-        <w:tabs>
-          <w:tab w:val="right" w:leader="dot" w:pos="9054"/>
-        </w:tabs>
+        <w:pStyle w:val="TOC1"/>
         <w:rPr>
           <w:rFonts w:asciiTheme="minorHAnsi" w:eastAsiaTheme="minorEastAsia" w:hAnsiTheme="minorHAnsi"/>
           <w:noProof/>
@@ -1800,13 +1800,13 @@
           <w:lang w:eastAsia="en-GB"/>
         </w:rPr>
       </w:pPr>
-      <w:hyperlink w:anchor="_Toc5126858" w:history="1">
+      <w:hyperlink w:anchor="_Toc5131759" w:history="1">
         <w:r>
           <w:rPr>
             <w:rStyle w:val="Hyperlink"/>
             <w:noProof/>
           </w:rPr>
-          <w:t>3.1 Cuckoo Environment</w:t>
+          <w:t>3.0 Design</w:t>
         </w:r>
         <w:r>
           <w:rPr>
@@ -1827,7 +1827,7 @@
             <w:noProof/>
             <w:webHidden/>
           </w:rPr>
-          <w:instrText xml:space="preserve"> PAGEREF _Toc5126858 \h </w:instrText>
+          <w:instrText xml:space="preserve"> PAGEREF _Toc5131759 \h </w:instrText>
         </w:r>
         <w:r>
           <w:rPr>
@@ -1847,7 +1847,7 @@
             <w:noProof/>
             <w:webHidden/>
           </w:rPr>
-          <w:t>9</w:t>
+          <w:t>10</w:t>
         </w:r>
         <w:r>
           <w:rPr>
@@ -1872,13 +1872,13 @@
           <w:lang w:eastAsia="en-GB"/>
         </w:rPr>
       </w:pPr>
-      <w:hyperlink w:anchor="_Toc5126859" w:history="1">
+      <w:hyperlink w:anchor="_Toc5131760" w:history="1">
         <w:r>
           <w:rPr>
             <w:rStyle w:val="Hyperlink"/>
             <w:noProof/>
           </w:rPr>
-          <w:t>3.2 Parser</w:t>
+          <w:t>3.1 Cuckoo Environment</w:t>
         </w:r>
         <w:r>
           <w:rPr>
@@ -1899,7 +1899,7 @@
             <w:noProof/>
             <w:webHidden/>
           </w:rPr>
-          <w:instrText xml:space="preserve"> PAGEREF _Toc5126859 \h </w:instrText>
+          <w:instrText xml:space="preserve"> PAGEREF _Toc5131760 \h </w:instrText>
         </w:r>
         <w:r>
           <w:rPr>
@@ -1944,13 +1944,13 @@
           <w:lang w:eastAsia="en-GB"/>
         </w:rPr>
       </w:pPr>
-      <w:hyperlink w:anchor="_Toc5126860" w:history="1">
+      <w:hyperlink w:anchor="_Toc5131761" w:history="1">
         <w:r>
           <w:rPr>
             <w:rStyle w:val="Hyperlink"/>
             <w:noProof/>
           </w:rPr>
-          <w:t>3.3 Machine Learning</w:t>
+          <w:t>3.2 Parser</w:t>
         </w:r>
         <w:r>
           <w:rPr>
@@ -1971,7 +1971,7 @@
             <w:noProof/>
             <w:webHidden/>
           </w:rPr>
-          <w:instrText xml:space="preserve"> PAGEREF _Toc5126860 \h </w:instrText>
+          <w:instrText xml:space="preserve"> PAGEREF _Toc5131761 \h </w:instrText>
         </w:r>
         <w:r>
           <w:rPr>
@@ -1991,7 +1991,7 @@
             <w:noProof/>
             <w:webHidden/>
           </w:rPr>
-          <w:t>10</w:t>
+          <w:t>11</w:t>
         </w:r>
         <w:r>
           <w:rPr>
@@ -2004,7 +2004,10 @@
     </w:p>
     <w:p>
       <w:pPr>
-        <w:pStyle w:val="TOC1"/>
+        <w:pStyle w:val="TOC2"/>
+        <w:tabs>
+          <w:tab w:val="right" w:leader="dot" w:pos="9054"/>
+        </w:tabs>
         <w:rPr>
           <w:rFonts w:asciiTheme="minorHAnsi" w:eastAsiaTheme="minorEastAsia" w:hAnsiTheme="minorHAnsi"/>
           <w:noProof/>
@@ -2013,13 +2016,13 @@
           <w:lang w:eastAsia="en-GB"/>
         </w:rPr>
       </w:pPr>
-      <w:hyperlink w:anchor="_Toc5126861" w:history="1">
+      <w:hyperlink w:anchor="_Toc5131762" w:history="1">
         <w:r>
           <w:rPr>
             <w:rStyle w:val="Hyperlink"/>
             <w:noProof/>
           </w:rPr>
-          <w:t>4.0 Implementation</w:t>
+          <w:t>3.3 Machine Learning</w:t>
         </w:r>
         <w:r>
           <w:rPr>
@@ -2040,7 +2043,7 @@
             <w:noProof/>
             <w:webHidden/>
           </w:rPr>
-          <w:instrText xml:space="preserve"> PAGEREF _Toc5126861 \h </w:instrText>
+          <w:instrText xml:space="preserve"> PAGEREF _Toc5131762 \h </w:instrText>
         </w:r>
         <w:r>
           <w:rPr>
@@ -2060,7 +2063,7 @@
             <w:noProof/>
             <w:webHidden/>
           </w:rPr>
-          <w:t>10</w:t>
+          <w:t>11</w:t>
         </w:r>
         <w:r>
           <w:rPr>
@@ -2073,10 +2076,7 @@
     </w:p>
     <w:p>
       <w:pPr>
-        <w:pStyle w:val="TOC2"/>
-        <w:tabs>
-          <w:tab w:val="right" w:leader="dot" w:pos="9054"/>
-        </w:tabs>
+        <w:pStyle w:val="TOC1"/>
         <w:rPr>
           <w:rFonts w:asciiTheme="minorHAnsi" w:eastAsiaTheme="minorEastAsia" w:hAnsiTheme="minorHAnsi"/>
           <w:noProof/>
@@ -2085,13 +2085,13 @@
           <w:lang w:eastAsia="en-GB"/>
         </w:rPr>
       </w:pPr>
-      <w:hyperlink w:anchor="_Toc5126862" w:history="1">
+      <w:hyperlink w:anchor="_Toc5131763" w:history="1">
         <w:r>
           <w:rPr>
             <w:rStyle w:val="Hyperlink"/>
             <w:noProof/>
           </w:rPr>
-          <w:t>4.1 Use of Supporting Tools</w:t>
+          <w:t>4.0 Implementation</w:t>
         </w:r>
         <w:r>
           <w:rPr>
@@ -2112,7 +2112,7 @@
             <w:noProof/>
             <w:webHidden/>
           </w:rPr>
-          <w:instrText xml:space="preserve"> PAGEREF _Toc5126862 \h </w:instrText>
+          <w:instrText xml:space="preserve"> PAGEREF _Toc5131763 \h </w:instrText>
         </w:r>
         <w:r>
           <w:rPr>
@@ -2132,7 +2132,7 @@
             <w:noProof/>
             <w:webHidden/>
           </w:rPr>
-          <w:t>11</w:t>
+          <w:t>12</w:t>
         </w:r>
         <w:r>
           <w:rPr>
@@ -2145,7 +2145,7 @@
     </w:p>
     <w:p>
       <w:pPr>
-        <w:pStyle w:val="TOC3"/>
+        <w:pStyle w:val="TOC2"/>
         <w:tabs>
           <w:tab w:val="right" w:leader="dot" w:pos="9054"/>
         </w:tabs>
@@ -2157,13 +2157,13 @@
           <w:lang w:eastAsia="en-GB"/>
         </w:rPr>
       </w:pPr>
-      <w:hyperlink w:anchor="_Toc5126863" w:history="1">
+      <w:hyperlink w:anchor="_Toc5131764" w:history="1">
         <w:r>
           <w:rPr>
             <w:rStyle w:val="Hyperlink"/>
             <w:noProof/>
           </w:rPr>
-          <w:t>4.1.1 Languages Used</w:t>
+          <w:t>4.1 Use of Supporting Tools</w:t>
         </w:r>
         <w:r>
           <w:rPr>
@@ -2184,7 +2184,7 @@
             <w:noProof/>
             <w:webHidden/>
           </w:rPr>
-          <w:instrText xml:space="preserve"> PAGEREF _Toc5126863 \h </w:instrText>
+          <w:instrText xml:space="preserve"> PAGEREF _Toc5131764 \h </w:instrText>
         </w:r>
         <w:r>
           <w:rPr>
@@ -2204,7 +2204,7 @@
             <w:noProof/>
             <w:webHidden/>
           </w:rPr>
-          <w:t>11</w:t>
+          <w:t>12</w:t>
         </w:r>
         <w:r>
           <w:rPr>
@@ -2229,13 +2229,13 @@
           <w:lang w:eastAsia="en-GB"/>
         </w:rPr>
       </w:pPr>
-      <w:hyperlink w:anchor="_Toc5126864" w:history="1">
+      <w:hyperlink w:anchor="_Toc5131765" w:history="1">
         <w:r>
           <w:rPr>
             <w:rStyle w:val="Hyperlink"/>
             <w:noProof/>
           </w:rPr>
-          <w:t>4.1.2 Development Environment</w:t>
+          <w:t>4.1.1 Languages Used</w:t>
         </w:r>
         <w:r>
           <w:rPr>
@@ -2256,7 +2256,7 @@
             <w:noProof/>
             <w:webHidden/>
           </w:rPr>
-          <w:instrText xml:space="preserve"> PAGEREF _Toc5126864 \h </w:instrText>
+          <w:instrText xml:space="preserve"> PAGEREF _Toc5131765 \h </w:instrText>
         </w:r>
         <w:r>
           <w:rPr>
@@ -2276,7 +2276,7 @@
             <w:noProof/>
             <w:webHidden/>
           </w:rPr>
-          <w:t>11</w:t>
+          <w:t>12</w:t>
         </w:r>
         <w:r>
           <w:rPr>
@@ -2301,13 +2301,13 @@
           <w:lang w:eastAsia="en-GB"/>
         </w:rPr>
       </w:pPr>
-      <w:hyperlink w:anchor="_Toc5126865" w:history="1">
+      <w:hyperlink w:anchor="_Toc5131766" w:history="1">
         <w:r>
           <w:rPr>
             <w:rStyle w:val="Hyperlink"/>
             <w:noProof/>
           </w:rPr>
-          <w:t>4.1.3 Version Control</w:t>
+          <w:t>4.1.2 Development Environment</w:t>
         </w:r>
         <w:r>
           <w:rPr>
@@ -2328,7 +2328,7 @@
             <w:noProof/>
             <w:webHidden/>
           </w:rPr>
-          <w:instrText xml:space="preserve"> PAGEREF _Toc5126865 \h </w:instrText>
+          <w:instrText xml:space="preserve"> PAGEREF _Toc5131766 \h </w:instrText>
         </w:r>
         <w:r>
           <w:rPr>
@@ -2348,7 +2348,7 @@
             <w:noProof/>
             <w:webHidden/>
           </w:rPr>
-          <w:t>11</w:t>
+          <w:t>12</w:t>
         </w:r>
         <w:r>
           <w:rPr>
@@ -2361,7 +2361,7 @@
     </w:p>
     <w:p>
       <w:pPr>
-        <w:pStyle w:val="TOC2"/>
+        <w:pStyle w:val="TOC3"/>
         <w:tabs>
           <w:tab w:val="right" w:leader="dot" w:pos="9054"/>
         </w:tabs>
@@ -2373,13 +2373,13 @@
           <w:lang w:eastAsia="en-GB"/>
         </w:rPr>
       </w:pPr>
-      <w:hyperlink w:anchor="_Toc5126866" w:history="1">
+      <w:hyperlink w:anchor="_Toc5131767" w:history="1">
         <w:r>
           <w:rPr>
             <w:rStyle w:val="Hyperlink"/>
             <w:noProof/>
           </w:rPr>
-          <w:t>4.4 Use of Software Libraries</w:t>
+          <w:t>4.1.3 Version Control</w:t>
         </w:r>
         <w:r>
           <w:rPr>
@@ -2400,7 +2400,7 @@
             <w:noProof/>
             <w:webHidden/>
           </w:rPr>
-          <w:instrText xml:space="preserve"> PAGEREF _Toc5126866 \h </w:instrText>
+          <w:instrText xml:space="preserve"> PAGEREF _Toc5131767 \h </w:instrText>
         </w:r>
         <w:r>
           <w:rPr>
@@ -2420,7 +2420,7 @@
             <w:noProof/>
             <w:webHidden/>
           </w:rPr>
-          <w:t>11</w:t>
+          <w:t>12</w:t>
         </w:r>
         <w:r>
           <w:rPr>
@@ -2445,13 +2445,13 @@
           <w:lang w:eastAsia="en-GB"/>
         </w:rPr>
       </w:pPr>
-      <w:hyperlink w:anchor="_Toc5126867" w:history="1">
+      <w:hyperlink w:anchor="_Toc5131768" w:history="1">
         <w:r>
           <w:rPr>
             <w:rStyle w:val="Hyperlink"/>
             <w:noProof/>
           </w:rPr>
-          <w:t>4.5 Key Implementation Decisions</w:t>
+          <w:t>4.4 Use of Software Libraries</w:t>
         </w:r>
         <w:r>
           <w:rPr>
@@ -2472,7 +2472,7 @@
             <w:noProof/>
             <w:webHidden/>
           </w:rPr>
-          <w:instrText xml:space="preserve"> PAGEREF _Toc5126867 \h </w:instrText>
+          <w:instrText xml:space="preserve"> PAGEREF _Toc5131768 \h </w:instrText>
         </w:r>
         <w:r>
           <w:rPr>
@@ -2492,7 +2492,7 @@
             <w:noProof/>
             <w:webHidden/>
           </w:rPr>
-          <w:t>11</w:t>
+          <w:t>13</w:t>
         </w:r>
         <w:r>
           <w:rPr>
@@ -2505,7 +2505,7 @@
     </w:p>
     <w:p>
       <w:pPr>
-        <w:pStyle w:val="TOC2"/>
+        <w:pStyle w:val="TOC3"/>
         <w:tabs>
           <w:tab w:val="right" w:leader="dot" w:pos="9054"/>
         </w:tabs>
@@ -2517,13 +2517,13 @@
           <w:lang w:eastAsia="en-GB"/>
         </w:rPr>
       </w:pPr>
-      <w:hyperlink w:anchor="_Toc5126868" w:history="1">
+      <w:hyperlink w:anchor="_Toc5131769" w:history="1">
         <w:r>
           <w:rPr>
             <w:rStyle w:val="Hyperlink"/>
             <w:noProof/>
           </w:rPr>
-          <w:t>4.6 Important Functions and Algorithms</w:t>
+          <w:t>4.4.1 Python Libraries</w:t>
         </w:r>
         <w:r>
           <w:rPr>
@@ -2544,7 +2544,7 @@
             <w:noProof/>
             <w:webHidden/>
           </w:rPr>
-          <w:instrText xml:space="preserve"> PAGEREF _Toc5126868 \h </w:instrText>
+          <w:instrText xml:space="preserve"> PAGEREF _Toc5131769 \h </w:instrText>
         </w:r>
         <w:r>
           <w:rPr>
@@ -2564,7 +2564,7 @@
             <w:noProof/>
             <w:webHidden/>
           </w:rPr>
-          <w:t>11</w:t>
+          <w:t>13</w:t>
         </w:r>
         <w:r>
           <w:rPr>
@@ -2577,7 +2577,7 @@
     </w:p>
     <w:p>
       <w:pPr>
-        <w:pStyle w:val="TOC2"/>
+        <w:pStyle w:val="TOC3"/>
         <w:tabs>
           <w:tab w:val="right" w:leader="dot" w:pos="9054"/>
         </w:tabs>
@@ -2589,13 +2589,13 @@
           <w:lang w:eastAsia="en-GB"/>
         </w:rPr>
       </w:pPr>
-      <w:hyperlink w:anchor="_Toc5126869" w:history="1">
+      <w:hyperlink w:anchor="_Toc5131770" w:history="1">
         <w:r>
           <w:rPr>
             <w:rStyle w:val="Hyperlink"/>
             <w:noProof/>
           </w:rPr>
-          <w:t>4.7 Description of How Each Component Was Implemented</w:t>
+          <w:t>4.4.2 R Libraries</w:t>
         </w:r>
         <w:r>
           <w:rPr>
@@ -2616,7 +2616,7 @@
             <w:noProof/>
             <w:webHidden/>
           </w:rPr>
-          <w:instrText xml:space="preserve"> PAGEREF _Toc5126869 \h </w:instrText>
+          <w:instrText xml:space="preserve"> PAGEREF _Toc5131770 \h </w:instrText>
         </w:r>
         <w:r>
           <w:rPr>
@@ -2636,7 +2636,7 @@
             <w:noProof/>
             <w:webHidden/>
           </w:rPr>
-          <w:t>11</w:t>
+          <w:t>13</w:t>
         </w:r>
         <w:r>
           <w:rPr>
@@ -2649,7 +2649,10 @@
     </w:p>
     <w:p>
       <w:pPr>
-        <w:pStyle w:val="TOC1"/>
+        <w:pStyle w:val="TOC2"/>
+        <w:tabs>
+          <w:tab w:val="right" w:leader="dot" w:pos="9054"/>
+        </w:tabs>
         <w:rPr>
           <w:rFonts w:asciiTheme="minorHAnsi" w:eastAsiaTheme="minorEastAsia" w:hAnsiTheme="minorHAnsi"/>
           <w:noProof/>
@@ -2658,13 +2661,13 @@
           <w:lang w:eastAsia="en-GB"/>
         </w:rPr>
       </w:pPr>
-      <w:hyperlink w:anchor="_Toc5126870" w:history="1">
+      <w:hyperlink w:anchor="_Toc5131771" w:history="1">
         <w:r>
           <w:rPr>
             <w:rStyle w:val="Hyperlink"/>
             <w:noProof/>
           </w:rPr>
-          <w:t>5.0 Testing</w:t>
+          <w:t>4.5 Key Implementation Decisions</w:t>
         </w:r>
         <w:r>
           <w:rPr>
@@ -2685,7 +2688,7 @@
             <w:noProof/>
             <w:webHidden/>
           </w:rPr>
-          <w:instrText xml:space="preserve"> PAGEREF _Toc5126870 \h </w:instrText>
+          <w:instrText xml:space="preserve"> PAGEREF _Toc5131771 \h </w:instrText>
         </w:r>
         <w:r>
           <w:rPr>
@@ -2705,7 +2708,7 @@
             <w:noProof/>
             <w:webHidden/>
           </w:rPr>
-          <w:t>11</w:t>
+          <w:t>13</w:t>
         </w:r>
         <w:r>
           <w:rPr>
@@ -2730,13 +2733,13 @@
           <w:lang w:eastAsia="en-GB"/>
         </w:rPr>
       </w:pPr>
-      <w:hyperlink w:anchor="_Toc5126871" w:history="1">
+      <w:hyperlink w:anchor="_Toc5131772" w:history="1">
         <w:r>
           <w:rPr>
             <w:rStyle w:val="Hyperlink"/>
             <w:noProof/>
           </w:rPr>
-          <w:t>5.1 Testing Approach</w:t>
+          <w:t>4.6 Important Functions and Algorithms</w:t>
         </w:r>
         <w:r>
           <w:rPr>
@@ -2757,7 +2760,7 @@
             <w:noProof/>
             <w:webHidden/>
           </w:rPr>
-          <w:instrText xml:space="preserve"> PAGEREF _Toc5126871 \h </w:instrText>
+          <w:instrText xml:space="preserve"> PAGEREF _Toc5131772 \h </w:instrText>
         </w:r>
         <w:r>
           <w:rPr>
@@ -2777,7 +2780,7 @@
             <w:noProof/>
             <w:webHidden/>
           </w:rPr>
-          <w:t>11</w:t>
+          <w:t>14</w:t>
         </w:r>
         <w:r>
           <w:rPr>
@@ -2802,13 +2805,13 @@
           <w:lang w:eastAsia="en-GB"/>
         </w:rPr>
       </w:pPr>
-      <w:hyperlink w:anchor="_Toc5126872" w:history="1">
+      <w:hyperlink w:anchor="_Toc5131773" w:history="1">
         <w:r>
           <w:rPr>
             <w:rStyle w:val="Hyperlink"/>
             <w:noProof/>
           </w:rPr>
-          <w:t>5.2 Testing Results</w:t>
+          <w:t>4.7 Description of How Each Component Was Implemented</w:t>
         </w:r>
         <w:r>
           <w:rPr>
@@ -2829,7 +2832,7 @@
             <w:noProof/>
             <w:webHidden/>
           </w:rPr>
-          <w:instrText xml:space="preserve"> PAGEREF _Toc5126872 \h </w:instrText>
+          <w:instrText xml:space="preserve"> PAGEREF _Toc5131773 \h </w:instrText>
         </w:r>
         <w:r>
           <w:rPr>
@@ -2849,7 +2852,7 @@
             <w:noProof/>
             <w:webHidden/>
           </w:rPr>
-          <w:t>11</w:t>
+          <w:t>14</w:t>
         </w:r>
         <w:r>
           <w:rPr>
@@ -2871,13 +2874,13 @@
           <w:lang w:eastAsia="en-GB"/>
         </w:rPr>
       </w:pPr>
-      <w:hyperlink w:anchor="_Toc5126873" w:history="1">
+      <w:hyperlink w:anchor="_Toc5131774" w:history="1">
         <w:r>
           <w:rPr>
             <w:rStyle w:val="Hyperlink"/>
             <w:noProof/>
           </w:rPr>
-          <w:t>6.0 System Evaluation and Experimental Results</w:t>
+          <w:t>5.0 Testing</w:t>
         </w:r>
         <w:r>
           <w:rPr>
@@ -2898,7 +2901,7 @@
             <w:noProof/>
             <w:webHidden/>
           </w:rPr>
-          <w:instrText xml:space="preserve"> PAGEREF _Toc5126873 \h </w:instrText>
+          <w:instrText xml:space="preserve"> PAGEREF _Toc5131774 \h </w:instrText>
         </w:r>
         <w:r>
           <w:rPr>
@@ -2918,7 +2921,7 @@
             <w:noProof/>
             <w:webHidden/>
           </w:rPr>
-          <w:t>11</w:t>
+          <w:t>14</w:t>
         </w:r>
         <w:r>
           <w:rPr>
@@ -2943,13 +2946,13 @@
           <w:lang w:eastAsia="en-GB"/>
         </w:rPr>
       </w:pPr>
-      <w:hyperlink w:anchor="_Toc5126874" w:history="1">
+      <w:hyperlink w:anchor="_Toc5131775" w:history="1">
         <w:r>
           <w:rPr>
             <w:rStyle w:val="Hyperlink"/>
             <w:noProof/>
           </w:rPr>
-          <w:t>6.1 System Evaluation</w:t>
+          <w:t>5.1 Testing Approach</w:t>
         </w:r>
         <w:r>
           <w:rPr>
@@ -2970,7 +2973,7 @@
             <w:noProof/>
             <w:webHidden/>
           </w:rPr>
-          <w:instrText xml:space="preserve"> PAGEREF _Toc5126874 \h </w:instrText>
+          <w:instrText xml:space="preserve"> PAGEREF _Toc5131775 \h </w:instrText>
         </w:r>
         <w:r>
           <w:rPr>
@@ -2990,7 +2993,7 @@
             <w:noProof/>
             <w:webHidden/>
           </w:rPr>
-          <w:t>11</w:t>
+          <w:t>14</w:t>
         </w:r>
         <w:r>
           <w:rPr>
@@ -3015,13 +3018,13 @@
           <w:lang w:eastAsia="en-GB"/>
         </w:rPr>
       </w:pPr>
-      <w:hyperlink w:anchor="_Toc5126875" w:history="1">
+      <w:hyperlink w:anchor="_Toc5131776" w:history="1">
         <w:r>
           <w:rPr>
             <w:rStyle w:val="Hyperlink"/>
             <w:noProof/>
           </w:rPr>
-          <w:t>6.2 Conclusion</w:t>
+          <w:t>5.2 Testing Results</w:t>
         </w:r>
         <w:r>
           <w:rPr>
@@ -3042,7 +3045,7 @@
             <w:noProof/>
             <w:webHidden/>
           </w:rPr>
-          <w:instrText xml:space="preserve"> PAGEREF _Toc5126875 \h </w:instrText>
+          <w:instrText xml:space="preserve"> PAGEREF _Toc5131776 \h </w:instrText>
         </w:r>
         <w:r>
           <w:rPr>
@@ -3062,7 +3065,7 @@
             <w:noProof/>
             <w:webHidden/>
           </w:rPr>
-          <w:t>11</w:t>
+          <w:t>14</w:t>
         </w:r>
         <w:r>
           <w:rPr>
@@ -3084,13 +3087,13 @@
           <w:lang w:eastAsia="en-GB"/>
         </w:rPr>
       </w:pPr>
-      <w:hyperlink w:anchor="_Toc5126876" w:history="1">
+      <w:hyperlink w:anchor="_Toc5131777" w:history="1">
         <w:r>
           <w:rPr>
             <w:rStyle w:val="Hyperlink"/>
             <w:noProof/>
           </w:rPr>
-          <w:t>7.0 Appendices</w:t>
+          <w:t>6.0 System Evaluation and Experimental Results</w:t>
         </w:r>
         <w:r>
           <w:rPr>
@@ -3111,7 +3114,7 @@
             <w:noProof/>
             <w:webHidden/>
           </w:rPr>
-          <w:instrText xml:space="preserve"> PAGEREF _Toc5126876 \h </w:instrText>
+          <w:instrText xml:space="preserve"> PAGEREF _Toc5131777 \h </w:instrText>
         </w:r>
         <w:r>
           <w:rPr>
@@ -3131,7 +3134,7 @@
             <w:noProof/>
             <w:webHidden/>
           </w:rPr>
-          <w:t>12</w:t>
+          <w:t>14</w:t>
         </w:r>
         <w:r>
           <w:rPr>
@@ -3144,7 +3147,10 @@
     </w:p>
     <w:p>
       <w:pPr>
-        <w:pStyle w:val="TOC1"/>
+        <w:pStyle w:val="TOC2"/>
+        <w:tabs>
+          <w:tab w:val="right" w:leader="dot" w:pos="9054"/>
+        </w:tabs>
         <w:rPr>
           <w:rFonts w:asciiTheme="minorHAnsi" w:eastAsiaTheme="minorEastAsia" w:hAnsiTheme="minorHAnsi"/>
           <w:noProof/>
@@ -3153,13 +3159,13 @@
           <w:lang w:eastAsia="en-GB"/>
         </w:rPr>
       </w:pPr>
-      <w:hyperlink w:anchor="_Toc5126877" w:history="1">
+      <w:hyperlink w:anchor="_Toc5131778" w:history="1">
         <w:r>
           <w:rPr>
             <w:rStyle w:val="Hyperlink"/>
             <w:noProof/>
           </w:rPr>
-          <w:t>8.0 Table of Figures</w:t>
+          <w:t>6.1 System Evaluation</w:t>
         </w:r>
         <w:r>
           <w:rPr>
@@ -3180,7 +3186,7 @@
             <w:noProof/>
             <w:webHidden/>
           </w:rPr>
-          <w:instrText xml:space="preserve"> PAGEREF _Toc5126877 \h </w:instrText>
+          <w:instrText xml:space="preserve"> PAGEREF _Toc5131778 \h </w:instrText>
         </w:r>
         <w:r>
           <w:rPr>
@@ -3200,7 +3206,7 @@
             <w:noProof/>
             <w:webHidden/>
           </w:rPr>
-          <w:t>13</w:t>
+          <w:t>14</w:t>
         </w:r>
         <w:r>
           <w:rPr>
@@ -3213,7 +3219,10 @@
     </w:p>
     <w:p>
       <w:pPr>
-        <w:pStyle w:val="TOC1"/>
+        <w:pStyle w:val="TOC2"/>
+        <w:tabs>
+          <w:tab w:val="right" w:leader="dot" w:pos="9054"/>
+        </w:tabs>
         <w:rPr>
           <w:rFonts w:asciiTheme="minorHAnsi" w:eastAsiaTheme="minorEastAsia" w:hAnsiTheme="minorHAnsi"/>
           <w:noProof/>
@@ -3222,13 +3231,13 @@
           <w:lang w:eastAsia="en-GB"/>
         </w:rPr>
       </w:pPr>
-      <w:hyperlink w:anchor="_Toc5126878" w:history="1">
+      <w:hyperlink w:anchor="_Toc5131779" w:history="1">
         <w:r>
           <w:rPr>
             <w:rStyle w:val="Hyperlink"/>
             <w:noProof/>
           </w:rPr>
-          <w:t>9.0 References</w:t>
+          <w:t>6.2 Conclusion</w:t>
         </w:r>
         <w:r>
           <w:rPr>
@@ -3249,7 +3258,7 @@
             <w:noProof/>
             <w:webHidden/>
           </w:rPr>
-          <w:instrText xml:space="preserve"> PAGEREF _Toc5126878 \h </w:instrText>
+          <w:instrText xml:space="preserve"> PAGEREF _Toc5131779 \h </w:instrText>
         </w:r>
         <w:r>
           <w:rPr>
@@ -3270,6 +3279,213 @@
             <w:webHidden/>
           </w:rPr>
           <w:t>14</w:t>
+        </w:r>
+        <w:r>
+          <w:rPr>
+            <w:noProof/>
+            <w:webHidden/>
+          </w:rPr>
+          <w:fldChar w:fldCharType="end"/>
+        </w:r>
+      </w:hyperlink>
+    </w:p>
+    <w:p>
+      <w:pPr>
+        <w:pStyle w:val="TOC1"/>
+        <w:rPr>
+          <w:rFonts w:asciiTheme="minorHAnsi" w:eastAsiaTheme="minorEastAsia" w:hAnsiTheme="minorHAnsi"/>
+          <w:noProof/>
+          <w:sz w:val="22"/>
+          <w:szCs w:val="22"/>
+          <w:lang w:eastAsia="en-GB"/>
+        </w:rPr>
+      </w:pPr>
+      <w:hyperlink w:anchor="_Toc5131780" w:history="1">
+        <w:r>
+          <w:rPr>
+            <w:rStyle w:val="Hyperlink"/>
+            <w:noProof/>
+          </w:rPr>
+          <w:t>7.0 Appendices</w:t>
+        </w:r>
+        <w:r>
+          <w:rPr>
+            <w:noProof/>
+            <w:webHidden/>
+          </w:rPr>
+          <w:tab/>
+        </w:r>
+        <w:r>
+          <w:rPr>
+            <w:noProof/>
+            <w:webHidden/>
+          </w:rPr>
+          <w:fldChar w:fldCharType="begin"/>
+        </w:r>
+        <w:r>
+          <w:rPr>
+            <w:noProof/>
+            <w:webHidden/>
+          </w:rPr>
+          <w:instrText xml:space="preserve"> PAGEREF _Toc5131780 \h </w:instrText>
+        </w:r>
+        <w:r>
+          <w:rPr>
+            <w:noProof/>
+            <w:webHidden/>
+          </w:rPr>
+        </w:r>
+        <w:r>
+          <w:rPr>
+            <w:noProof/>
+            <w:webHidden/>
+          </w:rPr>
+          <w:fldChar w:fldCharType="separate"/>
+        </w:r>
+        <w:r>
+          <w:rPr>
+            <w:noProof/>
+            <w:webHidden/>
+          </w:rPr>
+          <w:t>15</w:t>
+        </w:r>
+        <w:r>
+          <w:rPr>
+            <w:noProof/>
+            <w:webHidden/>
+          </w:rPr>
+          <w:fldChar w:fldCharType="end"/>
+        </w:r>
+      </w:hyperlink>
+    </w:p>
+    <w:p>
+      <w:pPr>
+        <w:pStyle w:val="TOC1"/>
+        <w:rPr>
+          <w:rFonts w:asciiTheme="minorHAnsi" w:eastAsiaTheme="minorEastAsia" w:hAnsiTheme="minorHAnsi"/>
+          <w:noProof/>
+          <w:sz w:val="22"/>
+          <w:szCs w:val="22"/>
+          <w:lang w:eastAsia="en-GB"/>
+        </w:rPr>
+      </w:pPr>
+      <w:hyperlink w:anchor="_Toc5131781" w:history="1">
+        <w:r>
+          <w:rPr>
+            <w:rStyle w:val="Hyperlink"/>
+            <w:noProof/>
+          </w:rPr>
+          <w:t>Table of Figures</w:t>
+        </w:r>
+        <w:r>
+          <w:rPr>
+            <w:noProof/>
+            <w:webHidden/>
+          </w:rPr>
+          <w:tab/>
+        </w:r>
+        <w:r>
+          <w:rPr>
+            <w:noProof/>
+            <w:webHidden/>
+          </w:rPr>
+          <w:fldChar w:fldCharType="begin"/>
+        </w:r>
+        <w:r>
+          <w:rPr>
+            <w:noProof/>
+            <w:webHidden/>
+          </w:rPr>
+          <w:instrText xml:space="preserve"> PAGEREF _Toc5131781 \h </w:instrText>
+        </w:r>
+        <w:r>
+          <w:rPr>
+            <w:noProof/>
+            <w:webHidden/>
+          </w:rPr>
+        </w:r>
+        <w:r>
+          <w:rPr>
+            <w:noProof/>
+            <w:webHidden/>
+          </w:rPr>
+          <w:fldChar w:fldCharType="separate"/>
+        </w:r>
+        <w:r>
+          <w:rPr>
+            <w:noProof/>
+            <w:webHidden/>
+          </w:rPr>
+          <w:t>16</w:t>
+        </w:r>
+        <w:r>
+          <w:rPr>
+            <w:noProof/>
+            <w:webHidden/>
+          </w:rPr>
+          <w:fldChar w:fldCharType="end"/>
+        </w:r>
+      </w:hyperlink>
+    </w:p>
+    <w:p>
+      <w:pPr>
+        <w:pStyle w:val="TOC1"/>
+        <w:rPr>
+          <w:rFonts w:asciiTheme="minorHAnsi" w:eastAsiaTheme="minorEastAsia" w:hAnsiTheme="minorHAnsi"/>
+          <w:noProof/>
+          <w:sz w:val="22"/>
+          <w:szCs w:val="22"/>
+          <w:lang w:eastAsia="en-GB"/>
+        </w:rPr>
+      </w:pPr>
+      <w:hyperlink w:anchor="_Toc5131782" w:history="1">
+        <w:r>
+          <w:rPr>
+            <w:rStyle w:val="Hyperlink"/>
+            <w:noProof/>
+          </w:rPr>
+          <w:t>References</w:t>
+        </w:r>
+        <w:r>
+          <w:rPr>
+            <w:noProof/>
+            <w:webHidden/>
+          </w:rPr>
+          <w:tab/>
+        </w:r>
+        <w:r>
+          <w:rPr>
+            <w:noProof/>
+            <w:webHidden/>
+          </w:rPr>
+          <w:fldChar w:fldCharType="begin"/>
+        </w:r>
+        <w:r>
+          <w:rPr>
+            <w:noProof/>
+            <w:webHidden/>
+          </w:rPr>
+          <w:instrText xml:space="preserve"> PAGEREF _Toc5131782 \h </w:instrText>
+        </w:r>
+        <w:r>
+          <w:rPr>
+            <w:noProof/>
+            <w:webHidden/>
+          </w:rPr>
+        </w:r>
+        <w:r>
+          <w:rPr>
+            <w:noProof/>
+            <w:webHidden/>
+          </w:rPr>
+          <w:fldChar w:fldCharType="separate"/>
+        </w:r>
+        <w:r>
+          <w:rPr>
+            <w:noProof/>
+            <w:webHidden/>
+          </w:rPr>
+          <w:t>17</w:t>
         </w:r>
         <w:r>
           <w:rPr>
@@ -3307,7 +3523,7 @@
       <w:pPr>
         <w:pStyle w:val="Heading1"/>
       </w:pPr>
-      <w:bookmarkStart w:id="8" w:name="_Toc5126841"/>
+      <w:bookmarkStart w:id="8" w:name="_Toc5131742"/>
       <w:r>
         <w:lastRenderedPageBreak/>
         <w:t xml:space="preserve">1.0 </w:t>
@@ -3324,7 +3540,7 @@
       <w:pPr>
         <w:pStyle w:val="Heading2"/>
       </w:pPr>
-      <w:bookmarkStart w:id="9" w:name="_Toc5126842"/>
+      <w:bookmarkStart w:id="9" w:name="_Toc5131743"/>
       <w:r>
         <w:t xml:space="preserve">1.1 </w:t>
       </w:r>
@@ -3353,7 +3569,6 @@
           <w:id w:val="155885794"/>
           <w:citation/>
         </w:sdtPr>
-        <w:sdtEndPr/>
         <w:sdtContent>
           <w:r>
             <w:fldChar w:fldCharType="begin"/>
@@ -3379,12 +3594,7 @@
         <w:t xml:space="preserve">, </w:t>
       </w:r>
       <w:r>
-        <w:t>protection against and identification of Malware is becoming more important by the day. The average cost of a malware attack on a company is $2.4million and the cost in t</w:t>
-      </w:r>
-      <w:bookmarkStart w:id="10" w:name="_GoBack"/>
-      <w:bookmarkEnd w:id="10"/>
-      <w:r>
-        <w:t xml:space="preserve">ime </w:t>
+        <w:t xml:space="preserve">protection against and identification of Malware is becoming more important by the day. The average cost of a malware attack on a company is $2.4million and the cost in time </w:t>
       </w:r>
       <w:r>
         <w:t xml:space="preserve">of a malware attack is 50 days </w:t>
@@ -3394,7 +3604,6 @@
           <w:id w:val="1533763501"/>
           <w:citation/>
         </w:sdtPr>
-        <w:sdtEndPr/>
         <w:sdtContent>
           <w:r>
             <w:fldChar w:fldCharType="begin"/>
@@ -3435,7 +3644,6 @@
           <w:id w:val="175621544"/>
           <w:citation/>
         </w:sdtPr>
-        <w:sdtEndPr/>
         <w:sdtContent>
           <w:r>
             <w:fldChar w:fldCharType="begin"/>
@@ -3492,14 +3700,14 @@
       <w:pPr>
         <w:pStyle w:val="Heading2"/>
       </w:pPr>
-      <w:bookmarkStart w:id="11" w:name="_Toc5126843"/>
+      <w:bookmarkStart w:id="10" w:name="_Toc5131744"/>
       <w:r>
         <w:t xml:space="preserve">1.2 </w:t>
       </w:r>
       <w:r>
         <w:t>Malware Types</w:t>
       </w:r>
-      <w:bookmarkEnd w:id="11"/>
+      <w:bookmarkEnd w:id="10"/>
     </w:p>
     <w:p>
       <w:r>
@@ -3510,7 +3718,7 @@
       <w:pPr>
         <w:pStyle w:val="Heading3"/>
       </w:pPr>
-      <w:bookmarkStart w:id="12" w:name="_Toc5126844"/>
+      <w:bookmarkStart w:id="11" w:name="_Toc5131745"/>
       <w:r>
         <w:lastRenderedPageBreak/>
         <w:t xml:space="preserve">1.2.1 </w:t>
@@ -3518,7 +3726,7 @@
       <w:r>
         <w:t>Trojan</w:t>
       </w:r>
-      <w:bookmarkEnd w:id="12"/>
+      <w:bookmarkEnd w:id="11"/>
     </w:p>
     <w:p>
       <w:r>
@@ -3572,7 +3780,6 @@
           <w:id w:val="-235165949"/>
           <w:citation/>
         </w:sdtPr>
-        <w:sdtEndPr/>
         <w:sdtContent>
           <w:r>
             <w:fldChar w:fldCharType="begin"/>
@@ -3610,7 +3817,6 @@
           <w:id w:val="1319686348"/>
           <w:citation/>
         </w:sdtPr>
-        <w:sdtEndPr/>
         <w:sdtContent>
           <w:r>
             <w:fldChar w:fldCharType="begin"/>
@@ -3704,8 +3910,8 @@
         <w:pStyle w:val="Caption"/>
         <w:jc w:val="center"/>
       </w:pPr>
-      <w:bookmarkStart w:id="13" w:name="_Ref5123744"/>
-      <w:bookmarkStart w:id="14" w:name="_Toc5123681"/>
+      <w:bookmarkStart w:id="12" w:name="_Ref5123744"/>
+      <w:bookmarkStart w:id="13" w:name="_Toc5123681"/>
       <w:r>
         <w:t xml:space="preserve">Figure </w:t>
       </w:r>
@@ -3739,11 +3945,11 @@
         </w:rPr>
         <w:fldChar w:fldCharType="end"/>
       </w:r>
+      <w:bookmarkEnd w:id="12"/>
+      <w:r>
+        <w:t>. Example of Flash Player Trojan Webpage</w:t>
+      </w:r>
       <w:bookmarkEnd w:id="13"/>
-      <w:r>
-        <w:t>. Example of Flash Player Trojan Webpage</w:t>
-      </w:r>
-      <w:bookmarkEnd w:id="14"/>
     </w:p>
     <w:p>
       <w:r>
@@ -3856,7 +4062,6 @@
           <w:id w:val="1941262830"/>
           <w:citation/>
         </w:sdtPr>
-        <w:sdtEndPr/>
         <w:sdtContent>
           <w:r>
             <w:fldChar w:fldCharType="begin"/>
@@ -3883,7 +4088,6 @@
           <w:id w:val="797654262"/>
           <w:citation/>
         </w:sdtPr>
-        <w:sdtEndPr/>
         <w:sdtContent>
           <w:r>
             <w:fldChar w:fldCharType="begin"/>
@@ -3919,49 +4123,232 @@
       <w:pPr>
         <w:pStyle w:val="Heading3"/>
       </w:pPr>
-      <w:bookmarkStart w:id="15" w:name="_Toc5126845"/>
+      <w:bookmarkStart w:id="14" w:name="_Toc5131746"/>
       <w:r>
         <w:t xml:space="preserve">1.2.2 </w:t>
       </w:r>
       <w:r>
         <w:t>Worm</w:t>
       </w:r>
+      <w:bookmarkEnd w:id="14"/>
+    </w:p>
+    <w:p>
+      <w:r>
+        <w:t>A Worm is a virus that works by copying multiple instances of itself and infecting other computers within the network. The key indicator to a system becoming infected by a Worm is the when System Resources start to consume a large amount of resources, this slows down the system. The reasoning for this is that the worm will often infect parts of the</w:t>
+      </w:r>
+      <w:bookmarkStart w:id="15" w:name="_GoBack"/>
       <w:bookmarkEnd w:id="15"/>
+      <w:r>
+        <w:t xml:space="preserve"> operating system itself meaning that </w:t>
+      </w:r>
+      <w:r>
+        <w:t>to an untrained eye all that</w:t>
+      </w:r>
+      <w:r>
+        <w:t xml:space="preserve"> would</w:t>
+      </w:r>
+      <w:r>
+        <w:t xml:space="preserve"> be</w:t>
+      </w:r>
+      <w:r>
+        <w:t xml:space="preserve"> see</w:t>
+      </w:r>
+      <w:r>
+        <w:t>n</w:t>
+      </w:r>
+      <w:r>
+        <w:t xml:space="preserve"> is</w:t>
+      </w:r>
+      <w:r>
+        <w:t xml:space="preserve"> a system resource being used excessively </w:t>
+      </w:r>
+      <w:sdt>
+        <w:sdtPr>
+          <w:id w:val="395399748"/>
+          <w:citation/>
+        </w:sdtPr>
+        <w:sdtContent>
+          <w:r>
+            <w:fldChar w:fldCharType="begin"/>
+          </w:r>
+          <w:r>
+            <w:instrText xml:space="preserve"> CITATION Dev19 \l 2057 </w:instrText>
+          </w:r>
+          <w:r>
+            <w:fldChar w:fldCharType="separate"/>
+          </w:r>
+          <w:r>
+            <w:rPr>
+              <w:noProof/>
+            </w:rPr>
+            <w:t>[7]</w:t>
+          </w:r>
+          <w:r>
+            <w:fldChar w:fldCharType="end"/>
+          </w:r>
+        </w:sdtContent>
+      </w:sdt>
+      <w:r>
+        <w:t>.</w:t>
+      </w:r>
+    </w:p>
+    <w:p>
+      <w:r>
+        <w:t xml:space="preserve">The </w:t>
+      </w:r>
+      <w:proofErr w:type="spellStart"/>
+      <w:r>
+        <w:t>morris</w:t>
+      </w:r>
+      <w:proofErr w:type="spellEnd"/>
+      <w:r>
+        <w:t xml:space="preserve"> worm </w:t>
+      </w:r>
+      <w:sdt>
+        <w:sdtPr>
+          <w:id w:val="-1655826814"/>
+          <w:citation/>
+        </w:sdtPr>
+        <w:sdtContent>
+          <w:r>
+            <w:fldChar w:fldCharType="begin"/>
+          </w:r>
+          <w:r>
+            <w:instrText xml:space="preserve"> CITATION Imm18 \l 2057 </w:instrText>
+          </w:r>
+          <w:r>
+            <w:fldChar w:fldCharType="separate"/>
+          </w:r>
+          <w:r>
+            <w:rPr>
+              <w:noProof/>
+            </w:rPr>
+            <w:t>[8]</w:t>
+          </w:r>
+          <w:r>
+            <w:fldChar w:fldCharType="end"/>
+          </w:r>
+        </w:sdtContent>
+      </w:sdt>
+      <w:r>
+        <w:t>.</w:t>
+      </w:r>
+    </w:p>
+    <w:p>
+      <w:r>
+        <w:t xml:space="preserve">Infection Method </w:t>
+      </w:r>
+      <w:sdt>
+        <w:sdtPr>
+          <w:id w:val="598834121"/>
+          <w:citation/>
+        </w:sdtPr>
+        <w:sdtContent>
+          <w:r>
+            <w:fldChar w:fldCharType="begin"/>
+          </w:r>
+          <w:r>
+            <w:instrText xml:space="preserve"> CITATION Mal16 \l 2057 </w:instrText>
+          </w:r>
+          <w:r>
+            <w:fldChar w:fldCharType="separate"/>
+          </w:r>
+          <w:r>
+            <w:rPr>
+              <w:noProof/>
+            </w:rPr>
+            <w:t>[9]</w:t>
+          </w:r>
+          <w:r>
+            <w:fldChar w:fldCharType="end"/>
+          </w:r>
+        </w:sdtContent>
+      </w:sdt>
+      <w:r>
+        <w:t>.</w:t>
+      </w:r>
+    </w:p>
+    <w:p>
+      <w:r>
+        <w:t xml:space="preserve">Worms can often be used as transportation methods for other types of Malware, for example the </w:t>
+      </w:r>
+      <w:proofErr w:type="spellStart"/>
+      <w:r>
+        <w:t>WannaCry</w:t>
+      </w:r>
+      <w:proofErr w:type="spellEnd"/>
+      <w:r>
+        <w:t xml:space="preserve"> Ransomware attack used a Worm as its primary transportation method</w:t>
+      </w:r>
+      <w:r>
+        <w:t xml:space="preserve"> </w:t>
+      </w:r>
+      <w:sdt>
+        <w:sdtPr>
+          <w:id w:val="-1274701197"/>
+          <w:citation/>
+        </w:sdtPr>
+        <w:sdtContent>
+          <w:r>
+            <w:fldChar w:fldCharType="begin"/>
+          </w:r>
+          <w:r>
+            <w:instrText xml:space="preserve"> CITATION Mal19 \l 2057 </w:instrText>
+          </w:r>
+          <w:r>
+            <w:fldChar w:fldCharType="separate"/>
+          </w:r>
+          <w:r>
+            <w:rPr>
+              <w:noProof/>
+            </w:rPr>
+            <w:t>[10]</w:t>
+          </w:r>
+          <w:r>
+            <w:fldChar w:fldCharType="end"/>
+          </w:r>
+        </w:sdtContent>
+      </w:sdt>
+      <w:r>
+        <w:t xml:space="preserve">. </w:t>
+      </w:r>
+      <w:r>
+        <w:t xml:space="preserve"> By exploiting a vulnerability in the way Windows handles the SMB Protocol it was able to propagate across wide networks. </w:t>
+      </w:r>
+    </w:p>
+    <w:p>
+      <w:pPr>
+        <w:pStyle w:val="Heading3"/>
+      </w:pPr>
+      <w:bookmarkStart w:id="16" w:name="_Toc5131747"/>
+      <w:r>
+        <w:t xml:space="preserve">1.2.3 </w:t>
+      </w:r>
+      <w:r>
+        <w:t>Ransomware</w:t>
+      </w:r>
+      <w:bookmarkEnd w:id="16"/>
     </w:p>
     <w:p/>
     <w:p>
       <w:pPr>
         <w:pStyle w:val="Heading3"/>
       </w:pPr>
-      <w:bookmarkStart w:id="16" w:name="_Toc5126846"/>
-      <w:r>
-        <w:t xml:space="preserve">1.2.3 </w:t>
-      </w:r>
-      <w:r>
-        <w:t>Ransomware</w:t>
-      </w:r>
-      <w:bookmarkEnd w:id="16"/>
+      <w:bookmarkStart w:id="17" w:name="_Toc5131748"/>
+      <w:r>
+        <w:t xml:space="preserve">1.2.4 </w:t>
+      </w:r>
+      <w:r>
+        <w:t>Rootkit</w:t>
+      </w:r>
+      <w:bookmarkEnd w:id="17"/>
     </w:p>
     <w:p/>
     <w:p>
       <w:pPr>
         <w:pStyle w:val="Heading3"/>
       </w:pPr>
-      <w:bookmarkStart w:id="17" w:name="_Toc5126847"/>
-      <w:r>
-        <w:t xml:space="preserve">1.2.4 </w:t>
-      </w:r>
-      <w:r>
-        <w:t>Rootkit</w:t>
-      </w:r>
-      <w:bookmarkEnd w:id="17"/>
-    </w:p>
-    <w:p/>
-    <w:p>
-      <w:pPr>
-        <w:pStyle w:val="Heading3"/>
-      </w:pPr>
-      <w:bookmarkStart w:id="18" w:name="_Toc5126848"/>
+      <w:bookmarkStart w:id="18" w:name="_Toc5131749"/>
       <w:r>
         <w:t xml:space="preserve">1.2.5 </w:t>
       </w:r>
@@ -3977,7 +4364,7 @@
       <w:pPr>
         <w:pStyle w:val="Heading2"/>
       </w:pPr>
-      <w:bookmarkStart w:id="19" w:name="_Toc5126849"/>
+      <w:bookmarkStart w:id="19" w:name="_Toc5131750"/>
       <w:r>
         <w:t xml:space="preserve">1.3 </w:t>
       </w:r>
@@ -3986,32 +4373,45 @@
       </w:r>
       <w:bookmarkEnd w:id="19"/>
     </w:p>
+    <w:p>
+      <w:pPr>
+        <w:pStyle w:val="Heading3"/>
+      </w:pPr>
+      <w:bookmarkStart w:id="20" w:name="_Toc5131751"/>
+      <w:r>
+        <w:t>1.3.1 KNN Algorithm</w:t>
+      </w:r>
+      <w:bookmarkEnd w:id="20"/>
+      <w:r>
+        <w:t xml:space="preserve"> </w:t>
+      </w:r>
+    </w:p>
     <w:p/>
     <w:p>
       <w:pPr>
         <w:pStyle w:val="Heading2"/>
       </w:pPr>
-      <w:bookmarkStart w:id="20" w:name="_Toc5126850"/>
+      <w:bookmarkStart w:id="21" w:name="_Toc5131752"/>
       <w:r>
         <w:t xml:space="preserve">1.4 </w:t>
       </w:r>
       <w:r>
         <w:t>Analysis</w:t>
       </w:r>
-      <w:bookmarkEnd w:id="20"/>
+      <w:bookmarkEnd w:id="21"/>
     </w:p>
     <w:p>
       <w:pPr>
         <w:pStyle w:val="Heading3"/>
       </w:pPr>
-      <w:bookmarkStart w:id="21" w:name="_Toc5126851"/>
+      <w:bookmarkStart w:id="22" w:name="_Toc5131753"/>
       <w:r>
         <w:t xml:space="preserve">1.4.1 </w:t>
       </w:r>
       <w:r>
         <w:t>Dynamic Analysis</w:t>
       </w:r>
-      <w:bookmarkEnd w:id="21"/>
+      <w:bookmarkEnd w:id="22"/>
       <w:r>
         <w:t xml:space="preserve"> </w:t>
       </w:r>
@@ -4021,28 +4421,29 @@
       <w:pPr>
         <w:pStyle w:val="Heading3"/>
       </w:pPr>
-      <w:bookmarkStart w:id="22" w:name="_Toc5126852"/>
-      <w:r>
+      <w:bookmarkStart w:id="23" w:name="_Toc5131754"/>
+      <w:r>
+        <w:lastRenderedPageBreak/>
         <w:t xml:space="preserve">1.4.2 </w:t>
       </w:r>
       <w:r>
         <w:t>Static Analysis</w:t>
       </w:r>
-      <w:bookmarkEnd w:id="22"/>
+      <w:bookmarkEnd w:id="23"/>
     </w:p>
     <w:p/>
     <w:p>
       <w:pPr>
         <w:pStyle w:val="Heading3"/>
       </w:pPr>
-      <w:bookmarkStart w:id="23" w:name="_Toc5126853"/>
+      <w:bookmarkStart w:id="24" w:name="_Toc5131755"/>
       <w:r>
         <w:t xml:space="preserve">1.4.3 </w:t>
       </w:r>
       <w:r>
         <w:t>Cuckoo Environment</w:t>
       </w:r>
-      <w:bookmarkEnd w:id="23"/>
+      <w:bookmarkEnd w:id="24"/>
       <w:r>
         <w:t xml:space="preserve"> </w:t>
       </w:r>
@@ -4052,20 +4453,20 @@
       <w:pPr>
         <w:pStyle w:val="Heading1"/>
       </w:pPr>
-      <w:bookmarkStart w:id="24" w:name="_Toc5126854"/>
+      <w:bookmarkStart w:id="25" w:name="_Toc5131756"/>
       <w:r>
         <w:t xml:space="preserve">2.0 </w:t>
       </w:r>
       <w:r>
         <w:t>Solution Description and System Requirements</w:t>
       </w:r>
-      <w:bookmarkEnd w:id="24"/>
+      <w:bookmarkEnd w:id="25"/>
     </w:p>
     <w:p>
       <w:pPr>
         <w:pStyle w:val="Heading2"/>
       </w:pPr>
-      <w:bookmarkStart w:id="25" w:name="_Toc5126855"/>
+      <w:bookmarkStart w:id="26" w:name="_Toc5131757"/>
       <w:r>
         <w:t xml:space="preserve">2.1 </w:t>
       </w:r>
@@ -4075,39 +4476,38 @@
       <w:r>
         <w:t>Description</w:t>
       </w:r>
-      <w:bookmarkEnd w:id="25"/>
+      <w:bookmarkEnd w:id="26"/>
     </w:p>
     <w:p/>
     <w:p>
       <w:pPr>
         <w:pStyle w:val="Heading2"/>
       </w:pPr>
-      <w:bookmarkStart w:id="26" w:name="_Toc5126856"/>
+      <w:bookmarkStart w:id="27" w:name="_Toc5131758"/>
       <w:r>
         <w:t xml:space="preserve">2.2 </w:t>
       </w:r>
       <w:r>
         <w:t>System Requirements</w:t>
       </w:r>
-      <w:bookmarkEnd w:id="26"/>
+      <w:bookmarkEnd w:id="27"/>
     </w:p>
     <w:p/>
     <w:p>
       <w:pPr>
         <w:pStyle w:val="Heading1"/>
       </w:pPr>
-      <w:bookmarkStart w:id="27" w:name="_Toc5126857"/>
+      <w:bookmarkStart w:id="28" w:name="_Toc5131759"/>
       <w:r>
         <w:t xml:space="preserve">3.0 </w:t>
       </w:r>
       <w:r>
         <w:t>Design</w:t>
       </w:r>
-      <w:bookmarkEnd w:id="27"/>
-    </w:p>
-    <w:p>
-      <w:r>
-        <w:lastRenderedPageBreak/>
+      <w:bookmarkEnd w:id="28"/>
+    </w:p>
+    <w:p>
+      <w:r>
         <w:t xml:space="preserve">There is three main parts to the system that </w:t>
       </w:r>
       <w:r>
@@ -4121,14 +4521,14 @@
       <w:pPr>
         <w:pStyle w:val="Heading2"/>
       </w:pPr>
-      <w:bookmarkStart w:id="28" w:name="_Toc5126858"/>
+      <w:bookmarkStart w:id="29" w:name="_Toc5131760"/>
       <w:r>
         <w:t xml:space="preserve">3.1 </w:t>
       </w:r>
       <w:r>
         <w:t>Cuckoo Environment</w:t>
       </w:r>
-      <w:bookmarkEnd w:id="28"/>
+      <w:bookmarkEnd w:id="29"/>
     </w:p>
     <w:p>
       <w:r>
@@ -4226,7 +4626,7 @@
         <w:pStyle w:val="Caption"/>
         <w:jc w:val="center"/>
       </w:pPr>
-      <w:bookmarkStart w:id="29" w:name="_Toc5123682"/>
+      <w:bookmarkStart w:id="30" w:name="_Toc5123682"/>
       <w:r>
         <w:t xml:space="preserve">Figure </w:t>
       </w:r>
@@ -4266,10 +4666,11 @@
       <w:r>
         <w:t>Example of Cuckoo Environment</w:t>
       </w:r>
-      <w:bookmarkEnd w:id="29"/>
-    </w:p>
-    <w:p>
-      <w:r>
+      <w:bookmarkEnd w:id="30"/>
+    </w:p>
+    <w:p>
+      <w:r>
+        <w:lastRenderedPageBreak/>
         <w:t xml:space="preserve">The environment consists of an Ubuntu machine that has the Cuckoo software installed as well as virtual box by oracle. On this machine there will be a Windows 7 virtual machine. </w:t>
       </w:r>
     </w:p>
@@ -4287,7 +4688,6 @@
           <w:noProof/>
           <w:lang w:eastAsia="en-GB"/>
         </w:rPr>
-        <w:lastRenderedPageBreak/>
         <w:drawing>
           <wp:inline distT="0" distB="0" distL="0" distR="0" wp14:anchorId="1E733DD4" wp14:editId="4617A10B">
             <wp:extent cx="3793067" cy="3312238"/>
@@ -4330,7 +4730,7 @@
         <w:pStyle w:val="Caption"/>
         <w:jc w:val="center"/>
       </w:pPr>
-      <w:bookmarkStart w:id="30" w:name="_Toc5123683"/>
+      <w:bookmarkStart w:id="31" w:name="_Toc5123683"/>
       <w:r>
         <w:t xml:space="preserve">Figure </w:t>
       </w:r>
@@ -4370,7 +4770,7 @@
       <w:r>
         <w:t>An example of the JSON reports collection.</w:t>
       </w:r>
-      <w:bookmarkEnd w:id="30"/>
+      <w:bookmarkEnd w:id="31"/>
     </w:p>
     <w:p>
       <w:r>
@@ -4449,7 +4849,7 @@
         <w:pStyle w:val="Caption"/>
         <w:jc w:val="center"/>
       </w:pPr>
-      <w:bookmarkStart w:id="31" w:name="_Toc5123684"/>
+      <w:bookmarkStart w:id="32" w:name="_Toc5123684"/>
       <w:r>
         <w:t xml:space="preserve">Figure </w:t>
       </w:r>
@@ -4489,7 +4889,7 @@
       <w:r>
         <w:t>Example of API Call in JSON File</w:t>
       </w:r>
-      <w:bookmarkEnd w:id="31"/>
+      <w:bookmarkEnd w:id="32"/>
     </w:p>
     <w:p>
       <w:pPr>
@@ -4519,53 +4919,53 @@
       <w:pPr>
         <w:pStyle w:val="Heading2"/>
       </w:pPr>
-      <w:bookmarkStart w:id="32" w:name="_Toc5126859"/>
-      <w:r>
+      <w:bookmarkStart w:id="33" w:name="_Toc5131761"/>
+      <w:r>
+        <w:lastRenderedPageBreak/>
         <w:t xml:space="preserve">3.2 </w:t>
       </w:r>
       <w:r>
         <w:t>Parser</w:t>
       </w:r>
-      <w:bookmarkEnd w:id="32"/>
+      <w:bookmarkEnd w:id="33"/>
     </w:p>
     <w:p/>
     <w:p>
       <w:pPr>
         <w:pStyle w:val="Heading2"/>
       </w:pPr>
-      <w:bookmarkStart w:id="33" w:name="_Toc5126860"/>
+      <w:bookmarkStart w:id="34" w:name="_Toc5131762"/>
       <w:r>
         <w:t xml:space="preserve">3.3 </w:t>
       </w:r>
       <w:r>
         <w:t>Machine Learning</w:t>
       </w:r>
-      <w:bookmarkEnd w:id="33"/>
+      <w:bookmarkEnd w:id="34"/>
     </w:p>
     <w:p/>
     <w:p>
       <w:pPr>
         <w:pStyle w:val="Heading1"/>
       </w:pPr>
-      <w:bookmarkStart w:id="34" w:name="_Toc5126861"/>
-      <w:r>
-        <w:lastRenderedPageBreak/>
+      <w:bookmarkStart w:id="35" w:name="_Toc5131763"/>
+      <w:r>
         <w:t xml:space="preserve">4.0 </w:t>
       </w:r>
       <w:r>
         <w:t>Implementation</w:t>
       </w:r>
-      <w:bookmarkEnd w:id="34"/>
+      <w:bookmarkEnd w:id="35"/>
     </w:p>
     <w:p>
       <w:pPr>
         <w:pStyle w:val="Heading2"/>
       </w:pPr>
-      <w:bookmarkStart w:id="35" w:name="_Toc5126862"/>
+      <w:bookmarkStart w:id="36" w:name="_Toc5131764"/>
       <w:r>
         <w:t>4.1 Use of Supporting Tools</w:t>
       </w:r>
-      <w:bookmarkEnd w:id="35"/>
+      <w:bookmarkEnd w:id="36"/>
     </w:p>
     <w:p>
       <w:r>
@@ -4576,7 +4976,7 @@
       <w:pPr>
         <w:pStyle w:val="Heading3"/>
       </w:pPr>
-      <w:bookmarkStart w:id="36" w:name="_Toc5126863"/>
+      <w:bookmarkStart w:id="37" w:name="_Toc5131765"/>
       <w:r>
         <w:t>4.1</w:t>
       </w:r>
@@ -4586,7 +4986,7 @@
       <w:r>
         <w:t xml:space="preserve"> Languages Used</w:t>
       </w:r>
-      <w:bookmarkEnd w:id="36"/>
+      <w:bookmarkEnd w:id="37"/>
     </w:p>
     <w:p>
       <w:r>
@@ -4628,11 +5028,11 @@
       <w:pPr>
         <w:pStyle w:val="Heading3"/>
       </w:pPr>
-      <w:bookmarkStart w:id="37" w:name="_Toc5126864"/>
+      <w:bookmarkStart w:id="38" w:name="_Toc5131766"/>
       <w:r>
         <w:t>4.1.2 Development Environment</w:t>
       </w:r>
-      <w:bookmarkEnd w:id="37"/>
+      <w:bookmarkEnd w:id="38"/>
     </w:p>
     <w:p>
       <w:r>
@@ -4723,11 +5123,12 @@
       <w:pPr>
         <w:pStyle w:val="Heading3"/>
       </w:pPr>
-      <w:bookmarkStart w:id="38" w:name="_Toc5126865"/>
-      <w:r>
+      <w:bookmarkStart w:id="39" w:name="_Toc5131767"/>
+      <w:r>
+        <w:lastRenderedPageBreak/>
         <w:t>4.1.3 Version Control</w:t>
       </w:r>
-      <w:bookmarkEnd w:id="38"/>
+      <w:bookmarkEnd w:id="39"/>
     </w:p>
     <w:p>
       <w:r>
@@ -4761,11 +5162,7 @@
         <w:t xml:space="preserve"> at any time</w:t>
       </w:r>
       <w:r>
-        <w:t xml:space="preserve">. By using the commit system to upload incremental changes, it gave an itemised </w:t>
-      </w:r>
-      <w:r>
-        <w:lastRenderedPageBreak/>
-        <w:t xml:space="preserve">report of the features and changes that had been made, down to the line of code. </w:t>
+        <w:t xml:space="preserve">. By using the commit system to upload incremental changes, it gave an itemised report of the features and changes that had been made, down to the line of code. </w:t>
       </w:r>
       <w:r>
         <w:t>This meant that in the event of a bug or issue, it was easy to investigate where and when the bug was created. In the event of a catastrophic failure, a full roll back could be carried out</w:t>
@@ -4778,21 +5175,23 @@
       <w:pPr>
         <w:pStyle w:val="Heading2"/>
       </w:pPr>
-      <w:bookmarkStart w:id="39" w:name="_Toc5126866"/>
       <w:bookmarkStart w:id="40" w:name="_Ref5128501"/>
+      <w:bookmarkStart w:id="41" w:name="_Toc5131768"/>
       <w:r>
         <w:t>4.4 Use of Software Libraries</w:t>
       </w:r>
-      <w:bookmarkEnd w:id="39"/>
       <w:bookmarkEnd w:id="40"/>
+      <w:bookmarkEnd w:id="41"/>
     </w:p>
     <w:p>
       <w:pPr>
         <w:pStyle w:val="Heading3"/>
       </w:pPr>
+      <w:bookmarkStart w:id="42" w:name="_Toc5131769"/>
       <w:r>
         <w:t>4.4.1 Python Libraries</w:t>
       </w:r>
+      <w:bookmarkEnd w:id="42"/>
     </w:p>
     <w:p>
       <w:pPr>
@@ -4893,9 +5292,11 @@
       <w:pPr>
         <w:pStyle w:val="Heading3"/>
       </w:pPr>
+      <w:bookmarkStart w:id="43" w:name="_Toc5131770"/>
       <w:r>
         <w:t>4.4.2 R Libraries</w:t>
       </w:r>
+      <w:bookmarkEnd w:id="43"/>
     </w:p>
     <w:p>
       <w:pPr>
@@ -4930,6 +5331,7 @@
         <w:pStyle w:val="Heading4"/>
       </w:pPr>
       <w:r>
+        <w:lastRenderedPageBreak/>
         <w:t xml:space="preserve">4.4.2.3 </w:t>
       </w:r>
       <w:proofErr w:type="spellStart"/>
@@ -4943,108 +5345,107 @@
       <w:pPr>
         <w:pStyle w:val="Heading2"/>
       </w:pPr>
-      <w:bookmarkStart w:id="41" w:name="_Toc5126867"/>
+      <w:bookmarkStart w:id="44" w:name="_Toc5131771"/>
       <w:r>
         <w:t>4.5 Key Implementation Decisions</w:t>
       </w:r>
-      <w:bookmarkEnd w:id="41"/>
+      <w:bookmarkEnd w:id="44"/>
     </w:p>
     <w:p/>
     <w:p>
       <w:pPr>
         <w:pStyle w:val="Heading2"/>
       </w:pPr>
-      <w:bookmarkStart w:id="42" w:name="_Toc5126868"/>
-      <w:r>
-        <w:lastRenderedPageBreak/>
+      <w:bookmarkStart w:id="45" w:name="_Toc5131772"/>
+      <w:r>
         <w:t>4.6 Important Functions and Algorithms</w:t>
       </w:r>
-      <w:bookmarkEnd w:id="42"/>
+      <w:bookmarkEnd w:id="45"/>
     </w:p>
     <w:p/>
     <w:p>
       <w:pPr>
         <w:pStyle w:val="Heading2"/>
       </w:pPr>
-      <w:bookmarkStart w:id="43" w:name="_Toc5126869"/>
+      <w:bookmarkStart w:id="46" w:name="_Toc5131773"/>
       <w:r>
         <w:t>4.7 Description of How Each Component Was Implemented</w:t>
       </w:r>
-      <w:bookmarkEnd w:id="43"/>
+      <w:bookmarkEnd w:id="46"/>
     </w:p>
     <w:p/>
     <w:p>
       <w:pPr>
         <w:pStyle w:val="Heading1"/>
       </w:pPr>
-      <w:bookmarkStart w:id="44" w:name="_Toc5126870"/>
+      <w:bookmarkStart w:id="47" w:name="_Toc5131774"/>
       <w:r>
         <w:t xml:space="preserve">5.0 </w:t>
       </w:r>
       <w:r>
         <w:t>Testing</w:t>
       </w:r>
-      <w:bookmarkEnd w:id="44"/>
+      <w:bookmarkEnd w:id="47"/>
     </w:p>
     <w:p>
       <w:pPr>
         <w:pStyle w:val="Heading2"/>
       </w:pPr>
-      <w:bookmarkStart w:id="45" w:name="_Toc5126871"/>
+      <w:bookmarkStart w:id="48" w:name="_Toc5131775"/>
       <w:r>
         <w:t>5.1 Testing Approach</w:t>
       </w:r>
-      <w:bookmarkEnd w:id="45"/>
+      <w:bookmarkEnd w:id="48"/>
     </w:p>
     <w:p/>
     <w:p>
       <w:pPr>
         <w:pStyle w:val="Heading2"/>
       </w:pPr>
-      <w:bookmarkStart w:id="46" w:name="_Toc5126872"/>
+      <w:bookmarkStart w:id="49" w:name="_Toc5131776"/>
       <w:r>
         <w:t>5.2 Testing Results</w:t>
       </w:r>
-      <w:bookmarkEnd w:id="46"/>
+      <w:bookmarkEnd w:id="49"/>
     </w:p>
     <w:p/>
     <w:p>
       <w:pPr>
         <w:pStyle w:val="Heading1"/>
       </w:pPr>
-      <w:bookmarkStart w:id="47" w:name="_Toc5126873"/>
+      <w:bookmarkStart w:id="50" w:name="_Toc5131777"/>
       <w:r>
         <w:t xml:space="preserve">6.0 </w:t>
       </w:r>
       <w:r>
         <w:t>System Evaluation and Experimental Results</w:t>
       </w:r>
-      <w:bookmarkStart w:id="48" w:name="_Toc529179924"/>
-      <w:bookmarkStart w:id="49" w:name="_Toc529180028"/>
-      <w:bookmarkStart w:id="50" w:name="_Toc529179923"/>
-      <w:bookmarkStart w:id="51" w:name="_Toc529180027"/>
-      <w:bookmarkEnd w:id="47"/>
+      <w:bookmarkStart w:id="51" w:name="_Toc529179924"/>
+      <w:bookmarkStart w:id="52" w:name="_Toc529180028"/>
+      <w:bookmarkStart w:id="53" w:name="_Toc529179923"/>
+      <w:bookmarkStart w:id="54" w:name="_Toc529180027"/>
+      <w:bookmarkEnd w:id="50"/>
     </w:p>
     <w:p>
       <w:pPr>
         <w:pStyle w:val="Heading2"/>
       </w:pPr>
-      <w:bookmarkStart w:id="52" w:name="_Toc5126874"/>
+      <w:bookmarkStart w:id="55" w:name="_Toc5131778"/>
       <w:r>
         <w:t>6.1 System Evaluation</w:t>
       </w:r>
-      <w:bookmarkEnd w:id="52"/>
+      <w:bookmarkEnd w:id="55"/>
     </w:p>
     <w:p/>
     <w:p>
       <w:pPr>
         <w:pStyle w:val="Heading2"/>
       </w:pPr>
-      <w:bookmarkStart w:id="53" w:name="_Toc5126875"/>
+      <w:bookmarkStart w:id="56" w:name="_Toc5131779"/>
       <w:r>
         <w:t>6.2 Conclusion</w:t>
       </w:r>
-      <w:bookmarkEnd w:id="53"/>
+      <w:bookmarkEnd w:id="56"/>
     </w:p>
     <w:p/>
     <w:p>
@@ -5064,7 +5465,7 @@
       <w:pPr>
         <w:pStyle w:val="Heading1"/>
       </w:pPr>
-      <w:bookmarkStart w:id="54" w:name="_Toc5126876"/>
+      <w:bookmarkStart w:id="57" w:name="_Toc5131780"/>
       <w:r>
         <w:lastRenderedPageBreak/>
         <w:t xml:space="preserve">7.0 </w:t>
@@ -5072,9 +5473,9 @@
       <w:r>
         <w:t>Appendices</w:t>
       </w:r>
-      <w:bookmarkEnd w:id="48"/>
-      <w:bookmarkEnd w:id="49"/>
-      <w:bookmarkEnd w:id="54"/>
+      <w:bookmarkEnd w:id="51"/>
+      <w:bookmarkEnd w:id="52"/>
+      <w:bookmarkEnd w:id="57"/>
     </w:p>
     <w:p/>
     <w:p>
@@ -5094,12 +5495,12 @@
       <w:pPr>
         <w:pStyle w:val="Heading1"/>
       </w:pPr>
-      <w:bookmarkStart w:id="55" w:name="_Toc5126877"/>
+      <w:bookmarkStart w:id="58" w:name="_Toc5131781"/>
       <w:r>
         <w:lastRenderedPageBreak/>
         <w:t>Table of Figures</w:t>
       </w:r>
-      <w:bookmarkEnd w:id="55"/>
+      <w:bookmarkEnd w:id="58"/>
     </w:p>
     <w:p>
       <w:pPr>
@@ -5415,9 +5816,10 @@
       <w:r>
         <w:br w:type="page"/>
       </w:r>
-      <w:bookmarkEnd w:id="50"/>
-      <w:bookmarkEnd w:id="51"/>
-    </w:p>
+      <w:bookmarkEnd w:id="53"/>
+      <w:bookmarkEnd w:id="54"/>
+    </w:p>
+    <w:bookmarkStart w:id="59" w:name="_Toc5131782" w:displacedByCustomXml="next"/>
     <w:sdt>
       <w:sdtPr>
         <w:rPr>
@@ -5431,7 +5833,6 @@
           <w:docPartUnique/>
         </w:docPartObj>
       </w:sdtPr>
-      <w:sdtEndPr/>
       <w:sdtContent>
         <w:p>
           <w:pPr>
@@ -5440,13 +5841,13 @@
           <w:r>
             <w:t>References</w:t>
           </w:r>
+          <w:bookmarkEnd w:id="59"/>
         </w:p>
         <w:sdt>
           <w:sdtPr>
             <w:id w:val="-573587230"/>
             <w:bibliography/>
           </w:sdtPr>
-          <w:sdtEndPr/>
           <w:sdtContent>
             <w:p>
               <w:pPr>
@@ -5965,11 +6366,6 @@
         <w:docPartUnique/>
       </w:docPartObj>
     </w:sdtPr>
-    <w:sdtEndPr>
-      <w:rPr>
-        <w:rStyle w:val="PageNumber"/>
-      </w:rPr>
-    </w:sdtEndPr>
     <w:sdtContent>
       <w:p>
         <w:pPr>
@@ -6020,11 +6416,6 @@
         <w:docPartUnique/>
       </w:docPartObj>
     </w:sdtPr>
-    <w:sdtEndPr>
-      <w:rPr>
-        <w:rStyle w:val="PageNumber"/>
-      </w:rPr>
-    </w:sdtEndPr>
     <w:sdtContent>
       <w:p>
         <w:pPr>
@@ -6054,7 +6445,7 @@
             <w:rStyle w:val="PageNumber"/>
             <w:noProof/>
           </w:rPr>
-          <w:t>6</w:t>
+          <w:t>17</w:t>
         </w:r>
         <w:r>
           <w:rPr>
@@ -7466,7 +7857,7 @@
     <b:MonthAccessed>April</b:MonthAccessed>
     <b:DayAccessed>02</b:DayAccessed>
     <b:URL>https://usa.kaspersky.com/resource-center/threats/zeus-virus</b:URL>
-    <b:RefOrder>9</b:RefOrder>
+    <b:RefOrder>13</b:RefOrder>
   </b:Source>
   <b:Source>
     <b:Tag>Mal17</b:Tag>
@@ -7486,7 +7877,7 @@
     <b:MonthAccessed>April</b:MonthAccessed>
     <b:DayAccessed>02</b:DayAccessed>
     <b:URL>https://blog.malwarebytes.com/cybercrime/2017/01/zbot-with-legitimate-applications-on-board/</b:URL>
-    <b:RefOrder>10</b:RefOrder>
+    <b:RefOrder>14</b:RefOrder>
   </b:Source>
   <b:Source>
     <b:Tag>Mal16</b:Tag>
@@ -7506,7 +7897,7 @@
     <b:MonthAccessed>April</b:MonthAccessed>
     <b:DayAccessed>02</b:DayAccessed>
     <b:URL>https://blog.malwarebytes.com/threats/worm/</b:URL>
-    <b:RefOrder>11</b:RefOrder>
+    <b:RefOrder>9</b:RefOrder>
   </b:Source>
   <b:Source>
     <b:Tag>Tro98</b:Tag>
@@ -7544,7 +7935,7 @@
     <b:MonthAccessed>April</b:MonthAccessed>
     <b:DayAccessed>02</b:DayAccessed>
     <b:URL>https://tutorials.ubuntu.com/tutorial/tutorial-ubuntu-on-windows#0</b:URL>
-    <b:RefOrder>7</b:RefOrder>
+    <b:RefOrder>11</b:RefOrder>
   </b:Source>
   <b:Source>
     <b:Tag>Git19</b:Tag>
@@ -7561,13 +7952,79 @@
     <b:MonthAccessed>April</b:MonthAccessed>
     <b:DayAccessed>02</b:DayAccessed>
     <b:URL>https://atom.io</b:URL>
+    <b:RefOrder>12</b:RefOrder>
+  </b:Source>
+  <b:Source>
+    <b:Tag>Dev19</b:Tag>
+    <b:SourceType>InternetSite</b:SourceType>
+    <b:Guid>{2E1AEFD6-C083-4C5E-A3FA-B605130B24E7}</b:Guid>
+    <b:Title>Computer Worm Definition and Types. How to Prevent them?</b:Title>
+    <b:ProductionCompany>Comodo Antivirus</b:ProductionCompany>
+    <b:Year>2019</b:Year>
+    <b:Month>January</b:Month>
+    <b:Day>30</b:Day>
+    <b:YearAccessed>2019</b:YearAccessed>
+    <b:MonthAccessed>April</b:MonthAccessed>
+    <b:DayAccessed>02</b:DayAccessed>
+    <b:URL>https://antivirus.comodo.com/blog/computer-safety/computer-worm-definition/</b:URL>
+    <b:Author>
+      <b:Author>
+        <b:NameList>
+          <b:Person>
+            <b:Last>Devotta</b:Last>
+            <b:First>Natasha</b:First>
+          </b:Person>
+        </b:NameList>
+      </b:Author>
+    </b:Author>
+    <b:RefOrder>7</b:RefOrder>
+  </b:Source>
+  <b:Source>
+    <b:Tag>Imm18</b:Tag>
+    <b:SourceType>InternetSite</b:SourceType>
+    <b:Guid>{EC64F4B6-6C07-4017-B233-A726B7AD41DD}</b:Guid>
+    <b:Title>What is the Morris Worm?</b:Title>
+    <b:ProductionCompany>Comodo Antivirus</b:ProductionCompany>
+    <b:Year>2018</b:Year>
+    <b:Month>October</b:Month>
+    <b:Day>16</b:Day>
+    <b:YearAccessed>2019</b:YearAccessed>
+    <b:MonthAccessed>April</b:MonthAccessed>
+    <b:DayAccessed>02</b:DayAccessed>
+    <b:URL>https://antivirus.comodo.com/blog/comodo-news/morris-worm/</b:URL>
+    <b:Author>
+      <b:Author>
+        <b:NameList>
+          <b:Person>
+            <b:First>Immanuel</b:First>
+          </b:Person>
+        </b:NameList>
+      </b:Author>
+    </b:Author>
     <b:RefOrder>8</b:RefOrder>
+  </b:Source>
+  <b:Source>
+    <b:Tag>Mal19</b:Tag>
+    <b:SourceType>InternetSite</b:SourceType>
+    <b:Guid>{14871F09-A0CA-42C3-9E79-82E2CBFCA0D5}</b:Guid>
+    <b:Author>
+      <b:Author>
+        <b:Corporate>MalwareBytes Labs</b:Corporate>
+      </b:Author>
+    </b:Author>
+    <b:Title>Ransom.WannaCrypt</b:Title>
+    <b:ProductionCompany>MalwareBytes</b:ProductionCompany>
+    <b:YearAccessed>2019</b:YearAccessed>
+    <b:MonthAccessed>April</b:MonthAccessed>
+    <b:DayAccessed>02</b:DayAccessed>
+    <b:URL>https://blog.malwarebytes.com/detections/ransom-wannacrypt/</b:URL>
+    <b:RefOrder>10</b:RefOrder>
   </b:Source>
 </b:Sources>
 </file>
 
 <file path=customXml/itemProps1.xml><?xml version="1.0" encoding="utf-8"?>
-<ds:datastoreItem xmlns:ds="http://schemas.openxmlformats.org/officeDocument/2006/customXml" ds:itemID="{9A8C68A5-082E-4640-8C2F-C72C4928656D}">
+<ds:datastoreItem xmlns:ds="http://schemas.openxmlformats.org/officeDocument/2006/customXml" ds:itemID="{F1E95190-E161-48AC-A73D-1C1584B65082}">
   <ds:schemaRefs>
     <ds:schemaRef ds:uri="http://schemas.openxmlformats.org/officeDocument/2006/bibliography"/>
   </ds:schemaRefs>

</xml_diff>